<commit_message>
Added Visual Analysis to report
</commit_message>
<xml_diff>
--- a/Report/An Investigation into what causes crash Injuries, Fatalities.docx
+++ b/Report/An Investigation into what causes crash Injuries, Fatalities.docx
@@ -371,8 +371,6 @@
           <w:docGrid w:linePitch="360"/>
         </w:sectPr>
       </w:pPr>
-      <w:bookmarkStart w:id="0" w:name="_GoBack"/>
-      <w:bookmarkEnd w:id="0"/>
     </w:p>
     <w:p>
       <w:pPr>
@@ -921,7 +919,25 @@
         <w:rPr>
           <w14:ligatures w14:val="standard"/>
         </w:rPr>
-        <w:t>Insert Heading Level 1</w:t>
+        <w:t>Visualization of</w:t>
+      </w:r>
+      <w:r>
+        <w:rPr>
+          <w14:ligatures w14:val="standard"/>
+        </w:rPr>
+        <w:t xml:space="preserve"> Car Accidents </w:t>
+      </w:r>
+      <w:r>
+        <w:rPr>
+          <w14:ligatures w14:val="standard"/>
+        </w:rPr>
+        <w:t>in</w:t>
+      </w:r>
+      <w:r>
+        <w:rPr>
+          <w14:ligatures w14:val="standard"/>
+        </w:rPr>
+        <w:t xml:space="preserve"> Chicago</w:t>
       </w:r>
     </w:p>
     <w:p>
@@ -930,6 +946,529 @@
         <w:ind w:firstLine="0"/>
         <w:jc w:val="both"/>
         <w:rPr>
+          <w:lang w:eastAsia="it-IT"/>
+          <w14:ligatures w14:val="standard"/>
+        </w:rPr>
+      </w:pPr>
+      <w:r>
+        <w:rPr>
+          <w:lang w:eastAsia="it-IT"/>
+          <w14:ligatures w14:val="standard"/>
+        </w:rPr>
+        <w:t>During the summer of 2018, there were approximately thirty thousand recorded incidents of car accidents throughout Chicago as reported by the police officer on duty. Most records also contain latitudes and longitudes of where the accident occurred within Chicago.</w:t>
+      </w:r>
+    </w:p>
+    <w:p>
+      <w:pPr>
+        <w:pStyle w:val="Para"/>
+        <w:ind w:firstLine="0"/>
+        <w:jc w:val="both"/>
+        <w:rPr>
+          <w:lang w:eastAsia="it-IT"/>
+          <w14:ligatures w14:val="standard"/>
+        </w:rPr>
+      </w:pPr>
+    </w:p>
+    <w:p>
+      <w:pPr>
+        <w:pStyle w:val="Para"/>
+        <w:ind w:firstLine="0"/>
+        <w:jc w:val="both"/>
+        <w:rPr>
+          <w:lang w:eastAsia="it-IT"/>
+          <w14:ligatures w14:val="standard"/>
+        </w:rPr>
+      </w:pPr>
+      <w:r>
+        <w:rPr>
+          <w:lang w:eastAsia="it-IT"/>
+          <w14:ligatures w14:val="standard"/>
+        </w:rPr>
+        <w:t xml:space="preserve">Naively mapping the latitude and longitudes with matplotlib’s </w:t>
+      </w:r>
+      <w:proofErr w:type="spellStart"/>
+      <w:r>
+        <w:rPr>
+          <w:lang w:eastAsia="it-IT"/>
+          <w14:ligatures w14:val="standard"/>
+        </w:rPr>
+        <w:t>pyplot</w:t>
+      </w:r>
+      <w:proofErr w:type="spellEnd"/>
+      <w:r>
+        <w:rPr>
+          <w:lang w:eastAsia="it-IT"/>
+          <w14:ligatures w14:val="standard"/>
+        </w:rPr>
+        <w:t xml:space="preserve"> yielded an image </w:t>
+      </w:r>
+      <w:proofErr w:type="gramStart"/>
+      <w:r>
+        <w:rPr>
+          <w:lang w:eastAsia="it-IT"/>
+          <w14:ligatures w14:val="standard"/>
+        </w:rPr>
+        <w:t>similar to</w:t>
+      </w:r>
+      <w:proofErr w:type="gramEnd"/>
+      <w:r>
+        <w:rPr>
+          <w:lang w:eastAsia="it-IT"/>
+          <w14:ligatures w14:val="standard"/>
+        </w:rPr>
+        <w:t xml:space="preserve"> the shape of Chicago however did not necessarily yield any good information as shown:</w:t>
+      </w:r>
+    </w:p>
+    <w:p>
+      <w:pPr>
+        <w:pStyle w:val="Para"/>
+        <w:ind w:firstLine="0"/>
+        <w:jc w:val="both"/>
+        <w:rPr>
+          <w:lang w:eastAsia="it-IT"/>
+          <w14:ligatures w14:val="standard"/>
+        </w:rPr>
+      </w:pPr>
+    </w:p>
+    <w:p>
+      <w:pPr>
+        <w:pStyle w:val="Para"/>
+        <w:ind w:firstLine="0"/>
+        <w:jc w:val="both"/>
+        <w:rPr>
+          <w:lang w:eastAsia="it-IT"/>
+          <w14:ligatures w14:val="standard"/>
+        </w:rPr>
+      </w:pPr>
+      <w:r>
+        <w:rPr>
+          <w:noProof/>
+        </w:rPr>
+        <w:lastRenderedPageBreak/>
+        <w:drawing>
+          <wp:inline distT="0" distB="0" distL="0" distR="0" wp14:anchorId="51ED0A0D" wp14:editId="2F0E5B70">
+            <wp:extent cx="3048000" cy="2032000"/>
+            <wp:effectExtent l="0" t="0" r="0" b="6350"/>
+            <wp:docPr id="1" name="Picture 1"/>
+            <wp:cNvGraphicFramePr>
+              <a:graphicFrameLocks xmlns:a="http://schemas.openxmlformats.org/drawingml/2006/main" noChangeAspect="1"/>
+            </wp:cNvGraphicFramePr>
+            <a:graphic xmlns:a="http://schemas.openxmlformats.org/drawingml/2006/main">
+              <a:graphicData uri="http://schemas.openxmlformats.org/drawingml/2006/picture">
+                <pic:pic xmlns:pic="http://schemas.openxmlformats.org/drawingml/2006/picture">
+                  <pic:nvPicPr>
+                    <pic:cNvPr id="0" name="Picture 3"/>
+                    <pic:cNvPicPr>
+                      <a:picLocks noChangeAspect="1" noChangeArrowheads="1"/>
+                    </pic:cNvPicPr>
+                  </pic:nvPicPr>
+                  <pic:blipFill>
+                    <a:blip r:embed="rId11">
+                      <a:extLst>
+                        <a:ext uri="{28A0092B-C50C-407E-A947-70E740481C1C}">
+                          <a14:useLocalDpi xmlns:a14="http://schemas.microsoft.com/office/drawing/2010/main" val="0"/>
+                        </a:ext>
+                      </a:extLst>
+                    </a:blip>
+                    <a:srcRect/>
+                    <a:stretch>
+                      <a:fillRect/>
+                    </a:stretch>
+                  </pic:blipFill>
+                  <pic:spPr bwMode="auto">
+                    <a:xfrm>
+                      <a:off x="0" y="0"/>
+                      <a:ext cx="3048000" cy="2032000"/>
+                    </a:xfrm>
+                    <a:prstGeom prst="rect">
+                      <a:avLst/>
+                    </a:prstGeom>
+                    <a:noFill/>
+                    <a:ln>
+                      <a:noFill/>
+                    </a:ln>
+                  </pic:spPr>
+                </pic:pic>
+              </a:graphicData>
+            </a:graphic>
+          </wp:inline>
+        </w:drawing>
+      </w:r>
+    </w:p>
+    <w:p>
+      <w:pPr>
+        <w:pStyle w:val="Para"/>
+        <w:ind w:firstLine="0"/>
+        <w:jc w:val="both"/>
+        <w:rPr>
+          <w:lang w:eastAsia="it-IT"/>
+          <w14:ligatures w14:val="standard"/>
+        </w:rPr>
+      </w:pPr>
+      <w:r>
+        <w:rPr>
+          <w:lang w:eastAsia="it-IT"/>
+          <w14:ligatures w14:val="standard"/>
+        </w:rPr>
+        <w:t xml:space="preserve">Not being able to discern much information from this map, we decided to plot each accident against an actual map of Chicago. This was accomplished using </w:t>
+      </w:r>
+      <w:proofErr w:type="spellStart"/>
+      <w:r>
+        <w:rPr>
+          <w:lang w:eastAsia="it-IT"/>
+          <w14:ligatures w14:val="standard"/>
+        </w:rPr>
+        <w:t>Baseplot</w:t>
+      </w:r>
+      <w:proofErr w:type="spellEnd"/>
+      <w:r>
+        <w:rPr>
+          <w:lang w:eastAsia="it-IT"/>
+          <w14:ligatures w14:val="standard"/>
+        </w:rPr>
+        <w:t xml:space="preserve"> in python along with associated helper files. Mapping the accidents on an actual map yielded much greater results:</w:t>
+      </w:r>
+    </w:p>
+    <w:p>
+      <w:pPr>
+        <w:pStyle w:val="Para"/>
+        <w:ind w:firstLine="0"/>
+        <w:jc w:val="both"/>
+        <w:rPr>
+          <w:lang w:eastAsia="it-IT"/>
+          <w14:ligatures w14:val="standard"/>
+        </w:rPr>
+      </w:pPr>
+      <w:r>
+        <w:rPr>
+          <w:noProof/>
+        </w:rPr>
+        <w:drawing>
+          <wp:inline distT="0" distB="0" distL="0" distR="0" wp14:anchorId="7A10F160" wp14:editId="6A5A15E0">
+            <wp:extent cx="3048000" cy="2032000"/>
+            <wp:effectExtent l="0" t="0" r="0" b="6350"/>
+            <wp:docPr id="2" name="Picture 2"/>
+            <wp:cNvGraphicFramePr>
+              <a:graphicFrameLocks xmlns:a="http://schemas.openxmlformats.org/drawingml/2006/main" noChangeAspect="1"/>
+            </wp:cNvGraphicFramePr>
+            <a:graphic xmlns:a="http://schemas.openxmlformats.org/drawingml/2006/main">
+              <a:graphicData uri="http://schemas.openxmlformats.org/drawingml/2006/picture">
+                <pic:pic xmlns:pic="http://schemas.openxmlformats.org/drawingml/2006/picture">
+                  <pic:nvPicPr>
+                    <pic:cNvPr id="0" name="Picture 5"/>
+                    <pic:cNvPicPr>
+                      <a:picLocks noChangeAspect="1" noChangeArrowheads="1"/>
+                    </pic:cNvPicPr>
+                  </pic:nvPicPr>
+                  <pic:blipFill>
+                    <a:blip r:embed="rId12">
+                      <a:extLst>
+                        <a:ext uri="{28A0092B-C50C-407E-A947-70E740481C1C}">
+                          <a14:useLocalDpi xmlns:a14="http://schemas.microsoft.com/office/drawing/2010/main" val="0"/>
+                        </a:ext>
+                      </a:extLst>
+                    </a:blip>
+                    <a:srcRect/>
+                    <a:stretch>
+                      <a:fillRect/>
+                    </a:stretch>
+                  </pic:blipFill>
+                  <pic:spPr bwMode="auto">
+                    <a:xfrm>
+                      <a:off x="0" y="0"/>
+                      <a:ext cx="3048000" cy="2032000"/>
+                    </a:xfrm>
+                    <a:prstGeom prst="rect">
+                      <a:avLst/>
+                    </a:prstGeom>
+                    <a:noFill/>
+                    <a:ln>
+                      <a:noFill/>
+                    </a:ln>
+                  </pic:spPr>
+                </pic:pic>
+              </a:graphicData>
+            </a:graphic>
+          </wp:inline>
+        </w:drawing>
+      </w:r>
+    </w:p>
+    <w:p>
+      <w:pPr>
+        <w:pStyle w:val="Para"/>
+        <w:ind w:firstLine="0"/>
+        <w:jc w:val="both"/>
+        <w:rPr>
+          <w:lang w:eastAsia="it-IT"/>
+          <w14:ligatures w14:val="standard"/>
+        </w:rPr>
+      </w:pPr>
+      <w:r>
+        <w:rPr>
+          <w:lang w:eastAsia="it-IT"/>
+          <w14:ligatures w14:val="standard"/>
+        </w:rPr>
+        <w:t>Despite this information being much more useful, we were not quite satisfied with our visual results. We then decided to visually analyze car accidents against the population map of Chicago. The population map of Chicago reveals that a majority live within the centers and not along the borders:</w:t>
+      </w:r>
+    </w:p>
+    <w:p>
+      <w:pPr>
+        <w:pStyle w:val="Para"/>
+        <w:ind w:firstLine="0"/>
+        <w:jc w:val="both"/>
+        <w:rPr>
+          <w:lang w:eastAsia="it-IT"/>
+          <w14:ligatures w14:val="standard"/>
+        </w:rPr>
+      </w:pPr>
+      <w:r>
+        <w:rPr>
+          <w:noProof/>
+        </w:rPr>
+        <w:drawing>
+          <wp:inline distT="0" distB="0" distL="0" distR="0" wp14:anchorId="03412C7E" wp14:editId="5C9D1DA1">
+            <wp:extent cx="3048000" cy="2270125"/>
+            <wp:effectExtent l="0" t="0" r="0" b="0"/>
+            <wp:docPr id="3" name="Picture 3"/>
+            <wp:cNvGraphicFramePr>
+              <a:graphicFrameLocks xmlns:a="http://schemas.openxmlformats.org/drawingml/2006/main" noChangeAspect="1"/>
+            </wp:cNvGraphicFramePr>
+            <a:graphic xmlns:a="http://schemas.openxmlformats.org/drawingml/2006/main">
+              <a:graphicData uri="http://schemas.openxmlformats.org/drawingml/2006/picture">
+                <pic:pic xmlns:pic="http://schemas.openxmlformats.org/drawingml/2006/picture">
+                  <pic:nvPicPr>
+                    <pic:cNvPr id="0" name="Picture 7"/>
+                    <pic:cNvPicPr>
+                      <a:picLocks noChangeAspect="1" noChangeArrowheads="1"/>
+                    </pic:cNvPicPr>
+                  </pic:nvPicPr>
+                  <pic:blipFill>
+                    <a:blip r:embed="rId13">
+                      <a:extLst>
+                        <a:ext uri="{28A0092B-C50C-407E-A947-70E740481C1C}">
+                          <a14:useLocalDpi xmlns:a14="http://schemas.microsoft.com/office/drawing/2010/main" val="0"/>
+                        </a:ext>
+                      </a:extLst>
+                    </a:blip>
+                    <a:srcRect/>
+                    <a:stretch>
+                      <a:fillRect/>
+                    </a:stretch>
+                  </pic:blipFill>
+                  <pic:spPr bwMode="auto">
+                    <a:xfrm>
+                      <a:off x="0" y="0"/>
+                      <a:ext cx="3048000" cy="2270125"/>
+                    </a:xfrm>
+                    <a:prstGeom prst="rect">
+                      <a:avLst/>
+                    </a:prstGeom>
+                    <a:noFill/>
+                    <a:ln>
+                      <a:noFill/>
+                    </a:ln>
+                  </pic:spPr>
+                </pic:pic>
+              </a:graphicData>
+            </a:graphic>
+          </wp:inline>
+        </w:drawing>
+      </w:r>
+    </w:p>
+    <w:p>
+      <w:pPr>
+        <w:pStyle w:val="Para"/>
+        <w:ind w:firstLine="0"/>
+        <w:jc w:val="both"/>
+        <w:rPr>
+          <w:lang w:eastAsia="it-IT"/>
+          <w14:ligatures w14:val="standard"/>
+        </w:rPr>
+      </w:pPr>
+    </w:p>
+    <w:p>
+      <w:pPr>
+        <w:pStyle w:val="Para"/>
+        <w:ind w:firstLine="0"/>
+        <w:jc w:val="both"/>
+        <w:rPr>
+          <w:lang w:eastAsia="it-IT"/>
+          <w14:ligatures w14:val="standard"/>
+        </w:rPr>
+      </w:pPr>
+      <w:r>
+        <w:rPr>
+          <w:lang w:eastAsia="it-IT"/>
+          <w14:ligatures w14:val="standard"/>
+        </w:rPr>
+        <w:t xml:space="preserve">We would suspect that </w:t>
+      </w:r>
+      <w:proofErr w:type="gramStart"/>
+      <w:r>
+        <w:rPr>
+          <w:lang w:eastAsia="it-IT"/>
+          <w14:ligatures w14:val="standard"/>
+        </w:rPr>
+        <w:t>the majority of</w:t>
+      </w:r>
+      <w:proofErr w:type="gramEnd"/>
+      <w:r>
+        <w:rPr>
+          <w:lang w:eastAsia="it-IT"/>
+          <w14:ligatures w14:val="standard"/>
+        </w:rPr>
+        <w:t xml:space="preserve"> car accidents would occur throughout the </w:t>
+      </w:r>
+      <w:r>
+        <w:rPr>
+          <w:lang w:eastAsia="it-IT"/>
+          <w14:ligatures w14:val="standard"/>
+        </w:rPr>
+        <w:t>densest</w:t>
+      </w:r>
+      <w:r>
+        <w:rPr>
+          <w:lang w:eastAsia="it-IT"/>
+          <w14:ligatures w14:val="standard"/>
+        </w:rPr>
+        <w:t xml:space="preserve"> areas of Chicago. Mapping the acciden</w:t>
+      </w:r>
+      <w:bookmarkStart w:id="0" w:name="_GoBack"/>
+      <w:bookmarkEnd w:id="0"/>
+      <w:r>
+        <w:rPr>
+          <w:lang w:eastAsia="it-IT"/>
+          <w14:ligatures w14:val="standard"/>
+        </w:rPr>
+        <w:t>ts against the population seemed to corroborate our hypothesis:</w:t>
+      </w:r>
+    </w:p>
+    <w:p>
+      <w:pPr>
+        <w:pStyle w:val="Para"/>
+        <w:ind w:firstLine="0"/>
+        <w:jc w:val="both"/>
+        <w:rPr>
+          <w:lang w:eastAsia="it-IT"/>
+          <w14:ligatures w14:val="standard"/>
+        </w:rPr>
+      </w:pPr>
+    </w:p>
+    <w:p>
+      <w:pPr>
+        <w:pStyle w:val="Para"/>
+        <w:ind w:firstLine="0"/>
+        <w:jc w:val="both"/>
+        <w:rPr>
+          <w:lang w:eastAsia="it-IT"/>
+          <w14:ligatures w14:val="standard"/>
+        </w:rPr>
+      </w:pPr>
+      <w:r>
+        <w:rPr>
+          <w:noProof/>
+        </w:rPr>
+        <w:drawing>
+          <wp:inline distT="0" distB="0" distL="0" distR="0" wp14:anchorId="7D9001F6" wp14:editId="60344D73">
+            <wp:extent cx="3048000" cy="2270125"/>
+            <wp:effectExtent l="0" t="0" r="0" b="0"/>
+            <wp:docPr id="4" name="Picture 4"/>
+            <wp:cNvGraphicFramePr>
+              <a:graphicFrameLocks xmlns:a="http://schemas.openxmlformats.org/drawingml/2006/main" noChangeAspect="1"/>
+            </wp:cNvGraphicFramePr>
+            <a:graphic xmlns:a="http://schemas.openxmlformats.org/drawingml/2006/main">
+              <a:graphicData uri="http://schemas.openxmlformats.org/drawingml/2006/picture">
+                <pic:pic xmlns:pic="http://schemas.openxmlformats.org/drawingml/2006/picture">
+                  <pic:nvPicPr>
+                    <pic:cNvPr id="0" name="Picture 9"/>
+                    <pic:cNvPicPr>
+                      <a:picLocks noChangeAspect="1" noChangeArrowheads="1"/>
+                    </pic:cNvPicPr>
+                  </pic:nvPicPr>
+                  <pic:blipFill>
+                    <a:blip r:embed="rId14">
+                      <a:extLst>
+                        <a:ext uri="{28A0092B-C50C-407E-A947-70E740481C1C}">
+                          <a14:useLocalDpi xmlns:a14="http://schemas.microsoft.com/office/drawing/2010/main" val="0"/>
+                        </a:ext>
+                      </a:extLst>
+                    </a:blip>
+                    <a:srcRect/>
+                    <a:stretch>
+                      <a:fillRect/>
+                    </a:stretch>
+                  </pic:blipFill>
+                  <pic:spPr bwMode="auto">
+                    <a:xfrm>
+                      <a:off x="0" y="0"/>
+                      <a:ext cx="3048000" cy="2270125"/>
+                    </a:xfrm>
+                    <a:prstGeom prst="rect">
+                      <a:avLst/>
+                    </a:prstGeom>
+                    <a:noFill/>
+                    <a:ln>
+                      <a:noFill/>
+                    </a:ln>
+                  </pic:spPr>
+                </pic:pic>
+              </a:graphicData>
+            </a:graphic>
+          </wp:inline>
+        </w:drawing>
+      </w:r>
+    </w:p>
+    <w:p>
+      <w:pPr>
+        <w:pStyle w:val="Para"/>
+        <w:ind w:firstLine="0"/>
+        <w:jc w:val="both"/>
+        <w:rPr>
+          <w:lang w:eastAsia="it-IT"/>
+          <w14:ligatures w14:val="standard"/>
+        </w:rPr>
+      </w:pPr>
+      <w:r>
+        <w:rPr>
+          <w:lang w:eastAsia="it-IT"/>
+          <w14:ligatures w14:val="standard"/>
+        </w:rPr>
+        <w:t xml:space="preserve">As can be seen from the map above, the outskirts of Chicago have fewer accidents with </w:t>
+      </w:r>
+      <w:proofErr w:type="gramStart"/>
+      <w:r>
+        <w:rPr>
+          <w:lang w:eastAsia="it-IT"/>
+          <w14:ligatures w14:val="standard"/>
+        </w:rPr>
+        <w:t>the majority of</w:t>
+      </w:r>
+      <w:proofErr w:type="gramEnd"/>
+      <w:r>
+        <w:rPr>
+          <w:lang w:eastAsia="it-IT"/>
+          <w14:ligatures w14:val="standard"/>
+        </w:rPr>
+        <w:t xml:space="preserve"> accidents being in the center of Chicago where it is most dense in population.</w:t>
+      </w:r>
+    </w:p>
+    <w:p>
+      <w:pPr>
+        <w:pStyle w:val="Para"/>
+        <w:ind w:firstLine="0"/>
+        <w:jc w:val="both"/>
+        <w:rPr>
+          <w:lang w:eastAsia="it-IT"/>
+          <w14:ligatures w14:val="standard"/>
+        </w:rPr>
+      </w:pPr>
+    </w:p>
+    <w:p>
+      <w:pPr>
+        <w:pStyle w:val="Para"/>
+        <w:ind w:firstLine="0"/>
+        <w:jc w:val="both"/>
+        <w:rPr>
           <w:lang w:eastAsia="ja-JP"/>
           <w14:ligatures w14:val="standard"/>
         </w:rPr>
@@ -939,25 +1478,7 @@
           <w:lang w:eastAsia="it-IT"/>
           <w14:ligatures w14:val="standard"/>
         </w:rPr>
-        <w:t xml:space="preserve">The updated template, user manuals, samples, and required fonts, all are available at the URL </w:t>
-      </w:r>
-      <w:hyperlink r:id="rId11" w:history="1">
-        <w:r>
-          <w:rPr>
-            <w:rStyle w:val="Hyperlink"/>
-            <w:rFonts w:cs="Linux Libertine"/>
-            <w:lang w:eastAsia="it-IT"/>
-            <w14:ligatures w14:val="standard"/>
-          </w:rPr>
-          <w:t>https://www.acm.org/publications/proceedings-template</w:t>
-        </w:r>
-      </w:hyperlink>
-      <w:r>
-        <w:rPr>
-          <w:lang w:eastAsia="it-IT"/>
-          <w14:ligatures w14:val="standard"/>
-        </w:rPr>
-        <w:t>. It contains said information for all three versions of MS Word (Windows and 2 versions of Mac). There are also separate links to the user guide, which can be referred to by the user. This URL also contains some useful video links, which describe how to add the template, structure the paper, and generate the layout, in different clips.</w:t>
+        <w:t>.</w:t>
       </w:r>
       <w:r>
         <w:rPr>
@@ -1019,10 +1540,10 @@
             <v:path o:extrusionok="f" gradientshapeok="t" o:connecttype="rect"/>
             <o:lock v:ext="edit" aspectratio="t"/>
           </v:shapetype>
-          <v:shape id="_x0000_i1025" type="#_x0000_t75" style="width:125.1pt;height:35.1pt" o:ole="">
-            <v:imagedata r:id="rId12" o:title=""/>
+          <v:shape id="_x0000_i1025" type="#_x0000_t75" style="width:125.25pt;height:35.25pt" o:ole="">
+            <v:imagedata r:id="rId15" o:title=""/>
           </v:shape>
-          <o:OLEObject Type="Embed" ProgID="Equation.DSMT4" ShapeID="_x0000_i1025" DrawAspect="Content" ObjectID="_1604570268" r:id="rId13"/>
+          <o:OLEObject Type="Embed" ProgID="Equation.DSMT4" ShapeID="_x0000_i1025" DrawAspect="Content" ObjectID="_1604588286" r:id="rId16"/>
         </w:object>
       </w:r>
       <w:r>
@@ -1099,14 +1620,7 @@
         <w:rPr>
           <w14:ligatures w14:val="standard"/>
         </w:rPr>
-        <w:t xml:space="preserve"> </w:t>
-      </w:r>
-      <w:r>
-        <w:rPr>
-          <w14:ligatures w14:val="standard"/>
-        </w:rPr>
-        <w:lastRenderedPageBreak/>
-        <w:t xml:space="preserve">style is applied only in case of a numbered equation. A numbered equation always has a number to its right. </w:t>
+        <w:t xml:space="preserve"> style is applied only in case of a numbered equation. A numbered equation always has a number to its right. </w:t>
       </w:r>
       <w:r>
         <w:rPr>
@@ -1152,10 +1666,10 @@
           <w14:ligatures w14:val="standard"/>
         </w:rPr>
         <w:object w:dxaOrig="2540" w:dyaOrig="700" w14:anchorId="371B752D">
-          <v:shape id="_x0000_i1026" type="#_x0000_t75" style="width:125.1pt;height:35.1pt" o:ole="">
-            <v:imagedata r:id="rId12" o:title=""/>
+          <v:shape id="_x0000_i1026" type="#_x0000_t75" style="width:125.25pt;height:35.25pt" o:ole="">
+            <v:imagedata r:id="rId15" o:title=""/>
           </v:shape>
-          <o:OLEObject Type="Embed" ProgID="Equation.DSMT4" ShapeID="_x0000_i1026" DrawAspect="Content" ObjectID="_1604570269" r:id="rId14"/>
+          <o:OLEObject Type="Embed" ProgID="Equation.DSMT4" ShapeID="_x0000_i1026" DrawAspect="Content" ObjectID="_1604588287" r:id="rId17"/>
         </w:object>
       </w:r>
     </w:p>
@@ -1220,7 +1734,7 @@
                     <pic:cNvPicPr/>
                   </pic:nvPicPr>
                   <pic:blipFill>
-                    <a:blip r:embed="rId15">
+                    <a:blip r:embed="rId18">
                       <a:extLst>
                         <a:ext uri="{28A0092B-C50C-407E-A947-70E740481C1C}">
                           <a14:useLocalDpi xmlns:a14="http://schemas.microsoft.com/office/drawing/2010/main" val="0"/>
@@ -1262,6 +1776,7 @@
           <w:rStyle w:val="Label"/>
           <w14:ligatures w14:val="standard"/>
         </w:rPr>
+        <w:lastRenderedPageBreak/>
         <w:t>Figure 1:</w:t>
       </w:r>
       <w:r>
@@ -2092,7 +2607,14 @@
           <w:lang w:eastAsia="it-IT"/>
           <w14:ligatures w14:val="standard"/>
         </w:rPr>
-        <w:t xml:space="preserve">Insert paragraph text </w:t>
+        <w:t xml:space="preserve">Insert paragraph </w:t>
+      </w:r>
+      <w:r>
+        <w:rPr>
+          <w:lang w:eastAsia="it-IT"/>
+          <w14:ligatures w14:val="standard"/>
+        </w:rPr>
+        <w:t xml:space="preserve">text </w:t>
       </w:r>
       <w:r>
         <w:rPr>
@@ -2742,7 +3264,7 @@
       <w:r>
         <w:t xml:space="preserve"> </w:t>
       </w:r>
-      <w:hyperlink r:id="rId16" w:history="1">
+      <w:hyperlink r:id="rId19" w:history="1">
         <w:r>
           <w:t>http://dx.doi.org/10.1000/0-000-00000-0</w:t>
         </w:r>

</xml_diff>

<commit_message>
include graphs in report. update report.
</commit_message>
<xml_diff>
--- a/Report/An Investigation into what causes crash Injuries, Fatalities.docx
+++ b/Report/An Investigation into what causes crash Injuries, Fatalities.docx
@@ -53,6 +53,20 @@
           <w14:ligatures w14:val="standard"/>
         </w:rPr>
         <w:t>crash data from the City of Chicago</w:t>
+      </w:r>
+      <w:r>
+        <w:rPr>
+          <w:bCs/>
+          <w14:ligatures w14:val="standard"/>
+        </w:rPr>
+        <w:t>,</w:t>
+      </w:r>
+      <w:r>
+        <w:rPr>
+          <w:bCs/>
+          <w14:ligatures w14:val="standard"/>
+        </w:rPr>
+        <w:t xml:space="preserve"> Summer 2018</w:t>
       </w:r>
     </w:p>
     <w:p>
@@ -148,7 +162,15 @@
           <w:sz w:val="20"/>
           <w14:ligatures w14:val="standard"/>
         </w:rPr>
-        <w:t>Fairfax VA America</w:t>
+        <w:t xml:space="preserve">Fairfax VA </w:t>
+      </w:r>
+      <w:r>
+        <w:rPr>
+          <w:rStyle w:val="City"/>
+          <w:sz w:val="20"/>
+          <w14:ligatures w14:val="standard"/>
+        </w:rPr>
+        <w:t>USA</w:t>
       </w:r>
       <w:r>
         <w:rPr>
@@ -268,7 +290,15 @@
           <w:sz w:val="20"/>
           <w14:ligatures w14:val="standard"/>
         </w:rPr>
-        <w:t>Fairfax VA America</w:t>
+        <w:t xml:space="preserve">Fairfax VA </w:t>
+      </w:r>
+      <w:r>
+        <w:rPr>
+          <w:rStyle w:val="City"/>
+          <w:sz w:val="20"/>
+          <w14:ligatures w14:val="standard"/>
+        </w:rPr>
+        <w:t>USA</w:t>
       </w:r>
       <w:r>
         <w:rPr>
@@ -390,556 +420,111 @@
       <w:pPr>
         <w:pStyle w:val="Abstract"/>
         <w:rPr>
+          <w14:ligatures w14:val="standard"/>
+        </w:rPr>
+      </w:pPr>
+      <w:r>
+        <w:rPr>
           <w:rFonts w:eastAsia="Verdana"/>
           <w14:ligatures w14:val="standard"/>
         </w:rPr>
-      </w:pPr>
+        <w:t xml:space="preserve">This paper offers insight into what </w:t>
+      </w:r>
       <w:r>
         <w:rPr>
           <w:rFonts w:eastAsia="Verdana"/>
           <w14:ligatures w14:val="standard"/>
         </w:rPr>
-        <w:t>In this sample-structured document, neither the cross-linking of float elements and bibliography nor metadata/copyright information is available. The sample document is provided in “Draft” mode and to view it in the final layout format, applying the required template is essential with some standard steps</w:t>
+        <w:t>factors lead</w:t>
       </w:r>
       <w:r>
         <w:rPr>
           <w:rFonts w:eastAsia="Verdana"/>
           <w14:ligatures w14:val="standard"/>
         </w:rPr>
+        <w:t xml:space="preserve"> to</w:t>
+      </w:r>
+      <w:r>
+        <w:rPr>
+          <w:rFonts w:eastAsia="Verdana"/>
+          <w14:ligatures w14:val="standard"/>
+        </w:rPr>
+        <w:t xml:space="preserve"> injuries/deaths during</w:t>
+      </w:r>
+      <w:r>
+        <w:rPr>
+          <w:rFonts w:eastAsia="Verdana"/>
+          <w14:ligatures w14:val="standard"/>
+        </w:rPr>
+        <w:t xml:space="preserve"> car crashes</w:t>
+      </w:r>
+      <w:r>
+        <w:rPr>
+          <w:rFonts w:eastAsia="Verdana"/>
+          <w14:ligatures w14:val="standard"/>
+        </w:rPr>
         <w:t>.</w:t>
       </w:r>
-    </w:p>
-    <w:p>
-      <w:pPr>
-        <w:pStyle w:val="Abstract"/>
-        <w:rPr>
-          <w14:ligatures w14:val="standard"/>
-        </w:rPr>
-      </w:pPr>
       <w:r>
         <w:rPr>
           <w:rFonts w:eastAsia="Verdana"/>
           <w14:ligatures w14:val="standard"/>
         </w:rPr>
-        <w:t xml:space="preserve">These steps, which should require </w:t>
-      </w:r>
-      <w:r>
-        <w:rPr>
-          <w14:ligatures w14:val="standard"/>
-        </w:rPr>
-        <w:t xml:space="preserve">generation of the final output from the styled paper, are mentioned here in this paragraph. First, users </w:t>
-      </w:r>
-      <w:proofErr w:type="gramStart"/>
-      <w:r>
-        <w:rPr>
-          <w14:ligatures w14:val="standard"/>
-        </w:rPr>
-        <w:t>have to</w:t>
-      </w:r>
-      <w:proofErr w:type="gramEnd"/>
-      <w:r>
-        <w:rPr>
-          <w14:ligatures w14:val="standard"/>
-        </w:rPr>
-        <w:t xml:space="preserve"> run “Reference Numbering” from the “Reference Elements” menu; this is the first step to start the bibliography marking (it should be clicked while keeping the cursor at the beginning of the reference list). After the marking is complete, the reference element runs all the options under the “Cross Linking” menu.</w:t>
-      </w:r>
-    </w:p>
-    <w:p>
-      <w:pPr>
-        <w:pStyle w:val="Abstract"/>
-        <w:rPr>
-          <w14:ligatures w14:val="standard"/>
-        </w:rPr>
-      </w:pPr>
-      <w:r>
-        <w:rPr>
-          <w14:ligatures w14:val="standard"/>
-        </w:rPr>
-        <w:t xml:space="preserve">For accuracy check of the structured paper, user can run the option </w:t>
-      </w:r>
-      <w:r>
-        <w:rPr>
-          <w:b/>
-          <w14:ligatures w14:val="standard"/>
-        </w:rPr>
-        <w:t>Manuscript Validation</w:t>
-      </w:r>
-      <w:r>
-        <w:rPr>
-          <w14:ligatures w14:val="standard"/>
-        </w:rPr>
-        <w:t xml:space="preserve">. It informs the user of the wrong or missing values in the paper. The user must correct the paper as per validation messages and rerun </w:t>
-      </w:r>
-      <w:r>
-        <w:rPr>
-          <w:b/>
-          <w14:ligatures w14:val="standard"/>
-        </w:rPr>
-        <w:t>Manuscript Validation</w:t>
-      </w:r>
-      <w:r>
-        <w:rPr>
-          <w14:ligatures w14:val="standard"/>
-        </w:rPr>
-        <w:t>.</w:t>
-      </w:r>
-    </w:p>
-    <w:p>
-      <w:pPr>
-        <w:pStyle w:val="Abstract"/>
-        <w:rPr>
-          <w14:ligatures w14:val="standard"/>
-        </w:rPr>
-      </w:pPr>
-      <w:r>
-        <w:rPr>
-          <w14:ligatures w14:val="standard"/>
-        </w:rPr>
-        <w:t>Now, to generate the required layout of the paper, the user should select one of the template styles under the Define Template Style option (</w:t>
-      </w:r>
-      <w:r>
-        <w:rPr>
-          <w:u w:val="single"/>
-          <w14:ligatures w14:val="standard"/>
-        </w:rPr>
-        <w:t>choose the required layout design, i.e. choose between Journals and Proceedings</w:t>
-      </w:r>
-      <w:r>
-        <w:rPr>
-          <w14:ligatures w14:val="standard"/>
-        </w:rPr>
-        <w:t>).</w:t>
-      </w:r>
-    </w:p>
-    <w:p>
-      <w:pPr>
-        <w:pStyle w:val="FootnoteText"/>
-        <w:framePr w:w="4680" w:h="1441" w:hRule="exact" w:hSpace="187" w:wrap="around" w:vAnchor="page" w:hAnchor="page" w:x="1089" w:y="12601" w:anchorLock="1"/>
-      </w:pPr>
-      <w:r>
-        <w:rPr>
-          <w:vertAlign w:val="superscript"/>
-        </w:rPr>
-        <w:t>∗</w:t>
-      </w:r>
-      <w:r>
-        <w:t>Article Title Footnote needs to be captured as Title Note</w:t>
-      </w:r>
-    </w:p>
-    <w:p>
-      <w:pPr>
-        <w:pStyle w:val="FootnoteText"/>
-        <w:framePr w:w="4680" w:h="1441" w:hRule="exact" w:hSpace="187" w:wrap="around" w:vAnchor="page" w:hAnchor="page" w:x="1089" w:y="12601" w:anchorLock="1"/>
-      </w:pPr>
-      <w:r>
-        <w:rPr>
-          <w:vertAlign w:val="superscript"/>
-        </w:rPr>
-        <w:t>†</w:t>
-      </w:r>
-      <w:r>
-        <w:t>Author Footnote to be captured as Author Note</w:t>
-      </w:r>
-    </w:p>
-    <w:p>
-      <w:pPr>
-        <w:pStyle w:val="PermissionBlock"/>
-        <w:framePr w:w="4680" w:h="1441" w:hRule="exact" w:hSpace="187" w:wrap="around" w:vAnchor="page" w:hAnchor="page" w:x="1089" w:y="12601" w:anchorLock="1"/>
-      </w:pPr>
-      <w:r>
-        <w:t xml:space="preserve">Permission to make digital or hard copies of part or </w:t>
-      </w:r>
-      <w:proofErr w:type="gramStart"/>
-      <w:r>
-        <w:t>all of</w:t>
-      </w:r>
-      <w:proofErr w:type="gramEnd"/>
-      <w:r>
-        <w:t xml:space="preserve"> this work for personal or classroom use is granted without fee provided that copies are not made or distributed for profit or commercial advantage and that copies bear this notice and the full citation on the first page. Copyrights for third-party components of this work must be honored. For all other uses, contact the owner/author(s).</w:t>
-      </w:r>
-    </w:p>
-    <w:p>
-      <w:pPr>
-        <w:pStyle w:val="VersoLRH"/>
-        <w:framePr w:w="4680" w:h="1441" w:hRule="exact" w:hSpace="187" w:wrap="around" w:vAnchor="page" w:hAnchor="page" w:x="1089" w:y="12601" w:anchorLock="1"/>
-        <w:rPr>
-          <w:i/>
-        </w:rPr>
-      </w:pPr>
-      <w:r>
-        <w:rPr>
-          <w:i/>
-        </w:rPr>
-        <w:t xml:space="preserve">WOODSTOCK’18, </w:t>
-      </w:r>
-      <w:proofErr w:type="gramStart"/>
-      <w:r>
-        <w:rPr>
-          <w:i/>
-        </w:rPr>
-        <w:t>June,</w:t>
-      </w:r>
-      <w:proofErr w:type="gramEnd"/>
-      <w:r>
-        <w:rPr>
-          <w:i/>
-        </w:rPr>
-        <w:t xml:space="preserve"> 2018, El Paso, Texas USA</w:t>
-      </w:r>
-    </w:p>
-    <w:p>
-      <w:pPr>
-        <w:pStyle w:val="PermissionBlock"/>
-        <w:framePr w:w="4680" w:h="1441" w:hRule="exact" w:hSpace="187" w:wrap="around" w:vAnchor="page" w:hAnchor="page" w:x="1089" w:y="12601" w:anchorLock="1"/>
-      </w:pPr>
-      <w:r>
-        <w:t>© 2018 Copyright held by the owner/author(s). 978-1-4503-0000-0/18/06...$15.00</w:t>
-      </w:r>
-    </w:p>
-    <w:p>
-      <w:pPr>
-        <w:framePr w:w="4680" w:h="1441" w:hRule="exact" w:hSpace="187" w:wrap="around" w:vAnchor="page" w:hAnchor="page" w:x="1089" w:y="12601" w:anchorLock="1"/>
-        <w:rPr>
-          <w:iCs/>
-          <w14:ligatures w14:val="standard"/>
-        </w:rPr>
-      </w:pPr>
-      <w:r>
-        <w:t>https://doi.org/10.1145/1234567890</w:t>
-      </w:r>
-    </w:p>
-    <w:p>
-      <w:pPr>
-        <w:pStyle w:val="Abstract"/>
-        <w:rPr>
-          <w14:ligatures w14:val="standard"/>
-        </w:rPr>
-      </w:pPr>
-      <w:r>
-        <w:rPr>
-          <w14:ligatures w14:val="standard"/>
-        </w:rPr>
-        <w:t xml:space="preserve">Some specific values are required to create a standard layout by choosing a template for the journals or proceedings. So once the user chooses one of the template layout styles, the respective Journal or Conference details dialog box (i.e. </w:t>
-      </w:r>
-      <w:r>
-        <w:rPr>
-          <w:b/>
-          <w14:ligatures w14:val="standard"/>
-        </w:rPr>
-        <w:t>journal/conference acronym, DOI, ISBN, copyright, year, etc.</w:t>
-      </w:r>
-      <w:r>
-        <w:rPr>
-          <w14:ligatures w14:val="standard"/>
-        </w:rPr>
-        <w:t>) will appear as a prompt during the Define Template Style functionality. The user should fill these values, after which the template creates the desired layout of the paper. The user can now create a PDF of his/her manuscript using the “</w:t>
-      </w:r>
-      <w:r>
-        <w:rPr>
-          <w:i/>
-          <w14:ligatures w14:val="standard"/>
-        </w:rPr>
-        <w:t>Save as PDF</w:t>
-      </w:r>
-      <w:r>
-        <w:rPr>
-          <w14:ligatures w14:val="standard"/>
-        </w:rPr>
-        <w:t>” option.</w:t>
-      </w:r>
-    </w:p>
-    <w:p>
-      <w:pPr>
-        <w:pStyle w:val="Abstract"/>
-        <w:rPr>
-          <w:lang w:val="en-GB" w:eastAsia="ja-JP"/>
-          <w14:ligatures w14:val="standard"/>
-        </w:rPr>
-      </w:pPr>
-      <w:r>
-        <w:rPr>
-          <w:rFonts w:eastAsia="Verdana"/>
-          <w14:ligatures w14:val="standard"/>
-        </w:rPr>
-        <w:t>If</w:t>
-      </w:r>
-      <w:r>
-        <w:rPr>
-          <w14:ligatures w14:val="standard"/>
-        </w:rPr>
-        <w:t xml:space="preserve"> the user is adding any new data, they should make sure to style it as per the instructions provided in previous sections. Carry out the steps for Cross-linking, </w:t>
-      </w:r>
-      <w:proofErr w:type="spellStart"/>
-      <w:r>
-        <w:rPr>
-          <w14:ligatures w14:val="standard"/>
-        </w:rPr>
-        <w:t>Fundref</w:t>
-      </w:r>
-      <w:proofErr w:type="spellEnd"/>
-      <w:r>
-        <w:rPr>
-          <w14:ligatures w14:val="standard"/>
-        </w:rPr>
-        <w:t xml:space="preserve"> data, adding Document History (specific to journal submission), and finally, Manuscript validation and placing the respective metadata (</w:t>
-      </w:r>
-      <w:proofErr w:type="spellStart"/>
-      <w:r>
-        <w:rPr>
-          <w14:ligatures w14:val="standard"/>
-        </w:rPr>
-        <w:t>Bibstrip</w:t>
-      </w:r>
-      <w:proofErr w:type="spellEnd"/>
-      <w:r>
-        <w:rPr>
-          <w14:ligatures w14:val="standard"/>
-        </w:rPr>
-        <w:t>/copyright text)</w:t>
-      </w:r>
-      <w:r>
-        <w:rPr>
-          <w:rStyle w:val="FootnoteReference"/>
-          <w14:ligatures w14:val="standard"/>
-        </w:rPr>
-        <w:footnoteReference w:id="1"/>
-      </w:r>
-      <w:r>
-        <w:rPr>
-          <w14:ligatures w14:val="standard"/>
-        </w:rPr>
-        <w:t xml:space="preserve"> while applying the required template.</w:t>
-      </w:r>
-    </w:p>
-    <w:p>
-      <w:pPr>
-        <w:pStyle w:val="CCSHead"/>
-        <w:rPr>
-          <w:lang w:eastAsia="it-IT"/>
-          <w14:ligatures w14:val="standard"/>
-        </w:rPr>
-      </w:pPr>
-      <w:r>
-        <w:rPr>
-          <w:lang w:eastAsia="it-IT"/>
-          <w14:ligatures w14:val="standard"/>
-        </w:rPr>
-        <w:t>CCS CONCEPTS</w:t>
-      </w:r>
-    </w:p>
-    <w:p>
-      <w:pPr>
-        <w:pStyle w:val="CCSDescription"/>
-        <w:rPr>
-          <w:rFonts w:cs="Linux Libertine"/>
-          <w14:ligatures w14:val="standard"/>
-        </w:rPr>
-      </w:pPr>
-      <w:r>
-        <w:rPr>
-          <w14:ligatures w14:val="standard"/>
-        </w:rPr>
-        <w:t>• </w:t>
-      </w:r>
-      <w:r>
-        <w:rPr>
-          <w:lang w:eastAsia="it-IT"/>
-          <w14:ligatures w14:val="standard"/>
-        </w:rPr>
-        <w:t>Insert CCS text</w:t>
-      </w:r>
-      <w:r>
-        <w:rPr>
-          <w14:ligatures w14:val="standard"/>
-        </w:rPr>
-        <w:t> here • </w:t>
-      </w:r>
-      <w:r>
-        <w:rPr>
-          <w:lang w:eastAsia="it-IT"/>
-          <w14:ligatures w14:val="standard"/>
-        </w:rPr>
-        <w:t>Insert CCS text</w:t>
-      </w:r>
-      <w:r>
-        <w:rPr>
-          <w14:ligatures w14:val="standard"/>
-        </w:rPr>
-        <w:t> here   • </w:t>
-      </w:r>
-      <w:r>
-        <w:rPr>
-          <w:lang w:eastAsia="it-IT"/>
-          <w14:ligatures w14:val="standard"/>
-        </w:rPr>
-        <w:t>Insert CCS text</w:t>
-      </w:r>
-      <w:r>
-        <w:rPr>
-          <w14:ligatures w14:val="standard"/>
-        </w:rPr>
-        <w:t> here</w:t>
-      </w:r>
-    </w:p>
-    <w:p>
-      <w:pPr>
-        <w:pStyle w:val="KeyWordHead"/>
-        <w:rPr>
-          <w:lang w:eastAsia="it-IT"/>
-          <w14:ligatures w14:val="standard"/>
-        </w:rPr>
-      </w:pPr>
-      <w:r>
-        <w:rPr>
-          <w:lang w:eastAsia="it-IT"/>
-          <w14:ligatures w14:val="standard"/>
-        </w:rPr>
-        <w:t>KEYWORDS</w:t>
-      </w:r>
-    </w:p>
-    <w:p>
-      <w:pPr>
-        <w:pStyle w:val="KeyWords"/>
-        <w:rPr>
-          <w:lang w:eastAsia="it-IT"/>
-          <w14:ligatures w14:val="standard"/>
-        </w:rPr>
-      </w:pPr>
-      <w:r>
-        <w:rPr>
-          <w:lang w:eastAsia="it-IT"/>
-          <w14:ligatures w14:val="standard"/>
-        </w:rPr>
-        <w:t xml:space="preserve">Insert keyword text, </w:t>
-      </w:r>
-      <w:proofErr w:type="gramStart"/>
-      <w:r>
-        <w:rPr>
-          <w:lang w:eastAsia="it-IT"/>
-          <w14:ligatures w14:val="standard"/>
-        </w:rPr>
-        <w:t>Insert</w:t>
-      </w:r>
-      <w:proofErr w:type="gramEnd"/>
-      <w:r>
-        <w:rPr>
-          <w:lang w:eastAsia="it-IT"/>
-          <w14:ligatures w14:val="standard"/>
-        </w:rPr>
-        <w:t xml:space="preserve"> keyword text, Insert keyword text, Insert keyword text</w:t>
-      </w:r>
-    </w:p>
-    <w:p>
-      <w:pPr>
-        <w:pStyle w:val="RefFormatHead"/>
-        <w:rPr>
-          <w14:ligatures w14:val="standard"/>
-        </w:rPr>
-      </w:pPr>
-      <w:r>
-        <w:rPr>
-          <w14:ligatures w14:val="standard"/>
-        </w:rPr>
-        <w:t>ACM Reference format:</w:t>
-      </w:r>
-    </w:p>
-    <w:p>
-      <w:pPr>
-        <w:pStyle w:val="RefFormatPara"/>
-        <w:rPr>
-          <w14:ligatures w14:val="standard"/>
-        </w:rPr>
-      </w:pPr>
-      <w:r>
-        <w:rPr>
-          <w14:ligatures w14:val="standard"/>
-        </w:rPr>
-        <w:t xml:space="preserve">FirstName Surname, FirstName Surname and FirstName Surname. 2018. </w:t>
-      </w:r>
-      <w:r>
-        <w:rPr>
-          <w:bCs/>
-          <w14:ligatures w14:val="standard"/>
-        </w:rPr>
-        <w:t xml:space="preserve">Insert Your Title Here: Insert Subtitle Here. In </w:t>
-      </w:r>
-      <w:r>
-        <w:rPr>
-          <w:bCs/>
-          <w:i/>
-          <w14:ligatures w14:val="standard"/>
-        </w:rPr>
-        <w:t xml:space="preserve">Proceedings of ACM Woodstock conference (WOODSTOCK’18). ACM, New York, NY, USA, </w:t>
-      </w:r>
-      <w:r>
-        <w:rPr>
-          <w:bCs/>
-          <w:i/>
-          <w14:ligatures w14:val="standard"/>
-        </w:rPr>
-        <w:t>2</w:t>
-      </w:r>
-      <w:r>
-        <w:rPr>
-          <w:bCs/>
-          <w:i/>
-          <w14:ligatures w14:val="standard"/>
-        </w:rPr>
-        <w:t xml:space="preserve"> pages.</w:t>
-      </w:r>
-      <w:r>
-        <w:rPr>
-          <w14:ligatures w14:val="standard"/>
-        </w:rPr>
-        <w:t xml:space="preserve"> https://doi.org/10.1145/1234567890</w:t>
+        <w:t xml:space="preserve"> </w:t>
       </w:r>
     </w:p>
     <w:p>
       <w:pPr>
         <w:pStyle w:val="Head1"/>
-        <w:spacing w:before="380"/>
-        <w:rPr>
-          <w14:ligatures w14:val="standard"/>
-        </w:rPr>
       </w:pPr>
       <w:r>
         <w:rPr>
           <w:rStyle w:val="Label"/>
-          <w14:ligatures w14:val="standard"/>
         </w:rPr>
         <w:t>1</w:t>
       </w:r>
       <w:r>
-        <w:rPr>
-          <w14:ligatures w14:val="standard"/>
-        </w:rPr>
-        <w:t> </w:t>
-      </w:r>
-      <w:r>
-        <w:rPr>
-          <w14:ligatures w14:val="standard"/>
-        </w:rPr>
-        <w:t>Visualization of</w:t>
-      </w:r>
-      <w:r>
-        <w:rPr>
-          <w14:ligatures w14:val="standard"/>
-        </w:rPr>
-        <w:t xml:space="preserve"> Car Accidents </w:t>
-      </w:r>
-      <w:r>
-        <w:rPr>
-          <w14:ligatures w14:val="standard"/>
-        </w:rPr>
-        <w:t>in</w:t>
-      </w:r>
-      <w:r>
-        <w:rPr>
-          <w14:ligatures w14:val="standard"/>
-        </w:rPr>
-        <w:t xml:space="preserve"> Chicago</w:t>
-      </w:r>
-    </w:p>
+        <w:tab/>
+      </w:r>
+      <w:r>
+        <w:t xml:space="preserve">Data </w:t>
+      </w:r>
+      <w:r>
+        <w:t>Pre-</w:t>
+      </w:r>
+      <w:r>
+        <w:t>Analysis</w:t>
+      </w:r>
+      <w:bookmarkStart w:id="0" w:name="_Hlk530879813"/>
+    </w:p>
+    <w:p>
+      <w:pPr>
+        <w:pStyle w:val="Head2"/>
+        <w:rPr>
+          <w14:ligatures w14:val="standard"/>
+        </w:rPr>
+      </w:pPr>
+      <w:r>
+        <w:rPr>
+          <w:rStyle w:val="Label"/>
+          <w14:ligatures w14:val="standard"/>
+        </w:rPr>
+        <w:t>1.1</w:t>
+      </w:r>
+      <w:r>
+        <w:rPr>
+          <w14:ligatures w14:val="standard"/>
+        </w:rPr>
+        <w:tab/>
+      </w:r>
+      <w:r>
+        <w:rPr>
+          <w14:ligatures w14:val="standard"/>
+        </w:rPr>
+        <w:t>Visualization of Car Accidents in Chicago</w:t>
+      </w:r>
+    </w:p>
+    <w:bookmarkEnd w:id="0"/>
     <w:p>
       <w:pPr>
         <w:pStyle w:val="Para"/>
@@ -955,7 +540,77 @@
           <w:lang w:eastAsia="it-IT"/>
           <w14:ligatures w14:val="standard"/>
         </w:rPr>
-        <w:t>During the summer of 2018, there were approximately thirty thousand recorded incidents of car accidents throughout Chicago as reported by the police officer on duty. Most records also contain latitudes and longitudes of where the accident occurred within Chicago.</w:t>
+        <w:t xml:space="preserve">During the summer of 2018, there were approximately thirty thousand recorded car </w:t>
+      </w:r>
+      <w:r>
+        <w:rPr>
+          <w:lang w:eastAsia="it-IT"/>
+          <w14:ligatures w14:val="standard"/>
+        </w:rPr>
+        <w:t>crashes</w:t>
+      </w:r>
+      <w:r>
+        <w:rPr>
+          <w:lang w:eastAsia="it-IT"/>
+          <w14:ligatures w14:val="standard"/>
+        </w:rPr>
+        <w:t xml:space="preserve"> throughout Chicago</w:t>
+      </w:r>
+      <w:r>
+        <w:rPr>
+          <w:lang w:eastAsia="it-IT"/>
+          <w14:ligatures w14:val="standard"/>
+        </w:rPr>
+        <w:t>,</w:t>
+      </w:r>
+      <w:r>
+        <w:rPr>
+          <w:lang w:eastAsia="it-IT"/>
+          <w14:ligatures w14:val="standard"/>
+        </w:rPr>
+        <w:t xml:space="preserve"> as reported by</w:t>
+      </w:r>
+      <w:r>
+        <w:rPr>
+          <w:lang w:eastAsia="it-IT"/>
+          <w14:ligatures w14:val="standard"/>
+        </w:rPr>
+        <w:t xml:space="preserve"> city officials</w:t>
+      </w:r>
+      <w:r>
+        <w:rPr>
+          <w:lang w:eastAsia="it-IT"/>
+          <w14:ligatures w14:val="standard"/>
+        </w:rPr>
+        <w:t xml:space="preserve">. </w:t>
+      </w:r>
+      <w:r>
+        <w:rPr>
+          <w:lang w:eastAsia="it-IT"/>
+          <w14:ligatures w14:val="standard"/>
+        </w:rPr>
+        <w:t>Recorded information</w:t>
+      </w:r>
+      <w:r>
+        <w:rPr>
+          <w:lang w:eastAsia="it-IT"/>
+          <w14:ligatures w14:val="standard"/>
+        </w:rPr>
+        <w:t xml:space="preserve"> about these crashes</w:t>
+      </w:r>
+      <w:r>
+        <w:rPr>
+          <w:lang w:eastAsia="it-IT"/>
+          <w14:ligatures w14:val="standard"/>
+        </w:rPr>
+        <w:t xml:space="preserve"> ranged from data about the incident’s occurrence, such as geolocation, to data about the driver, such as their sex</w:t>
+      </w:r>
+      <w:r>
+        <w:rPr>
+          <w:lang w:eastAsia="it-IT"/>
+          <w14:ligatures w14:val="standard"/>
+        </w:rPr>
+        <w:t>.</w:t>
       </w:r>
     </w:p>
     <w:p>
@@ -1016,7 +671,21 @@
           <w:lang w:eastAsia="it-IT"/>
           <w14:ligatures w14:val="standard"/>
         </w:rPr>
-        <w:t xml:space="preserve"> the shape of Chicago however did not necessarily yield any good information as shown:</w:t>
+        <w:t xml:space="preserve"> the shape of Chicago </w:t>
+      </w:r>
+      <w:r>
+        <w:rPr>
+          <w:lang w:eastAsia="it-IT"/>
+          <w14:ligatures w14:val="standard"/>
+        </w:rPr>
+        <w:t>as it can be seen here</w:t>
+      </w:r>
+      <w:r>
+        <w:rPr>
+          <w:lang w:eastAsia="it-IT"/>
+          <w14:ligatures w14:val="standard"/>
+        </w:rPr>
+        <w:t>:</w:t>
       </w:r>
     </w:p>
     <w:p>
@@ -1044,7 +713,6 @@
         <w:rPr>
           <w:noProof/>
         </w:rPr>
-        <w:lastRenderedPageBreak/>
         <w:drawing>
           <wp:inline distT="0" distB="0" distL="0" distR="0" wp14:anchorId="51ED0A0D" wp14:editId="2F0E5B70">
             <wp:extent cx="3048000" cy="2032000"/>
@@ -1110,7 +778,21 @@
           <w:lang w:eastAsia="it-IT"/>
           <w14:ligatures w14:val="standard"/>
         </w:rPr>
-        <w:t xml:space="preserve">Not being able to discern much information from this map, we decided to plot each accident against an actual map of Chicago. This was accomplished using </w:t>
+        <w:t>Not being able to discern much information from this map,</w:t>
+      </w:r>
+      <w:r>
+        <w:rPr>
+          <w:lang w:eastAsia="it-IT"/>
+          <w14:ligatures w14:val="standard"/>
+        </w:rPr>
+        <w:t xml:space="preserve"> though,</w:t>
+      </w:r>
+      <w:r>
+        <w:rPr>
+          <w:lang w:eastAsia="it-IT"/>
+          <w14:ligatures w14:val="standard"/>
+        </w:rPr>
+        <w:t xml:space="preserve"> we decided to plot each accident against an actual map of Chicago. This was accomplished using </w:t>
       </w:r>
       <w:proofErr w:type="spellStart"/>
       <w:r>
@@ -1126,7 +808,21 @@
           <w:lang w:eastAsia="it-IT"/>
           <w14:ligatures w14:val="standard"/>
         </w:rPr>
-        <w:t xml:space="preserve"> in python along with associated helper files. Mapping the accidents on an actual map yielded much greater results:</w:t>
+        <w:t xml:space="preserve"> in python along with associated helper files. Mapping the accidents on an actual map yielded much </w:t>
+      </w:r>
+      <w:r>
+        <w:rPr>
+          <w:lang w:eastAsia="it-IT"/>
+          <w14:ligatures w14:val="standard"/>
+        </w:rPr>
+        <w:t>more informational</w:t>
+      </w:r>
+      <w:r>
+        <w:rPr>
+          <w:lang w:eastAsia="it-IT"/>
+          <w14:ligatures w14:val="standard"/>
+        </w:rPr>
+        <w:t xml:space="preserve"> results:</w:t>
       </w:r>
     </w:p>
     <w:p>
@@ -1208,7 +904,35 @@
           <w:lang w:eastAsia="it-IT"/>
           <w14:ligatures w14:val="standard"/>
         </w:rPr>
-        <w:t>Despite this information being much more useful, we were not quite satisfied with our visual results. We then decided to visually analyze car accidents against the population map of Chicago. The population map of Chicago reveals that a majority live within the centers and not along the borders:</w:t>
+        <w:t>While this graph was helpful in visualizing our data, it was very intriguing how one location in the Southeast had very few crashes</w:t>
+      </w:r>
+      <w:r>
+        <w:rPr>
+          <w:lang w:eastAsia="it-IT"/>
+          <w14:ligatures w14:val="standard"/>
+        </w:rPr>
+        <w:t xml:space="preserve">. </w:t>
+      </w:r>
+      <w:r>
+        <w:rPr>
+          <w:lang w:eastAsia="it-IT"/>
+          <w14:ligatures w14:val="standard"/>
+        </w:rPr>
+        <w:t xml:space="preserve">Thus, an investigation into why that is the case took place. </w:t>
+      </w:r>
+      <w:r>
+        <w:rPr>
+          <w:lang w:eastAsia="it-IT"/>
+          <w14:ligatures w14:val="standard"/>
+        </w:rPr>
+        <w:t>The population map of Chicago reveal</w:t>
+      </w:r>
+      <w:r>
+        <w:rPr>
+          <w:lang w:eastAsia="it-IT"/>
+          <w14:ligatures w14:val="standard"/>
+        </w:rPr>
+        <w:t>ed that only a few individuals lived in that location, with a vast majority of them choosing to live along the center of Chicago, rather than its outskirts.</w:t>
       </w:r>
     </w:p>
     <w:p>
@@ -1301,7 +1025,14 @@
           <w:lang w:eastAsia="it-IT"/>
           <w14:ligatures w14:val="standard"/>
         </w:rPr>
-        <w:t xml:space="preserve">We would suspect that </w:t>
+        <w:t>From this map, the suspicion</w:t>
+      </w:r>
+      <w:r>
+        <w:rPr>
+          <w:lang w:eastAsia="it-IT"/>
+          <w14:ligatures w14:val="standard"/>
+        </w:rPr>
+        <w:t xml:space="preserve"> that </w:t>
       </w:r>
       <w:proofErr w:type="gramStart"/>
       <w:r>
@@ -1331,16 +1062,35 @@
           <w:lang w:eastAsia="it-IT"/>
           <w14:ligatures w14:val="standard"/>
         </w:rPr>
-        <w:t xml:space="preserve"> areas of Chicago. Mapping the acciden</w:t>
-      </w:r>
-      <w:bookmarkStart w:id="0" w:name="_GoBack"/>
-      <w:bookmarkEnd w:id="0"/>
-      <w:r>
-        <w:rPr>
-          <w:lang w:eastAsia="it-IT"/>
-          <w14:ligatures w14:val="standard"/>
-        </w:rPr>
-        <w:t>ts against the population seemed to corroborate our hypothesis:</w:t>
+        <w:t xml:space="preserve"> areas of Chicago</w:t>
+      </w:r>
+      <w:r>
+        <w:rPr>
+          <w:lang w:eastAsia="it-IT"/>
+          <w14:ligatures w14:val="standard"/>
+        </w:rPr>
+        <w:t xml:space="preserve"> naturally came about, and mapping </w:t>
+      </w:r>
+      <w:r>
+        <w:rPr>
+          <w:lang w:eastAsia="it-IT"/>
+          <w14:ligatures w14:val="standard"/>
+        </w:rPr>
+        <w:t xml:space="preserve">the accidents against the population </w:t>
+      </w:r>
+      <w:r>
+        <w:rPr>
+          <w:lang w:eastAsia="it-IT"/>
+          <w14:ligatures w14:val="standard"/>
+        </w:rPr>
+        <w:t xml:space="preserve">densities </w:t>
+      </w:r>
+      <w:r>
+        <w:rPr>
+          <w:lang w:eastAsia="it-IT"/>
+          <w14:ligatures w14:val="standard"/>
+        </w:rPr>
+        <w:t>seemed to corroborate our hypothesis:</w:t>
       </w:r>
     </w:p>
     <w:p>
@@ -1368,6 +1118,7 @@
         <w:rPr>
           <w:noProof/>
         </w:rPr>
+        <w:lastRenderedPageBreak/>
         <w:drawing>
           <wp:inline distT="0" distB="0" distL="0" distR="0" wp14:anchorId="7D9001F6" wp14:editId="60344D73">
             <wp:extent cx="3048000" cy="2270125"/>
@@ -1433,7 +1184,21 @@
           <w:lang w:eastAsia="it-IT"/>
           <w14:ligatures w14:val="standard"/>
         </w:rPr>
-        <w:t xml:space="preserve">As can be seen from the map above, the outskirts of Chicago have fewer accidents with </w:t>
+        <w:t>As can be seen from the map above, the outskirts of Chicago have fewer accidents</w:t>
+      </w:r>
+      <w:r>
+        <w:rPr>
+          <w:lang w:eastAsia="it-IT"/>
+          <w14:ligatures w14:val="standard"/>
+        </w:rPr>
+        <w:t>,</w:t>
+      </w:r>
+      <w:r>
+        <w:rPr>
+          <w:lang w:eastAsia="it-IT"/>
+          <w14:ligatures w14:val="standard"/>
+        </w:rPr>
+        <w:t xml:space="preserve"> with </w:t>
       </w:r>
       <w:proofErr w:type="gramStart"/>
       <w:r>
@@ -1449,7 +1214,61 @@
           <w:lang w:eastAsia="it-IT"/>
           <w14:ligatures w14:val="standard"/>
         </w:rPr>
-        <w:t xml:space="preserve"> accidents being in the center of Chicago where it is most dense in population.</w:t>
+        <w:t xml:space="preserve"> accidents being in the center of Chicago</w:t>
+      </w:r>
+      <w:r>
+        <w:rPr>
+          <w:lang w:eastAsia="it-IT"/>
+          <w14:ligatures w14:val="standard"/>
+        </w:rPr>
+        <w:t>,</w:t>
+      </w:r>
+      <w:r>
+        <w:rPr>
+          <w:lang w:eastAsia="it-IT"/>
+          <w14:ligatures w14:val="standard"/>
+        </w:rPr>
+        <w:t xml:space="preserve"> where it is most dense in population.</w:t>
+      </w:r>
+    </w:p>
+    <w:p>
+      <w:pPr>
+        <w:pStyle w:val="Para"/>
+        <w:spacing w:before="240"/>
+        <w:ind w:firstLine="0"/>
+        <w:jc w:val="both"/>
+        <w:rPr>
+          <w:b/>
+          <w:sz w:val="22"/>
+          <w14:ligatures w14:val="standard"/>
+        </w:rPr>
+      </w:pPr>
+      <w:r>
+        <w:rPr>
+          <w:rStyle w:val="Label"/>
+          <w:b/>
+          <w:sz w:val="22"/>
+          <w14:ligatures w14:val="standard"/>
+        </w:rPr>
+        <w:t>1.</w:t>
+      </w:r>
+      <w:r>
+        <w:rPr>
+          <w:rStyle w:val="Label"/>
+          <w:b/>
+          <w:sz w:val="22"/>
+          <w14:ligatures w14:val="standard"/>
+        </w:rPr>
+        <w:t>2</w:t>
+      </w:r>
+      <w:r>
+        <w:rPr>
+          <w:b/>
+          <w:sz w:val="22"/>
+          <w14:ligatures w14:val="standard"/>
+        </w:rPr>
+        <w:tab/>
+        <w:t>Visualization of Car Accidents in Chicago</w:t>
       </w:r>
     </w:p>
     <w:p>
@@ -1458,7 +1277,7 @@
         <w:ind w:firstLine="0"/>
         <w:jc w:val="both"/>
         <w:rPr>
-          <w:lang w:eastAsia="it-IT"/>
+          <w:lang w:eastAsia="ja-JP"/>
           <w14:ligatures w14:val="standard"/>
         </w:rPr>
       </w:pPr>
@@ -1473,238 +1292,17 @@
           <w14:ligatures w14:val="standard"/>
         </w:rPr>
       </w:pPr>
-      <w:r>
-        <w:rPr>
-          <w:lang w:eastAsia="it-IT"/>
-          <w14:ligatures w14:val="standard"/>
-        </w:rPr>
-        <w:t>.</w:t>
-      </w:r>
-      <w:r>
-        <w:rPr>
-          <w14:ligatures w14:val="standard"/>
-        </w:rPr>
-        <w:t xml:space="preserve"> </w:t>
-      </w:r>
-      <w:r>
-        <w:rPr>
-          <w:b/>
+    </w:p>
+    <w:p>
+      <w:pPr>
+        <w:pStyle w:val="Para"/>
+        <w:ind w:firstLine="0"/>
+        <w:jc w:val="both"/>
+        <w:rPr>
           <w:lang w:eastAsia="ja-JP"/>
           <w14:ligatures w14:val="standard"/>
         </w:rPr>
-        <w:t>Display Formula with Number</w:t>
-      </w:r>
-    </w:p>
-    <w:p>
-      <w:pPr>
-        <w:pStyle w:val="DisplayFormula"/>
-        <w:tabs>
-          <w:tab w:val="left" w:pos="200"/>
-          <w:tab w:val="right" w:pos="4780"/>
-        </w:tabs>
-        <w:rPr>
-          <w:lang w:eastAsia="ja-JP"/>
-          <w14:ligatures w14:val="standard"/>
-        </w:rPr>
-      </w:pPr>
-      <w:r>
-        <w:rPr>
-          <w:lang w:eastAsia="ja-JP"/>
-          <w14:ligatures w14:val="standard"/>
-        </w:rPr>
-        <w:tab/>
-        <w:t xml:space="preserve"> </w:t>
-      </w:r>
-      <w:r>
-        <w:rPr>
-          <w:position w:val="-24"/>
-          <w14:ligatures w14:val="standard"/>
-        </w:rPr>
-        <w:object w:dxaOrig="2540" w:dyaOrig="700" w14:anchorId="5A98E87A">
-          <v:shapetype id="_x0000_t75" coordsize="21600,21600" o:spt="75" o:preferrelative="t" path="m@4@5l@4@11@9@11@9@5xe" filled="f" stroked="f">
-            <v:stroke joinstyle="miter"/>
-            <v:formulas>
-              <v:f eqn="if lineDrawn pixelLineWidth 0"/>
-              <v:f eqn="sum @0 1 0"/>
-              <v:f eqn="sum 0 0 @1"/>
-              <v:f eqn="prod @2 1 2"/>
-              <v:f eqn="prod @3 21600 pixelWidth"/>
-              <v:f eqn="prod @3 21600 pixelHeight"/>
-              <v:f eqn="sum @0 0 1"/>
-              <v:f eqn="prod @6 1 2"/>
-              <v:f eqn="prod @7 21600 pixelWidth"/>
-              <v:f eqn="sum @8 21600 0"/>
-              <v:f eqn="prod @7 21600 pixelHeight"/>
-              <v:f eqn="sum @10 21600 0"/>
-            </v:formulas>
-            <v:path o:extrusionok="f" gradientshapeok="t" o:connecttype="rect"/>
-            <o:lock v:ext="edit" aspectratio="t"/>
-          </v:shapetype>
-          <v:shape id="_x0000_i1025" type="#_x0000_t75" style="width:125.25pt;height:35.25pt" o:ole="">
-            <v:imagedata r:id="rId15" o:title=""/>
-          </v:shape>
-          <o:OLEObject Type="Embed" ProgID="Equation.DSMT4" ShapeID="_x0000_i1025" DrawAspect="Content" ObjectID="_1604588286" r:id="rId16"/>
-        </w:object>
-      </w:r>
-      <w:r>
-        <w:rPr>
-          <w14:ligatures w14:val="standard"/>
-        </w:rPr>
-        <w:tab/>
-        <w:t>(1)</w:t>
-      </w:r>
-    </w:p>
-    <w:p>
-      <w:pPr>
-        <w:pStyle w:val="ParaContinue"/>
-        <w:jc w:val="both"/>
-        <w:rPr>
-          <w:lang w:eastAsia="ja-JP"/>
-          <w14:ligatures w14:val="standard"/>
-        </w:rPr>
-      </w:pPr>
-      <w:r>
-        <w:rPr>
-          <w:b/>
-          <w:lang w:eastAsia="ja-JP"/>
-          <w14:ligatures w14:val="standard"/>
-        </w:rPr>
-        <w:t>Continuation part of Paragraph Text</w:t>
-      </w:r>
-      <w:r>
-        <w:rPr>
-          <w14:ligatures w14:val="standard"/>
-        </w:rPr>
-        <w:t xml:space="preserve"> The user must style this paragraph in </w:t>
-      </w:r>
-      <w:proofErr w:type="spellStart"/>
-      <w:r>
-        <w:rPr>
-          <w:b/>
-          <w14:ligatures w14:val="standard"/>
-        </w:rPr>
-        <w:t>ParaContinue</w:t>
-      </w:r>
-      <w:proofErr w:type="spellEnd"/>
-      <w:r>
-        <w:rPr>
-          <w14:ligatures w14:val="standard"/>
-        </w:rPr>
-        <w:t xml:space="preserve"> style, which follows immediately after the </w:t>
-      </w:r>
-      <w:proofErr w:type="spellStart"/>
-      <w:r>
-        <w:rPr>
-          <w:b/>
-          <w14:ligatures w14:val="standard"/>
-        </w:rPr>
-        <w:t>DisplayFormula</w:t>
-      </w:r>
-      <w:proofErr w:type="spellEnd"/>
-      <w:r>
-        <w:rPr>
-          <w14:ligatures w14:val="standard"/>
-        </w:rPr>
-        <w:t xml:space="preserve"> (numbered equation). The </w:t>
-      </w:r>
-      <w:proofErr w:type="spellStart"/>
-      <w:r>
-        <w:rPr>
-          <w:b/>
-          <w14:ligatures w14:val="standard"/>
-        </w:rPr>
-        <w:t>DisplayFormula</w:t>
-      </w:r>
-      <w:proofErr w:type="spellEnd"/>
-      <w:r>
-        <w:rPr>
-          <w14:ligatures w14:val="standard"/>
-        </w:rPr>
-        <w:t xml:space="preserve"> style is applied only in case of a numbered equation. A numbered equation always has a number to its right. </w:t>
-      </w:r>
-      <w:r>
-        <w:rPr>
-          <w:lang w:eastAsia="it-IT"/>
-          <w14:ligatures w14:val="standard"/>
-        </w:rPr>
-        <w:t xml:space="preserve">Insert paragraph text </w:t>
-      </w:r>
-      <w:r>
-        <w:rPr>
-          <w14:ligatures w14:val="standard"/>
-        </w:rPr>
-        <w:t>here.</w:t>
-      </w:r>
-      <w:r>
-        <w:rPr>
-          <w:lang w:eastAsia="ja-JP"/>
-          <w14:ligatures w14:val="standard"/>
-        </w:rPr>
-        <w:t xml:space="preserve"> </w:t>
-      </w:r>
-      <w:r>
-        <w:rPr>
-          <w:b/>
-          <w:lang w:eastAsia="ja-JP"/>
-          <w14:ligatures w14:val="standard"/>
-        </w:rPr>
-        <w:t>Display Formula without Number</w:t>
-      </w:r>
-    </w:p>
-    <w:p>
-      <w:pPr>
-        <w:pStyle w:val="DisplayFormulaUnnum"/>
-        <w:ind w:firstLine="240"/>
-        <w:rPr>
-          <w:lang w:eastAsia="ja-JP"/>
-          <w14:ligatures w14:val="standard"/>
-        </w:rPr>
-      </w:pPr>
-      <w:r>
-        <w:rPr>
-          <w:position w:val="-24"/>
-          <w14:ligatures w14:val="standard"/>
-        </w:rPr>
-        <w:object w:dxaOrig="2540" w:dyaOrig="700" w14:anchorId="371B752D">
-          <v:shape id="_x0000_i1026" type="#_x0000_t75" style="width:125.25pt;height:35.25pt" o:ole="">
-            <v:imagedata r:id="rId15" o:title=""/>
-          </v:shape>
-          <o:OLEObject Type="Embed" ProgID="Equation.DSMT4" ShapeID="_x0000_i1026" DrawAspect="Content" ObjectID="_1604588287" r:id="rId17"/>
-        </w:object>
-      </w:r>
-    </w:p>
-    <w:p>
-      <w:pPr>
-        <w:pStyle w:val="Para"/>
-        <w:jc w:val="both"/>
-        <w:rPr>
-          <w:lang w:eastAsia="ja-JP"/>
-          <w14:ligatures w14:val="standard"/>
-        </w:rPr>
-      </w:pPr>
-      <w:r>
-        <w:rPr>
-          <w14:ligatures w14:val="standard"/>
-        </w:rPr>
-        <w:t xml:space="preserve">The </w:t>
-      </w:r>
-      <w:proofErr w:type="spellStart"/>
-      <w:r>
-        <w:rPr>
-          <w:b/>
-          <w:lang w:eastAsia="ja-JP"/>
-          <w14:ligatures w14:val="standard"/>
-        </w:rPr>
-        <w:t>DisplayFormulaUnnum</w:t>
-      </w:r>
-      <w:proofErr w:type="spellEnd"/>
-      <w:r>
-        <w:rPr>
-          <w:lang w:eastAsia="ja-JP"/>
-          <w14:ligatures w14:val="standard"/>
-        </w:rPr>
-        <w:t xml:space="preserve"> style is applied only in case of an unnumbered equation. An unnumbered display equation never contains an equation number to its right, and this unique property distinguishes it from a numbered equation.</w:t>
-      </w:r>
+      </w:pPr>
     </w:p>
     <w:p>
       <w:pPr>
@@ -1719,10 +1317,10 @@
           <w14:ligatures w14:val="standard"/>
         </w:rPr>
         <w:drawing>
-          <wp:inline distT="0" distB="0" distL="0" distR="0" wp14:anchorId="0DB9DC1E" wp14:editId="2E3E1B61">
-            <wp:extent cx="2600325" cy="1752600"/>
-            <wp:effectExtent l="0" t="0" r="9525" b="0"/>
-            <wp:docPr id="6" name="Picture 6"/>
+          <wp:inline distT="0" distB="0" distL="0" distR="0" wp14:anchorId="4C5D578E" wp14:editId="3A729951">
+            <wp:extent cx="3176799" cy="1223010"/>
+            <wp:effectExtent l="0" t="0" r="5080" b="0"/>
+            <wp:docPr id="8" name="Picture 8"/>
             <wp:cNvGraphicFramePr>
               <a:graphicFrameLocks xmlns:a="http://schemas.openxmlformats.org/drawingml/2006/main" noChangeAspect="1"/>
             </wp:cNvGraphicFramePr>
@@ -1730,29 +1328,33 @@
               <a:graphicData uri="http://schemas.openxmlformats.org/drawingml/2006/picture">
                 <pic:pic xmlns:pic="http://schemas.openxmlformats.org/drawingml/2006/picture">
                   <pic:nvPicPr>
-                    <pic:cNvPr id="0" name="download.jpg"/>
-                    <pic:cNvPicPr/>
+                    <pic:cNvPr id="0" name="Picture 4"/>
+                    <pic:cNvPicPr>
+                      <a:picLocks noChangeAspect="1" noChangeArrowheads="1"/>
+                    </pic:cNvPicPr>
                   </pic:nvPicPr>
                   <pic:blipFill>
-                    <a:blip r:embed="rId18">
+                    <a:blip r:embed="rId15" cstate="print">
                       <a:extLst>
                         <a:ext uri="{28A0092B-C50C-407E-A947-70E740481C1C}">
                           <a14:useLocalDpi xmlns:a14="http://schemas.microsoft.com/office/drawing/2010/main" val="0"/>
                         </a:ext>
                       </a:extLst>
                     </a:blip>
+                    <a:srcRect/>
                     <a:stretch>
                       <a:fillRect/>
                     </a:stretch>
                   </pic:blipFill>
-                  <pic:spPr>
+                  <pic:spPr bwMode="auto">
                     <a:xfrm>
                       <a:off x="0" y="0"/>
-                      <a:ext cx="2600325" cy="1752600"/>
+                      <a:ext cx="3195174" cy="1230084"/>
                     </a:xfrm>
                     <a:prstGeom prst="rect">
                       <a:avLst/>
                     </a:prstGeom>
+                    <a:noFill/>
                   </pic:spPr>
                 </pic:pic>
               </a:graphicData>
@@ -1766,6 +1368,233 @@
         <w:pStyle w:val="FigureCaption"/>
         <w:jc w:val="both"/>
         <w:rPr>
+          <w:lang w:eastAsia="ja-JP"/>
+          <w14:ligatures w14:val="standard"/>
+        </w:rPr>
+      </w:pPr>
+      <w:r>
+        <w:rPr>
+          <w:rStyle w:val="Label"/>
+          <w14:ligatures w14:val="standard"/>
+        </w:rPr>
+        <w:t>Figure 1:</w:t>
+      </w:r>
+      <w:r>
+        <w:rPr>
+          <w:lang w:eastAsia="ja-JP"/>
+          <w14:ligatures w14:val="standard"/>
+        </w:rPr>
+        <w:t xml:space="preserve"> </w:t>
+      </w:r>
+      <w:r>
+        <w:rPr>
+          <w:lang w:eastAsia="ja-JP"/>
+          <w14:ligatures w14:val="standard"/>
+        </w:rPr>
+        <w:t>Injury Severity vs. Posted Speed Limit</w:t>
+      </w:r>
+    </w:p>
+    <w:p>
+      <w:pPr>
+        <w:pStyle w:val="Statements"/>
+        <w:ind w:firstLine="0"/>
+        <w:rPr>
+          <w:szCs w:val="18"/>
+          <w:lang w:eastAsia="ja-JP"/>
+          <w14:ligatures w14:val="standard"/>
+        </w:rPr>
+      </w:pPr>
+    </w:p>
+    <w:p>
+      <w:pPr>
+        <w:pStyle w:val="Image"/>
+        <w:rPr>
+          <w14:ligatures w14:val="standard"/>
+        </w:rPr>
+      </w:pPr>
+      <w:r>
+        <w:rPr>
+          <w:szCs w:val="18"/>
+          <w:lang w:eastAsia="ja-JP"/>
+          <w14:ligatures w14:val="standard"/>
+        </w:rPr>
+        <w:t xml:space="preserve"> Quotation or Extract.</w:t>
+      </w:r>
+      <w:r>
+        <w:rPr>
+          <w:noProof/>
+          <w14:ligatures w14:val="standard"/>
+        </w:rPr>
+        <w:t xml:space="preserve"> </w:t>
+      </w:r>
+      <w:r>
+        <w:rPr>
+          <w:noProof/>
+          <w14:ligatures w14:val="standard"/>
+        </w:rPr>
+        <w:drawing>
+          <wp:inline distT="0" distB="0" distL="0" distR="0" wp14:anchorId="2F6208B3" wp14:editId="17149E71">
+            <wp:extent cx="3486150" cy="1977640"/>
+            <wp:effectExtent l="0" t="0" r="0" b="3810"/>
+            <wp:docPr id="15" name="Picture 15"/>
+            <wp:cNvGraphicFramePr>
+              <a:graphicFrameLocks xmlns:a="http://schemas.openxmlformats.org/drawingml/2006/main" noChangeAspect="1"/>
+            </wp:cNvGraphicFramePr>
+            <a:graphic xmlns:a="http://schemas.openxmlformats.org/drawingml/2006/main">
+              <a:graphicData uri="http://schemas.openxmlformats.org/drawingml/2006/picture">
+                <pic:pic xmlns:pic="http://schemas.openxmlformats.org/drawingml/2006/picture">
+                  <pic:nvPicPr>
+                    <pic:cNvPr id="0" name="Picture 6"/>
+                    <pic:cNvPicPr>
+                      <a:picLocks noChangeAspect="1" noChangeArrowheads="1"/>
+                    </pic:cNvPicPr>
+                  </pic:nvPicPr>
+                  <pic:blipFill>
+                    <a:blip r:embed="rId16" cstate="print">
+                      <a:extLst>
+                        <a:ext uri="{28A0092B-C50C-407E-A947-70E740481C1C}">
+                          <a14:useLocalDpi xmlns:a14="http://schemas.microsoft.com/office/drawing/2010/main" val="0"/>
+                        </a:ext>
+                      </a:extLst>
+                    </a:blip>
+                    <a:srcRect/>
+                    <a:stretch>
+                      <a:fillRect/>
+                    </a:stretch>
+                  </pic:blipFill>
+                  <pic:spPr bwMode="auto">
+                    <a:xfrm>
+                      <a:off x="0" y="0"/>
+                      <a:ext cx="3510471" cy="1991437"/>
+                    </a:xfrm>
+                    <a:prstGeom prst="rect">
+                      <a:avLst/>
+                    </a:prstGeom>
+                    <a:noFill/>
+                  </pic:spPr>
+                </pic:pic>
+              </a:graphicData>
+            </a:graphic>
+          </wp:inline>
+        </w:drawing>
+      </w:r>
+    </w:p>
+    <w:p>
+      <w:pPr>
+        <w:pStyle w:val="FigureCaption"/>
+        <w:jc w:val="both"/>
+        <w:rPr>
+          <w:lang w:eastAsia="ja-JP"/>
+          <w14:ligatures w14:val="standard"/>
+        </w:rPr>
+      </w:pPr>
+      <w:r>
+        <w:rPr>
+          <w:rStyle w:val="Label"/>
+          <w14:ligatures w14:val="standard"/>
+        </w:rPr>
+        <w:t xml:space="preserve">Figure </w:t>
+      </w:r>
+      <w:r>
+        <w:rPr>
+          <w:rStyle w:val="Label"/>
+          <w14:ligatures w14:val="standard"/>
+        </w:rPr>
+        <w:t>2</w:t>
+      </w:r>
+      <w:r>
+        <w:rPr>
+          <w:rStyle w:val="Label"/>
+          <w14:ligatures w14:val="standard"/>
+        </w:rPr>
+        <w:t>:</w:t>
+      </w:r>
+      <w:r>
+        <w:rPr>
+          <w:lang w:eastAsia="ja-JP"/>
+          <w14:ligatures w14:val="standard"/>
+        </w:rPr>
+        <w:t xml:space="preserve"> </w:t>
+      </w:r>
+      <w:r>
+        <w:rPr>
+          <w:lang w:eastAsia="ja-JP"/>
+          <w14:ligatures w14:val="standard"/>
+        </w:rPr>
+        <w:t>Weather Condition</w:t>
+      </w:r>
+      <w:r>
+        <w:rPr>
+          <w:lang w:eastAsia="ja-JP"/>
+          <w14:ligatures w14:val="standard"/>
+        </w:rPr>
+        <w:t xml:space="preserve"> vs. Crash Severity</w:t>
+      </w:r>
+    </w:p>
+    <w:p>
+      <w:pPr>
+        <w:pStyle w:val="Image"/>
+        <w:rPr>
+          <w14:ligatures w14:val="standard"/>
+        </w:rPr>
+      </w:pPr>
+      <w:r>
+        <w:rPr>
+          <w:noProof/>
+          <w14:ligatures w14:val="standard"/>
+        </w:rPr>
+        <w:drawing>
+          <wp:inline distT="0" distB="0" distL="0" distR="0" wp14:anchorId="4733EC7D" wp14:editId="1B575875">
+            <wp:extent cx="3314700" cy="1589342"/>
+            <wp:effectExtent l="0" t="0" r="0" b="0"/>
+            <wp:docPr id="13" name="Picture 13"/>
+            <wp:cNvGraphicFramePr>
+              <a:graphicFrameLocks xmlns:a="http://schemas.openxmlformats.org/drawingml/2006/main" noChangeAspect="1"/>
+            </wp:cNvGraphicFramePr>
+            <a:graphic xmlns:a="http://schemas.openxmlformats.org/drawingml/2006/main">
+              <a:graphicData uri="http://schemas.openxmlformats.org/drawingml/2006/picture">
+                <pic:pic xmlns:pic="http://schemas.openxmlformats.org/drawingml/2006/picture">
+                  <pic:nvPicPr>
+                    <pic:cNvPr id="0" name="Picture 5"/>
+                    <pic:cNvPicPr>
+                      <a:picLocks noChangeAspect="1" noChangeArrowheads="1"/>
+                    </pic:cNvPicPr>
+                  </pic:nvPicPr>
+                  <pic:blipFill>
+                    <a:blip r:embed="rId17" cstate="print">
+                      <a:extLst>
+                        <a:ext uri="{28A0092B-C50C-407E-A947-70E740481C1C}">
+                          <a14:useLocalDpi xmlns:a14="http://schemas.microsoft.com/office/drawing/2010/main" val="0"/>
+                        </a:ext>
+                      </a:extLst>
+                    </a:blip>
+                    <a:srcRect/>
+                    <a:stretch>
+                      <a:fillRect/>
+                    </a:stretch>
+                  </pic:blipFill>
+                  <pic:spPr bwMode="auto">
+                    <a:xfrm>
+                      <a:off x="0" y="0"/>
+                      <a:ext cx="3333521" cy="1598366"/>
+                    </a:xfrm>
+                    <a:prstGeom prst="rect">
+                      <a:avLst/>
+                    </a:prstGeom>
+                    <a:noFill/>
+                  </pic:spPr>
+                </pic:pic>
+              </a:graphicData>
+            </a:graphic>
+          </wp:inline>
+        </w:drawing>
+      </w:r>
+    </w:p>
+    <w:p>
+      <w:pPr>
+        <w:pStyle w:val="FigureCaption"/>
+        <w:jc w:val="both"/>
+        <w:rPr>
           <w:b w:val="0"/>
           <w:lang w:eastAsia="ja-JP"/>
           <w14:ligatures w14:val="standard"/>
@@ -1776,75 +1605,35 @@
           <w:rStyle w:val="Label"/>
           <w14:ligatures w14:val="standard"/>
         </w:rPr>
-        <w:lastRenderedPageBreak/>
-        <w:t>Figure 1:</w:t>
+        <w:t xml:space="preserve">Figure </w:t>
+      </w:r>
+      <w:r>
+        <w:rPr>
+          <w:rStyle w:val="Label"/>
+          <w14:ligatures w14:val="standard"/>
+        </w:rPr>
+        <w:t>3</w:t>
+      </w:r>
+      <w:r>
+        <w:rPr>
+          <w:rStyle w:val="Label"/>
+          <w14:ligatures w14:val="standard"/>
+        </w:rPr>
+        <w:t>:</w:t>
       </w:r>
       <w:r>
         <w:rPr>
           <w:lang w:eastAsia="ja-JP"/>
           <w14:ligatures w14:val="standard"/>
         </w:rPr>
-        <w:t xml:space="preserve"> Figure Caption and Image above the caption [In draft mode, Image will not appear on the screen]</w:t>
-      </w:r>
-    </w:p>
-    <w:p>
-      <w:pPr>
-        <w:pStyle w:val="Statements"/>
+        <w:t xml:space="preserve"> </w:t>
+      </w:r>
+      <w:r>
         <w:rPr>
           <w:lang w:eastAsia="ja-JP"/>
           <w14:ligatures w14:val="standard"/>
         </w:rPr>
-      </w:pPr>
-      <w:r>
-        <w:rPr>
-          <w:b/>
-          <w:lang w:eastAsia="ja-JP"/>
-          <w14:ligatures w14:val="standard"/>
-        </w:rPr>
-        <w:t>Theorem/Proof/Lemma.</w:t>
-      </w:r>
-      <w:r>
-        <w:rPr>
-          <w:lang w:eastAsia="ja-JP"/>
-          <w14:ligatures w14:val="standard"/>
-        </w:rPr>
-        <w:t xml:space="preserve"> </w:t>
-      </w:r>
-      <w:r>
-        <w:rPr>
-          <w:szCs w:val="18"/>
-          <w:lang w:eastAsia="ja-JP"/>
-          <w14:ligatures w14:val="standard"/>
-        </w:rPr>
-        <w:t>Insert text here for the enunciation or Math statement. Insert text here for the enunciation or Math statement. Insert text here for the enunciation or Math statement. Insert text here for the enunciation or Math statement. Insert text here for the enunciation or Math statement.</w:t>
-      </w:r>
-    </w:p>
-    <w:p>
-      <w:pPr>
-        <w:pStyle w:val="Extract"/>
-        <w:rPr>
-          <w:szCs w:val="18"/>
-          <w:lang w:eastAsia="ja-JP"/>
-          <w14:ligatures w14:val="standard"/>
-        </w:rPr>
-      </w:pPr>
-      <w:proofErr w:type="gramStart"/>
-      <w:r>
-        <w:rPr>
-          <w:szCs w:val="18"/>
-          <w:lang w:eastAsia="ja-JP"/>
-          <w14:ligatures w14:val="standard"/>
-        </w:rPr>
-        <w:t>....Insert</w:t>
-      </w:r>
-      <w:proofErr w:type="gramEnd"/>
-      <w:r>
-        <w:rPr>
-          <w:szCs w:val="18"/>
-          <w:lang w:eastAsia="ja-JP"/>
-          <w14:ligatures w14:val="standard"/>
-        </w:rPr>
-        <w:t xml:space="preserve"> text here for the Quotation or Extract, Insert text here for the Quotation or Extract, Insert text here for the Quotation or Extract, Insert text here for the Quotation or Extract, Insert text here for the Quotation or Extract, Insert text here for the Quotation or Extract.</w:t>
+        <w:t>Lighting vs. Crash Severity</w:t>
       </w:r>
     </w:p>
     <w:p>
@@ -2614,6 +2403,7 @@
           <w:lang w:eastAsia="it-IT"/>
           <w14:ligatures w14:val="standard"/>
         </w:rPr>
+        <w:lastRenderedPageBreak/>
         <w:t xml:space="preserve">text </w:t>
       </w:r>
       <w:r>
@@ -2627,7 +2417,16 @@
           <w:lang w:eastAsia="it-IT"/>
           <w14:ligatures w14:val="standard"/>
         </w:rPr>
-        <w:t xml:space="preserve">Insert paragraph text </w:t>
+        <w:t>Insert par</w:t>
+      </w:r>
+      <w:bookmarkStart w:id="1" w:name="_GoBack"/>
+      <w:bookmarkEnd w:id="1"/>
+      <w:r>
+        <w:rPr>
+          <w:lang w:eastAsia="it-IT"/>
+          <w14:ligatures w14:val="standard"/>
+        </w:rPr>
+        <w:t xml:space="preserve">agraph text </w:t>
       </w:r>
       <w:r>
         <w:rPr>
@@ -3264,7 +3063,7 @@
       <w:r>
         <w:t xml:space="preserve"> </w:t>
       </w:r>
-      <w:hyperlink r:id="rId19" w:history="1">
+      <w:hyperlink r:id="rId18" w:history="1">
         <w:r>
           <w:t>http://dx.doi.org/10.1000/0-000-00000-0</w:t>
         </w:r>
@@ -3275,6 +3074,65 @@
         </w:rPr>
         <w:t>.</w:t>
       </w:r>
+    </w:p>
+    <w:p>
+      <w:pPr>
+        <w:pStyle w:val="RefFormatPara"/>
+        <w:rPr>
+          <w14:ligatures w14:val="standard"/>
+        </w:rPr>
+      </w:pPr>
+      <w:r>
+        <w:rPr>
+          <w14:ligatures w14:val="standard"/>
+        </w:rPr>
+        <w:t xml:space="preserve">FirstName Surname, FirstName Surname and FirstName Surname. 2018. </w:t>
+      </w:r>
+      <w:r>
+        <w:rPr>
+          <w:bCs/>
+          <w14:ligatures w14:val="standard"/>
+        </w:rPr>
+        <w:t xml:space="preserve">Insert Your Title Here: Insert Subtitle Here. In </w:t>
+      </w:r>
+      <w:r>
+        <w:rPr>
+          <w:bCs/>
+          <w:i/>
+          <w14:ligatures w14:val="standard"/>
+        </w:rPr>
+        <w:t xml:space="preserve">Proceedings of ACM Woodstock conference (WOODSTOCK’18). ACM, New York, NY, USA, </w:t>
+      </w:r>
+      <w:r>
+        <w:rPr>
+          <w:bCs/>
+          <w:i/>
+          <w14:ligatures w14:val="standard"/>
+        </w:rPr>
+        <w:t>2</w:t>
+      </w:r>
+      <w:r>
+        <w:rPr>
+          <w:bCs/>
+          <w:i/>
+          <w14:ligatures w14:val="standard"/>
+        </w:rPr>
+        <w:t xml:space="preserve"> pages.</w:t>
+      </w:r>
+      <w:r>
+        <w:rPr>
+          <w14:ligatures w14:val="standard"/>
+        </w:rPr>
+        <w:t xml:space="preserve"> https://doi.org/10.1145/1234567890</w:t>
+      </w:r>
+    </w:p>
+    <w:p>
+      <w:pPr>
+        <w:pStyle w:val="Bibentry"/>
+        <w:rPr>
+          <w14:ligatures w14:val="standard"/>
+        </w:rPr>
+      </w:pPr>
     </w:p>
     <w:p>
       <w:pPr>
@@ -3615,30 +3473,6 @@
       </w:pPr>
       <w:r>
         <w:continuationSeparator/>
-      </w:r>
-    </w:p>
-  </w:footnote>
-  <w:footnote w:id="1">
-    <w:p>
-      <w:pPr>
-        <w:pStyle w:val="FootnoteText"/>
-      </w:pPr>
-      <w:r>
-        <w:rPr>
-          <w:rStyle w:val="FootnoteReference"/>
-        </w:rPr>
-        <w:footnoteRef/>
-      </w:r>
-      <w:r>
-        <w:t xml:space="preserve"> The existing </w:t>
-      </w:r>
-      <w:proofErr w:type="spellStart"/>
-      <w:r>
-        <w:t>Bibstrip</w:t>
-      </w:r>
-      <w:proofErr w:type="spellEnd"/>
-      <w:r>
-        <w:t xml:space="preserve"> data, copyright text and permission block in the sample file are dummy values, so the user needs to provide the correct values required for the submission in the metadata dialog box.</w:t>
       </w:r>
     </w:p>
   </w:footnote>
@@ -3764,7 +3598,7 @@
             <w:rPr>
               <w:rFonts w:ascii="Linux Biolinum" w:hAnsi="Linux Biolinum" w:cs="Linux Biolinum"/>
             </w:rPr>
-            <w:t>Insert Your Title Here</w:t>
+            <w:t>An Investigation into What Causes Crash Injuries, Fatalities</w:t>
           </w:r>
         </w:p>
       </w:tc>
@@ -3789,21 +3623,7 @@
             <w:rPr>
               <w:rFonts w:ascii="Linux Biolinum" w:hAnsi="Linux Biolinum" w:cs="Linux Biolinum"/>
             </w:rPr>
-            <w:t xml:space="preserve">WOODSTOCK’18, </w:t>
-          </w:r>
-          <w:proofErr w:type="gramStart"/>
-          <w:r>
-            <w:rPr>
-              <w:rFonts w:ascii="Linux Biolinum" w:hAnsi="Linux Biolinum" w:cs="Linux Biolinum"/>
-            </w:rPr>
-            <w:t>June,</w:t>
-          </w:r>
-          <w:proofErr w:type="gramEnd"/>
-          <w:r>
-            <w:rPr>
-              <w:rFonts w:ascii="Linux Biolinum" w:hAnsi="Linux Biolinum" w:cs="Linux Biolinum"/>
-            </w:rPr>
-            <w:t xml:space="preserve"> 2018, El Paso, Texas USA</w:t>
+            <w:t>Nabil Darwich, Hamza Mughal</w:t>
           </w:r>
         </w:p>
       </w:tc>
@@ -4527,7 +4347,6 @@
   <w:style w:type="character" w:default="1" w:styleId="DefaultParagraphFont">
     <w:name w:val="Default Paragraph Font"/>
     <w:uiPriority w:val="1"/>
-    <w:semiHidden/>
     <w:unhideWhenUsed/>
   </w:style>
   <w:style w:type="table" w:default="1" w:styleId="TableNormal">
@@ -4666,15 +4485,17 @@
     <w:name w:val="Head1"/>
     <w:autoRedefine/>
     <w:qFormat/>
-    <w:rsid w:val="00421968"/>
+    <w:rsid w:val="00D47ED6"/>
     <w:pPr>
-      <w:spacing w:before="220" w:after="80" w:line="240" w:lineRule="auto"/>
+      <w:spacing w:before="380" w:after="80" w:line="240" w:lineRule="auto"/>
       <w:ind w:left="280" w:hanging="280"/>
     </w:pPr>
     <w:rPr>
       <w:rFonts w:ascii="Linux Libertine" w:eastAsia="Times New Roman" w:hAnsi="Linux Libertine" w:cs="Linux Libertine"/>
       <w:b/>
-      <w:szCs w:val="20"/>
+      <w:sz w:val="24"/>
+      <w:szCs w:val="24"/>
+      <w14:ligatures w14:val="standard"/>
     </w:rPr>
   </w:style>
   <w:style w:type="paragraph" w:customStyle="1" w:styleId="Head2">
@@ -5409,6 +5230,23 @@
     <w:pPr>
       <w:jc w:val="center"/>
     </w:pPr>
+  </w:style>
+  <w:style w:type="paragraph" w:styleId="NormalWeb">
+    <w:name w:val="Normal (Web)"/>
+    <w:basedOn w:val="Normal"/>
+    <w:uiPriority w:val="99"/>
+    <w:semiHidden/>
+    <w:unhideWhenUsed/>
+    <w:rsid w:val="00246ED8"/>
+    <w:pPr>
+      <w:spacing w:before="100" w:beforeAutospacing="1" w:after="100" w:afterAutospacing="1" w:line="240" w:lineRule="auto"/>
+      <w:jc w:val="left"/>
+    </w:pPr>
+    <w:rPr>
+      <w:rFonts w:ascii="Times New Roman" w:eastAsia="Times New Roman" w:hAnsi="Times New Roman" w:cs="Times New Roman"/>
+      <w:sz w:val="24"/>
+      <w:szCs w:val="24"/>
+    </w:rPr>
   </w:style>
 </w:styles>
 </file>

</xml_diff>

<commit_message>
Finish part 1 of report
</commit_message>
<xml_diff>
--- a/Report/An Investigation into what causes crash Injuries, Fatalities.docx
+++ b/Report/An Investigation into what causes crash Injuries, Fatalities.docx
@@ -59,14 +59,28 @@
           <w:bCs/>
           <w14:ligatures w14:val="standard"/>
         </w:rPr>
-        <w:t>,</w:t>
+        <w:t xml:space="preserve"> </w:t>
       </w:r>
       <w:r>
         <w:rPr>
           <w:bCs/>
           <w14:ligatures w14:val="standard"/>
         </w:rPr>
-        <w:t xml:space="preserve"> Summer 2018</w:t>
+        <w:t>(</w:t>
+      </w:r>
+      <w:r>
+        <w:rPr>
+          <w:bCs/>
+          <w14:ligatures w14:val="standard"/>
+        </w:rPr>
+        <w:t>Summer 2018</w:t>
+      </w:r>
+      <w:r>
+        <w:rPr>
+          <w:bCs/>
+          <w14:ligatures w14:val="standard"/>
+        </w:rPr>
+        <w:t>)</w:t>
       </w:r>
     </w:p>
     <w:p>
@@ -420,49 +434,78 @@
       <w:pPr>
         <w:pStyle w:val="Abstract"/>
         <w:rPr>
-          <w14:ligatures w14:val="standard"/>
-        </w:rPr>
-      </w:pPr>
-      <w:r>
-        <w:rPr>
           <w:rFonts w:eastAsia="Verdana"/>
           <w14:ligatures w14:val="standard"/>
         </w:rPr>
-        <w:t xml:space="preserve">This paper offers insight into what </w:t>
-      </w:r>
+      </w:pPr>
       <w:r>
         <w:rPr>
           <w:rFonts w:eastAsia="Verdana"/>
           <w14:ligatures w14:val="standard"/>
         </w:rPr>
-        <w:t>factors lead</w:t>
+        <w:t xml:space="preserve">Being able to save human life is one of the most important tasks </w:t>
       </w:r>
       <w:r>
         <w:rPr>
           <w:rFonts w:eastAsia="Verdana"/>
           <w14:ligatures w14:val="standard"/>
         </w:rPr>
-        <w:t xml:space="preserve"> to</w:t>
+        <w:t>facing different communities</w:t>
       </w:r>
       <w:r>
         <w:rPr>
           <w:rFonts w:eastAsia="Verdana"/>
           <w14:ligatures w14:val="standard"/>
         </w:rPr>
-        <w:t xml:space="preserve"> injuries/deaths during</w:t>
+        <w:t xml:space="preserve">. An unfortunately common reality in which lives are lost is due to car accidents, </w:t>
       </w:r>
       <w:r>
         <w:rPr>
           <w:rFonts w:eastAsia="Verdana"/>
           <w14:ligatures w14:val="standard"/>
         </w:rPr>
-        <w:t xml:space="preserve"> car crashes</w:t>
+        <w:t>and there are always public service announcements to advise on avoiding them</w:t>
       </w:r>
       <w:r>
         <w:rPr>
           <w:rFonts w:eastAsia="Verdana"/>
           <w14:ligatures w14:val="standard"/>
         </w:rPr>
+        <w:t>. In this paper</w:t>
+      </w:r>
+      <w:r>
+        <w:rPr>
+          <w:rFonts w:eastAsia="Verdana"/>
+          <w14:ligatures w14:val="standard"/>
+        </w:rPr>
+        <w:t xml:space="preserve">, an analysis is conducted regarding the true factors that lead to injuries and </w:t>
+      </w:r>
+      <w:r>
+        <w:rPr>
+          <w:rFonts w:eastAsia="Verdana"/>
+          <w14:ligatures w14:val="standard"/>
+        </w:rPr>
+        <w:t>fatalities</w:t>
+      </w:r>
+      <w:r>
+        <w:rPr>
+          <w:rFonts w:eastAsia="Verdana"/>
+          <w14:ligatures w14:val="standard"/>
+        </w:rPr>
+        <w:t xml:space="preserve"> when it comes to car crashes. Data from the City of Chicago, during the summer of 2018, is used to find out what these causes are</w:t>
+      </w:r>
+      <w:r>
+        <w:rPr>
+          <w:rFonts w:eastAsia="Verdana"/>
+          <w14:ligatures w14:val="standard"/>
+        </w:rPr>
+        <w:t>, and a model is built to determine accident severity outcomes given the factors involved</w:t>
+      </w:r>
+      <w:r>
+        <w:rPr>
+          <w:rFonts w:eastAsia="Verdana"/>
+          <w14:ligatures w14:val="standard"/>
+        </w:rPr>
         <w:t>.</w:t>
       </w:r>
       <w:r>
@@ -472,6 +515,20 @@
         </w:rPr>
         <w:t xml:space="preserve"> </w:t>
       </w:r>
+      <w:r>
+        <w:rPr>
+          <w:rFonts w:eastAsia="Verdana"/>
+          <w14:ligatures w14:val="standard"/>
+        </w:rPr>
+        <w:t xml:space="preserve">The summer season was picked to minimize external factors such as snow leading to crashes, and the most recent summer was that of the current year, 2018. </w:t>
+      </w:r>
+      <w:r>
+        <w:rPr>
+          <w:rFonts w:eastAsia="Verdana"/>
+          <w14:ligatures w14:val="standard"/>
+        </w:rPr>
+        <w:t>A goal from this paper is to raise awareness regarding what can be done to avoid such tragedies.</w:t>
+      </w:r>
     </w:p>
     <w:p>
       <w:pPr>
@@ -487,13 +544,7 @@
         <w:tab/>
       </w:r>
       <w:r>
-        <w:t xml:space="preserve">Data </w:t>
-      </w:r>
-      <w:r>
-        <w:t>Pre-</w:t>
-      </w:r>
-      <w:r>
-        <w:t>Analysis</w:t>
+        <w:t>Data Analysis</w:t>
       </w:r>
       <w:bookmarkStart w:id="0" w:name="_Hlk530879813"/>
     </w:p>
@@ -516,11 +567,6 @@
           <w14:ligatures w14:val="standard"/>
         </w:rPr>
         <w:tab/>
-      </w:r>
-      <w:r>
-        <w:rPr>
-          <w14:ligatures w14:val="standard"/>
-        </w:rPr>
         <w:t>Visualization of Car Accidents in Chicago</w:t>
       </w:r>
     </w:p>
@@ -714,9 +760,9 @@
           <w:noProof/>
         </w:rPr>
         <w:drawing>
-          <wp:inline distT="0" distB="0" distL="0" distR="0" wp14:anchorId="51ED0A0D" wp14:editId="2F0E5B70">
-            <wp:extent cx="3048000" cy="2032000"/>
-            <wp:effectExtent l="0" t="0" r="0" b="6350"/>
+          <wp:inline distT="0" distB="0" distL="0" distR="0" wp14:anchorId="51ED0A0D" wp14:editId="71AB2F5B">
+            <wp:extent cx="2884170" cy="1922780"/>
+            <wp:effectExtent l="0" t="0" r="0" b="1270"/>
             <wp:docPr id="1" name="Picture 1"/>
             <wp:cNvGraphicFramePr>
               <a:graphicFrameLocks xmlns:a="http://schemas.openxmlformats.org/drawingml/2006/main" noChangeAspect="1"/>
@@ -746,7 +792,7 @@
                   <pic:spPr bwMode="auto">
                     <a:xfrm>
                       <a:off x="0" y="0"/>
-                      <a:ext cx="3048000" cy="2032000"/>
+                      <a:ext cx="2884170" cy="1922780"/>
                     </a:xfrm>
                     <a:prstGeom prst="rect">
                       <a:avLst/>
@@ -1025,6 +1071,7 @@
           <w:lang w:eastAsia="it-IT"/>
           <w14:ligatures w14:val="standard"/>
         </w:rPr>
+        <w:lastRenderedPageBreak/>
         <w:t>From this map, the suspicion</w:t>
       </w:r>
       <w:r>
@@ -1118,7 +1165,6 @@
         <w:rPr>
           <w:noProof/>
         </w:rPr>
-        <w:lastRenderedPageBreak/>
         <w:drawing>
           <wp:inline distT="0" distB="0" distL="0" distR="0" wp14:anchorId="7D9001F6" wp14:editId="60344D73">
             <wp:extent cx="3048000" cy="2270125"/>
@@ -1268,7 +1314,14 @@
           <w14:ligatures w14:val="standard"/>
         </w:rPr>
         <w:tab/>
-        <w:t>Visualization of Car Accidents in Chicago</w:t>
+      </w:r>
+      <w:r>
+        <w:rPr>
+          <w:b/>
+          <w:sz w:val="22"/>
+          <w14:ligatures w14:val="standard"/>
+        </w:rPr>
+        <w:t>Analysis of Chicago Accidents</w:t>
       </w:r>
     </w:p>
     <w:p>
@@ -1292,6 +1345,34 @@
           <w14:ligatures w14:val="standard"/>
         </w:rPr>
       </w:pPr>
+      <w:r>
+        <w:rPr>
+          <w:lang w:eastAsia="ja-JP"/>
+          <w14:ligatures w14:val="standard"/>
+        </w:rPr>
+        <w:t xml:space="preserve">Prior to data mining work, </w:t>
+      </w:r>
+      <w:r>
+        <w:rPr>
+          <w:lang w:eastAsia="ja-JP"/>
+          <w14:ligatures w14:val="standard"/>
+        </w:rPr>
+        <w:t>it was also insightful to find that some obvious patterns in the data were confirmed</w:t>
+      </w:r>
+      <w:r>
+        <w:rPr>
+          <w:lang w:eastAsia="ja-JP"/>
+          <w14:ligatures w14:val="standard"/>
+        </w:rPr>
+        <w:t xml:space="preserve"> when the data was graphed</w:t>
+      </w:r>
+      <w:r>
+        <w:rPr>
+          <w:lang w:eastAsia="ja-JP"/>
+          <w14:ligatures w14:val="standard"/>
+        </w:rPr>
+        <w:t xml:space="preserve">. But in other times, the answer did not seem as intuitive as originally thought. </w:t>
+      </w:r>
     </w:p>
     <w:p>
       <w:pPr>
@@ -1404,25 +1485,119 @@
           <w14:ligatures w14:val="standard"/>
         </w:rPr>
       </w:pPr>
-    </w:p>
-    <w:p>
-      <w:pPr>
-        <w:pStyle w:val="Image"/>
-        <w:rPr>
-          <w14:ligatures w14:val="standard"/>
-        </w:rPr>
-      </w:pPr>
       <w:r>
         <w:rPr>
           <w:szCs w:val="18"/>
           <w:lang w:eastAsia="ja-JP"/>
           <w14:ligatures w14:val="standard"/>
         </w:rPr>
-        <w:t xml:space="preserve"> Quotation or Extract.</w:t>
-      </w:r>
-      <w:r>
-        <w:rPr>
-          <w:noProof/>
+        <w:t xml:space="preserve">In here, the intuitive thought that roads that have higher speed limits </w:t>
+      </w:r>
+      <w:r>
+        <w:rPr>
+          <w:szCs w:val="18"/>
+          <w:lang w:eastAsia="ja-JP"/>
+          <w14:ligatures w14:val="standard"/>
+        </w:rPr>
+        <w:t xml:space="preserve">are involved </w:t>
+      </w:r>
+      <w:r>
+        <w:rPr>
+          <w:szCs w:val="18"/>
+          <w:lang w:eastAsia="ja-JP"/>
+          <w14:ligatures w14:val="standard"/>
+        </w:rPr>
+        <w:t>in more severe crashes was confirmed. The x-axis in Figure 1 is the posted speed limit where a crash occurred, and the y-axis is the</w:t>
+      </w:r>
+      <w:r>
+        <w:rPr>
+          <w:szCs w:val="18"/>
+          <w:lang w:eastAsia="ja-JP"/>
+          <w14:ligatures w14:val="standard"/>
+        </w:rPr>
+        <w:t xml:space="preserve"> % occurrence of each accident severity. As can be seen, accident severities gradually get worse as the speed limit is increased. There are a few outliers when it came to higher speed limits, due to lack of data </w:t>
+      </w:r>
+      <w:r>
+        <w:rPr>
+          <w:szCs w:val="18"/>
+          <w:lang w:eastAsia="ja-JP"/>
+          <w14:ligatures w14:val="standard"/>
+        </w:rPr>
+        <w:t>involving the same road conditions</w:t>
+      </w:r>
+      <w:r>
+        <w:rPr>
+          <w:szCs w:val="18"/>
+          <w:lang w:eastAsia="ja-JP"/>
+          <w14:ligatures w14:val="standard"/>
+        </w:rPr>
+        <w:t xml:space="preserve">. As an example, only one crash happened when the speed limit was 70 during the summer of 2018, and fortunately, no serious injuries occurred. Due to this anomaly, </w:t>
+      </w:r>
+      <w:r>
+        <w:rPr>
+          <w:szCs w:val="18"/>
+          <w:lang w:eastAsia="ja-JP"/>
+          <w14:ligatures w14:val="standard"/>
+        </w:rPr>
+        <w:t xml:space="preserve">however, </w:t>
+      </w:r>
+      <w:r>
+        <w:rPr>
+          <w:szCs w:val="18"/>
+          <w:lang w:eastAsia="ja-JP"/>
+          <w14:ligatures w14:val="standard"/>
+        </w:rPr>
+        <w:t xml:space="preserve">a suggestion that roads that have a speed limit of 70 have a 100% survival rate may arise, </w:t>
+      </w:r>
+      <w:r>
+        <w:rPr>
+          <w:szCs w:val="18"/>
+          <w:lang w:eastAsia="ja-JP"/>
+          <w14:ligatures w14:val="standard"/>
+        </w:rPr>
+        <w:t xml:space="preserve">which </w:t>
+      </w:r>
+      <w:r>
+        <w:rPr>
+          <w:szCs w:val="18"/>
+          <w:lang w:eastAsia="ja-JP"/>
+          <w14:ligatures w14:val="standard"/>
+        </w:rPr>
+        <w:t xml:space="preserve">is </w:t>
+      </w:r>
+      <w:proofErr w:type="gramStart"/>
+      <w:r>
+        <w:rPr>
+          <w:szCs w:val="18"/>
+          <w:lang w:eastAsia="ja-JP"/>
+          <w14:ligatures w14:val="standard"/>
+        </w:rPr>
+        <w:t>definitely a</w:t>
+      </w:r>
+      <w:proofErr w:type="gramEnd"/>
+      <w:r>
+        <w:rPr>
+          <w:szCs w:val="18"/>
+          <w:lang w:eastAsia="ja-JP"/>
+          <w14:ligatures w14:val="standard"/>
+        </w:rPr>
+        <w:t xml:space="preserve"> false conclusion.</w:t>
+      </w:r>
+    </w:p>
+    <w:p>
+      <w:pPr>
+        <w:pStyle w:val="Statements"/>
+        <w:ind w:firstLine="0"/>
+        <w:rPr>
+          <w:szCs w:val="18"/>
+          <w:lang w:eastAsia="ja-JP"/>
+          <w14:ligatures w14:val="standard"/>
+        </w:rPr>
+      </w:pPr>
+      <w:r>
+        <w:rPr>
+          <w:szCs w:val="18"/>
+          <w:lang w:eastAsia="ja-JP"/>
           <w14:ligatures w14:val="standard"/>
         </w:rPr>
         <w:t xml:space="preserve"> </w:t>
@@ -1530,10 +1705,117 @@
         </w:rPr>
         <w:t xml:space="preserve"> vs. Crash Severity</w:t>
       </w:r>
+      <w:bookmarkStart w:id="1" w:name="_Hlk530934843"/>
     </w:p>
     <w:p>
       <w:pPr>
         <w:pStyle w:val="Image"/>
+        <w:jc w:val="both"/>
+        <w:rPr>
+          <w14:ligatures w14:val="standard"/>
+        </w:rPr>
+      </w:pPr>
+      <w:proofErr w:type="spellStart"/>
+      <w:r>
+        <w:rPr>
+          <w14:ligatures w14:val="standard"/>
+        </w:rPr>
+        <w:t>A</w:t>
+      </w:r>
+      <w:proofErr w:type="spellEnd"/>
+      <w:r>
+        <w:rPr>
+          <w14:ligatures w14:val="standard"/>
+        </w:rPr>
+        <w:t xml:space="preserve"> somewhat intuitive graph that was</w:t>
+      </w:r>
+      <w:r>
+        <w:rPr>
+          <w14:ligatures w14:val="standard"/>
+        </w:rPr>
+        <w:t xml:space="preserve"> also</w:t>
+      </w:r>
+      <w:r>
+        <w:rPr>
+          <w14:ligatures w14:val="standard"/>
+        </w:rPr>
+        <w:t xml:space="preserve"> generated involved the severity of the crash when it came to weather condition</w:t>
+      </w:r>
+      <w:r>
+        <w:rPr>
+          <w14:ligatures w14:val="standard"/>
+        </w:rPr>
+        <w:t>s</w:t>
+      </w:r>
+      <w:r>
+        <w:rPr>
+          <w14:ligatures w14:val="standard"/>
+        </w:rPr>
+        <w:t xml:space="preserve">. </w:t>
+      </w:r>
+      <w:r>
+        <w:rPr>
+          <w14:ligatures w14:val="standard"/>
+        </w:rPr>
+        <w:t xml:space="preserve">As it can be seen, rainy days involved much more injuries than clear/overcast days. But what came in as very surprising is </w:t>
+      </w:r>
+      <w:bookmarkEnd w:id="1"/>
+      <w:r>
+        <w:rPr>
+          <w14:ligatures w14:val="standard"/>
+        </w:rPr>
+        <w:t>the amount of injuries and fatalities that occurred during foggy/smoky/hazy days</w:t>
+      </w:r>
+      <w:r>
+        <w:rPr>
+          <w14:ligatures w14:val="standard"/>
+        </w:rPr>
+        <w:t>, which far exceeds rainy days</w:t>
+      </w:r>
+      <w:r>
+        <w:rPr>
+          <w14:ligatures w14:val="standard"/>
+        </w:rPr>
+        <w:t xml:space="preserve">. However, this graph may also lead to </w:t>
+      </w:r>
+      <w:r>
+        <w:rPr>
+          <w14:ligatures w14:val="standard"/>
+        </w:rPr>
+        <w:t xml:space="preserve">a few </w:t>
+      </w:r>
+      <w:r>
+        <w:rPr>
+          <w14:ligatures w14:val="standard"/>
+        </w:rPr>
+        <w:t xml:space="preserve">false conclusions, as one can draw that injuries never occur during </w:t>
+      </w:r>
+      <w:r>
+        <w:rPr>
+          <w14:ligatures w14:val="standard"/>
+        </w:rPr>
+        <w:t>days with snow or hail, but again, this was only due to the infrequency of data elements in that subset, as snow/hail rarely occurred in Chicago during the summer of 2018.</w:t>
+      </w:r>
+      <w:r>
+        <w:rPr>
+          <w14:ligatures w14:val="standard"/>
+        </w:rPr>
+        <w:t xml:space="preserve"> </w:t>
+      </w:r>
+    </w:p>
+    <w:p>
+      <w:pPr>
+        <w:pStyle w:val="Image"/>
+        <w:jc w:val="both"/>
+        <w:rPr>
+          <w14:ligatures w14:val="standard"/>
+        </w:rPr>
+      </w:pPr>
+    </w:p>
+    <w:p>
+      <w:pPr>
+        <w:pStyle w:val="Image"/>
+        <w:jc w:val="both"/>
         <w:rPr>
           <w14:ligatures w14:val="standard"/>
         </w:rPr>
@@ -1595,6 +1877,58 @@
         <w:pStyle w:val="FigureCaption"/>
         <w:jc w:val="both"/>
         <w:rPr>
+          <w:lang w:eastAsia="ja-JP"/>
+          <w14:ligatures w14:val="standard"/>
+        </w:rPr>
+      </w:pPr>
+      <w:r>
+        <w:rPr>
+          <w:rStyle w:val="Label"/>
+          <w14:ligatures w14:val="standard"/>
+        </w:rPr>
+        <w:t xml:space="preserve">Figure </w:t>
+      </w:r>
+      <w:r>
+        <w:rPr>
+          <w:rStyle w:val="Label"/>
+          <w14:ligatures w14:val="standard"/>
+        </w:rPr>
+        <w:t>3</w:t>
+      </w:r>
+      <w:r>
+        <w:rPr>
+          <w:rStyle w:val="Label"/>
+          <w14:ligatures w14:val="standard"/>
+        </w:rPr>
+        <w:t>:</w:t>
+      </w:r>
+      <w:r>
+        <w:rPr>
+          <w:lang w:eastAsia="ja-JP"/>
+          <w14:ligatures w14:val="standard"/>
+        </w:rPr>
+        <w:t xml:space="preserve"> </w:t>
+      </w:r>
+      <w:r>
+        <w:rPr>
+          <w:lang w:eastAsia="ja-JP"/>
+          <w14:ligatures w14:val="standard"/>
+        </w:rPr>
+        <w:t>Lighting vs. Crash Severity</w:t>
+      </w:r>
+      <w:r>
+        <w:rPr>
+          <w:lang w:eastAsia="ja-JP"/>
+          <w14:ligatures w14:val="standard"/>
+        </w:rPr>
+        <w:t xml:space="preserve"> </w:t>
+      </w:r>
+    </w:p>
+    <w:p>
+      <w:pPr>
+        <w:pStyle w:val="FigureCaption"/>
+        <w:jc w:val="both"/>
+        <w:rPr>
           <w:b w:val="0"/>
           <w:lang w:eastAsia="ja-JP"/>
           <w14:ligatures w14:val="standard"/>
@@ -1602,67 +1936,179 @@
       </w:pPr>
       <w:r>
         <w:rPr>
+          <w:b w:val="0"/>
+          <w14:ligatures w14:val="standard"/>
+        </w:rPr>
+        <w:t xml:space="preserve">The last graph that was generated during </w:t>
+      </w:r>
+      <w:r>
+        <w:rPr>
+          <w:b w:val="0"/>
+          <w14:ligatures w14:val="standard"/>
+        </w:rPr>
+        <w:t xml:space="preserve">pre-data mining </w:t>
+      </w:r>
+      <w:r>
+        <w:rPr>
+          <w:b w:val="0"/>
+          <w14:ligatures w14:val="standard"/>
+        </w:rPr>
+        <w:t xml:space="preserve">analysis was the lighting </w:t>
+      </w:r>
+      <w:r>
+        <w:rPr>
+          <w:b w:val="0"/>
+          <w14:ligatures w14:val="standard"/>
+        </w:rPr>
+        <w:t>conditions</w:t>
+      </w:r>
+      <w:r>
+        <w:rPr>
+          <w:b w:val="0"/>
+          <w14:ligatures w14:val="standard"/>
+        </w:rPr>
+        <w:t xml:space="preserve"> at the time when</w:t>
+      </w:r>
+      <w:r>
+        <w:rPr>
+          <w:b w:val="0"/>
+          <w14:ligatures w14:val="standard"/>
+        </w:rPr>
+        <w:t xml:space="preserve"> </w:t>
+      </w:r>
+      <w:r>
+        <w:rPr>
+          <w:b w:val="0"/>
+          <w14:ligatures w14:val="standard"/>
+        </w:rPr>
+        <w:t>the</w:t>
+      </w:r>
+      <w:r>
+        <w:rPr>
+          <w:b w:val="0"/>
+          <w14:ligatures w14:val="standard"/>
+        </w:rPr>
+        <w:t xml:space="preserve"> crash occurred. </w:t>
+      </w:r>
+      <w:r>
+        <w:rPr>
+          <w:b w:val="0"/>
+          <w14:ligatures w14:val="standard"/>
+        </w:rPr>
+        <w:t>The results here were also consistent</w:t>
+      </w:r>
+      <w:r>
+        <w:rPr>
+          <w:b w:val="0"/>
+          <w14:ligatures w14:val="standard"/>
+        </w:rPr>
+        <w:t xml:space="preserve"> with natural biases</w:t>
+      </w:r>
+      <w:r>
+        <w:rPr>
+          <w:b w:val="0"/>
+          <w14:ligatures w14:val="standard"/>
+        </w:rPr>
+        <w:t>,</w:t>
+      </w:r>
+      <w:r>
+        <w:rPr>
+          <w:b w:val="0"/>
+          <w14:ligatures w14:val="standard"/>
+        </w:rPr>
+        <w:t xml:space="preserve"> where</w:t>
+      </w:r>
+      <w:r>
+        <w:rPr>
+          <w:b w:val="0"/>
+          <w14:ligatures w14:val="standard"/>
+        </w:rPr>
+        <w:t xml:space="preserve"> crashes that occurred at night involved much more injuries than daylight. However, it was surprising to find out that in pitch darkness, without any streetlights</w:t>
+      </w:r>
+      <w:r>
+        <w:rPr>
+          <w:b w:val="0"/>
+          <w14:ligatures w14:val="standard"/>
+        </w:rPr>
+        <w:t xml:space="preserve"> to light up the path</w:t>
+      </w:r>
+      <w:r>
+        <w:rPr>
+          <w:b w:val="0"/>
+          <w14:ligatures w14:val="standard"/>
+        </w:rPr>
+        <w:t>, crashes that involved injuries were relatively infrequent when compared to crashes that occurred during daylight.</w:t>
+      </w:r>
+      <w:r>
+        <w:rPr>
+          <w:b w:val="0"/>
+          <w14:ligatures w14:val="standard"/>
+        </w:rPr>
+        <w:t xml:space="preserve"> A possible explanation for this phenomenon may be that streets with pitch darkness are not as populous as streets where streetlights have been installed, </w:t>
+      </w:r>
+      <w:r>
+        <w:rPr>
+          <w:b w:val="0"/>
+          <w14:ligatures w14:val="standard"/>
+        </w:rPr>
+        <w:t>and individuals there are much more cautious when driving.</w:t>
+      </w:r>
+    </w:p>
+    <w:p>
+      <w:pPr>
+        <w:spacing w:after="160" w:line="259" w:lineRule="auto"/>
+        <w:jc w:val="left"/>
+        <w:rPr>
           <w:rStyle w:val="Label"/>
-          <w14:ligatures w14:val="standard"/>
-        </w:rPr>
-        <w:t xml:space="preserve">Figure </w:t>
-      </w:r>
+          <w:rFonts w:eastAsia="Times New Roman" w:cs="Linux Libertine"/>
+          <w:b/>
+          <w:sz w:val="24"/>
+          <w:szCs w:val="24"/>
+          <w14:ligatures w14:val="standard"/>
+        </w:rPr>
+      </w:pPr>
       <w:r>
         <w:rPr>
           <w:rStyle w:val="Label"/>
-          <w14:ligatures w14:val="standard"/>
-        </w:rPr>
-        <w:t>3</w:t>
-      </w:r>
+        </w:rPr>
+        <w:br w:type="page"/>
+      </w:r>
+    </w:p>
+    <w:p>
+      <w:pPr>
+        <w:pStyle w:val="Head1"/>
+      </w:pPr>
       <w:r>
         <w:rPr>
           <w:rStyle w:val="Label"/>
-          <w14:ligatures w14:val="standard"/>
-        </w:rPr>
-        <w:t>:</w:t>
-      </w:r>
-      <w:r>
-        <w:rPr>
-          <w:lang w:eastAsia="ja-JP"/>
-          <w14:ligatures w14:val="standard"/>
-        </w:rPr>
-        <w:t xml:space="preserve"> </w:t>
-      </w:r>
-      <w:r>
-        <w:rPr>
-          <w:lang w:eastAsia="ja-JP"/>
-          <w14:ligatures w14:val="standard"/>
-        </w:rPr>
-        <w:t>Lighting vs. Crash Severity</w:t>
-      </w:r>
-    </w:p>
-    <w:p>
-      <w:pPr>
-        <w:pStyle w:val="Head2"/>
-        <w:rPr>
-          <w14:ligatures w14:val="standard"/>
-        </w:rPr>
-      </w:pPr>
-      <w:r>
-        <w:rPr>
-          <w:rStyle w:val="Label"/>
-          <w14:ligatures w14:val="standard"/>
-        </w:rPr>
-        <w:t>1.1</w:t>
-      </w:r>
-      <w:r>
-        <w:rPr>
-          <w14:ligatures w14:val="standard"/>
-        </w:rPr>
-        <w:t> </w:t>
-      </w:r>
-      <w:r>
-        <w:rPr>
-          <w14:ligatures w14:val="standard"/>
-        </w:rPr>
-        <w:t>Heading Level 2</w:t>
-      </w:r>
-    </w:p>
+        </w:rPr>
+        <w:lastRenderedPageBreak/>
+        <w:t>2</w:t>
+      </w:r>
+      <w:r>
+        <w:tab/>
+      </w:r>
+      <w:r>
+        <w:t xml:space="preserve">Data </w:t>
+      </w:r>
+      <w:r>
+        <w:t>Mining</w:t>
+      </w:r>
+      <w:bookmarkStart w:id="2" w:name="_Hlk530936324"/>
+    </w:p>
+    <w:p>
+      <w:pPr>
+        <w:pStyle w:val="Head1"/>
+      </w:pPr>
+      <w:r>
+        <w:t>2.1</w:t>
+      </w:r>
+      <w:r>
+        <w:tab/>
+        <w:t>Data Preprocessing</w:t>
+      </w:r>
+    </w:p>
+    <w:bookmarkEnd w:id="2"/>
     <w:p>
       <w:pPr>
         <w:pStyle w:val="Para"/>
@@ -1809,7 +2255,26 @@
     </w:p>
     <w:p>
       <w:pPr>
+        <w:pStyle w:val="Head1"/>
+        <w:ind w:left="0" w:firstLine="0"/>
+      </w:pPr>
+      <w:r>
+        <w:t>2.</w:t>
+      </w:r>
+      <w:r>
+        <w:t>2</w:t>
+      </w:r>
+      <w:r>
+        <w:tab/>
+      </w:r>
+      <w:r>
+        <w:t>Transformation</w:t>
+      </w:r>
+    </w:p>
+    <w:p>
+      <w:pPr>
         <w:pStyle w:val="Para"/>
+        <w:ind w:firstLine="0"/>
         <w:jc w:val="both"/>
         <w:rPr>
           <w14:ligatures w14:val="standard"/>
@@ -1841,7 +2306,97 @@
         <w:rPr>
           <w14:ligatures w14:val="standard"/>
         </w:rPr>
-        <w:t>To add alternative text to a picture in Word 2013/2016, follow these steps:</w:t>
+        <w:t>To add alternative text to</w:t>
+      </w:r>
+    </w:p>
+    <w:p>
+      <w:pPr>
+        <w:pStyle w:val="Head1"/>
+        <w:ind w:left="0" w:firstLine="0"/>
+      </w:pPr>
+      <w:r>
+        <w:t>2.</w:t>
+      </w:r>
+      <w:r>
+        <w:t>3</w:t>
+      </w:r>
+      <w:r>
+        <w:tab/>
+      </w:r>
+      <w:r>
+        <w:t>Data Mining</w:t>
+      </w:r>
+    </w:p>
+    <w:p>
+      <w:pPr>
+        <w:pStyle w:val="Para"/>
+        <w:ind w:firstLine="0"/>
+        <w:jc w:val="both"/>
+        <w:rPr>
+          <w14:ligatures w14:val="standard"/>
+        </w:rPr>
+      </w:pPr>
+    </w:p>
+    <w:p>
+      <w:pPr>
+        <w:pStyle w:val="Para"/>
+        <w:ind w:firstLine="0"/>
+        <w:jc w:val="both"/>
+        <w:rPr>
+          <w14:ligatures w14:val="standard"/>
+        </w:rPr>
+      </w:pPr>
+      <w:r>
+        <w:rPr>
+          <w14:ligatures w14:val="standard"/>
+        </w:rPr>
+        <w:t xml:space="preserve"> a picture in Word 2013/2016, follow </w:t>
+      </w:r>
+    </w:p>
+    <w:p>
+      <w:pPr>
+        <w:pStyle w:val="Para"/>
+        <w:ind w:firstLine="0"/>
+        <w:jc w:val="both"/>
+        <w:rPr>
+          <w14:ligatures w14:val="standard"/>
+        </w:rPr>
+      </w:pPr>
+    </w:p>
+    <w:p>
+      <w:pPr>
+        <w:pStyle w:val="Head1"/>
+        <w:ind w:left="0" w:firstLine="0"/>
+      </w:pPr>
+      <w:r>
+        <w:t>2.</w:t>
+      </w:r>
+      <w:r>
+        <w:t>4</w:t>
+      </w:r>
+      <w:r>
+        <w:tab/>
+      </w:r>
+      <w:r>
+        <w:t>Evaluation</w:t>
+      </w:r>
+      <w:bookmarkStart w:id="3" w:name="_GoBack"/>
+      <w:bookmarkEnd w:id="3"/>
+    </w:p>
+    <w:p>
+      <w:pPr>
+        <w:pStyle w:val="Para"/>
+        <w:ind w:firstLine="0"/>
+        <w:jc w:val="both"/>
+        <w:rPr>
+          <w14:ligatures w14:val="standard"/>
+        </w:rPr>
+      </w:pPr>
+      <w:r>
+        <w:rPr>
+          <w14:ligatures w14:val="standard"/>
+        </w:rPr>
+        <w:t>these steps:</w:t>
       </w:r>
     </w:p>
     <w:p>
@@ -2396,15 +2951,7 @@
           <w:lang w:eastAsia="it-IT"/>
           <w14:ligatures w14:val="standard"/>
         </w:rPr>
-        <w:t xml:space="preserve">Insert paragraph </w:t>
-      </w:r>
-      <w:r>
-        <w:rPr>
-          <w:lang w:eastAsia="it-IT"/>
-          <w14:ligatures w14:val="standard"/>
-        </w:rPr>
-        <w:lastRenderedPageBreak/>
-        <w:t xml:space="preserve">text </w:t>
+        <w:t xml:space="preserve">Insert paragraph text </w:t>
       </w:r>
       <w:r>
         <w:rPr>
@@ -2417,16 +2964,7 @@
           <w:lang w:eastAsia="it-IT"/>
           <w14:ligatures w14:val="standard"/>
         </w:rPr>
-        <w:t>Insert par</w:t>
-      </w:r>
-      <w:bookmarkStart w:id="1" w:name="_GoBack"/>
-      <w:bookmarkEnd w:id="1"/>
-      <w:r>
-        <w:rPr>
-          <w:lang w:eastAsia="it-IT"/>
-          <w14:ligatures w14:val="standard"/>
-        </w:rPr>
-        <w:t xml:space="preserve">agraph text </w:t>
+        <w:t xml:space="preserve">Insert paragraph text </w:t>
       </w:r>
       <w:r>
         <w:rPr>
@@ -4334,7 +4872,7 @@
   <w:style w:type="paragraph" w:default="1" w:styleId="Normal">
     <w:name w:val="Normal"/>
     <w:qFormat/>
-    <w:rsid w:val="00421968"/>
+    <w:rsid w:val="00821C38"/>
     <w:pPr>
       <w:spacing w:after="0" w:line="264" w:lineRule="auto"/>
       <w:jc w:val="both"/>

</xml_diff>

<commit_message>
initial addition of oversampling in report
</commit_message>
<xml_diff>
--- a/Report/An Investigation into what causes crash Injuries, Fatalities.docx
+++ b/Report/An Investigation into what causes crash Injuries, Fatalities.docx
@@ -1715,19 +1715,11 @@
           <w14:ligatures w14:val="standard"/>
         </w:rPr>
       </w:pPr>
-      <w:proofErr w:type="spellStart"/>
-      <w:r>
-        <w:rPr>
-          <w14:ligatures w14:val="standard"/>
-        </w:rPr>
-        <w:t>A</w:t>
-      </w:r>
-      <w:proofErr w:type="spellEnd"/>
-      <w:r>
-        <w:rPr>
-          <w14:ligatures w14:val="standard"/>
-        </w:rPr>
-        <w:t xml:space="preserve"> somewhat intuitive graph that was</w:t>
+      <w:r>
+        <w:rPr>
+          <w14:ligatures w14:val="standard"/>
+        </w:rPr>
+        <w:t>A somewhat intuitive graph that was</w:t>
       </w:r>
       <w:r>
         <w:rPr>
@@ -2123,152 +2115,21 @@
           <w:lang w:eastAsia="it-IT"/>
           <w14:ligatures w14:val="standard"/>
         </w:rPr>
-        <w:t xml:space="preserve">In the below paragraph, it is explained how alt-txt value is placed in </w:t>
-      </w:r>
-      <w:r>
-        <w:rPr>
-          <w:b/>
-          <w:lang w:eastAsia="it-IT"/>
-          <w14:ligatures w14:val="standard"/>
-        </w:rPr>
-        <w:t>MS Word 2010</w:t>
-      </w:r>
-      <w:r>
-        <w:rPr>
-          <w:lang w:eastAsia="it-IT"/>
-          <w14:ligatures w14:val="standard"/>
-        </w:rPr>
-        <w:t xml:space="preserve">. </w:t>
-      </w:r>
-      <w:r>
-        <w:rPr>
-          <w14:ligatures w14:val="standard"/>
-        </w:rPr>
-        <w:t>To add alternative text to a picture in Word 2010, follow these steps:</w:t>
-      </w:r>
-    </w:p>
-    <w:p>
-      <w:pPr>
-        <w:pStyle w:val="ListParagraph"/>
-        <w:numPr>
-          <w:ilvl w:val="0"/>
-          <w:numId w:val="2"/>
-        </w:numPr>
-        <w:shd w:val="clear" w:color="auto" w:fill="FFFFFF"/>
-        <w:spacing w:before="100" w:beforeAutospacing="1" w:after="100" w:afterAutospacing="1" w:line="240" w:lineRule="auto"/>
-        <w:rPr>
-          <w14:ligatures w14:val="standard"/>
-        </w:rPr>
-      </w:pPr>
-      <w:r>
-        <w:rPr>
-          <w14:ligatures w14:val="standard"/>
-        </w:rPr>
-        <w:t>In a Word 2010 document, insert a picture.</w:t>
-      </w:r>
-    </w:p>
-    <w:p>
-      <w:pPr>
-        <w:pStyle w:val="ListParagraph"/>
-        <w:numPr>
-          <w:ilvl w:val="0"/>
-          <w:numId w:val="2"/>
-        </w:numPr>
-        <w:shd w:val="clear" w:color="auto" w:fill="FFFFFF"/>
-        <w:spacing w:before="100" w:beforeAutospacing="1" w:after="100" w:afterAutospacing="1" w:line="240" w:lineRule="auto"/>
-        <w:rPr>
-          <w14:ligatures w14:val="standard"/>
-        </w:rPr>
-      </w:pPr>
-      <w:r>
-        <w:rPr>
-          <w14:ligatures w14:val="standard"/>
-        </w:rPr>
-        <w:t xml:space="preserve">Right click on the inserted picture and select the </w:t>
-      </w:r>
-      <w:r>
-        <w:rPr>
-          <w:b/>
-          <w14:ligatures w14:val="standard"/>
-        </w:rPr>
-        <w:t>Format Picture</w:t>
-      </w:r>
-      <w:r>
-        <w:rPr>
-          <w14:ligatures w14:val="standard"/>
-        </w:rPr>
-        <w:t xml:space="preserve"> option.</w:t>
-      </w:r>
-    </w:p>
-    <w:p>
-      <w:pPr>
-        <w:pStyle w:val="ListParagraph"/>
-        <w:numPr>
-          <w:ilvl w:val="0"/>
-          <w:numId w:val="2"/>
-        </w:numPr>
-        <w:shd w:val="clear" w:color="auto" w:fill="FFFFFF"/>
-        <w:spacing w:before="100" w:beforeAutospacing="1" w:after="100" w:afterAutospacing="1" w:line="240" w:lineRule="auto"/>
-        <w:rPr>
-          <w14:ligatures w14:val="standard"/>
-        </w:rPr>
-      </w:pPr>
-      <w:r>
-        <w:rPr>
-          <w14:ligatures w14:val="standard"/>
-        </w:rPr>
-        <w:t xml:space="preserve">Select the </w:t>
-      </w:r>
-      <w:r>
-        <w:rPr>
-          <w:b/>
-          <w14:ligatures w14:val="standard"/>
-        </w:rPr>
-        <w:t>Alt Txt</w:t>
-      </w:r>
-      <w:r>
-        <w:rPr>
-          <w14:ligatures w14:val="standard"/>
-        </w:rPr>
-        <w:t xml:space="preserve"> option from the left-side panel options.</w:t>
-      </w:r>
-    </w:p>
-    <w:p>
-      <w:pPr>
-        <w:pStyle w:val="ListParagraph"/>
-        <w:numPr>
-          <w:ilvl w:val="0"/>
-          <w:numId w:val="2"/>
-        </w:numPr>
-        <w:shd w:val="clear" w:color="auto" w:fill="FFFFFF"/>
-        <w:spacing w:before="100" w:beforeAutospacing="1" w:after="100" w:afterAutospacing="1" w:line="240" w:lineRule="auto"/>
-        <w:rPr>
-          <w14:ligatures w14:val="standard"/>
-        </w:rPr>
-      </w:pPr>
-      <w:r>
-        <w:rPr>
-          <w14:ligatures w14:val="standard"/>
-        </w:rPr>
-        <w:t>In the "Title:" and "Description:" text boxes, type the text you want to represent the picture, and then click "Close".</w:t>
-      </w:r>
-    </w:p>
-    <w:p>
-      <w:pPr>
-        <w:pStyle w:val="Head1"/>
-        <w:ind w:left="0" w:firstLine="0"/>
-      </w:pPr>
-      <w:r>
-        <w:t>2.</w:t>
-      </w:r>
-      <w:r>
-        <w:t>2</w:t>
-      </w:r>
-      <w:r>
-        <w:tab/>
-      </w:r>
-      <w:r>
-        <w:t>Transformation</w:t>
+        <w:t xml:space="preserve">When briefly looking over the data, we noticed a large discrepancy between the number of </w:t>
+      </w:r>
+      <w:r>
+        <w:rPr>
+          <w:lang w:eastAsia="it-IT"/>
+          <w14:ligatures w14:val="standard"/>
+        </w:rPr>
+        <w:t>non-incapacitating</w:t>
+      </w:r>
+      <w:r>
+        <w:rPr>
+          <w:lang w:eastAsia="it-IT"/>
+          <w14:ligatures w14:val="standard"/>
+        </w:rPr>
+        <w:t xml:space="preserve"> and fatal injuries. It is rather difficult to successfully determine causes of fatal injuries due to the massive bias towards one class. If we were to train any classifier as is, there most certainly will be overfitting where we will then see horrible prediction results.</w:t>
       </w:r>
     </w:p>
     <w:p>
@@ -2282,31 +2143,71 @@
       </w:pPr>
       <w:r>
         <w:rPr>
-          <w:lang w:eastAsia="it-IT"/>
-          <w14:ligatures w14:val="standard"/>
-        </w:rPr>
-        <w:t xml:space="preserve">Below are steps to place alt-txt value in </w:t>
-      </w:r>
-      <w:r>
-        <w:rPr>
-          <w:b/>
-          <w:lang w:eastAsia="it-IT"/>
-          <w14:ligatures w14:val="standard"/>
-        </w:rPr>
-        <w:t>MS Word 2013/2016</w:t>
-      </w:r>
-      <w:r>
-        <w:rPr>
-          <w:lang w:eastAsia="it-IT"/>
-          <w14:ligatures w14:val="standard"/>
-        </w:rPr>
-        <w:t xml:space="preserve">. </w:t>
-      </w:r>
-      <w:r>
-        <w:rPr>
-          <w14:ligatures w14:val="standard"/>
-        </w:rPr>
-        <w:t>To add alternative text to</w:t>
+          <w14:ligatures w14:val="standard"/>
+        </w:rPr>
+        <w:t xml:space="preserve">To try to lessen the bias towards the </w:t>
+      </w:r>
+      <w:r>
+        <w:rPr>
+          <w:lang w:eastAsia="it-IT"/>
+          <w14:ligatures w14:val="standard"/>
+        </w:rPr>
+        <w:t>non-incapacitating</w:t>
+      </w:r>
+      <w:r>
+        <w:rPr>
+          <w:lang w:eastAsia="it-IT"/>
+          <w14:ligatures w14:val="standard"/>
+        </w:rPr>
+        <w:t xml:space="preserve">, we are choosing to oversample the data so that there is a much more even distribution between all classes by using a random </w:t>
+      </w:r>
+      <w:proofErr w:type="spellStart"/>
+      <w:r>
+        <w:rPr>
+          <w:lang w:eastAsia="it-IT"/>
+          <w14:ligatures w14:val="standard"/>
+        </w:rPr>
+        <w:t>sa</w:t>
+      </w:r>
+      <w:bookmarkStart w:id="3" w:name="_GoBack"/>
+      <w:bookmarkEnd w:id="3"/>
+      <w:r>
+        <w:rPr>
+          <w:lang w:eastAsia="it-IT"/>
+          <w14:ligatures w14:val="standard"/>
+        </w:rPr>
+        <w:t>mpler</w:t>
+      </w:r>
+      <w:proofErr w:type="spellEnd"/>
+      <w:r>
+        <w:rPr>
+          <w:lang w:eastAsia="it-IT"/>
+          <w14:ligatures w14:val="standard"/>
+        </w:rPr>
+        <w:t xml:space="preserve"> from </w:t>
+      </w:r>
+      <w:proofErr w:type="spellStart"/>
+      <w:r>
+        <w:rPr>
+          <w:lang w:eastAsia="it-IT"/>
+          <w14:ligatures w14:val="standard"/>
+        </w:rPr>
+        <w:t>s</w:t>
+      </w:r>
+      <w:r>
+        <w:rPr>
+          <w:lang w:eastAsia="it-IT"/>
+          <w14:ligatures w14:val="standard"/>
+        </w:rPr>
+        <w:t>klearn</w:t>
+      </w:r>
+      <w:proofErr w:type="spellEnd"/>
+      <w:r>
+        <w:rPr>
+          <w:lang w:eastAsia="it-IT"/>
+          <w14:ligatures w14:val="standard"/>
+        </w:rPr>
+        <w:t>. This will let the classifier not be overfitted/underfitted so that we can more accurately predict when fatalities may occur during car crashes.</w:t>
       </w:r>
     </w:p>
     <w:p>
@@ -2315,16 +2216,11 @@
         <w:ind w:left="0" w:firstLine="0"/>
       </w:pPr>
       <w:r>
-        <w:t>2.</w:t>
-      </w:r>
-      <w:r>
-        <w:t>3</w:t>
+        <w:t>2.2</w:t>
       </w:r>
       <w:r>
         <w:tab/>
-      </w:r>
-      <w:r>
-        <w:t>Data Mining</w:t>
+        <w:t>Transformation</w:t>
       </w:r>
     </w:p>
     <w:p>
@@ -2336,6 +2232,47 @@
           <w14:ligatures w14:val="standard"/>
         </w:rPr>
       </w:pPr>
+      <w:r>
+        <w:rPr>
+          <w:lang w:eastAsia="it-IT"/>
+          <w14:ligatures w14:val="standard"/>
+        </w:rPr>
+        <w:t xml:space="preserve">Below are steps to place alt-txt value in </w:t>
+      </w:r>
+      <w:r>
+        <w:rPr>
+          <w:b/>
+          <w:lang w:eastAsia="it-IT"/>
+          <w14:ligatures w14:val="standard"/>
+        </w:rPr>
+        <w:t>MS Word 2013/2016</w:t>
+      </w:r>
+      <w:r>
+        <w:rPr>
+          <w:lang w:eastAsia="it-IT"/>
+          <w14:ligatures w14:val="standard"/>
+        </w:rPr>
+        <w:t xml:space="preserve">. </w:t>
+      </w:r>
+      <w:r>
+        <w:rPr>
+          <w14:ligatures w14:val="standard"/>
+        </w:rPr>
+        <w:t>To add alternative text to</w:t>
+      </w:r>
+    </w:p>
+    <w:p>
+      <w:pPr>
+        <w:pStyle w:val="Head1"/>
+        <w:ind w:left="0" w:firstLine="0"/>
+      </w:pPr>
+      <w:r>
+        <w:t>2.3</w:t>
+      </w:r>
+      <w:r>
+        <w:tab/>
+        <w:t>Data Mining</w:t>
+      </w:r>
     </w:p>
     <w:p>
       <w:pPr>
@@ -2346,12 +2283,6 @@
           <w14:ligatures w14:val="standard"/>
         </w:rPr>
       </w:pPr>
-      <w:r>
-        <w:rPr>
-          <w14:ligatures w14:val="standard"/>
-        </w:rPr>
-        <w:t xml:space="preserve"> a picture in Word 2013/2016, follow </w:t>
-      </w:r>
     </w:p>
     <w:p>
       <w:pPr>
@@ -2362,6 +2293,22 @@
           <w14:ligatures w14:val="standard"/>
         </w:rPr>
       </w:pPr>
+      <w:r>
+        <w:rPr>
+          <w14:ligatures w14:val="standard"/>
+        </w:rPr>
+        <w:t xml:space="preserve"> a picture in Word 2013/2016, follow </w:t>
+      </w:r>
+    </w:p>
+    <w:p>
+      <w:pPr>
+        <w:pStyle w:val="Para"/>
+        <w:ind w:firstLine="0"/>
+        <w:jc w:val="both"/>
+        <w:rPr>
+          <w14:ligatures w14:val="standard"/>
+        </w:rPr>
+      </w:pPr>
     </w:p>
     <w:p>
       <w:pPr>
@@ -2369,19 +2316,12 @@
         <w:ind w:left="0" w:firstLine="0"/>
       </w:pPr>
       <w:r>
-        <w:t>2.</w:t>
-      </w:r>
-      <w:r>
-        <w:t>4</w:t>
+        <w:t>2.4</w:t>
       </w:r>
       <w:r>
         <w:tab/>
-      </w:r>
-      <w:r>
         <w:t>Evaluation</w:t>
       </w:r>
-      <w:bookmarkStart w:id="3" w:name="_GoBack"/>
-      <w:bookmarkEnd w:id="3"/>
     </w:p>
     <w:p>
       <w:pPr>
@@ -4885,6 +4825,7 @@
   <w:style w:type="character" w:default="1" w:styleId="DefaultParagraphFont">
     <w:name w:val="Default Paragraph Font"/>
     <w:uiPriority w:val="1"/>
+    <w:semiHidden/>
     <w:unhideWhenUsed/>
   </w:style>
   <w:style w:type="table" w:default="1" w:styleId="TableNormal">

</xml_diff>

<commit_message>
get rid of uninteresting 200 columns
</commit_message>
<xml_diff>
--- a/Report/An Investigation into what causes crash Injuries, Fatalities.docx
+++ b/Report/An Investigation into what causes crash Injuries, Fatalities.docx
@@ -574,186 +574,84 @@
     <w:p>
       <w:pPr>
         <w:pStyle w:val="Para"/>
-        <w:ind w:firstLine="0"/>
-        <w:jc w:val="both"/>
-        <w:rPr>
-          <w:lang w:eastAsia="it-IT"/>
-          <w14:ligatures w14:val="standard"/>
-        </w:rPr>
-      </w:pPr>
-      <w:r>
-        <w:rPr>
-          <w:lang w:eastAsia="it-IT"/>
-          <w14:ligatures w14:val="standard"/>
-        </w:rPr>
+      </w:pPr>
+      <w:r>
         <w:t xml:space="preserve">During the summer of 2018, there were approximately thirty thousand recorded car </w:t>
       </w:r>
       <w:r>
-        <w:rPr>
-          <w:lang w:eastAsia="it-IT"/>
-          <w14:ligatures w14:val="standard"/>
-        </w:rPr>
         <w:t>crashes</w:t>
       </w:r>
       <w:r>
-        <w:rPr>
-          <w:lang w:eastAsia="it-IT"/>
-          <w14:ligatures w14:val="standard"/>
-        </w:rPr>
         <w:t xml:space="preserve"> throughout Chicago</w:t>
       </w:r>
       <w:r>
-        <w:rPr>
-          <w:lang w:eastAsia="it-IT"/>
-          <w14:ligatures w14:val="standard"/>
-        </w:rPr>
         <w:t>,</w:t>
       </w:r>
       <w:r>
-        <w:rPr>
-          <w:lang w:eastAsia="it-IT"/>
-          <w14:ligatures w14:val="standard"/>
-        </w:rPr>
         <w:t xml:space="preserve"> as reported by</w:t>
       </w:r>
       <w:r>
-        <w:rPr>
-          <w:lang w:eastAsia="it-IT"/>
-          <w14:ligatures w14:val="standard"/>
-        </w:rPr>
         <w:t xml:space="preserve"> city officials</w:t>
       </w:r>
       <w:r>
-        <w:rPr>
-          <w:lang w:eastAsia="it-IT"/>
-          <w14:ligatures w14:val="standard"/>
-        </w:rPr>
         <w:t xml:space="preserve">. </w:t>
       </w:r>
       <w:r>
-        <w:rPr>
-          <w:lang w:eastAsia="it-IT"/>
-          <w14:ligatures w14:val="standard"/>
-        </w:rPr>
         <w:t>Recorded information</w:t>
       </w:r>
       <w:r>
-        <w:rPr>
-          <w:lang w:eastAsia="it-IT"/>
-          <w14:ligatures w14:val="standard"/>
-        </w:rPr>
         <w:t xml:space="preserve"> about these crashes</w:t>
       </w:r>
       <w:r>
-        <w:rPr>
-          <w:lang w:eastAsia="it-IT"/>
-          <w14:ligatures w14:val="standard"/>
-        </w:rPr>
         <w:t xml:space="preserve"> ranged from data about the incident’s occurrence, such as geolocation, to data about the driver, such as their sex</w:t>
       </w:r>
       <w:r>
-        <w:rPr>
-          <w:lang w:eastAsia="it-IT"/>
-          <w14:ligatures w14:val="standard"/>
-        </w:rPr>
         <w:t>.</w:t>
       </w:r>
     </w:p>
     <w:p>
       <w:pPr>
         <w:pStyle w:val="Para"/>
-        <w:ind w:firstLine="0"/>
-        <w:jc w:val="both"/>
-        <w:rPr>
-          <w:lang w:eastAsia="it-IT"/>
-          <w14:ligatures w14:val="standard"/>
-        </w:rPr>
       </w:pPr>
     </w:p>
     <w:p>
       <w:pPr>
         <w:pStyle w:val="Para"/>
-        <w:ind w:firstLine="0"/>
-        <w:jc w:val="both"/>
-        <w:rPr>
-          <w:lang w:eastAsia="it-IT"/>
-          <w14:ligatures w14:val="standard"/>
-        </w:rPr>
-      </w:pPr>
-      <w:r>
-        <w:rPr>
-          <w:lang w:eastAsia="it-IT"/>
-          <w14:ligatures w14:val="standard"/>
-        </w:rPr>
+      </w:pPr>
+      <w:r>
         <w:t xml:space="preserve">Naively mapping the latitude and longitudes with matplotlib’s </w:t>
       </w:r>
       <w:proofErr w:type="spellStart"/>
       <w:r>
-        <w:rPr>
-          <w:lang w:eastAsia="it-IT"/>
-          <w14:ligatures w14:val="standard"/>
-        </w:rPr>
         <w:t>pyplot</w:t>
       </w:r>
       <w:proofErr w:type="spellEnd"/>
       <w:r>
-        <w:rPr>
-          <w:lang w:eastAsia="it-IT"/>
-          <w14:ligatures w14:val="standard"/>
-        </w:rPr>
         <w:t xml:space="preserve"> yielded an image </w:t>
       </w:r>
       <w:proofErr w:type="gramStart"/>
       <w:r>
-        <w:rPr>
-          <w:lang w:eastAsia="it-IT"/>
-          <w14:ligatures w14:val="standard"/>
-        </w:rPr>
         <w:t>similar to</w:t>
       </w:r>
       <w:proofErr w:type="gramEnd"/>
       <w:r>
-        <w:rPr>
-          <w:lang w:eastAsia="it-IT"/>
-          <w14:ligatures w14:val="standard"/>
-        </w:rPr>
         <w:t xml:space="preserve"> the shape of Chicago </w:t>
       </w:r>
       <w:r>
-        <w:rPr>
-          <w:lang w:eastAsia="it-IT"/>
-          <w14:ligatures w14:val="standard"/>
-        </w:rPr>
         <w:t>as it can be seen here</w:t>
       </w:r>
       <w:r>
-        <w:rPr>
-          <w:lang w:eastAsia="it-IT"/>
-          <w14:ligatures w14:val="standard"/>
-        </w:rPr>
         <w:t>:</w:t>
       </w:r>
     </w:p>
     <w:p>
       <w:pPr>
         <w:pStyle w:val="Para"/>
-        <w:ind w:firstLine="0"/>
-        <w:jc w:val="both"/>
-        <w:rPr>
-          <w:lang w:eastAsia="it-IT"/>
-          <w14:ligatures w14:val="standard"/>
-        </w:rPr>
       </w:pPr>
     </w:p>
     <w:p>
       <w:pPr>
         <w:pStyle w:val="Para"/>
-        <w:ind w:firstLine="0"/>
-        <w:jc w:val="both"/>
-        <w:rPr>
-          <w:lang w:eastAsia="it-IT"/>
-          <w14:ligatures w14:val="standard"/>
-        </w:rPr>
       </w:pPr>
       <w:r>
         <w:rPr>
@@ -812,74 +710,34 @@
     <w:p>
       <w:pPr>
         <w:pStyle w:val="Para"/>
-        <w:ind w:firstLine="0"/>
-        <w:jc w:val="both"/>
-        <w:rPr>
-          <w:lang w:eastAsia="it-IT"/>
-          <w14:ligatures w14:val="standard"/>
-        </w:rPr>
-      </w:pPr>
-      <w:r>
-        <w:rPr>
-          <w:lang w:eastAsia="it-IT"/>
-          <w14:ligatures w14:val="standard"/>
-        </w:rPr>
+      </w:pPr>
+      <w:r>
         <w:t>Not being able to discern much information from this map,</w:t>
       </w:r>
       <w:r>
-        <w:rPr>
-          <w:lang w:eastAsia="it-IT"/>
-          <w14:ligatures w14:val="standard"/>
-        </w:rPr>
         <w:t xml:space="preserve"> though,</w:t>
       </w:r>
       <w:r>
-        <w:rPr>
-          <w:lang w:eastAsia="it-IT"/>
-          <w14:ligatures w14:val="standard"/>
-        </w:rPr>
         <w:t xml:space="preserve"> we decided to plot each accident against an actual map of Chicago. This was accomplished using </w:t>
       </w:r>
       <w:proofErr w:type="spellStart"/>
       <w:r>
-        <w:rPr>
-          <w:lang w:eastAsia="it-IT"/>
-          <w14:ligatures w14:val="standard"/>
-        </w:rPr>
         <w:t>Baseplot</w:t>
       </w:r>
       <w:proofErr w:type="spellEnd"/>
       <w:r>
-        <w:rPr>
-          <w:lang w:eastAsia="it-IT"/>
-          <w14:ligatures w14:val="standard"/>
-        </w:rPr>
         <w:t xml:space="preserve"> in python along with associated helper files. Mapping the accidents on an actual map yielded much </w:t>
       </w:r>
       <w:r>
-        <w:rPr>
-          <w:lang w:eastAsia="it-IT"/>
-          <w14:ligatures w14:val="standard"/>
-        </w:rPr>
         <w:t>more informational</w:t>
       </w:r>
       <w:r>
-        <w:rPr>
-          <w:lang w:eastAsia="it-IT"/>
-          <w14:ligatures w14:val="standard"/>
-        </w:rPr>
         <w:t xml:space="preserve"> results:</w:t>
       </w:r>
     </w:p>
     <w:p>
       <w:pPr>
         <w:pStyle w:val="Para"/>
-        <w:ind w:firstLine="0"/>
-        <w:jc w:val="both"/>
-        <w:rPr>
-          <w:lang w:eastAsia="it-IT"/>
-          <w14:ligatures w14:val="standard"/>
-        </w:rPr>
       </w:pPr>
       <w:r>
         <w:rPr>
@@ -938,58 +796,26 @@
     <w:p>
       <w:pPr>
         <w:pStyle w:val="Para"/>
-        <w:ind w:firstLine="0"/>
-        <w:jc w:val="both"/>
-        <w:rPr>
-          <w:lang w:eastAsia="it-IT"/>
-          <w14:ligatures w14:val="standard"/>
-        </w:rPr>
-      </w:pPr>
-      <w:r>
-        <w:rPr>
-          <w:lang w:eastAsia="it-IT"/>
-          <w14:ligatures w14:val="standard"/>
-        </w:rPr>
+      </w:pPr>
+      <w:r>
         <w:t>While this graph was helpful in visualizing our data, it was very intriguing how one location in the Southeast had very few crashes</w:t>
       </w:r>
       <w:r>
-        <w:rPr>
-          <w:lang w:eastAsia="it-IT"/>
-          <w14:ligatures w14:val="standard"/>
-        </w:rPr>
         <w:t xml:space="preserve">. </w:t>
       </w:r>
       <w:r>
-        <w:rPr>
-          <w:lang w:eastAsia="it-IT"/>
-          <w14:ligatures w14:val="standard"/>
-        </w:rPr>
         <w:t xml:space="preserve">Thus, an investigation into why that is the case took place. </w:t>
       </w:r>
       <w:r>
-        <w:rPr>
-          <w:lang w:eastAsia="it-IT"/>
-          <w14:ligatures w14:val="standard"/>
-        </w:rPr>
         <w:t>The population map of Chicago reveal</w:t>
       </w:r>
       <w:r>
-        <w:rPr>
-          <w:lang w:eastAsia="it-IT"/>
-          <w14:ligatures w14:val="standard"/>
-        </w:rPr>
         <w:t>ed that only a few individuals lived in that location, with a vast majority of them choosing to live along the center of Chicago, rather than its outskirts.</w:t>
       </w:r>
     </w:p>
     <w:p>
       <w:pPr>
         <w:pStyle w:val="Para"/>
-        <w:ind w:firstLine="0"/>
-        <w:jc w:val="both"/>
-        <w:rPr>
-          <w:lang w:eastAsia="it-IT"/>
-          <w14:ligatures w14:val="standard"/>
-        </w:rPr>
       </w:pPr>
       <w:r>
         <w:rPr>
@@ -1048,118 +874,54 @@
     <w:p>
       <w:pPr>
         <w:pStyle w:val="Para"/>
-        <w:ind w:firstLine="0"/>
-        <w:jc w:val="both"/>
-        <w:rPr>
-          <w:lang w:eastAsia="it-IT"/>
-          <w14:ligatures w14:val="standard"/>
-        </w:rPr>
       </w:pPr>
     </w:p>
     <w:p>
       <w:pPr>
         <w:pStyle w:val="Para"/>
-        <w:ind w:firstLine="0"/>
-        <w:jc w:val="both"/>
-        <w:rPr>
-          <w:lang w:eastAsia="it-IT"/>
-          <w14:ligatures w14:val="standard"/>
-        </w:rPr>
-      </w:pPr>
-      <w:r>
-        <w:rPr>
-          <w:lang w:eastAsia="it-IT"/>
-          <w14:ligatures w14:val="standard"/>
-        </w:rPr>
+      </w:pPr>
+      <w:r>
         <w:lastRenderedPageBreak/>
         <w:t>From this map, the suspicion</w:t>
       </w:r>
       <w:r>
-        <w:rPr>
-          <w:lang w:eastAsia="it-IT"/>
-          <w14:ligatures w14:val="standard"/>
-        </w:rPr>
         <w:t xml:space="preserve"> that </w:t>
       </w:r>
       <w:proofErr w:type="gramStart"/>
       <w:r>
-        <w:rPr>
-          <w:lang w:eastAsia="it-IT"/>
-          <w14:ligatures w14:val="standard"/>
-        </w:rPr>
         <w:t>the majority of</w:t>
       </w:r>
       <w:proofErr w:type="gramEnd"/>
       <w:r>
-        <w:rPr>
-          <w:lang w:eastAsia="it-IT"/>
-          <w14:ligatures w14:val="standard"/>
-        </w:rPr>
         <w:t xml:space="preserve"> car accidents would occur throughout the </w:t>
       </w:r>
       <w:r>
-        <w:rPr>
-          <w:lang w:eastAsia="it-IT"/>
-          <w14:ligatures w14:val="standard"/>
-        </w:rPr>
         <w:t>densest</w:t>
       </w:r>
       <w:r>
-        <w:rPr>
-          <w:lang w:eastAsia="it-IT"/>
-          <w14:ligatures w14:val="standard"/>
-        </w:rPr>
         <w:t xml:space="preserve"> areas of Chicago</w:t>
       </w:r>
       <w:r>
-        <w:rPr>
-          <w:lang w:eastAsia="it-IT"/>
-          <w14:ligatures w14:val="standard"/>
-        </w:rPr>
         <w:t xml:space="preserve"> naturally came about, and mapping </w:t>
       </w:r>
       <w:r>
-        <w:rPr>
-          <w:lang w:eastAsia="it-IT"/>
-          <w14:ligatures w14:val="standard"/>
-        </w:rPr>
         <w:t xml:space="preserve">the accidents against the population </w:t>
       </w:r>
       <w:r>
-        <w:rPr>
-          <w:lang w:eastAsia="it-IT"/>
-          <w14:ligatures w14:val="standard"/>
-        </w:rPr>
         <w:t xml:space="preserve">densities </w:t>
       </w:r>
       <w:r>
-        <w:rPr>
-          <w:lang w:eastAsia="it-IT"/>
-          <w14:ligatures w14:val="standard"/>
-        </w:rPr>
         <w:t>seemed to corroborate our hypothesis:</w:t>
       </w:r>
     </w:p>
     <w:p>
       <w:pPr>
         <w:pStyle w:val="Para"/>
-        <w:ind w:firstLine="0"/>
-        <w:jc w:val="both"/>
-        <w:rPr>
-          <w:lang w:eastAsia="it-IT"/>
-          <w14:ligatures w14:val="standard"/>
-        </w:rPr>
       </w:pPr>
     </w:p>
     <w:p>
       <w:pPr>
         <w:pStyle w:val="Para"/>
-        <w:ind w:firstLine="0"/>
-        <w:jc w:val="both"/>
-        <w:rPr>
-          <w:lang w:eastAsia="it-IT"/>
-          <w14:ligatures w14:val="standard"/>
-        </w:rPr>
       </w:pPr>
       <w:r>
         <w:rPr>
@@ -1218,83 +980,40 @@
     <w:p>
       <w:pPr>
         <w:pStyle w:val="Para"/>
-        <w:ind w:firstLine="0"/>
-        <w:jc w:val="both"/>
-        <w:rPr>
-          <w:lang w:eastAsia="it-IT"/>
-          <w14:ligatures w14:val="standard"/>
-        </w:rPr>
-      </w:pPr>
-      <w:r>
-        <w:rPr>
-          <w:lang w:eastAsia="it-IT"/>
-          <w14:ligatures w14:val="standard"/>
-        </w:rPr>
+      </w:pPr>
+      <w:r>
         <w:t>As can be seen from the map above, the outskirts of Chicago have fewer accidents</w:t>
       </w:r>
       <w:r>
-        <w:rPr>
-          <w:lang w:eastAsia="it-IT"/>
-          <w14:ligatures w14:val="standard"/>
-        </w:rPr>
         <w:t>,</w:t>
       </w:r>
       <w:r>
-        <w:rPr>
-          <w:lang w:eastAsia="it-IT"/>
-          <w14:ligatures w14:val="standard"/>
-        </w:rPr>
         <w:t xml:space="preserve"> with </w:t>
       </w:r>
       <w:proofErr w:type="gramStart"/>
       <w:r>
-        <w:rPr>
-          <w:lang w:eastAsia="it-IT"/>
-          <w14:ligatures w14:val="standard"/>
-        </w:rPr>
         <w:t>the majority of</w:t>
       </w:r>
       <w:proofErr w:type="gramEnd"/>
       <w:r>
-        <w:rPr>
-          <w:lang w:eastAsia="it-IT"/>
-          <w14:ligatures w14:val="standard"/>
-        </w:rPr>
         <w:t xml:space="preserve"> accidents being in the center of Chicago</w:t>
       </w:r>
       <w:r>
-        <w:rPr>
-          <w:lang w:eastAsia="it-IT"/>
-          <w14:ligatures w14:val="standard"/>
-        </w:rPr>
         <w:t>,</w:t>
       </w:r>
       <w:r>
-        <w:rPr>
-          <w:lang w:eastAsia="it-IT"/>
-          <w14:ligatures w14:val="standard"/>
-        </w:rPr>
         <w:t xml:space="preserve"> where it is most dense in population.</w:t>
       </w:r>
     </w:p>
     <w:p>
       <w:pPr>
         <w:pStyle w:val="Para"/>
-        <w:spacing w:before="240"/>
-        <w:ind w:firstLine="0"/>
-        <w:jc w:val="both"/>
-        <w:rPr>
-          <w:b/>
-          <w:sz w:val="22"/>
-          <w14:ligatures w14:val="standard"/>
-        </w:rPr>
       </w:pPr>
       <w:r>
         <w:rPr>
           <w:rStyle w:val="Label"/>
           <w:b/>
           <w:sz w:val="22"/>
-          <w14:ligatures w14:val="standard"/>
         </w:rPr>
         <w:t>1.</w:t>
       </w:r>
@@ -1303,86 +1022,41 @@
           <w:rStyle w:val="Label"/>
           <w:b/>
           <w:sz w:val="22"/>
-          <w14:ligatures w14:val="standard"/>
         </w:rPr>
         <w:t>2</w:t>
       </w:r>
       <w:r>
-        <w:rPr>
-          <w:b/>
-          <w:sz w:val="22"/>
-          <w14:ligatures w14:val="standard"/>
-        </w:rPr>
         <w:tab/>
       </w:r>
       <w:r>
-        <w:rPr>
-          <w:b/>
-          <w:sz w:val="22"/>
-          <w14:ligatures w14:val="standard"/>
-        </w:rPr>
         <w:t>Analysis of Chicago Accidents</w:t>
       </w:r>
     </w:p>
     <w:p>
       <w:pPr>
         <w:pStyle w:val="Para"/>
-        <w:ind w:firstLine="0"/>
-        <w:jc w:val="both"/>
-        <w:rPr>
-          <w:lang w:eastAsia="ja-JP"/>
-          <w14:ligatures w14:val="standard"/>
-        </w:rPr>
       </w:pPr>
     </w:p>
     <w:p>
       <w:pPr>
         <w:pStyle w:val="Para"/>
-        <w:ind w:firstLine="0"/>
-        <w:jc w:val="both"/>
-        <w:rPr>
-          <w:lang w:eastAsia="ja-JP"/>
-          <w14:ligatures w14:val="standard"/>
-        </w:rPr>
-      </w:pPr>
-      <w:r>
-        <w:rPr>
-          <w:lang w:eastAsia="ja-JP"/>
-          <w14:ligatures w14:val="standard"/>
-        </w:rPr>
+      </w:pPr>
+      <w:r>
         <w:t xml:space="preserve">Prior to data mining work, </w:t>
       </w:r>
       <w:r>
-        <w:rPr>
-          <w:lang w:eastAsia="ja-JP"/>
-          <w14:ligatures w14:val="standard"/>
-        </w:rPr>
         <w:t>it was also insightful to find that some obvious patterns in the data were confirmed</w:t>
       </w:r>
       <w:r>
-        <w:rPr>
-          <w:lang w:eastAsia="ja-JP"/>
-          <w14:ligatures w14:val="standard"/>
-        </w:rPr>
         <w:t xml:space="preserve"> when the data was graphed</w:t>
       </w:r>
       <w:r>
-        <w:rPr>
-          <w:lang w:eastAsia="ja-JP"/>
-          <w14:ligatures w14:val="standard"/>
-        </w:rPr>
         <w:t xml:space="preserve">. But in other times, the answer did not seem as intuitive as originally thought. </w:t>
       </w:r>
     </w:p>
     <w:p>
       <w:pPr>
         <w:pStyle w:val="Para"/>
-        <w:ind w:firstLine="0"/>
-        <w:jc w:val="both"/>
-        <w:rPr>
-          <w:lang w:eastAsia="ja-JP"/>
-          <w14:ligatures w14:val="standard"/>
-        </w:rPr>
       </w:pPr>
     </w:p>
     <w:p>
@@ -2104,109 +1778,174 @@
     <w:p>
       <w:pPr>
         <w:pStyle w:val="Para"/>
-        <w:ind w:firstLine="0"/>
-        <w:jc w:val="both"/>
-        <w:rPr>
-          <w14:ligatures w14:val="standard"/>
-        </w:rPr>
-      </w:pPr>
-      <w:r>
-        <w:rPr>
-          <w:lang w:eastAsia="it-IT"/>
-          <w14:ligatures w14:val="standard"/>
-        </w:rPr>
-        <w:t xml:space="preserve">When briefly looking over the data, we noticed a large discrepancy between the number of </w:t>
-      </w:r>
-      <w:r>
-        <w:rPr>
-          <w:lang w:eastAsia="it-IT"/>
-          <w14:ligatures w14:val="standard"/>
-        </w:rPr>
-        <w:t>non-incapacitating</w:t>
-      </w:r>
-      <w:r>
-        <w:rPr>
-          <w:lang w:eastAsia="it-IT"/>
-          <w14:ligatures w14:val="standard"/>
-        </w:rPr>
-        <w:t xml:space="preserve"> and fatal injuries. It is rather difficult to successfully determine causes of fatal injuries due to the massive bias towards one class. If we were to train any classifier as is, there most certainly will be overfitting where we will then see horrible prediction results.</w:t>
+        <w:rPr>
+          <w:b/>
+        </w:rPr>
+      </w:pPr>
+      <w:r>
+        <w:rPr>
+          <w:b/>
+        </w:rPr>
+        <w:t>2.1.</w:t>
+      </w:r>
+      <w:r>
+        <w:rPr>
+          <w:b/>
+        </w:rPr>
+        <w:t>1</w:t>
+      </w:r>
+      <w:r>
+        <w:rPr>
+          <w:b/>
+        </w:rPr>
+        <w:t xml:space="preserve"> - Oversampling</w:t>
       </w:r>
     </w:p>
     <w:p>
       <w:pPr>
         <w:pStyle w:val="Para"/>
-        <w:ind w:firstLine="0"/>
-        <w:jc w:val="both"/>
-        <w:rPr>
-          <w14:ligatures w14:val="standard"/>
-        </w:rPr>
-      </w:pPr>
-      <w:r>
-        <w:rPr>
-          <w14:ligatures w14:val="standard"/>
-        </w:rPr>
-        <w:t xml:space="preserve">To try to lessen the bias towards the </w:t>
-      </w:r>
-      <w:r>
-        <w:rPr>
-          <w:lang w:eastAsia="it-IT"/>
-          <w14:ligatures w14:val="standard"/>
-        </w:rPr>
-        <w:t>non-incapacitating</w:t>
-      </w:r>
-      <w:r>
-        <w:rPr>
-          <w:lang w:eastAsia="it-IT"/>
-          <w14:ligatures w14:val="standard"/>
-        </w:rPr>
-        <w:t xml:space="preserve">, we are choosing to oversample the data so that there is a much more even distribution between all classes by using a random </w:t>
-      </w:r>
-      <w:proofErr w:type="spellStart"/>
-      <w:r>
-        <w:rPr>
-          <w:lang w:eastAsia="it-IT"/>
-          <w14:ligatures w14:val="standard"/>
-        </w:rPr>
-        <w:t>sa</w:t>
-      </w:r>
+        <w:rPr>
+          <w:b/>
+        </w:rPr>
+      </w:pPr>
       <w:bookmarkStart w:id="3" w:name="_GoBack"/>
       <w:bookmarkEnd w:id="3"/>
-      <w:r>
-        <w:rPr>
-          <w:lang w:eastAsia="it-IT"/>
-          <w14:ligatures w14:val="standard"/>
-        </w:rPr>
-        <w:t>mpler</w:t>
+    </w:p>
+    <w:p>
+      <w:pPr>
+        <w:pStyle w:val="Para"/>
+        <w:rPr>
+          <w:b/>
+        </w:rPr>
+      </w:pPr>
+      <w:r>
+        <w:rPr>
+          <w:b/>
+        </w:rPr>
+        <w:t>2.1.</w:t>
+      </w:r>
+      <w:r>
+        <w:rPr>
+          <w:b/>
+        </w:rPr>
+        <w:t>2</w:t>
+      </w:r>
+      <w:r>
+        <w:rPr>
+          <w:b/>
+        </w:rPr>
+        <w:t xml:space="preserve"> - Oversampling</w:t>
+      </w:r>
+    </w:p>
+    <w:p>
+      <w:pPr>
+        <w:pStyle w:val="Para"/>
+        <w:rPr>
+          <w:b/>
+        </w:rPr>
+      </w:pPr>
+    </w:p>
+    <w:p>
+      <w:pPr>
+        <w:pStyle w:val="Para"/>
+        <w:rPr>
+          <w:b/>
+        </w:rPr>
+      </w:pPr>
+      <w:r>
+        <w:rPr>
+          <w:b/>
+        </w:rPr>
+        <w:t>2.1.</w:t>
+      </w:r>
+      <w:r>
+        <w:rPr>
+          <w:b/>
+        </w:rPr>
+        <w:t>3</w:t>
+      </w:r>
+      <w:r>
+        <w:rPr>
+          <w:b/>
+        </w:rPr>
+        <w:t xml:space="preserve"> - Oversampling</w:t>
+      </w:r>
+    </w:p>
+    <w:p>
+      <w:pPr>
+        <w:pStyle w:val="Para"/>
+      </w:pPr>
+    </w:p>
+    <w:p>
+      <w:pPr>
+        <w:pStyle w:val="Para"/>
+        <w:rPr>
+          <w:b/>
+        </w:rPr>
+      </w:pPr>
+      <w:r>
+        <w:rPr>
+          <w:b/>
+        </w:rPr>
+        <w:t>2.1.</w:t>
+      </w:r>
+      <w:r>
+        <w:rPr>
+          <w:b/>
+        </w:rPr>
+        <w:t>4</w:t>
+      </w:r>
+      <w:r>
+        <w:rPr>
+          <w:b/>
+        </w:rPr>
+        <w:t xml:space="preserve"> - Oversampling</w:t>
+      </w:r>
+    </w:p>
+    <w:p>
+      <w:pPr>
+        <w:pStyle w:val="Para"/>
+      </w:pPr>
+      <w:r>
+        <w:t xml:space="preserve">When briefly looking over the data, we noticed a large discrepancy between the number of </w:t>
+      </w:r>
+      <w:r>
+        <w:t>non-incapacitating</w:t>
+      </w:r>
+      <w:r>
+        <w:t xml:space="preserve"> and fatal injuries. It is rather difficult to successfully determine causes of fatal injuries due to the massive bias towards one class. If we were to train any classifier as is, there most certainly will be overfitting where we will then see horrible prediction results.</w:t>
+      </w:r>
+    </w:p>
+    <w:p>
+      <w:pPr>
+        <w:pStyle w:val="Para"/>
+      </w:pPr>
+      <w:r>
+        <w:t xml:space="preserve">To try to lessen the bias towards the </w:t>
+      </w:r>
+      <w:r>
+        <w:t>non-incapacitating</w:t>
+      </w:r>
+      <w:r>
+        <w:t xml:space="preserve">, we are choosing to oversample the data so that there is a much more even distribution between all classes by using a random </w:t>
+      </w:r>
+      <w:proofErr w:type="spellStart"/>
+      <w:r>
+        <w:t>sampler</w:t>
       </w:r>
       <w:proofErr w:type="spellEnd"/>
       <w:r>
-        <w:rPr>
-          <w:lang w:eastAsia="it-IT"/>
-          <w14:ligatures w14:val="standard"/>
-        </w:rPr>
         <w:t xml:space="preserve"> from </w:t>
       </w:r>
       <w:proofErr w:type="spellStart"/>
       <w:r>
-        <w:rPr>
-          <w:lang w:eastAsia="it-IT"/>
-          <w14:ligatures w14:val="standard"/>
-        </w:rPr>
         <w:t>s</w:t>
       </w:r>
       <w:r>
-        <w:rPr>
-          <w:lang w:eastAsia="it-IT"/>
-          <w14:ligatures w14:val="standard"/>
-        </w:rPr>
         <w:t>klearn</w:t>
       </w:r>
       <w:proofErr w:type="spellEnd"/>
       <w:r>
-        <w:rPr>
-          <w:lang w:eastAsia="it-IT"/>
-          <w14:ligatures w14:val="standard"/>
-        </w:rPr>
         <w:t>. This will let the classifier not be overfitted/underfitted so that we can more accurately predict when fatalities may occur during car crashes.</w:t>
       </w:r>
     </w:p>
@@ -2226,39 +1965,18 @@
     <w:p>
       <w:pPr>
         <w:pStyle w:val="Para"/>
-        <w:ind w:firstLine="0"/>
-        <w:jc w:val="both"/>
-        <w:rPr>
-          <w14:ligatures w14:val="standard"/>
-        </w:rPr>
-      </w:pPr>
-      <w:r>
-        <w:rPr>
-          <w:lang w:eastAsia="it-IT"/>
-          <w14:ligatures w14:val="standard"/>
-        </w:rPr>
+      </w:pPr>
+      <w:r>
         <w:t xml:space="preserve">Below are steps to place alt-txt value in </w:t>
       </w:r>
       <w:r>
         <w:rPr>
           <w:b/>
-          <w:lang w:eastAsia="it-IT"/>
-          <w14:ligatures w14:val="standard"/>
         </w:rPr>
         <w:t>MS Word 2013/2016</w:t>
       </w:r>
       <w:r>
-        <w:rPr>
-          <w:lang w:eastAsia="it-IT"/>
-          <w14:ligatures w14:val="standard"/>
-        </w:rPr>
-        <w:t xml:space="preserve">. </w:t>
-      </w:r>
-      <w:r>
-        <w:rPr>
-          <w14:ligatures w14:val="standard"/>
-        </w:rPr>
-        <w:t>To add alternative text to</w:t>
+        <w:t>. To add alternative text to</w:t>
       </w:r>
     </w:p>
     <w:p>
@@ -2277,37 +1995,19 @@
     <w:p>
       <w:pPr>
         <w:pStyle w:val="Para"/>
-        <w:ind w:firstLine="0"/>
-        <w:jc w:val="both"/>
-        <w:rPr>
-          <w14:ligatures w14:val="standard"/>
-        </w:rPr>
       </w:pPr>
     </w:p>
     <w:p>
       <w:pPr>
         <w:pStyle w:val="Para"/>
-        <w:ind w:firstLine="0"/>
-        <w:jc w:val="both"/>
-        <w:rPr>
-          <w14:ligatures w14:val="standard"/>
-        </w:rPr>
-      </w:pPr>
-      <w:r>
-        <w:rPr>
-          <w14:ligatures w14:val="standard"/>
-        </w:rPr>
+      </w:pPr>
+      <w:r>
         <w:t xml:space="preserve"> a picture in Word 2013/2016, follow </w:t>
       </w:r>
     </w:p>
     <w:p>
       <w:pPr>
         <w:pStyle w:val="Para"/>
-        <w:ind w:firstLine="0"/>
-        <w:jc w:val="both"/>
-        <w:rPr>
-          <w14:ligatures w14:val="standard"/>
-        </w:rPr>
       </w:pPr>
     </w:p>
     <w:p>
@@ -2326,16 +2026,8 @@
     <w:p>
       <w:pPr>
         <w:pStyle w:val="Para"/>
-        <w:ind w:firstLine="0"/>
-        <w:jc w:val="both"/>
-        <w:rPr>
-          <w14:ligatures w14:val="standard"/>
-        </w:rPr>
-      </w:pPr>
-      <w:r>
-        <w:rPr>
-          <w14:ligatures w14:val="standard"/>
-        </w:rPr>
+      </w:pPr>
+      <w:r>
         <w:t>these steps:</w:t>
       </w:r>
     </w:p>
@@ -2468,16 +2160,11 @@
     <w:p>
       <w:pPr>
         <w:pStyle w:val="Para"/>
-        <w:jc w:val="both"/>
-        <w:rPr>
-          <w14:ligatures w14:val="standard"/>
-        </w:rPr>
       </w:pPr>
       <w:r>
         <w:rPr>
           <w:rFonts w:ascii="Linux Biolinum" w:hAnsi="Linux Biolinum" w:cs="Linux Biolinum"/>
           <w:i/>
-          <w14:ligatures w14:val="standard"/>
         </w:rPr>
         <w:t>1.1</w:t>
       </w:r>
@@ -2486,7 +2173,6 @@
           <w:rStyle w:val="Label"/>
           <w:rFonts w:cs="Linux Libertine"/>
           <w:i/>
-          <w14:ligatures w14:val="standard"/>
         </w:rPr>
         <w:t>.1</w:t>
       </w:r>
@@ -2494,161 +2180,18 @@
         <w:rPr>
           <w:rFonts w:ascii="Linux Biolinum" w:hAnsi="Linux Biolinum" w:cs="Linux Biolinum"/>
           <w:i/>
-          <w14:ligatures w14:val="standard"/>
         </w:rPr>
         <w:t xml:space="preserve"> Heading Level 3. </w:t>
       </w:r>
       <w:r>
-        <w:rPr>
-          <w:lang w:eastAsia="it-IT"/>
-          <w14:ligatures w14:val="standard"/>
-        </w:rPr>
-        <w:t xml:space="preserve">Insert paragraph text </w:t>
-      </w:r>
-      <w:r>
-        <w:rPr>
-          <w14:ligatures w14:val="standard"/>
-        </w:rPr>
-        <w:t xml:space="preserve">here. </w:t>
-      </w:r>
-      <w:r>
-        <w:rPr>
-          <w:lang w:eastAsia="it-IT"/>
-          <w14:ligatures w14:val="standard"/>
-        </w:rPr>
-        <w:t xml:space="preserve">Insert paragraph text </w:t>
-      </w:r>
-      <w:r>
-        <w:rPr>
-          <w14:ligatures w14:val="standard"/>
-        </w:rPr>
-        <w:t xml:space="preserve">here. </w:t>
-      </w:r>
-      <w:r>
-        <w:rPr>
-          <w:lang w:eastAsia="it-IT"/>
-          <w14:ligatures w14:val="standard"/>
-        </w:rPr>
-        <w:t xml:space="preserve">Insert paragraph text </w:t>
-      </w:r>
-      <w:r>
-        <w:rPr>
-          <w14:ligatures w14:val="standard"/>
-        </w:rPr>
-        <w:t xml:space="preserve">here. </w:t>
-      </w:r>
-      <w:r>
-        <w:rPr>
-          <w:lang w:eastAsia="it-IT"/>
-          <w14:ligatures w14:val="standard"/>
-        </w:rPr>
-        <w:t xml:space="preserve">Insert paragraph text </w:t>
-      </w:r>
-      <w:r>
-        <w:rPr>
-          <w14:ligatures w14:val="standard"/>
-        </w:rPr>
-        <w:t xml:space="preserve">here. </w:t>
-      </w:r>
-      <w:r>
-        <w:rPr>
-          <w:lang w:eastAsia="it-IT"/>
-          <w14:ligatures w14:val="standard"/>
-        </w:rPr>
-        <w:t xml:space="preserve">Insert paragraph text </w:t>
-      </w:r>
-      <w:r>
-        <w:rPr>
-          <w14:ligatures w14:val="standard"/>
-        </w:rPr>
-        <w:t xml:space="preserve">here. </w:t>
-      </w:r>
-      <w:r>
-        <w:rPr>
-          <w:lang w:eastAsia="it-IT"/>
-          <w14:ligatures w14:val="standard"/>
-        </w:rPr>
-        <w:t xml:space="preserve">Insert paragraph text </w:t>
-      </w:r>
-      <w:r>
-        <w:rPr>
-          <w14:ligatures w14:val="standard"/>
-        </w:rPr>
-        <w:t xml:space="preserve">here. </w:t>
-      </w:r>
-      <w:r>
-        <w:rPr>
-          <w:lang w:eastAsia="it-IT"/>
-          <w14:ligatures w14:val="standard"/>
-        </w:rPr>
-        <w:t xml:space="preserve">Insert paragraph text </w:t>
-      </w:r>
-      <w:r>
-        <w:rPr>
-          <w14:ligatures w14:val="standard"/>
-        </w:rPr>
-        <w:t xml:space="preserve">here. </w:t>
-      </w:r>
-      <w:r>
-        <w:rPr>
-          <w:lang w:eastAsia="it-IT"/>
-          <w14:ligatures w14:val="standard"/>
-        </w:rPr>
-        <w:t xml:space="preserve">Insert paragraph text </w:t>
-      </w:r>
-      <w:r>
-        <w:rPr>
-          <w14:ligatures w14:val="standard"/>
-        </w:rPr>
-        <w:t xml:space="preserve">here. </w:t>
-      </w:r>
-      <w:r>
-        <w:rPr>
-          <w:lang w:eastAsia="it-IT"/>
-          <w14:ligatures w14:val="standard"/>
-        </w:rPr>
-        <w:t xml:space="preserve">Insert paragraph text </w:t>
-      </w:r>
-      <w:r>
-        <w:rPr>
-          <w14:ligatures w14:val="standard"/>
-        </w:rPr>
-        <w:t xml:space="preserve">here. </w:t>
-      </w:r>
-      <w:r>
-        <w:rPr>
-          <w:lang w:eastAsia="it-IT"/>
-          <w14:ligatures w14:val="standard"/>
-        </w:rPr>
-        <w:t xml:space="preserve">Insert paragraph text </w:t>
-      </w:r>
-      <w:r>
-        <w:rPr>
-          <w14:ligatures w14:val="standard"/>
-        </w:rPr>
-        <w:t xml:space="preserve">here. </w:t>
-      </w:r>
-      <w:r>
-        <w:rPr>
-          <w:lang w:eastAsia="it-IT"/>
-          <w14:ligatures w14:val="standard"/>
-        </w:rPr>
-        <w:t xml:space="preserve">Insert paragraph text </w:t>
-      </w:r>
-      <w:r>
-        <w:rPr>
-          <w14:ligatures w14:val="standard"/>
-        </w:rPr>
-        <w:t>here.</w:t>
+        <w:t>Insert paragraph text here. Insert paragraph text here. Insert paragraph text here. Insert paragraph text here. Insert paragraph text here. Insert paragraph text here. Insert paragraph text here. Insert paragraph text here. Insert paragraph text here. Insert paragraph text here. Insert paragraph text here.</w:t>
       </w:r>
     </w:p>
     <w:p>
       <w:pPr>
         <w:pStyle w:val="Para"/>
-        <w:jc w:val="both"/>
         <w:rPr>
           <w:lang w:eastAsia="ja-JP"/>
-          <w14:ligatures w14:val="standard"/>
         </w:rPr>
       </w:pPr>
       <w:r>
@@ -2656,7 +2199,6 @@
           <w:rStyle w:val="Label"/>
           <w:rFonts w:cs="Linux Libertine"/>
           <w:i/>
-          <w14:ligatures w14:val="standard"/>
         </w:rPr>
         <w:t>1.1.1.1</w:t>
       </w:r>
@@ -2665,152 +2207,11 @@
           <w:rFonts w:cs="Linux Libertine"/>
           <w:i/>
           <w:sz w:val="20"/>
-          <w14:ligatures w14:val="standard"/>
         </w:rPr>
         <w:t xml:space="preserve"> Heading Level 4. </w:t>
       </w:r>
       <w:r>
-        <w:rPr>
-          <w:lang w:eastAsia="it-IT"/>
-          <w14:ligatures w14:val="standard"/>
-        </w:rPr>
-        <w:t xml:space="preserve">Insert paragraph text </w:t>
-      </w:r>
-      <w:r>
-        <w:rPr>
-          <w14:ligatures w14:val="standard"/>
-        </w:rPr>
-        <w:t xml:space="preserve">here. </w:t>
-      </w:r>
-      <w:r>
-        <w:rPr>
-          <w:lang w:eastAsia="it-IT"/>
-          <w14:ligatures w14:val="standard"/>
-        </w:rPr>
-        <w:t xml:space="preserve">Insert paragraph text </w:t>
-      </w:r>
-      <w:r>
-        <w:rPr>
-          <w14:ligatures w14:val="standard"/>
-        </w:rPr>
-        <w:t xml:space="preserve">here. </w:t>
-      </w:r>
-      <w:r>
-        <w:rPr>
-          <w:lang w:eastAsia="it-IT"/>
-          <w14:ligatures w14:val="standard"/>
-        </w:rPr>
-        <w:t xml:space="preserve">Insert paragraph text </w:t>
-      </w:r>
-      <w:r>
-        <w:rPr>
-          <w14:ligatures w14:val="standard"/>
-        </w:rPr>
-        <w:t xml:space="preserve">here. </w:t>
-      </w:r>
-      <w:r>
-        <w:rPr>
-          <w:lang w:eastAsia="it-IT"/>
-          <w14:ligatures w14:val="standard"/>
-        </w:rPr>
-        <w:t xml:space="preserve">Insert paragraph text </w:t>
-      </w:r>
-      <w:r>
-        <w:rPr>
-          <w14:ligatures w14:val="standard"/>
-        </w:rPr>
-        <w:t xml:space="preserve">here. </w:t>
-      </w:r>
-      <w:r>
-        <w:rPr>
-          <w:lang w:eastAsia="it-IT"/>
-          <w14:ligatures w14:val="standard"/>
-        </w:rPr>
-        <w:t xml:space="preserve">Insert paragraph text </w:t>
-      </w:r>
-      <w:r>
-        <w:rPr>
-          <w14:ligatures w14:val="standard"/>
-        </w:rPr>
-        <w:t xml:space="preserve">here. </w:t>
-      </w:r>
-      <w:r>
-        <w:rPr>
-          <w:lang w:eastAsia="it-IT"/>
-          <w14:ligatures w14:val="standard"/>
-        </w:rPr>
-        <w:t xml:space="preserve">Insert paragraph text </w:t>
-      </w:r>
-      <w:r>
-        <w:rPr>
-          <w14:ligatures w14:val="standard"/>
-        </w:rPr>
-        <w:t xml:space="preserve">here. </w:t>
-      </w:r>
-      <w:r>
-        <w:rPr>
-          <w:lang w:eastAsia="it-IT"/>
-          <w14:ligatures w14:val="standard"/>
-        </w:rPr>
-        <w:t xml:space="preserve">Insert paragraph text </w:t>
-      </w:r>
-      <w:r>
-        <w:rPr>
-          <w14:ligatures w14:val="standard"/>
-        </w:rPr>
-        <w:t xml:space="preserve">here. </w:t>
-      </w:r>
-      <w:r>
-        <w:rPr>
-          <w:lang w:eastAsia="it-IT"/>
-          <w14:ligatures w14:val="standard"/>
-        </w:rPr>
-        <w:t xml:space="preserve">Insert paragraph text </w:t>
-      </w:r>
-      <w:r>
-        <w:rPr>
-          <w14:ligatures w14:val="standard"/>
-        </w:rPr>
-        <w:t xml:space="preserve">here. </w:t>
-      </w:r>
-      <w:r>
-        <w:rPr>
-          <w:lang w:eastAsia="it-IT"/>
-          <w14:ligatures w14:val="standard"/>
-        </w:rPr>
-        <w:t xml:space="preserve">Insert paragraph text </w:t>
-      </w:r>
-      <w:r>
-        <w:rPr>
-          <w14:ligatures w14:val="standard"/>
-        </w:rPr>
-        <w:t xml:space="preserve">here. </w:t>
-      </w:r>
-      <w:r>
-        <w:rPr>
-          <w:lang w:eastAsia="it-IT"/>
-          <w14:ligatures w14:val="standard"/>
-        </w:rPr>
-        <w:t xml:space="preserve">Insert paragraph text </w:t>
-      </w:r>
-      <w:r>
-        <w:rPr>
-          <w14:ligatures w14:val="standard"/>
-        </w:rPr>
-        <w:t xml:space="preserve">here. </w:t>
-      </w:r>
-      <w:r>
-        <w:rPr>
-          <w:lang w:eastAsia="it-IT"/>
-          <w14:ligatures w14:val="standard"/>
-        </w:rPr>
-        <w:t xml:space="preserve">Insert paragraph text </w:t>
-      </w:r>
-      <w:r>
-        <w:rPr>
-          <w14:ligatures w14:val="standard"/>
-        </w:rPr>
-        <w:t>here.</w:t>
+        <w:t>Insert paragraph text here. Insert paragraph text here. Insert paragraph text here. Insert paragraph text here. Insert paragraph text here. Insert paragraph text here. Insert paragraph text here. Insert paragraph text here. Insert paragraph text here. Insert paragraph text here. Insert paragraph text here.</w:t>
       </w:r>
     </w:p>
     <w:p>
@@ -5407,14 +4808,16 @@
     <w:name w:val="Para"/>
     <w:autoRedefine/>
     <w:qFormat/>
-    <w:rsid w:val="00421968"/>
+    <w:rsid w:val="00E97976"/>
     <w:pPr>
       <w:spacing w:after="0" w:line="264" w:lineRule="auto"/>
-      <w:ind w:firstLine="240"/>
+      <w:jc w:val="both"/>
     </w:pPr>
     <w:rPr>
       <w:rFonts w:ascii="Linux Libertine" w:hAnsi="Linux Libertine"/>
       <w:sz w:val="18"/>
+      <w:lang w:eastAsia="it-IT"/>
+      <w14:ligatures w14:val="standard"/>
     </w:rPr>
   </w:style>
   <w:style w:type="character" w:customStyle="1" w:styleId="PinCode">
@@ -5525,9 +4928,6 @@
     <w:basedOn w:val="Para"/>
     <w:link w:val="ParaContinueChar"/>
     <w:rsid w:val="00421968"/>
-    <w:pPr>
-      <w:ind w:firstLine="0"/>
-    </w:pPr>
   </w:style>
   <w:style w:type="character" w:customStyle="1" w:styleId="ParaContinueChar">
     <w:name w:val="ParaContinue Char"/>

</xml_diff>

<commit_message>
project cleanup, update report
</commit_message>
<xml_diff>
--- a/Report/An Investigation into what causes crash Injuries, Fatalities.docx
+++ b/Report/An Investigation into what causes crash Injuries, Fatalities.docx
@@ -443,20 +443,48 @@
           <w:rFonts w:eastAsia="Verdana"/>
           <w14:ligatures w14:val="standard"/>
         </w:rPr>
-        <w:t xml:space="preserve">Being able to save human life is one of the most important tasks </w:t>
+        <w:t xml:space="preserve">Being able to save human life is one of the most important </w:t>
       </w:r>
       <w:r>
         <w:rPr>
           <w:rFonts w:eastAsia="Verdana"/>
           <w14:ligatures w14:val="standard"/>
         </w:rPr>
-        <w:t>facing different communities</w:t>
+        <w:t>goals</w:t>
       </w:r>
       <w:r>
         <w:rPr>
           <w:rFonts w:eastAsia="Verdana"/>
           <w14:ligatures w14:val="standard"/>
         </w:rPr>
+        <w:t xml:space="preserve"> </w:t>
+      </w:r>
+      <w:r>
+        <w:rPr>
+          <w:rFonts w:eastAsia="Verdana"/>
+          <w14:ligatures w14:val="standard"/>
+        </w:rPr>
+        <w:t xml:space="preserve">facing </w:t>
+      </w:r>
+      <w:r>
+        <w:rPr>
+          <w:rFonts w:eastAsia="Verdana"/>
+          <w14:ligatures w14:val="standard"/>
+        </w:rPr>
+        <w:t>various</w:t>
+      </w:r>
+      <w:r>
+        <w:rPr>
+          <w:rFonts w:eastAsia="Verdana"/>
+          <w14:ligatures w14:val="standard"/>
+        </w:rPr>
+        <w:t xml:space="preserve"> communities</w:t>
+      </w:r>
+      <w:r>
+        <w:rPr>
+          <w:rFonts w:eastAsia="Verdana"/>
+          <w14:ligatures w14:val="standard"/>
+        </w:rPr>
         <w:t xml:space="preserve">. An unfortunately common reality in which lives are lost is due to car accidents, </w:t>
       </w:r>
       <w:r>
@@ -492,20 +520,48 @@
           <w:rFonts w:eastAsia="Verdana"/>
           <w14:ligatures w14:val="standard"/>
         </w:rPr>
-        <w:t xml:space="preserve"> when it comes to car crashes. Data from the City of Chicago, during the summer of 2018, is used to find out what these causes are</w:t>
+        <w:t xml:space="preserve"> when it comes to car crashes. Data from the City of Chicago, during the summer of 2018, is used to find out what </w:t>
       </w:r>
       <w:r>
         <w:rPr>
           <w:rFonts w:eastAsia="Verdana"/>
           <w14:ligatures w14:val="standard"/>
         </w:rPr>
-        <w:t>, and a model is built to determine accident severity outcomes given the factors involved</w:t>
+        <w:t xml:space="preserve">some of </w:t>
       </w:r>
       <w:r>
         <w:rPr>
           <w:rFonts w:eastAsia="Verdana"/>
           <w14:ligatures w14:val="standard"/>
         </w:rPr>
+        <w:t>these causes are</w:t>
+      </w:r>
+      <w:r>
+        <w:rPr>
+          <w:rFonts w:eastAsia="Verdana"/>
+          <w14:ligatures w14:val="standard"/>
+        </w:rPr>
+        <w:t xml:space="preserve">, and a model is built to determine accident severity outcomes given the </w:t>
+      </w:r>
+      <w:r>
+        <w:rPr>
+          <w:rFonts w:eastAsia="Verdana"/>
+          <w14:ligatures w14:val="standard"/>
+        </w:rPr>
+        <w:t>elements</w:t>
+      </w:r>
+      <w:r>
+        <w:rPr>
+          <w:rFonts w:eastAsia="Verdana"/>
+          <w14:ligatures w14:val="standard"/>
+        </w:rPr>
+        <w:t xml:space="preserve"> involved</w:t>
+      </w:r>
+      <w:r>
+        <w:rPr>
+          <w:rFonts w:eastAsia="Verdana"/>
+          <w14:ligatures w14:val="standard"/>
+        </w:rPr>
         <w:t>.</w:t>
       </w:r>
       <w:r>
@@ -566,7 +622,12 @@
         <w:rPr>
           <w14:ligatures w14:val="standard"/>
         </w:rPr>
-        <w:tab/>
+        <w:t xml:space="preserve"> - </w:t>
+      </w:r>
+      <w:r>
+        <w:rPr>
+          <w14:ligatures w14:val="standard"/>
+        </w:rPr>
         <w:t>Visualization of Car Accidents in Chicago</w:t>
       </w:r>
     </w:p>
@@ -1008,27 +1069,38 @@
     <w:p>
       <w:pPr>
         <w:pStyle w:val="Para"/>
-      </w:pPr>
-      <w:r>
         <w:rPr>
           <w:rStyle w:val="Label"/>
           <w:b/>
           <w:sz w:val="22"/>
         </w:rPr>
-        <w:t>1.</w:t>
-      </w:r>
+      </w:pPr>
+    </w:p>
+    <w:p>
+      <w:pPr>
+        <w:pStyle w:val="Para"/>
+      </w:pPr>
       <w:r>
         <w:rPr>
           <w:rStyle w:val="Label"/>
           <w:b/>
           <w:sz w:val="22"/>
         </w:rPr>
-        <w:t>2</w:t>
-      </w:r>
-      <w:r>
-        <w:tab/>
-      </w:r>
-      <w:r>
+        <w:t>1.</w:t>
+      </w:r>
+      <w:r>
+        <w:rPr>
+          <w:rStyle w:val="Label"/>
+          <w:b/>
+          <w:sz w:val="22"/>
+        </w:rPr>
+        <w:t xml:space="preserve">2 - </w:t>
+      </w:r>
+      <w:r>
+        <w:rPr>
+          <w:b/>
+          <w:sz w:val="22"/>
+        </w:rPr>
         <w:t>Analysis of Chicago Accidents</w:t>
       </w:r>
     </w:p>
@@ -1771,6 +1843,11 @@
       </w:r>
       <w:r>
         <w:tab/>
+      </w:r>
+      <w:r>
+        <w:t xml:space="preserve"> - </w:t>
+      </w:r>
+      <w:r>
         <w:t>Data Preprocessing</w:t>
       </w:r>
     </w:p>
@@ -1778,36 +1855,43 @@
     <w:p>
       <w:pPr>
         <w:pStyle w:val="Para"/>
-        <w:rPr>
-          <w:b/>
-        </w:rPr>
-      </w:pPr>
-      <w:r>
-        <w:rPr>
-          <w:b/>
-        </w:rPr>
-        <w:t>2.1.</w:t>
-      </w:r>
-      <w:r>
-        <w:rPr>
-          <w:b/>
-        </w:rPr>
-        <w:t>1</w:t>
-      </w:r>
-      <w:r>
-        <w:rPr>
-          <w:b/>
-        </w:rPr>
-        <w:t xml:space="preserve"> - Oversampling</w:t>
-      </w:r>
-    </w:p>
-    <w:p>
-      <w:pPr>
-        <w:pStyle w:val="Para"/>
-        <w:rPr>
-          <w:b/>
-        </w:rPr>
-      </w:pPr>
+      </w:pPr>
+      <w:r>
+        <w:t xml:space="preserve">Preprocessing was the most time consuming and </w:t>
+      </w:r>
+      <w:r>
+        <w:t>crucial</w:t>
+      </w:r>
+      <w:r>
+        <w:t xml:space="preserve"> part</w:t>
+      </w:r>
+      <w:r>
+        <w:t xml:space="preserve"> in </w:t>
+      </w:r>
+      <w:r>
+        <w:t xml:space="preserve">our </w:t>
+      </w:r>
+      <w:r>
+        <w:t>implementation</w:t>
+      </w:r>
+      <w:r>
+        <w:t xml:space="preserve">. </w:t>
+      </w:r>
+      <w:r>
+        <w:t xml:space="preserve">Modifying the data set </w:t>
+      </w:r>
+      <w:r>
+        <w:t>such</w:t>
+      </w:r>
+      <w:r>
+        <w:t xml:space="preserve"> that it keeps </w:t>
+      </w:r>
+      <w:r>
+        <w:t>the same meaning and be interpreted by a data mining algorithm</w:t>
+      </w:r>
+      <w:r>
+        <w:t xml:space="preserve"> is definitely a challenging task faced by many scientists and engineers.</w:t>
+      </w:r>
       <w:bookmarkStart w:id="3" w:name="_GoBack"/>
       <w:bookmarkEnd w:id="3"/>
     </w:p>
@@ -1818,57 +1902,438 @@
           <w:b/>
         </w:rPr>
       </w:pPr>
-      <w:r>
+    </w:p>
+    <w:p>
+      <w:pPr>
+        <w:pStyle w:val="Para"/>
         <w:rPr>
           <w:b/>
         </w:rPr>
+      </w:pPr>
+      <w:r>
+        <w:rPr>
+          <w:b/>
+        </w:rPr>
         <w:t>2.1.</w:t>
       </w:r>
       <w:r>
         <w:rPr>
           <w:b/>
         </w:rPr>
+        <w:t>1</w:t>
+      </w:r>
+      <w:r>
+        <w:rPr>
+          <w:b/>
+        </w:rPr>
+        <w:t xml:space="preserve"> </w:t>
+      </w:r>
+      <w:r>
+        <w:rPr>
+          <w:b/>
+        </w:rPr>
+        <w:t>–</w:t>
+      </w:r>
+      <w:r>
+        <w:rPr>
+          <w:b/>
+        </w:rPr>
+        <w:t xml:space="preserve"> </w:t>
+      </w:r>
+      <w:r>
+        <w:rPr>
+          <w:b/>
+        </w:rPr>
+        <w:t>Selecting a sample</w:t>
+      </w:r>
+    </w:p>
+    <w:p>
+      <w:pPr>
+        <w:pStyle w:val="Para"/>
+      </w:pPr>
+      <w:r>
+        <w:t>The original City of Chicago car crash data set was divided into 3 separate files that contained more than 200,000 entries for each file that date as far back as 2014.</w:t>
+      </w:r>
+      <w:r>
+        <w:t xml:space="preserve"> The crashes were split into a file that had information about the incident itself (</w:t>
+      </w:r>
+      <w:proofErr w:type="spellStart"/>
+      <w:r>
+        <w:t>e.g</w:t>
+      </w:r>
+      <w:proofErr w:type="spellEnd"/>
+      <w:r>
+        <w:t>: time it took place), another file that had information about the individuals involved (</w:t>
+      </w:r>
+      <w:proofErr w:type="spellStart"/>
+      <w:r>
+        <w:t>e.g</w:t>
+      </w:r>
+      <w:proofErr w:type="spellEnd"/>
+      <w:r>
+        <w:t>: age), and another file that had information about vehicles involved (</w:t>
+      </w:r>
+      <w:proofErr w:type="spellStart"/>
+      <w:r>
+        <w:t>e.g</w:t>
+      </w:r>
+      <w:proofErr w:type="spellEnd"/>
+      <w:r>
+        <w:t>: Make and Model). As vehicular data was very sparse and often uninterpretable, we opted not to analyze</w:t>
+      </w:r>
+      <w:r>
+        <w:t xml:space="preserve"> </w:t>
+      </w:r>
+      <w:r>
+        <w:t xml:space="preserve">vehicles, but focus on the subjects involved and the crash details. </w:t>
+      </w:r>
+      <w:r>
+        <w:t xml:space="preserve">When it came to that, </w:t>
+      </w:r>
+      <w:r>
+        <w:t>a few inconsistencies</w:t>
+      </w:r>
+      <w:r>
+        <w:t xml:space="preserve"> were noticed</w:t>
+      </w:r>
+      <w:r>
+        <w:t xml:space="preserve"> with some older data, </w:t>
+      </w:r>
+      <w:r>
+        <w:t>such as not being as regular nor as frequently updated, so the decision to choose a subset of the original data, dating from 6/21/2018 to 9/21/2018 was made.</w:t>
+      </w:r>
+      <w:r>
+        <w:t xml:space="preserve"> Having recent data meant the data that was dealt with met the most up-to-date standards and was largely error free, which helped </w:t>
+      </w:r>
+      <w:r>
+        <w:t>enormously</w:t>
+      </w:r>
+      <w:r>
+        <w:t xml:space="preserve"> </w:t>
+      </w:r>
+      <w:r>
+        <w:t>with our methods</w:t>
+      </w:r>
+      <w:r>
+        <w:t>.</w:t>
+      </w:r>
+      <w:r>
+        <w:t xml:space="preserve"> So, the data that was selected was Summer 2018 data for Car Crashes and Individuals Involved, the two subsets respectively being available in the files </w:t>
+      </w:r>
+      <w:r>
+        <w:rPr>
+          <w:i/>
+        </w:rPr>
+        <w:t>data/crashes.csv</w:t>
+      </w:r>
+      <w:r>
+        <w:t xml:space="preserve"> and </w:t>
+      </w:r>
+      <w:r>
+        <w:rPr>
+          <w:i/>
+        </w:rPr>
+        <w:t>data/people.csv</w:t>
+      </w:r>
+      <w:r>
+        <w:t>.</w:t>
+      </w:r>
+    </w:p>
+    <w:p>
+      <w:pPr>
+        <w:pStyle w:val="Para"/>
+      </w:pPr>
+    </w:p>
+    <w:p>
+      <w:pPr>
+        <w:pStyle w:val="Para"/>
+        <w:rPr>
+          <w:b/>
+        </w:rPr>
+      </w:pPr>
+      <w:r>
+        <w:rPr>
+          <w:b/>
+        </w:rPr>
+        <w:t>2.1.</w:t>
+      </w:r>
+      <w:r>
+        <w:rPr>
+          <w:b/>
+        </w:rPr>
         <w:t>2</w:t>
       </w:r>
       <w:r>
         <w:rPr>
           <w:b/>
         </w:rPr>
+        <w:t xml:space="preserve"> </w:t>
+      </w:r>
+      <w:r>
+        <w:rPr>
+          <w:b/>
+        </w:rPr>
+        <w:t>–</w:t>
+      </w:r>
+      <w:r>
+        <w:rPr>
+          <w:b/>
+        </w:rPr>
+        <w:t xml:space="preserve"> </w:t>
+      </w:r>
+      <w:r>
+        <w:rPr>
+          <w:b/>
+        </w:rPr>
+        <w:t>Numbering</w:t>
+      </w:r>
+      <w:r>
+        <w:rPr>
+          <w:b/>
+        </w:rPr>
+        <w:t xml:space="preserve"> </w:t>
+      </w:r>
+      <w:r>
+        <w:rPr>
+          <w:b/>
+        </w:rPr>
+        <w:t>L</w:t>
+      </w:r>
+      <w:r>
+        <w:rPr>
+          <w:b/>
+        </w:rPr>
+        <w:t>abels</w:t>
+      </w:r>
+    </w:p>
+    <w:p>
+      <w:pPr>
+        <w:pStyle w:val="Para"/>
+      </w:pPr>
+      <w:r>
+        <w:t>Words are very meaningful to humans,</w:t>
+      </w:r>
+      <w:r>
+        <w:t xml:space="preserve"> but computers </w:t>
+      </w:r>
+    </w:p>
+    <w:p>
+      <w:pPr>
+        <w:pStyle w:val="Para"/>
+      </w:pPr>
+    </w:p>
+    <w:p>
+      <w:pPr>
+        <w:pStyle w:val="Para"/>
+        <w:rPr>
+          <w:b/>
+        </w:rPr>
+      </w:pPr>
+      <w:r>
+        <w:rPr>
+          <w:b/>
+        </w:rPr>
+        <w:t>2.1.</w:t>
+      </w:r>
+      <w:r>
+        <w:rPr>
+          <w:b/>
+        </w:rPr>
+        <w:t>3</w:t>
+      </w:r>
+      <w:r>
+        <w:rPr>
+          <w:b/>
+        </w:rPr>
+        <w:t xml:space="preserve"> </w:t>
+      </w:r>
+      <w:r>
+        <w:rPr>
+          <w:b/>
+        </w:rPr>
+        <w:t>–</w:t>
+      </w:r>
+      <w:r>
+        <w:rPr>
+          <w:b/>
+        </w:rPr>
+        <w:t xml:space="preserve"> </w:t>
+      </w:r>
+      <w:r>
+        <w:rPr>
+          <w:b/>
+        </w:rPr>
+        <w:t>Combining datasets</w:t>
+      </w:r>
+    </w:p>
+    <w:p>
+      <w:pPr>
+        <w:pStyle w:val="Para"/>
+      </w:pPr>
+      <w:r>
+        <w:t xml:space="preserve">After all numbering was done </w:t>
+      </w:r>
+    </w:p>
+    <w:p>
+      <w:pPr>
+        <w:pStyle w:val="Para"/>
+      </w:pPr>
+    </w:p>
+    <w:p>
+      <w:pPr>
+        <w:pStyle w:val="Para"/>
+        <w:rPr>
+          <w:b/>
+        </w:rPr>
+      </w:pPr>
+      <w:r>
+        <w:rPr>
+          <w:b/>
+        </w:rPr>
+        <w:t>2.1.5 – Selecting Features</w:t>
+      </w:r>
+    </w:p>
+    <w:p>
+      <w:pPr>
+        <w:pStyle w:val="Para"/>
+      </w:pPr>
+      <w:r>
+        <w:t>The data we now had was almost ready to go through mining.</w:t>
+      </w:r>
+    </w:p>
+    <w:p>
+      <w:pPr>
+        <w:pStyle w:val="Para"/>
+      </w:pPr>
+    </w:p>
+    <w:p>
+      <w:pPr>
+        <w:pStyle w:val="Para"/>
+        <w:rPr>
+          <w:b/>
+        </w:rPr>
+      </w:pPr>
+      <w:r>
+        <w:rPr>
+          <w:b/>
+        </w:rPr>
+        <w:t>2.1.</w:t>
+      </w:r>
+      <w:r>
+        <w:rPr>
+          <w:b/>
+        </w:rPr>
+        <w:t>6</w:t>
+      </w:r>
+      <w:r>
+        <w:rPr>
+          <w:b/>
+        </w:rPr>
         <w:t xml:space="preserve"> - Oversampling</w:t>
       </w:r>
     </w:p>
     <w:p>
       <w:pPr>
         <w:pStyle w:val="Para"/>
+      </w:pPr>
+      <w:r>
+        <w:t xml:space="preserve">When briefly looking over the data, we noticed a large discrepancy between the number of </w:t>
+      </w:r>
+      <w:r>
+        <w:t>non-incapacitating</w:t>
+      </w:r>
+      <w:r>
+        <w:t xml:space="preserve"> and fatal injuries. It is rather difficult to successfully determine causes of fatal injuries due to the massive bias towards one class. If we were to train any classifier as is, there most certainly will be overfitting where we will then see horrible prediction results.</w:t>
+      </w:r>
+    </w:p>
+    <w:p>
+      <w:pPr>
+        <w:pStyle w:val="Para"/>
+      </w:pPr>
+      <w:r>
+        <w:t xml:space="preserve">To try to lessen the bias towards the </w:t>
+      </w:r>
+      <w:r>
+        <w:t>non-incapacitating</w:t>
+      </w:r>
+      <w:r>
+        <w:t xml:space="preserve">, we are choosing to oversample the data so that there is a much more even distribution between all classes by using a random </w:t>
+      </w:r>
+      <w:proofErr w:type="spellStart"/>
+      <w:r>
+        <w:t>sampler</w:t>
+      </w:r>
+      <w:proofErr w:type="spellEnd"/>
+      <w:r>
+        <w:t xml:space="preserve"> from </w:t>
+      </w:r>
+      <w:proofErr w:type="spellStart"/>
+      <w:r>
+        <w:t>s</w:t>
+      </w:r>
+      <w:r>
+        <w:t>klearn</w:t>
+      </w:r>
+      <w:proofErr w:type="spellEnd"/>
+      <w:r>
+        <w:t>. This will let the classifier not be overfitted/underfitted so that we can more accurately predict when fatalities may occur during car crashes.</w:t>
+      </w:r>
+    </w:p>
+    <w:p>
+      <w:pPr>
+        <w:pStyle w:val="Para"/>
+      </w:pPr>
+    </w:p>
+    <w:p>
+      <w:pPr>
+        <w:pStyle w:val="Para"/>
         <w:rPr>
           <w:b/>
         </w:rPr>
       </w:pPr>
+      <w:r>
+        <w:rPr>
+          <w:b/>
+        </w:rPr>
+        <w:t>2.1.</w:t>
+      </w:r>
+      <w:r>
+        <w:rPr>
+          <w:b/>
+        </w:rPr>
+        <w:t>6</w:t>
+      </w:r>
+      <w:r>
+        <w:rPr>
+          <w:b/>
+        </w:rPr>
+        <w:t xml:space="preserve"> </w:t>
+      </w:r>
+      <w:r>
+        <w:rPr>
+          <w:b/>
+        </w:rPr>
+        <w:t>–</w:t>
+      </w:r>
+      <w:r>
+        <w:rPr>
+          <w:b/>
+        </w:rPr>
+        <w:t xml:space="preserve"> </w:t>
+      </w:r>
+      <w:r>
+        <w:rPr>
+          <w:b/>
+        </w:rPr>
+        <w:t>Refining Features</w:t>
+      </w:r>
     </w:p>
     <w:p>
       <w:pPr>
         <w:pStyle w:val="Para"/>
-        <w:rPr>
-          <w:b/>
-        </w:rPr>
-      </w:pPr>
-      <w:r>
-        <w:rPr>
-          <w:b/>
-        </w:rPr>
-        <w:t>2.1.</w:t>
-      </w:r>
-      <w:r>
-        <w:rPr>
-          <w:b/>
-        </w:rPr>
-        <w:t>3</w:t>
-      </w:r>
-      <w:r>
-        <w:rPr>
-          <w:b/>
-        </w:rPr>
-        <w:t xml:space="preserve"> - Oversampling</w:t>
+      </w:pPr>
+      <w:r>
+        <w:t>Running data mining algorithms made us realize that more features needed to be evicted. The reason for the eviction often was their sheer commonness or the lack of information they helped bring.</w:t>
       </w:r>
     </w:p>
     <w:p>
@@ -1878,81 +2343,7 @@
     </w:p>
     <w:p>
       <w:pPr>
-        <w:pStyle w:val="Para"/>
-        <w:rPr>
-          <w:b/>
-        </w:rPr>
-      </w:pPr>
-      <w:r>
-        <w:rPr>
-          <w:b/>
-        </w:rPr>
-        <w:t>2.1.</w:t>
-      </w:r>
-      <w:r>
-        <w:rPr>
-          <w:b/>
-        </w:rPr>
-        <w:t>4</w:t>
-      </w:r>
-      <w:r>
-        <w:rPr>
-          <w:b/>
-        </w:rPr>
-        <w:t xml:space="preserve"> - Oversampling</w:t>
-      </w:r>
-    </w:p>
-    <w:p>
-      <w:pPr>
-        <w:pStyle w:val="Para"/>
-      </w:pPr>
-      <w:r>
-        <w:t xml:space="preserve">When briefly looking over the data, we noticed a large discrepancy between the number of </w:t>
-      </w:r>
-      <w:r>
-        <w:t>non-incapacitating</w:t>
-      </w:r>
-      <w:r>
-        <w:t xml:space="preserve"> and fatal injuries. It is rather difficult to successfully determine causes of fatal injuries due to the massive bias towards one class. If we were to train any classifier as is, there most certainly will be overfitting where we will then see horrible prediction results.</w:t>
-      </w:r>
-    </w:p>
-    <w:p>
-      <w:pPr>
-        <w:pStyle w:val="Para"/>
-      </w:pPr>
-      <w:r>
-        <w:t xml:space="preserve">To try to lessen the bias towards the </w:t>
-      </w:r>
-      <w:r>
-        <w:t>non-incapacitating</w:t>
-      </w:r>
-      <w:r>
-        <w:t xml:space="preserve">, we are choosing to oversample the data so that there is a much more even distribution between all classes by using a random </w:t>
-      </w:r>
-      <w:proofErr w:type="spellStart"/>
-      <w:r>
-        <w:t>sampler</w:t>
-      </w:r>
-      <w:proofErr w:type="spellEnd"/>
-      <w:r>
-        <w:t xml:space="preserve"> from </w:t>
-      </w:r>
-      <w:proofErr w:type="spellStart"/>
-      <w:r>
-        <w:t>s</w:t>
-      </w:r>
-      <w:r>
-        <w:t>klearn</w:t>
-      </w:r>
-      <w:proofErr w:type="spellEnd"/>
-      <w:r>
-        <w:t>. This will let the classifier not be overfitted/underfitted so that we can more accurately predict when fatalities may occur during car crashes.</w:t>
-      </w:r>
-    </w:p>
-    <w:p>
-      <w:pPr>
         <w:pStyle w:val="Head1"/>
-        <w:ind w:left="0" w:firstLine="0"/>
       </w:pPr>
       <w:r>
         <w:t>2.2</w:t>
@@ -1982,7 +2373,6 @@
     <w:p>
       <w:pPr>
         <w:pStyle w:val="Head1"/>
-        <w:ind w:left="0" w:firstLine="0"/>
       </w:pPr>
       <w:r>
         <w:t>2.3</w:t>
@@ -2013,7 +2403,6 @@
     <w:p>
       <w:pPr>
         <w:pStyle w:val="Head1"/>
-        <w:ind w:left="0" w:firstLine="0"/>
       </w:pPr>
       <w:r>
         <w:t>2.4</w:t>
@@ -4365,16 +4754,14 @@
     <w:name w:val="Head1"/>
     <w:autoRedefine/>
     <w:qFormat/>
-    <w:rsid w:val="00D47ED6"/>
+    <w:rsid w:val="00170422"/>
     <w:pPr>
-      <w:spacing w:before="380" w:after="80" w:line="240" w:lineRule="auto"/>
+      <w:spacing w:after="80" w:line="240" w:lineRule="auto"/>
       <w:ind w:left="280" w:hanging="280"/>
     </w:pPr>
     <w:rPr>
       <w:rFonts w:ascii="Linux Libertine" w:eastAsia="Times New Roman" w:hAnsi="Linux Libertine" w:cs="Linux Libertine"/>
       <w:b/>
-      <w:sz w:val="24"/>
-      <w:szCs w:val="24"/>
       <w14:ligatures w14:val="standard"/>
     </w:rPr>
   </w:style>

</xml_diff>

<commit_message>
finish section 2 in the report. add acknowledgement. add format for sources.
</commit_message>
<xml_diff>
--- a/Report/An Investigation into what causes crash Injuries, Fatalities.docx
+++ b/Report/An Investigation into what causes crash Injuries, Fatalities.docx
@@ -52,35 +52,14 @@
           <w:bCs/>
           <w14:ligatures w14:val="standard"/>
         </w:rPr>
+        <w:t xml:space="preserve">association analysis on </w:t>
+      </w:r>
+      <w:r>
+        <w:rPr>
+          <w:bCs/>
+          <w14:ligatures w14:val="standard"/>
+        </w:rPr>
         <w:t>crash data from the City of Chicago</w:t>
-      </w:r>
-      <w:r>
-        <w:rPr>
-          <w:bCs/>
-          <w14:ligatures w14:val="standard"/>
-        </w:rPr>
-        <w:t xml:space="preserve"> </w:t>
-      </w:r>
-      <w:r>
-        <w:rPr>
-          <w:bCs/>
-          <w14:ligatures w14:val="standard"/>
-        </w:rPr>
-        <w:t>(</w:t>
-      </w:r>
-      <w:r>
-        <w:rPr>
-          <w:bCs/>
-          <w14:ligatures w14:val="standard"/>
-        </w:rPr>
-        <w:t>Summer 2018</w:t>
-      </w:r>
-      <w:r>
-        <w:rPr>
-          <w:bCs/>
-          <w14:ligatures w14:val="standard"/>
-        </w:rPr>
-        <w:t>)</w:t>
       </w:r>
     </w:p>
     <w:p>
@@ -1125,6 +1104,9 @@
       <w:r>
         <w:t xml:space="preserve">. But in other times, the answer did not seem as intuitive as originally thought. </w:t>
       </w:r>
+      <w:r>
+        <w:t>Using the summer 2018 data, this is what we found:</w:t>
+      </w:r>
     </w:p>
     <w:p>
       <w:pPr>
@@ -1293,7 +1275,15 @@
           <w:lang w:eastAsia="ja-JP"/>
           <w14:ligatures w14:val="standard"/>
         </w:rPr>
-        <w:t xml:space="preserve">a suggestion that roads that have a speed limit of 70 have a 100% survival rate may arise, </w:t>
+        <w:t xml:space="preserve">a suggestion that roads </w:t>
+      </w:r>
+      <w:r>
+        <w:rPr>
+          <w:szCs w:val="18"/>
+          <w:lang w:eastAsia="ja-JP"/>
+          <w14:ligatures w14:val="standard"/>
+        </w:rPr>
+        <w:t xml:space="preserve">that have a speed limit of 70 have a 100% survival rate may arise, </w:t>
       </w:r>
       <w:r>
         <w:rPr>
@@ -1667,6 +1657,7 @@
         <w:pStyle w:val="FigureCaption"/>
         <w:jc w:val="both"/>
         <w:rPr>
+          <w:rStyle w:val="Label"/>
           <w:b w:val="0"/>
           <w:lang w:eastAsia="ja-JP"/>
           <w14:ligatures w14:val="standard"/>
@@ -1791,20 +1782,6 @@
         </w:rPr>
         <w:t>and individuals there are much more cautious when driving.</w:t>
       </w:r>
-    </w:p>
-    <w:p>
-      <w:pPr>
-        <w:spacing w:after="160" w:line="259" w:lineRule="auto"/>
-        <w:jc w:val="left"/>
-        <w:rPr>
-          <w:rStyle w:val="Label"/>
-          <w:rFonts w:eastAsia="Times New Roman" w:cs="Linux Libertine"/>
-          <w:b/>
-          <w:sz w:val="24"/>
-          <w:szCs w:val="24"/>
-          <w14:ligatures w14:val="standard"/>
-        </w:rPr>
-      </w:pPr>
       <w:r>
         <w:rPr>
           <w:rStyle w:val="Label"/>
@@ -1863,7 +1840,10 @@
         <w:t>crucial</w:t>
       </w:r>
       <w:r>
-        <w:t xml:space="preserve"> part</w:t>
+        <w:t xml:space="preserve"> </w:t>
+      </w:r>
+      <w:r>
+        <w:t>step</w:t>
       </w:r>
       <w:r>
         <w:t xml:space="preserve"> in </w:t>
@@ -1872,7 +1852,7 @@
         <w:t xml:space="preserve">our </w:t>
       </w:r>
       <w:r>
-        <w:t>implementation</w:t>
+        <w:t>process</w:t>
       </w:r>
       <w:r>
         <w:t xml:space="preserve">. </w:t>
@@ -1890,22 +1870,405 @@
         <w:t>the same meaning and be interpreted by a data mining algorithm</w:t>
       </w:r>
       <w:r>
-        <w:t xml:space="preserve"> is definitely a challenging task faced by many scientists and engineers.</w:t>
+        <w:t xml:space="preserve"> is </w:t>
+      </w:r>
+      <w:proofErr w:type="gramStart"/>
+      <w:r>
+        <w:t>definitely a</w:t>
+      </w:r>
+      <w:proofErr w:type="gramEnd"/>
+      <w:r>
+        <w:t xml:space="preserve"> challenging task faced by many</w:t>
+      </w:r>
+      <w:r>
+        <w:t xml:space="preserve"> data</w:t>
+      </w:r>
+      <w:r>
+        <w:t xml:space="preserve"> scientists and </w:t>
+      </w:r>
+      <w:r>
+        <w:t>statisticians</w:t>
+      </w:r>
+      <w:r>
+        <w:t>.</w:t>
+      </w:r>
+    </w:p>
+    <w:p>
+      <w:pPr>
+        <w:pStyle w:val="Para"/>
+        <w:rPr>
+          <w:b/>
+        </w:rPr>
+      </w:pPr>
+    </w:p>
+    <w:p>
+      <w:pPr>
+        <w:pStyle w:val="Para"/>
+        <w:rPr>
+          <w:b/>
+        </w:rPr>
+      </w:pPr>
+      <w:r>
+        <w:rPr>
+          <w:b/>
+        </w:rPr>
+        <w:t>2.1.</w:t>
+      </w:r>
+      <w:r>
+        <w:rPr>
+          <w:b/>
+        </w:rPr>
+        <w:t>1</w:t>
+      </w:r>
+      <w:r>
+        <w:rPr>
+          <w:b/>
+        </w:rPr>
+        <w:t xml:space="preserve"> </w:t>
+      </w:r>
+      <w:r>
+        <w:rPr>
+          <w:b/>
+        </w:rPr>
+        <w:t>–</w:t>
+      </w:r>
+      <w:r>
+        <w:rPr>
+          <w:b/>
+        </w:rPr>
+        <w:t xml:space="preserve"> </w:t>
+      </w:r>
+      <w:r>
+        <w:rPr>
+          <w:b/>
+        </w:rPr>
+        <w:t xml:space="preserve">Selecting </w:t>
+      </w:r>
+      <w:r>
+        <w:rPr>
+          <w:b/>
+        </w:rPr>
+        <w:t xml:space="preserve">a </w:t>
+      </w:r>
+      <w:r>
+        <w:rPr>
+          <w:b/>
+        </w:rPr>
+        <w:t>Training</w:t>
+      </w:r>
+      <w:r>
+        <w:rPr>
+          <w:b/>
+        </w:rPr>
+        <w:t xml:space="preserve"> </w:t>
+      </w:r>
+      <w:r>
+        <w:rPr>
+          <w:b/>
+        </w:rPr>
+        <w:t>S</w:t>
+      </w:r>
+      <w:r>
+        <w:rPr>
+          <w:b/>
+        </w:rPr>
+        <w:t>ample</w:t>
+      </w:r>
+    </w:p>
+    <w:p>
+      <w:pPr>
+        <w:pStyle w:val="Para"/>
+      </w:pPr>
+      <w:r>
+        <w:t xml:space="preserve">The original City of Chicago car crash data set was divided into 3 separate </w:t>
+      </w:r>
+      <w:r>
+        <w:t>datasets</w:t>
+      </w:r>
+      <w:r>
+        <w:t xml:space="preserve"> that contained more than 200,000 that date as far back as 2014.</w:t>
+      </w:r>
+      <w:r>
+        <w:t xml:space="preserve"> </w:t>
+      </w:r>
+      <w:r>
+        <w:t xml:space="preserve">Those datasets were </w:t>
+      </w:r>
+      <w:r>
+        <w:t>contained information about the following</w:t>
+      </w:r>
+      <w:r>
+        <w:t>:</w:t>
+      </w:r>
+    </w:p>
+    <w:p>
+      <w:pPr>
+        <w:pStyle w:val="Para"/>
+        <w:rPr>
+          <w:vertAlign w:val="superscript"/>
+        </w:rPr>
+      </w:pPr>
+      <w:r>
+        <w:t xml:space="preserve">1. The </w:t>
+      </w:r>
+      <w:r>
+        <w:t>crash</w:t>
+      </w:r>
+      <w:r>
+        <w:t xml:space="preserve"> itself</w:t>
+      </w:r>
+      <w:r>
+        <w:t xml:space="preserve"> (date, weather, lighting, primary cause</w:t>
+      </w:r>
+      <w:r>
+        <w:t>, …</w:t>
+      </w:r>
+      <w:r>
+        <w:t>)</w:t>
+      </w:r>
+      <w:r>
+        <w:t xml:space="preserve"> </w:t>
       </w:r>
       <w:bookmarkStart w:id="3" w:name="_GoBack"/>
       <w:bookmarkEnd w:id="3"/>
+      <w:r>
+        <w:rPr>
+          <w:vertAlign w:val="superscript"/>
+        </w:rPr>
+        <w:t>[1]</w:t>
+      </w:r>
     </w:p>
     <w:p>
       <w:pPr>
         <w:pStyle w:val="Para"/>
         <w:rPr>
+          <w:vertAlign w:val="superscript"/>
+        </w:rPr>
+      </w:pPr>
+      <w:r>
+        <w:t>2. The individuals involved (</w:t>
+      </w:r>
+      <w:r>
+        <w:t>age, sex, injury classification</w:t>
+      </w:r>
+      <w:r>
+        <w:t>, …</w:t>
+      </w:r>
+      <w:r>
+        <w:t>)</w:t>
+      </w:r>
+      <w:r>
+        <w:t xml:space="preserve"> </w:t>
+      </w:r>
+      <w:r>
+        <w:rPr>
+          <w:vertAlign w:val="superscript"/>
+        </w:rPr>
+        <w:t>[2]</w:t>
+      </w:r>
+    </w:p>
+    <w:p>
+      <w:pPr>
+        <w:pStyle w:val="Para"/>
+        <w:rPr>
+          <w:vertAlign w:val="superscript"/>
+        </w:rPr>
+      </w:pPr>
+      <w:r>
+        <w:t>3. The vehicles involved in the crash (</w:t>
+      </w:r>
+      <w:r>
+        <w:t>make, model, year</w:t>
+      </w:r>
+      <w:r>
+        <w:t>, …</w:t>
+      </w:r>
+      <w:r>
+        <w:t>)</w:t>
+      </w:r>
+      <w:r>
+        <w:t xml:space="preserve"> </w:t>
+      </w:r>
+      <w:r>
+        <w:rPr>
+          <w:vertAlign w:val="superscript"/>
+        </w:rPr>
+        <w:t>[3]</w:t>
+      </w:r>
+    </w:p>
+    <w:p>
+      <w:pPr>
+        <w:pStyle w:val="Para"/>
+      </w:pPr>
+      <w:r>
+        <w:t>We have come to notice that vehicular data was largely sparse and infeasible to deal with and discretize without any general vehicle descriptions (</w:t>
+      </w:r>
+      <w:r>
+        <w:t>i.e.</w:t>
+      </w:r>
+      <w:r>
+        <w:t xml:space="preserve">: size of the vehicle). So, we agreed to only deal </w:t>
+      </w:r>
+      <w:r>
+        <w:t>with information about the crashes and individuals involved</w:t>
+      </w:r>
+      <w:r>
+        <w:t xml:space="preserve">. </w:t>
+      </w:r>
+    </w:p>
+    <w:p>
+      <w:pPr>
+        <w:pStyle w:val="Para"/>
+      </w:pPr>
+      <w:r>
+        <w:t>Next</w:t>
+      </w:r>
+      <w:r>
+        <w:t>.</w:t>
+      </w:r>
+      <w:r>
+        <w:t xml:space="preserve"> we have come to realize that different seasons often mean</w:t>
+      </w:r>
+      <w:r>
+        <w:t>t</w:t>
+      </w:r>
+      <w:r>
+        <w:t xml:space="preserve"> different reasons for crashes. </w:t>
+      </w:r>
+      <w:r>
+        <w:t xml:space="preserve">For example, roads will be in much </w:t>
+      </w:r>
+      <w:r>
+        <w:t xml:space="preserve">rougher </w:t>
+      </w:r>
+      <w:r>
+        <w:t>conditions</w:t>
+      </w:r>
+      <w:r>
+        <w:t xml:space="preserve"> during winter months, and that information is not necessarily captured by </w:t>
+      </w:r>
+      <w:r>
+        <w:t>the datasets.</w:t>
+      </w:r>
+      <w:r>
+        <w:t xml:space="preserve"> We did not want these details to bias our results, so, we decided to only deal with summer data for this project, with dates ranging [6/21, 9/21]</w:t>
+      </w:r>
+      <w:r>
+        <w:t xml:space="preserve">. Finally, when it came to the year, we decided to select </w:t>
+      </w:r>
+      <w:r>
+        <w:t xml:space="preserve">2018 as our training year to build the most accurate and up to date model that reflected current regulations and </w:t>
+      </w:r>
+      <w:r>
+        <w:t xml:space="preserve">road </w:t>
+      </w:r>
+      <w:r>
+        <w:t>conditions</w:t>
+      </w:r>
+      <w:r>
+        <w:t xml:space="preserve">. </w:t>
+      </w:r>
+      <w:r>
+        <w:t>We decided to use summer 2017 data for testing, and summer data from the other years was used for our training model.</w:t>
+      </w:r>
+    </w:p>
+    <w:p>
+      <w:pPr>
+        <w:pStyle w:val="Para"/>
+      </w:pPr>
+    </w:p>
+    <w:p>
+      <w:pPr>
+        <w:pStyle w:val="Para"/>
+        <w:rPr>
           <w:b/>
         </w:rPr>
       </w:pPr>
+      <w:r>
+        <w:rPr>
+          <w:b/>
+        </w:rPr>
+        <w:t>2.1.</w:t>
+      </w:r>
+      <w:r>
+        <w:rPr>
+          <w:b/>
+        </w:rPr>
+        <w:t>2</w:t>
+      </w:r>
+      <w:r>
+        <w:rPr>
+          <w:b/>
+        </w:rPr>
+        <w:t xml:space="preserve"> </w:t>
+      </w:r>
+      <w:r>
+        <w:rPr>
+          <w:b/>
+        </w:rPr>
+        <w:t>–</w:t>
+      </w:r>
+      <w:r>
+        <w:rPr>
+          <w:b/>
+        </w:rPr>
+        <w:t xml:space="preserve"> </w:t>
+      </w:r>
+      <w:r>
+        <w:rPr>
+          <w:b/>
+        </w:rPr>
+        <w:t>Combining Crashes and People</w:t>
+      </w:r>
     </w:p>
     <w:p>
       <w:pPr>
         <w:pStyle w:val="Para"/>
+      </w:pPr>
+      <w:r>
+        <w:t>With two distinct datasets</w:t>
+      </w:r>
+      <w:r>
+        <w:t xml:space="preserve">, crashes and people, </w:t>
+      </w:r>
+      <w:r>
+        <w:t>our next challenge was combining them into one</w:t>
+      </w:r>
+      <w:r>
+        <w:t>. The two tables both featured a column called RD_NO, which stood for the report number of the crash.</w:t>
+      </w:r>
+      <w:r>
+        <w:t xml:space="preserve"> For </w:t>
+      </w:r>
+      <w:proofErr w:type="gramStart"/>
+      <w:r>
+        <w:t>each individual</w:t>
+      </w:r>
+      <w:proofErr w:type="gramEnd"/>
+      <w:r>
+        <w:t xml:space="preserve">, the report number was the crash they were involved in, so multiple </w:t>
+      </w:r>
+      <w:r>
+        <w:t xml:space="preserve">individuals often showed up with the same report number. With that in mind, a left outer join was </w:t>
+      </w:r>
+      <w:r>
+        <w:t>done from</w:t>
+      </w:r>
+      <w:r>
+        <w:t xml:space="preserve"> people onto crashes based on the report number column being equivalent. </w:t>
+      </w:r>
+      <w:r>
+        <w:t xml:space="preserve">This step created a table that had information about every individual merged with the crash they were involved in. </w:t>
+      </w:r>
+    </w:p>
+    <w:p>
+      <w:pPr>
+        <w:pStyle w:val="Para"/>
+      </w:pPr>
+    </w:p>
+    <w:p>
+      <w:pPr>
+        <w:pStyle w:val="Para"/>
         <w:rPr>
           <w:b/>
         </w:rPr>
@@ -1920,12 +2283,272 @@
         <w:rPr>
           <w:b/>
         </w:rPr>
+        <w:t>3</w:t>
+      </w:r>
+      <w:r>
+        <w:rPr>
+          <w:b/>
+        </w:rPr>
+        <w:t xml:space="preserve"> </w:t>
+      </w:r>
+      <w:r>
+        <w:rPr>
+          <w:b/>
+        </w:rPr>
+        <w:t>–</w:t>
+      </w:r>
+      <w:r>
+        <w:rPr>
+          <w:b/>
+        </w:rPr>
+        <w:t xml:space="preserve"> </w:t>
+      </w:r>
+      <w:r>
+        <w:rPr>
+          <w:b/>
+        </w:rPr>
+        <w:t>Discretization</w:t>
+      </w:r>
+      <w:r>
+        <w:rPr>
+          <w:b/>
+        </w:rPr>
+        <w:t xml:space="preserve"> (binning)</w:t>
+      </w:r>
+    </w:p>
+    <w:p>
+      <w:pPr>
+        <w:pStyle w:val="Para"/>
+      </w:pPr>
+      <w:r>
+        <w:t xml:space="preserve">With crashes and people now merged into one, allowing machines to </w:t>
+      </w:r>
+      <w:r>
+        <w:t>operate</w:t>
+      </w:r>
+      <w:r>
+        <w:t xml:space="preserve"> on</w:t>
+      </w:r>
+      <w:r>
+        <w:t xml:space="preserve"> the data was next. </w:t>
+      </w:r>
+      <w:r>
+        <w:t xml:space="preserve">For that to happen </w:t>
+      </w:r>
+      <w:r>
+        <w:t xml:space="preserve">we had to transform each cell from a label {DARKNESS, DAWN, DAYLIGHT, DUSK} to a number {0, 1, 2, 3}. </w:t>
+      </w:r>
+      <w:r>
+        <w:t>We decided to enumerate the values</w:t>
+      </w:r>
+      <w:r>
+        <w:t xml:space="preserve"> for each column and</w:t>
+      </w:r>
+      <w:r>
+        <w:t xml:space="preserve"> d</w:t>
+      </w:r>
+      <w:r>
+        <w:t xml:space="preserve">oing so initially required a manual inspection of the data </w:t>
+      </w:r>
+      <w:r>
+        <w:t xml:space="preserve">and recording of those </w:t>
+      </w:r>
+      <w:r>
+        <w:t>unique values</w:t>
+      </w:r>
+      <w:r>
+        <w:t xml:space="preserve">. </w:t>
+      </w:r>
+      <w:r>
+        <w:t>Once they were recorded, a mapping was created to allow for a translation from raw strings to numerical data.</w:t>
+      </w:r>
+    </w:p>
+    <w:p>
+      <w:pPr>
+        <w:pStyle w:val="Para"/>
+      </w:pPr>
+      <w:r>
+        <w:t xml:space="preserve">Later </w:t>
+      </w:r>
+      <w:proofErr w:type="gramStart"/>
+      <w:r>
+        <w:t>on</w:t>
+      </w:r>
+      <w:proofErr w:type="gramEnd"/>
+      <w:r>
+        <w:t xml:space="preserve"> in our process, we felt the compulsion to also discretize age data, which was already numerical, by grouping it {CHILD, YOUNG ADULT, SENIOR, etc..} then enumerating it as well. </w:t>
+      </w:r>
+    </w:p>
+    <w:p>
+      <w:pPr>
+        <w:pStyle w:val="Para"/>
+      </w:pPr>
+    </w:p>
+    <w:p>
+      <w:pPr>
+        <w:pStyle w:val="Para"/>
+        <w:rPr>
+          <w:b/>
+        </w:rPr>
+      </w:pPr>
+      <w:r>
+        <w:rPr>
+          <w:b/>
+        </w:rPr>
+        <w:t xml:space="preserve">2.1.5 – </w:t>
+      </w:r>
+      <w:r>
+        <w:rPr>
+          <w:b/>
+        </w:rPr>
+        <w:t>Feature Reduction</w:t>
+      </w:r>
+    </w:p>
+    <w:p>
+      <w:pPr>
+        <w:pStyle w:val="Para"/>
+      </w:pPr>
+      <w:r>
+        <w:t xml:space="preserve">Numerous columns were found to have no use as they were either redundant, irrelevant, or represented a consequent that we’re not aiming to determine. Examples of such columns included duplicated columns, report numbers, and </w:t>
+      </w:r>
+      <w:proofErr w:type="gramStart"/>
+      <w:r>
+        <w:t>their the</w:t>
+      </w:r>
+      <w:proofErr w:type="gramEnd"/>
+      <w:r>
+        <w:t xml:space="preserve"> individual was transported to an Emergency Room. What we did was simply delete those columns.</w:t>
+      </w:r>
+    </w:p>
+    <w:p>
+      <w:pPr>
+        <w:pStyle w:val="Para"/>
+      </w:pPr>
+    </w:p>
+    <w:p>
+      <w:pPr>
+        <w:pStyle w:val="Head1"/>
+      </w:pPr>
+      <w:r>
+        <w:t>2.</w:t>
+      </w:r>
+      <w:r>
+        <w:t xml:space="preserve">2 - </w:t>
+      </w:r>
+      <w:r>
+        <w:t>Transformation</w:t>
+      </w:r>
+    </w:p>
+    <w:p>
+      <w:pPr>
+        <w:pStyle w:val="Para"/>
+        <w:rPr>
+          <w:b/>
+        </w:rPr>
+      </w:pPr>
+      <w:r>
+        <w:rPr>
+          <w:b/>
+        </w:rPr>
+        <w:t>2.</w:t>
+      </w:r>
+      <w:r>
+        <w:rPr>
+          <w:b/>
+        </w:rPr>
+        <w:t>2</w:t>
+      </w:r>
+      <w:r>
+        <w:rPr>
+          <w:b/>
+        </w:rPr>
+        <w:t>.</w:t>
+      </w:r>
+      <w:r>
+        <w:rPr>
+          <w:b/>
+        </w:rPr>
         <w:t>1</w:t>
       </w:r>
       <w:r>
         <w:rPr>
           <w:b/>
         </w:rPr>
+        <w:t xml:space="preserve"> - Oversampling</w:t>
+      </w:r>
+    </w:p>
+    <w:p>
+      <w:pPr>
+        <w:pStyle w:val="Para"/>
+      </w:pPr>
+      <w:r>
+        <w:t xml:space="preserve">When briefly looking over the data, we noticed a large discrepancy between the number of </w:t>
+      </w:r>
+      <w:r>
+        <w:t>non-incapacitating</w:t>
+      </w:r>
+      <w:r>
+        <w:t xml:space="preserve"> and fatal injuries. It is rather difficult to successfully determine causes of fatal injuries due to the massive bias towards one class. If we were to train any classifier as is, there most certainly will be overfitting where we will then see horrible prediction results.</w:t>
+      </w:r>
+    </w:p>
+    <w:p>
+      <w:pPr>
+        <w:pStyle w:val="Para"/>
+      </w:pPr>
+      <w:r>
+        <w:t xml:space="preserve">To try to lessen the bias towards the </w:t>
+      </w:r>
+      <w:r>
+        <w:t>non-incapacitating</w:t>
+      </w:r>
+      <w:r>
+        <w:t xml:space="preserve">, we are choosing to oversample the data so that there is a much more even distribution between all classes by using a random </w:t>
+      </w:r>
+      <w:proofErr w:type="spellStart"/>
+      <w:r>
+        <w:t>sampler</w:t>
+      </w:r>
+      <w:proofErr w:type="spellEnd"/>
+      <w:r>
+        <w:t xml:space="preserve"> from </w:t>
+      </w:r>
+      <w:proofErr w:type="spellStart"/>
+      <w:r>
+        <w:t>sklearn</w:t>
+      </w:r>
+      <w:proofErr w:type="spellEnd"/>
+      <w:r>
+        <w:t>. This will let the classifier not be overfitted/underfitted so that we can more accurately predict when fatalities may occur during car crashes.</w:t>
+      </w:r>
+    </w:p>
+    <w:p>
+      <w:pPr>
+        <w:pStyle w:val="Para"/>
+      </w:pPr>
+    </w:p>
+    <w:p>
+      <w:pPr>
+        <w:pStyle w:val="Para"/>
+        <w:rPr>
+          <w:b/>
+        </w:rPr>
+      </w:pPr>
+      <w:r>
+        <w:rPr>
+          <w:b/>
+        </w:rPr>
+        <w:t>2.1.</w:t>
+      </w:r>
+      <w:r>
+        <w:rPr>
+          <w:b/>
+        </w:rPr>
+        <w:t>6</w:t>
+      </w:r>
+      <w:r>
+        <w:rPr>
+          <w:b/>
+        </w:rPr>
         <w:t xml:space="preserve"> </w:t>
       </w:r>
       <w:r>
@@ -1944,7 +2567,7 @@
         <w:rPr>
           <w:b/>
         </w:rPr>
-        <w:t>Selecting a sample</w:t>
+        <w:t>Refining Features</w:t>
       </w:r>
     </w:p>
     <w:p>
@@ -1952,91 +2575,24 @@
         <w:pStyle w:val="Para"/>
       </w:pPr>
       <w:r>
-        <w:t>The original City of Chicago car crash data set was divided into 3 separate files that contained more than 200,000 entries for each file that date as far back as 2014.</w:t>
-      </w:r>
-      <w:r>
-        <w:t xml:space="preserve"> The crashes were split into a file that had information about the incident itself (</w:t>
-      </w:r>
-      <w:proofErr w:type="spellStart"/>
-      <w:r>
-        <w:t>e.g</w:t>
-      </w:r>
-      <w:proofErr w:type="spellEnd"/>
-      <w:r>
-        <w:t>: time it took place), another file that had information about the individuals involved (</w:t>
-      </w:r>
-      <w:proofErr w:type="spellStart"/>
-      <w:r>
-        <w:t>e.g</w:t>
-      </w:r>
-      <w:proofErr w:type="spellEnd"/>
-      <w:r>
-        <w:t>: age), and another file that had information about vehicles involved (</w:t>
-      </w:r>
-      <w:proofErr w:type="spellStart"/>
-      <w:r>
-        <w:t>e.g</w:t>
-      </w:r>
-      <w:proofErr w:type="spellEnd"/>
-      <w:r>
-        <w:t>: Make and Model). As vehicular data was very sparse and often uninterpretable, we opted not to analyze</w:t>
-      </w:r>
-      <w:r>
-        <w:t xml:space="preserve"> </w:t>
-      </w:r>
-      <w:r>
-        <w:t xml:space="preserve">vehicles, but focus on the subjects involved and the crash details. </w:t>
-      </w:r>
-      <w:r>
-        <w:t xml:space="preserve">When it came to that, </w:t>
-      </w:r>
-      <w:r>
-        <w:t>a few inconsistencies</w:t>
-      </w:r>
-      <w:r>
-        <w:t xml:space="preserve"> were noticed</w:t>
-      </w:r>
-      <w:r>
-        <w:t xml:space="preserve"> with some older data, </w:t>
-      </w:r>
-      <w:r>
-        <w:t>such as not being as regular nor as frequently updated, so the decision to choose a subset of the original data, dating from 6/21/2018 to 9/21/2018 was made.</w:t>
-      </w:r>
-      <w:r>
-        <w:t xml:space="preserve"> Having recent data meant the data that was dealt with met the most up-to-date standards and was largely error free, which helped </w:t>
-      </w:r>
-      <w:r>
-        <w:t>enormously</w:t>
-      </w:r>
-      <w:r>
-        <w:t xml:space="preserve"> </w:t>
-      </w:r>
-      <w:r>
-        <w:t>with our methods</w:t>
-      </w:r>
-      <w:r>
-        <w:t>.</w:t>
-      </w:r>
-      <w:r>
-        <w:t xml:space="preserve"> So, the data that was selected was Summer 2018 data for Car Crashes and Individuals Involved, the two subsets respectively being available in the files </w:t>
-      </w:r>
-      <w:r>
-        <w:rPr>
-          <w:i/>
-        </w:rPr>
-        <w:t>data/crashes.csv</w:t>
-      </w:r>
-      <w:r>
-        <w:t xml:space="preserve"> and </w:t>
-      </w:r>
-      <w:r>
-        <w:rPr>
-          <w:i/>
-        </w:rPr>
-        <w:t>data/people.csv</w:t>
-      </w:r>
-      <w:r>
-        <w:t>.</w:t>
+        <w:t>Running data mining algorithms made us realize that more features needed to be evicted. The reason for the eviction often was their sheer commonness or the lack of information they helped bring.</w:t>
+      </w:r>
+    </w:p>
+    <w:p>
+      <w:pPr>
+        <w:pStyle w:val="Head1"/>
+      </w:pPr>
+      <w:r>
+        <w:t>2.3</w:t>
+      </w:r>
+      <w:r>
+        <w:tab/>
+      </w:r>
+      <w:r>
+        <w:t xml:space="preserve"> - </w:t>
+      </w:r>
+      <w:r>
+        <w:t>Data Mining</w:t>
       </w:r>
     </w:p>
     <w:p>
@@ -2047,368 +2603,30 @@
     <w:p>
       <w:pPr>
         <w:pStyle w:val="Para"/>
-        <w:rPr>
-          <w:b/>
-        </w:rPr>
-      </w:pPr>
-      <w:r>
-        <w:rPr>
-          <w:b/>
-        </w:rPr>
-        <w:t>2.1.</w:t>
-      </w:r>
-      <w:r>
-        <w:rPr>
-          <w:b/>
-        </w:rPr>
-        <w:t>2</w:t>
-      </w:r>
-      <w:r>
-        <w:rPr>
-          <w:b/>
-        </w:rPr>
-        <w:t xml:space="preserve"> </w:t>
-      </w:r>
-      <w:r>
-        <w:rPr>
-          <w:b/>
-        </w:rPr>
-        <w:t>–</w:t>
-      </w:r>
-      <w:r>
-        <w:rPr>
-          <w:b/>
-        </w:rPr>
-        <w:t xml:space="preserve"> </w:t>
-      </w:r>
-      <w:r>
-        <w:rPr>
-          <w:b/>
-        </w:rPr>
-        <w:t>Numbering</w:t>
-      </w:r>
-      <w:r>
-        <w:rPr>
-          <w:b/>
-        </w:rPr>
-        <w:t xml:space="preserve"> </w:t>
-      </w:r>
-      <w:r>
-        <w:rPr>
-          <w:b/>
-        </w:rPr>
-        <w:t>L</w:t>
-      </w:r>
-      <w:r>
-        <w:rPr>
-          <w:b/>
-        </w:rPr>
-        <w:t>abels</w:t>
+      </w:pPr>
+      <w:r>
+        <w:t xml:space="preserve"> a picture in Word 2013/2016, follow </w:t>
       </w:r>
     </w:p>
     <w:p>
       <w:pPr>
         <w:pStyle w:val="Para"/>
       </w:pPr>
-      <w:r>
-        <w:t>Words are very meaningful to humans,</w:t>
-      </w:r>
-      <w:r>
-        <w:t xml:space="preserve"> but computers </w:t>
-      </w:r>
-    </w:p>
-    <w:p>
-      <w:pPr>
-        <w:pStyle w:val="Para"/>
-      </w:pPr>
-    </w:p>
-    <w:p>
-      <w:pPr>
-        <w:pStyle w:val="Para"/>
-        <w:rPr>
-          <w:b/>
-        </w:rPr>
-      </w:pPr>
-      <w:r>
-        <w:rPr>
-          <w:b/>
-        </w:rPr>
-        <w:t>2.1.</w:t>
-      </w:r>
-      <w:r>
-        <w:rPr>
-          <w:b/>
-        </w:rPr>
-        <w:t>3</w:t>
-      </w:r>
-      <w:r>
-        <w:rPr>
-          <w:b/>
-        </w:rPr>
-        <w:t xml:space="preserve"> </w:t>
-      </w:r>
-      <w:r>
-        <w:rPr>
-          <w:b/>
-        </w:rPr>
-        <w:t>–</w:t>
-      </w:r>
-      <w:r>
-        <w:rPr>
-          <w:b/>
-        </w:rPr>
-        <w:t xml:space="preserve"> </w:t>
-      </w:r>
-      <w:r>
-        <w:rPr>
-          <w:b/>
-        </w:rPr>
-        <w:t>Combining datasets</w:t>
-      </w:r>
-    </w:p>
-    <w:p>
-      <w:pPr>
-        <w:pStyle w:val="Para"/>
-      </w:pPr>
-      <w:r>
-        <w:t xml:space="preserve">After all numbering was done </w:t>
-      </w:r>
-    </w:p>
-    <w:p>
-      <w:pPr>
-        <w:pStyle w:val="Para"/>
-      </w:pPr>
-    </w:p>
-    <w:p>
-      <w:pPr>
-        <w:pStyle w:val="Para"/>
-        <w:rPr>
-          <w:b/>
-        </w:rPr>
-      </w:pPr>
-      <w:r>
-        <w:rPr>
-          <w:b/>
-        </w:rPr>
-        <w:t>2.1.5 – Selecting Features</w:t>
-      </w:r>
-    </w:p>
-    <w:p>
-      <w:pPr>
-        <w:pStyle w:val="Para"/>
-      </w:pPr>
-      <w:r>
-        <w:t>The data we now had was almost ready to go through mining.</w:t>
-      </w:r>
-    </w:p>
-    <w:p>
-      <w:pPr>
-        <w:pStyle w:val="Para"/>
-      </w:pPr>
-    </w:p>
-    <w:p>
-      <w:pPr>
-        <w:pStyle w:val="Para"/>
-        <w:rPr>
-          <w:b/>
-        </w:rPr>
-      </w:pPr>
-      <w:r>
-        <w:rPr>
-          <w:b/>
-        </w:rPr>
-        <w:t>2.1.</w:t>
-      </w:r>
-      <w:r>
-        <w:rPr>
-          <w:b/>
-        </w:rPr>
-        <w:t>6</w:t>
-      </w:r>
-      <w:r>
-        <w:rPr>
-          <w:b/>
-        </w:rPr>
-        <w:t xml:space="preserve"> - Oversampling</w:t>
-      </w:r>
-    </w:p>
-    <w:p>
-      <w:pPr>
-        <w:pStyle w:val="Para"/>
-      </w:pPr>
-      <w:r>
-        <w:t xml:space="preserve">When briefly looking over the data, we noticed a large discrepancy between the number of </w:t>
-      </w:r>
-      <w:r>
-        <w:t>non-incapacitating</w:t>
-      </w:r>
-      <w:r>
-        <w:t xml:space="preserve"> and fatal injuries. It is rather difficult to successfully determine causes of fatal injuries due to the massive bias towards one class. If we were to train any classifier as is, there most certainly will be overfitting where we will then see horrible prediction results.</w:t>
-      </w:r>
-    </w:p>
-    <w:p>
-      <w:pPr>
-        <w:pStyle w:val="Para"/>
-      </w:pPr>
-      <w:r>
-        <w:t xml:space="preserve">To try to lessen the bias towards the </w:t>
-      </w:r>
-      <w:r>
-        <w:t>non-incapacitating</w:t>
-      </w:r>
-      <w:r>
-        <w:t xml:space="preserve">, we are choosing to oversample the data so that there is a much more even distribution between all classes by using a random </w:t>
-      </w:r>
-      <w:proofErr w:type="spellStart"/>
-      <w:r>
-        <w:t>sampler</w:t>
-      </w:r>
-      <w:proofErr w:type="spellEnd"/>
-      <w:r>
-        <w:t xml:space="preserve"> from </w:t>
-      </w:r>
-      <w:proofErr w:type="spellStart"/>
-      <w:r>
-        <w:t>s</w:t>
-      </w:r>
-      <w:r>
-        <w:t>klearn</w:t>
-      </w:r>
-      <w:proofErr w:type="spellEnd"/>
-      <w:r>
-        <w:t>. This will let the classifier not be overfitted/underfitted so that we can more accurately predict when fatalities may occur during car crashes.</w:t>
-      </w:r>
-    </w:p>
-    <w:p>
-      <w:pPr>
-        <w:pStyle w:val="Para"/>
-      </w:pPr>
-    </w:p>
-    <w:p>
-      <w:pPr>
-        <w:pStyle w:val="Para"/>
-        <w:rPr>
-          <w:b/>
-        </w:rPr>
-      </w:pPr>
-      <w:r>
-        <w:rPr>
-          <w:b/>
-        </w:rPr>
-        <w:t>2.1.</w:t>
-      </w:r>
-      <w:r>
-        <w:rPr>
-          <w:b/>
-        </w:rPr>
-        <w:t>6</w:t>
-      </w:r>
-      <w:r>
-        <w:rPr>
-          <w:b/>
-        </w:rPr>
-        <w:t xml:space="preserve"> </w:t>
-      </w:r>
-      <w:r>
-        <w:rPr>
-          <w:b/>
-        </w:rPr>
-        <w:t>–</w:t>
-      </w:r>
-      <w:r>
-        <w:rPr>
-          <w:b/>
-        </w:rPr>
-        <w:t xml:space="preserve"> </w:t>
-      </w:r>
-      <w:r>
-        <w:rPr>
-          <w:b/>
-        </w:rPr>
-        <w:t>Refining Features</w:t>
-      </w:r>
-    </w:p>
-    <w:p>
-      <w:pPr>
-        <w:pStyle w:val="Para"/>
-      </w:pPr>
-      <w:r>
-        <w:t>Running data mining algorithms made us realize that more features needed to be evicted. The reason for the eviction often was their sheer commonness or the lack of information they helped bring.</w:t>
-      </w:r>
-    </w:p>
-    <w:p>
-      <w:pPr>
-        <w:pStyle w:val="Para"/>
-      </w:pPr>
     </w:p>
     <w:p>
       <w:pPr>
         <w:pStyle w:val="Head1"/>
       </w:pPr>
       <w:r>
-        <w:t>2.2</w:t>
+        <w:t>2.4</w:t>
       </w:r>
       <w:r>
         <w:tab/>
-        <w:t>Transformation</w:t>
-      </w:r>
-    </w:p>
-    <w:p>
-      <w:pPr>
-        <w:pStyle w:val="Para"/>
-      </w:pPr>
-      <w:r>
-        <w:t xml:space="preserve">Below are steps to place alt-txt value in </w:t>
-      </w:r>
-      <w:r>
-        <w:rPr>
-          <w:b/>
-        </w:rPr>
-        <w:t>MS Word 2013/2016</w:t>
-      </w:r>
-      <w:r>
-        <w:t>. To add alternative text to</w:t>
-      </w:r>
-    </w:p>
-    <w:p>
-      <w:pPr>
-        <w:pStyle w:val="Head1"/>
-      </w:pPr>
-      <w:r>
-        <w:t>2.3</w:t>
-      </w:r>
-      <w:r>
-        <w:tab/>
-        <w:t>Data Mining</w:t>
-      </w:r>
-    </w:p>
-    <w:p>
-      <w:pPr>
-        <w:pStyle w:val="Para"/>
-      </w:pPr>
-    </w:p>
-    <w:p>
-      <w:pPr>
-        <w:pStyle w:val="Para"/>
-      </w:pPr>
-      <w:r>
-        <w:t xml:space="preserve"> a picture in Word 2013/2016, follow </w:t>
-      </w:r>
-    </w:p>
-    <w:p>
-      <w:pPr>
-        <w:pStyle w:val="Para"/>
-      </w:pPr>
-    </w:p>
-    <w:p>
-      <w:pPr>
-        <w:pStyle w:val="Head1"/>
-      </w:pPr>
-      <w:r>
-        <w:t>2.4</w:t>
-      </w:r>
-      <w:r>
-        <w:tab/>
+      </w:r>
+      <w:r>
+        <w:t xml:space="preserve"> - </w:t>
+      </w:r>
+      <w:r>
         <w:t>Evaluation</w:t>
       </w:r>
     </w:p>
@@ -2600,13 +2818,66 @@
         <w:t xml:space="preserve"> Heading Level 4. </w:t>
       </w:r>
       <w:r>
-        <w:t>Insert paragraph text here. Insert paragraph text here. Insert paragraph text here. Insert paragraph text here. Insert paragraph text here. Insert paragraph text here. Insert paragraph text here. Insert paragraph text here. Insert paragraph text here. Insert paragraph text here. Insert paragraph text here.</w:t>
-      </w:r>
-    </w:p>
-    <w:p>
-      <w:pPr>
-        <w:pStyle w:val="AckHead"/>
-        <w:rPr>
+        <w:t xml:space="preserve">Insert paragraph text here. Insert paragraph text here. Insert paragraph text here. Insert paragraph text here. Insert paragraph text here. Insert paragraph text here. Insert paragraph text here. Insert paragraph text here. Insert </w:t>
+      </w:r>
+      <w:r>
+        <w:lastRenderedPageBreak/>
+        <w:t>paragraph text here. Insert paragraph text here. Insert paragraph text here.</w:t>
+      </w:r>
+    </w:p>
+    <w:p>
+      <w:pPr>
+        <w:spacing w:after="160" w:line="259" w:lineRule="auto"/>
+        <w:jc w:val="left"/>
+        <w:rPr>
+          <w:rFonts w:cs="Linux Libertine"/>
+          <w:b/>
+          <w:sz w:val="22"/>
+          <w14:ligatures w14:val="standard"/>
+        </w:rPr>
+      </w:pPr>
+      <w:r>
+        <w:rPr>
+          <w14:ligatures w14:val="standard"/>
+        </w:rPr>
+        <w:br w:type="page"/>
+      </w:r>
+    </w:p>
+    <w:p>
+      <w:pPr>
+        <w:pStyle w:val="Head1"/>
+      </w:pPr>
+      <w:r>
+        <w:rPr>
+          <w:rStyle w:val="Label"/>
+        </w:rPr>
+        <w:lastRenderedPageBreak/>
+        <w:t>3</w:t>
+      </w:r>
+      <w:r>
+        <w:tab/>
+      </w:r>
+      <w:r>
+        <w:t>Testing Against Summer 2017</w:t>
+      </w:r>
+    </w:p>
+    <w:p>
+      <w:pPr>
+        <w:spacing w:after="160" w:line="259" w:lineRule="auto"/>
+        <w:jc w:val="left"/>
+        <w:rPr>
+          <w14:ligatures w14:val="standard"/>
+        </w:rPr>
+      </w:pPr>
+    </w:p>
+    <w:p>
+      <w:pPr>
+        <w:spacing w:after="160" w:line="259" w:lineRule="auto"/>
+        <w:jc w:val="left"/>
+        <w:rPr>
+          <w:rFonts w:cs="Linux Libertine"/>
+          <w:b/>
+          <w:sz w:val="22"/>
           <w14:ligatures w14:val="standard"/>
         </w:rPr>
       </w:pPr>
@@ -2629,143 +2900,14 @@
           <w:lang w:eastAsia="it-IT"/>
           <w14:ligatures w14:val="standard"/>
         </w:rPr>
-        <w:t xml:space="preserve">Insert paragraph text </w:t>
-      </w:r>
-      <w:r>
-        <w:rPr>
-          <w14:ligatures w14:val="standard"/>
-        </w:rPr>
-        <w:t xml:space="preserve">here. </w:t>
+        <w:t>Large thanks to the City of Chicago for making the three data sets publicly available for research. Unlike previous datasets we have researched, the City of Chicago data was very structured, uniform, and consistent.</w:t>
       </w:r>
       <w:r>
         <w:rPr>
           <w:lang w:eastAsia="it-IT"/>
           <w14:ligatures w14:val="standard"/>
         </w:rPr>
-        <w:t xml:space="preserve">Insert paragraph text </w:t>
-      </w:r>
-      <w:r>
-        <w:rPr>
-          <w14:ligatures w14:val="standard"/>
-        </w:rPr>
-        <w:t xml:space="preserve">here. </w:t>
-      </w:r>
-      <w:r>
-        <w:rPr>
-          <w:lang w:eastAsia="it-IT"/>
-          <w14:ligatures w14:val="standard"/>
-        </w:rPr>
-        <w:t xml:space="preserve">Insert paragraph text </w:t>
-      </w:r>
-      <w:r>
-        <w:rPr>
-          <w14:ligatures w14:val="standard"/>
-        </w:rPr>
-        <w:t xml:space="preserve">here. </w:t>
-      </w:r>
-      <w:r>
-        <w:rPr>
-          <w:lang w:eastAsia="it-IT"/>
-          <w14:ligatures w14:val="standard"/>
-        </w:rPr>
-        <w:t xml:space="preserve">Insert paragraph text </w:t>
-      </w:r>
-      <w:r>
-        <w:rPr>
-          <w14:ligatures w14:val="standard"/>
-        </w:rPr>
-        <w:t xml:space="preserve">here. </w:t>
-      </w:r>
-      <w:r>
-        <w:rPr>
-          <w:lang w:eastAsia="it-IT"/>
-          <w14:ligatures w14:val="standard"/>
-        </w:rPr>
-        <w:t xml:space="preserve">Insert paragraph text </w:t>
-      </w:r>
-      <w:r>
-        <w:rPr>
-          <w14:ligatures w14:val="standard"/>
-        </w:rPr>
-        <w:t xml:space="preserve">here. </w:t>
-      </w:r>
-      <w:r>
-        <w:rPr>
-          <w:lang w:eastAsia="it-IT"/>
-          <w14:ligatures w14:val="standard"/>
-        </w:rPr>
-        <w:t xml:space="preserve">Insert paragraph text </w:t>
-      </w:r>
-      <w:r>
-        <w:rPr>
-          <w14:ligatures w14:val="standard"/>
-        </w:rPr>
-        <w:t xml:space="preserve">here. </w:t>
-      </w:r>
-      <w:r>
-        <w:rPr>
-          <w:lang w:eastAsia="it-IT"/>
-          <w14:ligatures w14:val="standard"/>
-        </w:rPr>
-        <w:t xml:space="preserve">Insert paragraph text </w:t>
-      </w:r>
-      <w:r>
-        <w:rPr>
-          <w14:ligatures w14:val="standard"/>
-        </w:rPr>
-        <w:t xml:space="preserve">here. </w:t>
-      </w:r>
-      <w:r>
-        <w:rPr>
-          <w:lang w:eastAsia="it-IT"/>
-          <w14:ligatures w14:val="standard"/>
-        </w:rPr>
-        <w:t xml:space="preserve">Insert paragraph text </w:t>
-      </w:r>
-      <w:r>
-        <w:rPr>
-          <w14:ligatures w14:val="standard"/>
-        </w:rPr>
-        <w:t xml:space="preserve">here. </w:t>
-      </w:r>
-      <w:r>
-        <w:rPr>
-          <w:lang w:eastAsia="it-IT"/>
-          <w14:ligatures w14:val="standard"/>
-        </w:rPr>
-        <w:t xml:space="preserve">Insert paragraph text </w:t>
-      </w:r>
-      <w:r>
-        <w:rPr>
-          <w14:ligatures w14:val="standard"/>
-        </w:rPr>
-        <w:t xml:space="preserve">here. </w:t>
-      </w:r>
-      <w:r>
-        <w:rPr>
-          <w:lang w:eastAsia="it-IT"/>
-          <w14:ligatures w14:val="standard"/>
-        </w:rPr>
-        <w:t xml:space="preserve">Insert paragraph text </w:t>
-      </w:r>
-      <w:r>
-        <w:rPr>
-          <w14:ligatures w14:val="standard"/>
-        </w:rPr>
-        <w:t xml:space="preserve">here. </w:t>
-      </w:r>
-      <w:r>
-        <w:rPr>
-          <w:lang w:eastAsia="it-IT"/>
-          <w14:ligatures w14:val="standard"/>
-        </w:rPr>
-        <w:t xml:space="preserve">Insert paragraph text </w:t>
-      </w:r>
-      <w:r>
-        <w:rPr>
-          <w14:ligatures w14:val="standard"/>
-        </w:rPr>
-        <w:t>here.</w:t>
+        <w:t xml:space="preserve"> The amount information that was recorded in the datasets was immensely helpful in deriving these conclusions</w:t>
       </w:r>
     </w:p>
     <w:p>
@@ -2977,6 +3119,12 @@
         </w:rPr>
         <w:t>.</w:t>
       </w:r>
+      <w:r>
+        <w:rPr>
+          <w14:ligatures w14:val="standard"/>
+        </w:rPr>
+        <w:t xml:space="preserve"> </w:t>
+      </w:r>
     </w:p>
     <w:p>
       <w:pPr>
@@ -2989,7 +3137,19 @@
         <w:rPr>
           <w14:ligatures w14:val="standard"/>
         </w:rPr>
-        <w:t>[3]</w:t>
+        <w:t>[</w:t>
+      </w:r>
+      <w:r>
+        <w:rPr>
+          <w14:ligatures w14:val="standard"/>
+        </w:rPr>
+        <w:t>3</w:t>
+      </w:r>
+      <w:r>
+        <w:rPr>
+          <w14:ligatures w14:val="standard"/>
+        </w:rPr>
+        <w:t>]</w:t>
       </w:r>
       <w:r>
         <w:rPr>
@@ -3021,49 +3181,10 @@
         <w:rPr>
           <w14:ligatures w14:val="standard"/>
         </w:rPr>
-        <w:t xml:space="preserve"> and </w:t>
-      </w:r>
-      <w:r>
-        <w:rPr>
-          <w:rStyle w:val="FirstName"/>
-          <w14:ligatures w14:val="standard"/>
-        </w:rPr>
-        <w:t>F.N.M</w:t>
-      </w:r>
-      <w:r>
-        <w:rPr>
-          <w14:ligatures w14:val="standard"/>
-        </w:rPr>
-        <w:t xml:space="preserve"> </w:t>
-      </w:r>
-      <w:r>
-        <w:rPr>
-          <w:rStyle w:val="Surname"/>
-          <w14:ligatures w14:val="standard"/>
-        </w:rPr>
-        <w:t>Surname</w:t>
-      </w:r>
-      <w:r>
-        <w:rPr>
-          <w14:ligatures w14:val="standard"/>
-        </w:rPr>
         <w:t xml:space="preserve">, </w:t>
       </w:r>
       <w:r>
         <w:rPr>
-          <w:rStyle w:val="Year"/>
-          <w14:ligatures w14:val="standard"/>
-        </w:rPr>
-        <w:t>2018</w:t>
-      </w:r>
-      <w:r>
-        <w:rPr>
-          <w14:ligatures w14:val="standard"/>
-        </w:rPr>
-        <w:t xml:space="preserve"> </w:t>
-      </w:r>
-      <w:r>
-        <w:rPr>
           <w:rStyle w:val="ArticleTitle"/>
           <w14:ligatures w14:val="standard"/>
         </w:rPr>
@@ -3077,23 +3198,10 @@
       </w:r>
       <w:r>
         <w:rPr>
-          <w:rStyle w:val="BookTitle"/>
-          <w14:ligatures w14:val="standard"/>
-        </w:rPr>
-        <w:t>The title of book two</w:t>
-      </w:r>
-      <w:r>
-        <w:rPr>
-          <w14:ligatures w14:val="standard"/>
-        </w:rPr>
-        <w:t xml:space="preserve"> </w:t>
-      </w:r>
-      <w:r>
-        <w:rPr>
-          <w:rStyle w:val="Edition"/>
-          <w14:ligatures w14:val="standard"/>
-        </w:rPr>
-        <w:t>(2nd. ed.)</w:t>
+          <w:rStyle w:val="URL"/>
+          <w14:ligatures w14:val="standard"/>
+        </w:rPr>
+        <w:t>https://www.acm.org/publications/proceedings-template</w:t>
       </w:r>
       <w:r>
         <w:rPr>
@@ -3101,66 +3209,6 @@
         </w:rPr>
         <w:t>.</w:t>
       </w:r>
-      <w:r>
-        <w:rPr>
-          <w:lang w:eastAsia="it-IT"/>
-          <w14:ligatures w14:val="standard"/>
-        </w:rPr>
-        <w:t xml:space="preserve"> </w:t>
-      </w:r>
-      <w:r>
-        <w:rPr>
-          <w:rStyle w:val="Publisher"/>
-          <w14:ligatures w14:val="standard"/>
-        </w:rPr>
-        <w:t>Publisher Name</w:t>
-      </w:r>
-      <w:r>
-        <w:rPr>
-          <w:lang w:eastAsia="it-IT"/>
-          <w14:ligatures w14:val="standard"/>
-        </w:rPr>
-        <w:t xml:space="preserve">, </w:t>
-      </w:r>
-      <w:r>
-        <w:rPr>
-          <w:rStyle w:val="City"/>
-          <w14:ligatures w14:val="standard"/>
-        </w:rPr>
-        <w:t>City</w:t>
-      </w:r>
-      <w:r>
-        <w:rPr>
-          <w14:ligatures w14:val="standard"/>
-        </w:rPr>
-        <w:t xml:space="preserve">, </w:t>
-      </w:r>
-      <w:r>
-        <w:rPr>
-          <w:rStyle w:val="State"/>
-          <w14:ligatures w14:val="standard"/>
-        </w:rPr>
-        <w:t>State</w:t>
-      </w:r>
-      <w:r>
-        <w:rPr>
-          <w14:ligatures w14:val="standard"/>
-        </w:rPr>
-        <w:t xml:space="preserve">, </w:t>
-      </w:r>
-      <w:r>
-        <w:rPr>
-          <w:rStyle w:val="Country"/>
-          <w14:ligatures w14:val="standard"/>
-        </w:rPr>
-        <w:t>Country</w:t>
-      </w:r>
-      <w:r>
-        <w:rPr>
-          <w14:ligatures w14:val="standard"/>
-        </w:rPr>
-        <w:t>.</w:t>
-      </w:r>
     </w:p>
     <w:p>
       <w:pPr>
@@ -3169,230 +3217,6 @@
           <w14:ligatures w14:val="standard"/>
         </w:rPr>
       </w:pPr>
-      <w:r>
-        <w:rPr>
-          <w14:ligatures w14:val="standard"/>
-        </w:rPr>
-        <w:t>[4]</w:t>
-      </w:r>
-      <w:r>
-        <w:rPr>
-          <w14:ligatures w14:val="standard"/>
-        </w:rPr>
-        <w:tab/>
-      </w:r>
-      <w:r>
-        <w:rPr>
-          <w:rStyle w:val="EdFirstName"/>
-          <w14:ligatures w14:val="standard"/>
-        </w:rPr>
-        <w:t>Ian</w:t>
-      </w:r>
-      <w:r>
-        <w:rPr>
-          <w14:ligatures w14:val="standard"/>
-        </w:rPr>
-        <w:t xml:space="preserve"> </w:t>
-      </w:r>
-      <w:r>
-        <w:rPr>
-          <w:rStyle w:val="EdSurname"/>
-          <w14:ligatures w14:val="standard"/>
-        </w:rPr>
-        <w:t>Editor</w:t>
-      </w:r>
-      <w:r>
-        <w:rPr>
-          <w14:ligatures w14:val="standard"/>
-        </w:rPr>
-        <w:t xml:space="preserve"> </w:t>
-      </w:r>
-      <w:r>
-        <w:rPr>
-          <w:lang w:eastAsia="it-IT"/>
-          <w14:ligatures w14:val="standard"/>
-        </w:rPr>
-        <w:t xml:space="preserve">(Ed.). </w:t>
-      </w:r>
-      <w:r>
-        <w:rPr>
-          <w:rStyle w:val="Year"/>
-          <w14:ligatures w14:val="standard"/>
-        </w:rPr>
-        <w:t>2018</w:t>
-      </w:r>
-      <w:r>
-        <w:rPr>
-          <w:lang w:eastAsia="it-IT"/>
-          <w14:ligatures w14:val="standard"/>
-        </w:rPr>
-        <w:t xml:space="preserve">. </w:t>
-      </w:r>
-      <w:r>
-        <w:rPr>
-          <w:rStyle w:val="BookTitle"/>
-          <w:i/>
-          <w14:ligatures w14:val="standard"/>
-        </w:rPr>
-        <w:t xml:space="preserve">The title of book </w:t>
-      </w:r>
-      <w:proofErr w:type="gramStart"/>
-      <w:r>
-        <w:rPr>
-          <w:rStyle w:val="BookTitle"/>
-          <w:i/>
-          <w14:ligatures w14:val="standard"/>
-        </w:rPr>
-        <w:t>two</w:t>
-      </w:r>
-      <w:r>
-        <w:rPr>
-          <w14:ligatures w14:val="standard"/>
-        </w:rPr>
-        <w:t xml:space="preserve">  </w:t>
-      </w:r>
-      <w:r>
-        <w:rPr>
-          <w:rStyle w:val="Edition"/>
-          <w14:ligatures w14:val="standard"/>
-        </w:rPr>
-        <w:t>(</w:t>
-      </w:r>
-      <w:proofErr w:type="gramEnd"/>
-      <w:r>
-        <w:rPr>
-          <w:rStyle w:val="Edition"/>
-          <w14:ligatures w14:val="standard"/>
-        </w:rPr>
-        <w:t>2nd. ed.)</w:t>
-      </w:r>
-      <w:r>
-        <w:rPr>
-          <w14:ligatures w14:val="standard"/>
-        </w:rPr>
-        <w:t>.</w:t>
-      </w:r>
-      <w:r>
-        <w:rPr>
-          <w:lang w:eastAsia="it-IT"/>
-          <w14:ligatures w14:val="standard"/>
-        </w:rPr>
-        <w:t xml:space="preserve"> </w:t>
-      </w:r>
-      <w:r>
-        <w:rPr>
-          <w:rStyle w:val="Publisher"/>
-          <w14:ligatures w14:val="standard"/>
-        </w:rPr>
-        <w:t>University of XXX Press</w:t>
-      </w:r>
-      <w:r>
-        <w:rPr>
-          <w:lang w:eastAsia="it-IT"/>
-          <w14:ligatures w14:val="standard"/>
-        </w:rPr>
-        <w:t xml:space="preserve">, </w:t>
-      </w:r>
-      <w:r>
-        <w:rPr>
-          <w:rStyle w:val="City"/>
-          <w14:ligatures w14:val="standard"/>
-        </w:rPr>
-        <w:t>City</w:t>
-      </w:r>
-      <w:r>
-        <w:rPr>
-          <w:lang w:eastAsia="it-IT"/>
-          <w14:ligatures w14:val="standard"/>
-        </w:rPr>
-        <w:t xml:space="preserve">, </w:t>
-      </w:r>
-      <w:r>
-        <w:rPr>
-          <w:rStyle w:val="RefMisc"/>
-          <w14:ligatures w14:val="standard"/>
-        </w:rPr>
-        <w:t>Chapter 100</w:t>
-      </w:r>
-      <w:r>
-        <w:rPr>
-          <w:lang w:eastAsia="it-IT"/>
-          <w14:ligatures w14:val="standard"/>
-        </w:rPr>
-        <w:t xml:space="preserve">. </w:t>
-      </w:r>
-      <w:r>
-        <w:rPr>
-          <w:rStyle w:val="DOI"/>
-          <w14:ligatures w14:val="standard"/>
-        </w:rPr>
-        <w:t>DOI:</w:t>
-      </w:r>
-      <w:r>
-        <w:t xml:space="preserve"> </w:t>
-      </w:r>
-      <w:hyperlink r:id="rId18" w:history="1">
-        <w:r>
-          <w:t>http://dx.doi.org/10.1000/0-000-00000-0</w:t>
-        </w:r>
-      </w:hyperlink>
-      <w:r>
-        <w:rPr>
-          <w14:ligatures w14:val="standard"/>
-        </w:rPr>
-        <w:t>.</w:t>
-      </w:r>
-    </w:p>
-    <w:p>
-      <w:pPr>
-        <w:pStyle w:val="RefFormatPara"/>
-        <w:rPr>
-          <w14:ligatures w14:val="standard"/>
-        </w:rPr>
-      </w:pPr>
-      <w:r>
-        <w:rPr>
-          <w14:ligatures w14:val="standard"/>
-        </w:rPr>
-        <w:t xml:space="preserve">FirstName Surname, FirstName Surname and FirstName Surname. 2018. </w:t>
-      </w:r>
-      <w:r>
-        <w:rPr>
-          <w:bCs/>
-          <w14:ligatures w14:val="standard"/>
-        </w:rPr>
-        <w:t xml:space="preserve">Insert Your Title Here: Insert Subtitle Here. In </w:t>
-      </w:r>
-      <w:r>
-        <w:rPr>
-          <w:bCs/>
-          <w:i/>
-          <w14:ligatures w14:val="standard"/>
-        </w:rPr>
-        <w:t xml:space="preserve">Proceedings of ACM Woodstock conference (WOODSTOCK’18). ACM, New York, NY, USA, </w:t>
-      </w:r>
-      <w:r>
-        <w:rPr>
-          <w:bCs/>
-          <w:i/>
-          <w14:ligatures w14:val="standard"/>
-        </w:rPr>
-        <w:t>2</w:t>
-      </w:r>
-      <w:r>
-        <w:rPr>
-          <w:bCs/>
-          <w:i/>
-          <w14:ligatures w14:val="standard"/>
-        </w:rPr>
-        <w:t xml:space="preserve"> pages.</w:t>
-      </w:r>
-      <w:r>
-        <w:rPr>
-          <w14:ligatures w14:val="standard"/>
-        </w:rPr>
-        <w:t xml:space="preserve"> https://doi.org/10.1145/1234567890</w:t>
-      </w:r>
     </w:p>
     <w:p>
       <w:pPr>
@@ -3780,21 +3604,7 @@
             <w:rPr>
               <w:rFonts w:ascii="Linux Biolinum" w:hAnsi="Linux Biolinum" w:cs="Linux Biolinum"/>
             </w:rPr>
-            <w:t xml:space="preserve">WOODSTOCK’18, </w:t>
-          </w:r>
-          <w:proofErr w:type="gramStart"/>
-          <w:r>
-            <w:rPr>
-              <w:rFonts w:ascii="Linux Biolinum" w:hAnsi="Linux Biolinum" w:cs="Linux Biolinum"/>
-            </w:rPr>
-            <w:t>June,</w:t>
-          </w:r>
-          <w:proofErr w:type="gramEnd"/>
-          <w:r>
-            <w:rPr>
-              <w:rFonts w:ascii="Linux Biolinum" w:hAnsi="Linux Biolinum" w:cs="Linux Biolinum"/>
-            </w:rPr>
-            <w:t xml:space="preserve"> 2018, El Paso, Texas USA</w:t>
+            <w:t>WOODSTOCK’18, June, 2018, El Paso, Texas USA</w:t>
           </w:r>
         </w:p>
       </w:tc>
@@ -4615,7 +4425,6 @@
   <w:style w:type="character" w:default="1" w:styleId="DefaultParagraphFont">
     <w:name w:val="Default Paragraph Font"/>
     <w:uiPriority w:val="1"/>
-    <w:semiHidden/>
     <w:unhideWhenUsed/>
   </w:style>
   <w:style w:type="table" w:default="1" w:styleId="TableNormal">

</xml_diff>

<commit_message>
more changes to doc
</commit_message>
<xml_diff>
--- a/Report/An Investigation into what causes crash Injuries, Fatalities.docx
+++ b/Report/An Investigation into what causes crash Injuries, Fatalities.docx
@@ -2654,12 +2654,328 @@
         <w:pStyle w:val="Para"/>
       </w:pPr>
       <w:r>
-        <w:t>Data mining was done using the Weka software released by the University of Wa</w:t>
+        <w:t>Data mining was done using the Weka software released by the University of Waikato in New Zealand under the GNU public license. Under the explorer tool, the primary applications we will be utilizing is classification and association.</w:t>
+      </w:r>
+    </w:p>
+    <w:p>
+      <w:pPr>
+        <w:pStyle w:val="Para"/>
+        <w:rPr>
+          <w:b/>
+        </w:rPr>
+      </w:pPr>
+      <w:r>
+        <w:rPr>
+          <w:b/>
+        </w:rPr>
+        <w:t>2.</w:t>
+      </w:r>
+      <w:r>
+        <w:rPr>
+          <w:b/>
+        </w:rPr>
+        <w:t>3</w:t>
+      </w:r>
+      <w:r>
+        <w:rPr>
+          <w:b/>
+        </w:rPr>
+        <w:t>.</w:t>
+      </w:r>
+      <w:r>
+        <w:rPr>
+          <w:b/>
+        </w:rPr>
+        <w:t>2</w:t>
+      </w:r>
+      <w:r>
+        <w:rPr>
+          <w:b/>
+        </w:rPr>
+        <w:t xml:space="preserve"> </w:t>
+      </w:r>
+      <w:r>
+        <w:rPr>
+          <w:b/>
+        </w:rPr>
+        <w:t>–</w:t>
+      </w:r>
+      <w:r>
+        <w:rPr>
+          <w:b/>
+        </w:rPr>
+        <w:t xml:space="preserve"> </w:t>
+      </w:r>
+      <w:r>
+        <w:rPr>
+          <w:b/>
+        </w:rPr>
+        <w:t>Weka Data Format (ARFF)</w:t>
+      </w:r>
+    </w:p>
+    <w:p>
+      <w:pPr>
+        <w:pStyle w:val="Para"/>
+      </w:pPr>
+      <w:r>
+        <w:t xml:space="preserve">Weka primarily uses a file format known as Attribute-Relation File format (ARFF). Because our test and training files were in the CSV file format, we had to convert them into ARFF format. </w:t>
+      </w:r>
+    </w:p>
+    <w:p>
+      <w:pPr>
+        <w:pStyle w:val="Para"/>
+        <w:rPr>
+          <w:b/>
+        </w:rPr>
+      </w:pPr>
+      <w:r>
+        <w:rPr>
+          <w:b/>
+        </w:rPr>
+        <w:t>2.</w:t>
+      </w:r>
+      <w:r>
+        <w:rPr>
+          <w:b/>
+        </w:rPr>
+        <w:t>3</w:t>
+      </w:r>
+      <w:r>
+        <w:rPr>
+          <w:b/>
+        </w:rPr>
+        <w:t>.</w:t>
+      </w:r>
+      <w:r>
+        <w:rPr>
+          <w:b/>
+        </w:rPr>
+        <w:t>2</w:t>
+      </w:r>
+      <w:r>
+        <w:rPr>
+          <w:b/>
+        </w:rPr>
+        <w:t xml:space="preserve"> </w:t>
+      </w:r>
+      <w:r>
+        <w:rPr>
+          <w:b/>
+        </w:rPr>
+        <w:t>–</w:t>
+      </w:r>
+      <w:r>
+        <w:rPr>
+          <w:b/>
+        </w:rPr>
+        <w:t xml:space="preserve"> </w:t>
+      </w:r>
+      <w:r>
+        <w:rPr>
+          <w:b/>
+        </w:rPr>
+        <w:t>Association Analysis</w:t>
+      </w:r>
+    </w:p>
+    <w:p>
+      <w:pPr>
+        <w:pStyle w:val="Para"/>
+      </w:pPr>
+      <w:r>
+        <w:t xml:space="preserve">Before dealing with any type of classification, we were interested in what antecedents lead to fatalities. To accomplish this, class association rules (CAR) was set to true with the class index being set to 18 to indicate Injury Classification as the consequent (as a minor note, setting a specific consequent will only output Confidence so we will not be displaying any other metrics such as Lift). </w:t>
+      </w:r>
+      <w:r>
+        <w:t>The minimum confidence is set to 0.</w:t>
+      </w:r>
+      <w:r>
+        <w:t>3</w:t>
+      </w:r>
+      <w:r>
+        <w:t xml:space="preserve">, and the lower bound minimum support is set to .0001 (this means that for an item to be considered frequent it must be </w:t>
+      </w:r>
+      <w:proofErr w:type="gramStart"/>
+      <w:r>
+        <w:t>appear</w:t>
+      </w:r>
+      <w:proofErr w:type="gramEnd"/>
+      <w:r>
+        <w:t xml:space="preserve"> in about .0001 % of the data).</w:t>
+      </w:r>
+    </w:p>
+    <w:p>
+      <w:pPr>
+        <w:pStyle w:val="Para"/>
+      </w:pPr>
+      <w:r>
+        <w:t>After running association analysis with these parameters on the training data, we selected a few interesting rules that were found:</w:t>
+      </w:r>
+    </w:p>
+    <w:p>
+      <w:pPr>
+        <w:pStyle w:val="Para"/>
+        <w:numPr>
+          <w:ilvl w:val="0"/>
+          <w:numId w:val="4"/>
+        </w:numPr>
+      </w:pPr>
+      <w:r>
+        <w:t>TRAFFIC_CONTROL_DEVICE=NO_CONTROLS LIGHTING_CONDITION=DARKNESS</w:t>
+      </w:r>
+      <w:r>
+        <w:t xml:space="preserve"> </w:t>
+      </w:r>
+      <w:r>
+        <w:t>LIGHTED ROAD ROAD_DEFECT=NO DEFECTS SEX=M ==&gt; INJURY_CLASSIFICATION=FATAL</w:t>
+      </w:r>
+      <w:r>
+        <w:t xml:space="preserve"> </w:t>
+      </w:r>
+      <w:r>
+        <w:t>conf:(0.87)</w:t>
+      </w:r>
+    </w:p>
+    <w:p>
+      <w:pPr>
+        <w:pStyle w:val="Para"/>
+        <w:numPr>
+          <w:ilvl w:val="0"/>
+          <w:numId w:val="4"/>
+        </w:numPr>
+      </w:pPr>
+      <w:r>
+        <w:lastRenderedPageBreak/>
+        <w:t>FIRST_CRASH_TYPE=FIXED OBJECT SEX=M ==&gt; INJURY_CLASSIFICATION=FATAL</w:t>
+      </w:r>
+      <w:r>
+        <w:t xml:space="preserve"> </w:t>
+      </w:r>
+      <w:r>
+        <w:t>conf:(0.85)</w:t>
+      </w:r>
+    </w:p>
+    <w:p>
+      <w:pPr>
+        <w:pStyle w:val="Para"/>
+        <w:numPr>
+          <w:ilvl w:val="0"/>
+          <w:numId w:val="4"/>
+        </w:numPr>
+      </w:pPr>
+      <w:r>
+        <w:t>LIGHTING_CONDITION=DAYLIGHT</w:t>
+      </w:r>
+      <w:r>
+        <w:t xml:space="preserve"> </w:t>
+      </w:r>
+      <w:r>
+        <w:t>FIRST_CRASH_TYPE=ANIMAL==&gt; INJURY_CLASSIFICATION=FATAL</w:t>
+      </w:r>
+      <w:r>
+        <w:t xml:space="preserve"> conf:(0.33)</w:t>
+      </w:r>
+    </w:p>
+    <w:p>
+      <w:pPr>
+        <w:pStyle w:val="Para"/>
+        <w:ind w:left="360"/>
+      </w:pPr>
+      <w:r>
+        <w:t>The first rule states that c</w:t>
+      </w:r>
+      <w:r>
+        <w:t>rashing in a lighted non-defective road at night and being male leads to fatal</w:t>
+      </w:r>
+      <w:r>
+        <w:t xml:space="preserve"> injury. The second rule states that c</w:t>
+      </w:r>
+      <w:r>
+        <w:t>rashing into a fixed object (</w:t>
+      </w:r>
+      <w:proofErr w:type="spellStart"/>
+      <w:r>
+        <w:t>e.g</w:t>
+      </w:r>
+      <w:proofErr w:type="spellEnd"/>
+      <w:r>
+        <w:t>: tree) and being male leads to fatal</w:t>
+      </w:r>
+      <w:r>
+        <w:t xml:space="preserve"> injury. The third rule states that c</w:t>
+      </w:r>
+      <w:r>
+        <w:t>rashing into an animal in daylight leads to fatal injury</w:t>
+      </w:r>
+      <w:r>
+        <w:t xml:space="preserve">. Even though the third rule has an extremely low confidence compared to the two other rules, it is still interesting to note despite the low likelihood of it occurring. </w:t>
+      </w:r>
+    </w:p>
+    <w:p>
+      <w:pPr>
+        <w:pStyle w:val="Para"/>
+        <w:rPr>
+          <w:b/>
+        </w:rPr>
+      </w:pPr>
+      <w:r>
+        <w:rPr>
+          <w:b/>
+        </w:rPr>
+        <w:t>2.</w:t>
+      </w:r>
+      <w:r>
+        <w:rPr>
+          <w:b/>
+        </w:rPr>
+        <w:t>3</w:t>
+      </w:r>
+      <w:r>
+        <w:rPr>
+          <w:b/>
+        </w:rPr>
+        <w:t>.</w:t>
+      </w:r>
+      <w:r>
+        <w:rPr>
+          <w:b/>
+        </w:rPr>
+        <w:t>3</w:t>
+      </w:r>
+      <w:r>
+        <w:rPr>
+          <w:b/>
+        </w:rPr>
+        <w:t xml:space="preserve"> </w:t>
+      </w:r>
+      <w:r>
+        <w:rPr>
+          <w:b/>
+        </w:rPr>
+        <w:t>–</w:t>
+      </w:r>
+      <w:r>
+        <w:rPr>
+          <w:b/>
+        </w:rPr>
+        <w:t xml:space="preserve"> </w:t>
+      </w:r>
+      <w:r>
+        <w:rPr>
+          <w:b/>
+        </w:rPr>
+        <w:t>Classification</w:t>
+      </w:r>
+    </w:p>
+    <w:p>
+      <w:pPr>
+        <w:pStyle w:val="Para"/>
+      </w:pPr>
+      <w:r>
+        <w:t xml:space="preserve">Additionally, Weka was used to do classification. Weka contains a plethora of classification algorithms at our use, however we only decided to use a handful. Given our dataset (knowing that we had </w:t>
       </w:r>
       <w:bookmarkStart w:id="3" w:name="_GoBack"/>
       <w:bookmarkEnd w:id="3"/>
       <w:r>
-        <w:t>ikato in New Zealand under the GNU public license. Under the explorer tool, the primary applications we will be utilizing is classification and association.</w:t>
+        <w:t>the ground truths and a decent number of features), we decided on primarily using Naïve Bayes, Random Tree, and Random Forest.</w:t>
       </w:r>
     </w:p>
     <w:p>
@@ -2691,7 +3007,7 @@
         <w:rPr>
           <w:b/>
         </w:rPr>
-        <w:t>2</w:t>
+        <w:t>4</w:t>
       </w:r>
       <w:r>
         <w:rPr>
@@ -2715,91 +3031,83 @@
         <w:rPr>
           <w:b/>
         </w:rPr>
-        <w:t>Weka</w:t>
-      </w:r>
-      <w:r>
-        <w:rPr>
-          <w:b/>
-        </w:rPr>
-        <w:t xml:space="preserve"> Data Format (ARFF)</w:t>
-      </w:r>
-    </w:p>
-    <w:p>
-      <w:pPr>
-        <w:pStyle w:val="Para"/>
-      </w:pPr>
-      <w:r>
-        <w:t xml:space="preserve">Weka primarily uses a file format known as Attribute-Relation File format (ARFF). Because our test and training files were in the CSV file format, we had to convert them into ARFF format. </w:t>
-      </w:r>
-    </w:p>
-    <w:p>
-      <w:pPr>
-        <w:pStyle w:val="Para"/>
-        <w:rPr>
-          <w:b/>
-        </w:rPr>
-      </w:pPr>
-      <w:r>
-        <w:rPr>
-          <w:b/>
-        </w:rPr>
-        <w:t>2.</w:t>
-      </w:r>
-      <w:r>
-        <w:rPr>
-          <w:b/>
-        </w:rPr>
-        <w:t>3</w:t>
-      </w:r>
-      <w:r>
-        <w:rPr>
-          <w:b/>
-        </w:rPr>
-        <w:t>.</w:t>
-      </w:r>
-      <w:r>
-        <w:rPr>
-          <w:b/>
-        </w:rPr>
-        <w:t>2</w:t>
-      </w:r>
-      <w:r>
-        <w:rPr>
-          <w:b/>
-        </w:rPr>
-        <w:t xml:space="preserve"> </w:t>
-      </w:r>
-      <w:r>
-        <w:rPr>
-          <w:b/>
-        </w:rPr>
-        <w:t>–</w:t>
-      </w:r>
-      <w:r>
-        <w:rPr>
-          <w:b/>
-        </w:rPr>
-        <w:t xml:space="preserve"> </w:t>
-      </w:r>
-      <w:r>
-        <w:rPr>
-          <w:b/>
-        </w:rPr>
-        <w:t>Association Analysis</w:t>
-      </w:r>
-    </w:p>
-    <w:p>
-      <w:pPr>
-        <w:pStyle w:val="Para"/>
-      </w:pPr>
-      <w:r>
-        <w:t xml:space="preserve">Before dealing with any type of classification, we were interested in what antecedents lead to fatalities. To accomplish this, class association rules (CAR) was set to true with the class index being set to 18 to indicate Injury Classification as the consequent (as a minor note, setting a specific consequent will only output Confidence so we will not be displaying any other metrics such as Lift). </w:t>
-      </w:r>
-    </w:p>
-    <w:p>
-      <w:pPr>
-        <w:pStyle w:val="Para"/>
-      </w:pPr>
+        <w:t>Naïve Bayes</w:t>
+      </w:r>
+    </w:p>
+    <w:p>
+      <w:pPr>
+        <w:pStyle w:val="Para"/>
+      </w:pPr>
+      <w:r>
+        <w:t>Naïve Bayes is a basic probability-based classifier with assumes the independent nature of features. This independent assumption makes the classification very fast. The formula by which Naïve Bayes operates is</w:t>
+      </w:r>
+      <w:r>
+        <w:t>:</w:t>
+      </w:r>
+    </w:p>
+    <w:p>
+      <w:pPr>
+        <w:pStyle w:val="Para"/>
+      </w:pPr>
+      <w:r>
+        <w:rPr>
+          <w:noProof/>
+        </w:rPr>
+        <w:drawing>
+          <wp:inline distT="0" distB="0" distL="0" distR="0" wp14:anchorId="3226C747" wp14:editId="2B528D11">
+            <wp:extent cx="2657475" cy="459521"/>
+            <wp:effectExtent l="0" t="0" r="0" b="0"/>
+            <wp:docPr id="6" name="Picture 6"/>
+            <wp:cNvGraphicFramePr>
+              <a:graphicFrameLocks xmlns:a="http://schemas.openxmlformats.org/drawingml/2006/main" noChangeAspect="1"/>
+            </wp:cNvGraphicFramePr>
+            <a:graphic xmlns:a="http://schemas.openxmlformats.org/drawingml/2006/main">
+              <a:graphicData uri="http://schemas.openxmlformats.org/drawingml/2006/picture">
+                <pic:pic xmlns:pic="http://schemas.openxmlformats.org/drawingml/2006/picture">
+                  <pic:nvPicPr>
+                    <pic:cNvPr id="1" name=""/>
+                    <pic:cNvPicPr/>
+                  </pic:nvPicPr>
+                  <pic:blipFill>
+                    <a:blip r:embed="rId18"/>
+                    <a:stretch>
+                      <a:fillRect/>
+                    </a:stretch>
+                  </pic:blipFill>
+                  <pic:spPr>
+                    <a:xfrm>
+                      <a:off x="0" y="0"/>
+                      <a:ext cx="2739143" cy="473643"/>
+                    </a:xfrm>
+                    <a:prstGeom prst="rect">
+                      <a:avLst/>
+                    </a:prstGeom>
+                  </pic:spPr>
+                </pic:pic>
+              </a:graphicData>
+            </a:graphic>
+          </wp:inline>
+        </w:drawing>
+      </w:r>
+    </w:p>
+    <w:p>
+      <w:pPr>
+        <w:pStyle w:val="Para"/>
+      </w:pPr>
+      <w:r>
+        <w:t>The advantage of using Naïve Bayes with our dataset is that it is very fast, linearly scalable with the number of feature</w:t>
+      </w:r>
+      <w:r>
+        <w:t>s, and can easily be used for multi class classification problem prediction.</w:t>
+      </w:r>
+    </w:p>
+    <w:p>
+      <w:pPr>
+        <w:pStyle w:val="Para"/>
+      </w:pPr>
+      <w:r>
+        <w:t>Given that we have a multi class problem, it was quite easy to determine that Naïve Bayes would be one of the algorithms to use during classification.</w:t>
+      </w:r>
     </w:p>
     <w:p>
       <w:pPr>
@@ -2873,7 +3181,6 @@
         <w:rPr>
           <w14:ligatures w14:val="standard"/>
         </w:rPr>
-        <w:lastRenderedPageBreak/>
         <w:t xml:space="preserve">Right click on the inserted picture and select the </w:t>
       </w:r>
       <w:r>
@@ -3017,7 +3324,10 @@
         <w:t xml:space="preserve"> Heading Level 4. </w:t>
       </w:r>
       <w:r>
-        <w:t>Insert paragraph text here. Insert paragraph text here. Insert paragraph text here. Insert paragraph text here. Insert paragraph text here. Insert paragraph text here. Insert paragraph text here. Insert paragraph text here. Insert paragraph text here. Insert paragraph text here. Insert paragraph text here.</w:t>
+        <w:t xml:space="preserve">Insert paragraph text here. Insert paragraph text here. Insert paragraph text here. Insert paragraph text here. Insert paragraph text here. Insert paragraph text here. </w:t>
+      </w:r>
+      <w:r>
+        <w:t>Insert paragraph text here. Insert paragraph text here. Insert paragraph text here. Insert paragraph text here. Insert paragraph text here.</w:t>
       </w:r>
     </w:p>
     <w:p>
@@ -3911,6 +4221,95 @@
 <file path=word/numbering.xml><?xml version="1.0" encoding="utf-8"?>
 <w:numbering xmlns:wpc="http://schemas.microsoft.com/office/word/2010/wordprocessingCanvas" xmlns:cx="http://schemas.microsoft.com/office/drawing/2014/chartex" xmlns:cx1="http://schemas.microsoft.com/office/drawing/2015/9/8/chartex" xmlns:cx2="http://schemas.microsoft.com/office/drawing/2015/10/21/chartex" xmlns:cx3="http://schemas.microsoft.com/office/drawing/2016/5/9/chartex" xmlns:cx4="http://schemas.microsoft.com/office/drawing/2016/5/10/chartex" xmlns:cx5="http://schemas.microsoft.com/office/drawing/2016/5/11/chartex" xmlns:cx6="http://schemas.microsoft.com/office/drawing/2016/5/12/chartex" xmlns:cx7="http://schemas.microsoft.com/office/drawing/2016/5/13/chartex" xmlns:cx8="http://schemas.microsoft.com/office/drawing/2016/5/14/chartex" xmlns:mc="http://schemas.openxmlformats.org/markup-compatibility/2006" xmlns:aink="http://schemas.microsoft.com/office/drawing/2016/ink" xmlns:am3d="http://schemas.microsoft.com/office/drawing/2017/model3d" xmlns:o="urn:schemas-microsoft-com:office:office" xmlns:r="http://schemas.openxmlformats.org/officeDocument/2006/relationships" xmlns:m="http://schemas.openxmlformats.org/officeDocument/2006/math" xmlns:v="urn:schemas-microsoft-com:vml" xmlns:wp14="http://schemas.microsoft.com/office/word/2010/wordprocessingDrawing" xmlns:wp="http://schemas.openxmlformats.org/drawingml/2006/wordprocessingDrawing" xmlns:w10="urn:schemas-microsoft-com:office:word" xmlns:w="http://schemas.openxmlformats.org/wordprocessingml/2006/main" xmlns:w14="http://schemas.microsoft.com/office/word/2010/wordml" xmlns:w15="http://schemas.microsoft.com/office/word/2012/wordml" xmlns:w16cid="http://schemas.microsoft.com/office/word/2016/wordml/cid" xmlns:w16se="http://schemas.microsoft.com/office/word/2015/wordml/symex" xmlns:wpg="http://schemas.microsoft.com/office/word/2010/wordprocessingGroup" xmlns:wpi="http://schemas.microsoft.com/office/word/2010/wordprocessingInk" xmlns:wne="http://schemas.microsoft.com/office/word/2006/wordml" xmlns:wps="http://schemas.microsoft.com/office/word/2010/wordprocessingShape" mc:Ignorable="w14 w15 w16se w16cid wp14">
   <w:abstractNum w:abstractNumId="0" w15:restartNumberingAfterBreak="0">
+    <w:nsid w:val="1CD843A9"/>
+    <w:multiLevelType w:val="hybridMultilevel"/>
+    <w:tmpl w:val="47CCEFE0"/>
+    <w:lvl w:ilvl="0" w:tplc="0409000F">
+      <w:start w:val="1"/>
+      <w:numFmt w:val="decimal"/>
+      <w:lvlText w:val="%1."/>
+      <w:lvlJc w:val="left"/>
+      <w:pPr>
+        <w:ind w:left="720" w:hanging="360"/>
+      </w:pPr>
+      <w:rPr>
+        <w:rFonts w:hint="default"/>
+      </w:rPr>
+    </w:lvl>
+    <w:lvl w:ilvl="1" w:tplc="04090019" w:tentative="1">
+      <w:start w:val="1"/>
+      <w:numFmt w:val="lowerLetter"/>
+      <w:lvlText w:val="%2."/>
+      <w:lvlJc w:val="left"/>
+      <w:pPr>
+        <w:ind w:left="1440" w:hanging="360"/>
+      </w:pPr>
+    </w:lvl>
+    <w:lvl w:ilvl="2" w:tplc="0409001B" w:tentative="1">
+      <w:start w:val="1"/>
+      <w:numFmt w:val="lowerRoman"/>
+      <w:lvlText w:val="%3."/>
+      <w:lvlJc w:val="right"/>
+      <w:pPr>
+        <w:ind w:left="2160" w:hanging="180"/>
+      </w:pPr>
+    </w:lvl>
+    <w:lvl w:ilvl="3" w:tplc="0409000F" w:tentative="1">
+      <w:start w:val="1"/>
+      <w:numFmt w:val="decimal"/>
+      <w:lvlText w:val="%4."/>
+      <w:lvlJc w:val="left"/>
+      <w:pPr>
+        <w:ind w:left="2880" w:hanging="360"/>
+      </w:pPr>
+    </w:lvl>
+    <w:lvl w:ilvl="4" w:tplc="04090019" w:tentative="1">
+      <w:start w:val="1"/>
+      <w:numFmt w:val="lowerLetter"/>
+      <w:lvlText w:val="%5."/>
+      <w:lvlJc w:val="left"/>
+      <w:pPr>
+        <w:ind w:left="3600" w:hanging="360"/>
+      </w:pPr>
+    </w:lvl>
+    <w:lvl w:ilvl="5" w:tplc="0409001B" w:tentative="1">
+      <w:start w:val="1"/>
+      <w:numFmt w:val="lowerRoman"/>
+      <w:lvlText w:val="%6."/>
+      <w:lvlJc w:val="right"/>
+      <w:pPr>
+        <w:ind w:left="4320" w:hanging="180"/>
+      </w:pPr>
+    </w:lvl>
+    <w:lvl w:ilvl="6" w:tplc="0409000F" w:tentative="1">
+      <w:start w:val="1"/>
+      <w:numFmt w:val="decimal"/>
+      <w:lvlText w:val="%7."/>
+      <w:lvlJc w:val="left"/>
+      <w:pPr>
+        <w:ind w:left="5040" w:hanging="360"/>
+      </w:pPr>
+    </w:lvl>
+    <w:lvl w:ilvl="7" w:tplc="04090019" w:tentative="1">
+      <w:start w:val="1"/>
+      <w:numFmt w:val="lowerLetter"/>
+      <w:lvlText w:val="%8."/>
+      <w:lvlJc w:val="left"/>
+      <w:pPr>
+        <w:ind w:left="5760" w:hanging="360"/>
+      </w:pPr>
+    </w:lvl>
+    <w:lvl w:ilvl="8" w:tplc="0409001B" w:tentative="1">
+      <w:start w:val="1"/>
+      <w:numFmt w:val="lowerRoman"/>
+      <w:lvlText w:val="%9."/>
+      <w:lvlJc w:val="right"/>
+      <w:pPr>
+        <w:ind w:left="6480" w:hanging="180"/>
+      </w:pPr>
+    </w:lvl>
+  </w:abstractNum>
+  <w:abstractNum w:abstractNumId="1" w15:restartNumberingAfterBreak="0">
     <w:nsid w:val="1FBB11D1"/>
     <w:multiLevelType w:val="hybridMultilevel"/>
     <w:tmpl w:val="422E5A4A"/>
@@ -3996,7 +4395,7 @@
       </w:pPr>
     </w:lvl>
   </w:abstractNum>
-  <w:abstractNum w:abstractNumId="1" w15:restartNumberingAfterBreak="0">
+  <w:abstractNum w:abstractNumId="2" w15:restartNumberingAfterBreak="0">
     <w:nsid w:val="22A25917"/>
     <w:multiLevelType w:val="hybridMultilevel"/>
     <w:tmpl w:val="422E5A4A"/>
@@ -4082,7 +4481,7 @@
       </w:pPr>
     </w:lvl>
   </w:abstractNum>
-  <w:abstractNum w:abstractNumId="2" w15:restartNumberingAfterBreak="0">
+  <w:abstractNum w:abstractNumId="3" w15:restartNumberingAfterBreak="0">
     <w:nsid w:val="612D4DC5"/>
     <w:multiLevelType w:val="hybridMultilevel"/>
     <w:tmpl w:val="C13A82DE"/>
@@ -4197,12 +4596,15 @@
     </w:lvl>
   </w:abstractNum>
   <w:num w:numId="1">
+    <w:abstractNumId w:val="3"/>
+  </w:num>
+  <w:num w:numId="2">
     <w:abstractNumId w:val="2"/>
   </w:num>
-  <w:num w:numId="2">
+  <w:num w:numId="3">
     <w:abstractNumId w:val="1"/>
   </w:num>
-  <w:num w:numId="3">
+  <w:num w:numId="4">
     <w:abstractNumId w:val="0"/>
   </w:num>
 </w:numbering>
@@ -4618,7 +5020,6 @@
   <w:style w:type="character" w:default="1" w:styleId="DefaultParagraphFont">
     <w:name w:val="Default Paragraph Font"/>
     <w:uiPriority w:val="1"/>
-    <w:semiHidden/>
     <w:unhideWhenUsed/>
   </w:style>
   <w:style w:type="table" w:default="1" w:styleId="TableNormal">
@@ -5515,6 +5916,18 @@
       <w:rFonts w:ascii="Times New Roman" w:eastAsia="Times New Roman" w:hAnsi="Times New Roman" w:cs="Times New Roman"/>
       <w:sz w:val="24"/>
       <w:szCs w:val="24"/>
+    </w:rPr>
+  </w:style>
+  <w:style w:type="character" w:styleId="UnresolvedMention">
+    <w:name w:val="Unresolved Mention"/>
+    <w:basedOn w:val="DefaultParagraphFont"/>
+    <w:uiPriority w:val="99"/>
+    <w:semiHidden/>
+    <w:unhideWhenUsed/>
+    <w:rsid w:val="005411B8"/>
+    <w:rPr>
+      <w:color w:val="605E5C"/>
+      <w:shd w:val="clear" w:color="auto" w:fill="E1DFDD"/>
     </w:rPr>
   </w:style>
 </w:styles>

</xml_diff>

<commit_message>
wrote more on data mining in word
</commit_message>
<xml_diff>
--- a/Report/An Investigation into what causes crash Injuries, Fatalities.docx
+++ b/Report/An Investigation into what causes crash Injuries, Fatalities.docx
@@ -2877,7 +2877,6 @@
     <w:p>
       <w:pPr>
         <w:pStyle w:val="Para"/>
-        <w:ind w:left="360"/>
       </w:pPr>
       <w:r>
         <w:t>The first rule states that c</w:t>
@@ -2970,12 +2969,7 @@
         <w:pStyle w:val="Para"/>
       </w:pPr>
       <w:r>
-        <w:t xml:space="preserve">Additionally, Weka was used to do classification. Weka contains a plethora of classification algorithms at our use, however we only decided to use a handful. Given our dataset (knowing that we had </w:t>
-      </w:r>
-      <w:bookmarkStart w:id="3" w:name="_GoBack"/>
-      <w:bookmarkEnd w:id="3"/>
-      <w:r>
-        <w:t>the ground truths and a decent number of features), we decided on primarily using Naïve Bayes, Random Tree, and Random Forest.</w:t>
+        <w:t>Additionally, Weka was used to do classification. Weka contains a plethora of classification algorithms at our use, however we only decided to use a handful. Given our dataset (knowing that we had the ground truths and a decent number of features), we decided on primarily using Naïve Bayes, Random Tree, and Random Forest.</w:t>
       </w:r>
     </w:p>
     <w:p>
@@ -3039,25 +3033,706 @@
         <w:pStyle w:val="Para"/>
       </w:pPr>
       <w:r>
-        <w:t>Naïve Bayes is a basic probability-based classifier with assumes the independent nature of features. This independent assumption makes the classification very fast. The formula by which Naïve Bayes operates is</w:t>
-      </w:r>
-      <w:r>
-        <w:t>:</w:t>
-      </w:r>
-    </w:p>
-    <w:p>
-      <w:pPr>
-        <w:pStyle w:val="Para"/>
-      </w:pPr>
-      <w:r>
-        <w:rPr>
-          <w:noProof/>
-        </w:rPr>
+        <w:t>Naïve Bayes is a basic probability-based classifier with assumes the independent nature of features. This independent assumption makes the classification very fast.</w:t>
+      </w:r>
+      <w:r>
+        <w:t xml:space="preserve"> </w:t>
+      </w:r>
+      <w:r>
+        <w:t>The advantage of using Naïve Bayes with our dataset is that it is very fast, linearly scalable with the number of feature</w:t>
+      </w:r>
+      <w:r>
+        <w:t>s, and can easily be used for multi class classification problem prediction.</w:t>
+      </w:r>
+    </w:p>
+    <w:p>
+      <w:pPr>
+        <w:pStyle w:val="Para"/>
+      </w:pPr>
+      <w:r>
+        <w:t>Given that we have a multi class problem, it was quite easy to determine that Naïve Bayes would be one of the algorithms to use during classification.</w:t>
+      </w:r>
+    </w:p>
+    <w:p>
+      <w:pPr>
+        <w:pStyle w:val="Para"/>
+        <w:rPr>
+          <w:b/>
+        </w:rPr>
+      </w:pPr>
+      <w:r>
+        <w:rPr>
+          <w:b/>
+        </w:rPr>
+        <w:t>2.</w:t>
+      </w:r>
+      <w:r>
+        <w:rPr>
+          <w:b/>
+        </w:rPr>
+        <w:t>3</w:t>
+      </w:r>
+      <w:r>
+        <w:rPr>
+          <w:b/>
+        </w:rPr>
+        <w:t>.</w:t>
+      </w:r>
+      <w:r>
+        <w:rPr>
+          <w:b/>
+        </w:rPr>
+        <w:t>5</w:t>
+      </w:r>
+      <w:r>
+        <w:rPr>
+          <w:b/>
+        </w:rPr>
+        <w:t xml:space="preserve"> </w:t>
+      </w:r>
+      <w:r>
+        <w:rPr>
+          <w:b/>
+        </w:rPr>
+        <w:t>–</w:t>
+      </w:r>
+      <w:r>
+        <w:rPr>
+          <w:b/>
+        </w:rPr>
+        <w:t xml:space="preserve"> </w:t>
+      </w:r>
+      <w:r>
+        <w:rPr>
+          <w:b/>
+        </w:rPr>
+        <w:t>Random Tree</w:t>
+      </w:r>
+    </w:p>
+    <w:p>
+      <w:pPr>
+        <w:pStyle w:val="Para"/>
+      </w:pPr>
+      <w:r>
+        <w:t xml:space="preserve">Random Tree is a supervised classifier in which there many individual learners deployed. Bagging is used to produce random sets to construct a decision tree where each node is split on the best split among variables. The Random Tree algorithm is relatively quick and works well with </w:t>
+      </w:r>
+      <w:proofErr w:type="gramStart"/>
+      <w:r>
+        <w:t>a large number of</w:t>
+      </w:r>
+      <w:proofErr w:type="gramEnd"/>
+      <w:r>
+        <w:t xml:space="preserve"> features. Considering our features, we knew Random Tree would be a good fit as our data, at a glance, fit like a tree meaning there were many different edges to different injury classifications.</w:t>
+      </w:r>
+    </w:p>
+    <w:p>
+      <w:pPr>
+        <w:pStyle w:val="Para"/>
+        <w:rPr>
+          <w:b/>
+        </w:rPr>
+      </w:pPr>
+      <w:r>
+        <w:rPr>
+          <w:b/>
+        </w:rPr>
+        <w:t>2.</w:t>
+      </w:r>
+      <w:r>
+        <w:rPr>
+          <w:b/>
+        </w:rPr>
+        <w:t>3</w:t>
+      </w:r>
+      <w:r>
+        <w:rPr>
+          <w:b/>
+        </w:rPr>
+        <w:t>.</w:t>
+      </w:r>
+      <w:r>
+        <w:rPr>
+          <w:b/>
+        </w:rPr>
+        <w:t>6</w:t>
+      </w:r>
+      <w:r>
+        <w:rPr>
+          <w:b/>
+        </w:rPr>
+        <w:t xml:space="preserve"> </w:t>
+      </w:r>
+      <w:r>
+        <w:rPr>
+          <w:b/>
+        </w:rPr>
+        <w:t>–</w:t>
+      </w:r>
+      <w:r>
+        <w:rPr>
+          <w:b/>
+        </w:rPr>
+        <w:t xml:space="preserve"> </w:t>
+      </w:r>
+      <w:r>
+        <w:rPr>
+          <w:b/>
+        </w:rPr>
+        <w:t xml:space="preserve">Random </w:t>
+      </w:r>
+      <w:r>
+        <w:rPr>
+          <w:b/>
+        </w:rPr>
+        <w:t>Forest</w:t>
+      </w:r>
+    </w:p>
+    <w:p>
+      <w:pPr>
+        <w:pStyle w:val="Para"/>
+      </w:pPr>
+      <w:r>
+        <w:t xml:space="preserve">Random Forest chooses X number of trees to grow on different samples of data. Once all the trees are grown, </w:t>
+      </w:r>
+      <w:r>
+        <w:t>an input gets assigned a label based off the majority vote of all the trees. Random Forest is an excellent classifier in terms of accuracy and handles large data quite easy however it takes some time to build the model and to classify. As with Random Tree, we expect Random Forest to perform well for the same reasons.</w:t>
+      </w:r>
+    </w:p>
+    <w:p>
+      <w:pPr>
+        <w:pStyle w:val="Para"/>
+        <w:rPr>
+          <w:b/>
+        </w:rPr>
+      </w:pPr>
+      <w:r>
+        <w:rPr>
+          <w:b/>
+        </w:rPr>
+        <w:t>2.</w:t>
+      </w:r>
+      <w:r>
+        <w:rPr>
+          <w:b/>
+        </w:rPr>
+        <w:t>3</w:t>
+      </w:r>
+      <w:r>
+        <w:rPr>
+          <w:b/>
+        </w:rPr>
+        <w:t>.</w:t>
+      </w:r>
+      <w:r>
+        <w:rPr>
+          <w:b/>
+        </w:rPr>
+        <w:t>7</w:t>
+      </w:r>
+      <w:r>
+        <w:rPr>
+          <w:b/>
+        </w:rPr>
+        <w:t xml:space="preserve"> </w:t>
+      </w:r>
+      <w:r>
+        <w:rPr>
+          <w:b/>
+        </w:rPr>
+        <w:t>–</w:t>
+      </w:r>
+      <w:r>
+        <w:rPr>
+          <w:b/>
+        </w:rPr>
+        <w:t xml:space="preserve"> </w:t>
+      </w:r>
+      <w:r>
+        <w:rPr>
+          <w:b/>
+        </w:rPr>
+        <w:t>Performance Metric</w:t>
+      </w:r>
+    </w:p>
+    <w:p>
+      <w:pPr>
+        <w:pStyle w:val="Para"/>
+      </w:pPr>
+      <w:r>
+        <w:t>Given that our dataset has a large class imbalance between fatalities and non-incapacitating injuries, we opted for F1 Score as our performance metric. Given the uneven class distribution and the need for a balance between precision and recall, it is clear to F1 Score is the appropriate measure to use.</w:t>
+      </w:r>
+      <w:r>
+        <w:t xml:space="preserve"> Also considering that we are trying to accurately predict fatalities, we are </w:t>
+      </w:r>
+      <w:proofErr w:type="gramStart"/>
+      <w:r>
+        <w:t>interesting</w:t>
+      </w:r>
+      <w:proofErr w:type="gramEnd"/>
+      <w:r>
+        <w:t xml:space="preserve"> in the number of false positive/false negatives wh</w:t>
+      </w:r>
+      <w:r>
+        <w:t>ich F1 can provide to us.</w:t>
+      </w:r>
+    </w:p>
+    <w:p>
+      <w:pPr>
+        <w:pStyle w:val="Para"/>
+      </w:pPr>
+      <w:r>
+        <w:t xml:space="preserve"> </w:t>
+      </w:r>
+    </w:p>
+    <w:p>
+      <w:pPr>
+        <w:pStyle w:val="Para"/>
+        <w:rPr>
+          <w:b/>
+        </w:rPr>
+      </w:pPr>
+      <w:r>
+        <w:rPr>
+          <w:b/>
+        </w:rPr>
+        <w:t>2.</w:t>
+      </w:r>
+      <w:r>
+        <w:rPr>
+          <w:b/>
+        </w:rPr>
+        <w:t>3</w:t>
+      </w:r>
+      <w:r>
+        <w:rPr>
+          <w:b/>
+        </w:rPr>
+        <w:t>.</w:t>
+      </w:r>
+      <w:r>
+        <w:rPr>
+          <w:b/>
+        </w:rPr>
+        <w:t>8</w:t>
+      </w:r>
+      <w:r>
+        <w:rPr>
+          <w:b/>
+        </w:rPr>
+        <w:t xml:space="preserve"> </w:t>
+      </w:r>
+      <w:r>
+        <w:rPr>
+          <w:b/>
+        </w:rPr>
+        <w:t>–</w:t>
+      </w:r>
+      <w:r>
+        <w:rPr>
+          <w:b/>
+        </w:rPr>
+        <w:t xml:space="preserve"> </w:t>
+      </w:r>
+      <w:r>
+        <w:rPr>
+          <w:b/>
+        </w:rPr>
+        <w:t>Classification on Training Data</w:t>
+      </w:r>
+    </w:p>
+    <w:p>
+      <w:pPr>
+        <w:pStyle w:val="Para"/>
+      </w:pPr>
+      <w:r>
+        <w:t xml:space="preserve">We ran the above classifiers on the training data to see how well the classifier learned the model with a </w:t>
+      </w:r>
+      <w:r>
+        <w:t>10-fold</w:t>
+      </w:r>
+      <w:r>
+        <w:t xml:space="preserve"> split for testing on the training data with the label as Injury Classification.</w:t>
+      </w:r>
+    </w:p>
+    <w:p>
+      <w:pPr>
+        <w:pStyle w:val="Para"/>
+      </w:pPr>
+    </w:p>
+    <w:tbl>
+      <w:tblPr>
+        <w:tblStyle w:val="TableGrid"/>
+        <w:tblW w:w="0" w:type="auto"/>
+        <w:tblLook w:val="04A0" w:firstRow="1" w:lastRow="0" w:firstColumn="1" w:lastColumn="0" w:noHBand="0" w:noVBand="1"/>
+      </w:tblPr>
+      <w:tblGrid>
+        <w:gridCol w:w="856"/>
+        <w:gridCol w:w="906"/>
+        <w:gridCol w:w="1016"/>
+        <w:gridCol w:w="886"/>
+        <w:gridCol w:w="678"/>
+        <w:gridCol w:w="448"/>
+      </w:tblGrid>
+      <w:tr>
+        <w:tc>
+          <w:tcPr>
+            <w:tcW w:w="798" w:type="dxa"/>
+          </w:tcPr>
+          <w:p>
+            <w:pPr>
+              <w:pStyle w:val="Para"/>
+            </w:pPr>
+            <w:proofErr w:type="spellStart"/>
+            <w:r>
+              <w:t>Classifer</w:t>
+            </w:r>
+            <w:proofErr w:type="spellEnd"/>
+          </w:p>
+        </w:tc>
+        <w:tc>
+          <w:tcPr>
+            <w:tcW w:w="798" w:type="dxa"/>
+          </w:tcPr>
+          <w:p>
+            <w:pPr>
+              <w:pStyle w:val="Para"/>
+            </w:pPr>
+            <w:r>
+              <w:t>%Correct</w:t>
+            </w:r>
+          </w:p>
+        </w:tc>
+        <w:tc>
+          <w:tcPr>
+            <w:tcW w:w="798" w:type="dxa"/>
+          </w:tcPr>
+          <w:p>
+            <w:pPr>
+              <w:pStyle w:val="Para"/>
+            </w:pPr>
+            <w:r>
+              <w:t>%Incorrect</w:t>
+            </w:r>
+          </w:p>
+        </w:tc>
+        <w:tc>
+          <w:tcPr>
+            <w:tcW w:w="798" w:type="dxa"/>
+          </w:tcPr>
+          <w:p>
+            <w:pPr>
+              <w:pStyle w:val="Para"/>
+            </w:pPr>
+            <w:r>
+              <w:t>Precision</w:t>
+            </w:r>
+          </w:p>
+        </w:tc>
+        <w:tc>
+          <w:tcPr>
+            <w:tcW w:w="799" w:type="dxa"/>
+          </w:tcPr>
+          <w:p>
+            <w:pPr>
+              <w:pStyle w:val="Para"/>
+            </w:pPr>
+            <w:r>
+              <w:t>Recall</w:t>
+            </w:r>
+          </w:p>
+        </w:tc>
+        <w:tc>
+          <w:tcPr>
+            <w:tcW w:w="799" w:type="dxa"/>
+          </w:tcPr>
+          <w:p>
+            <w:pPr>
+              <w:pStyle w:val="Para"/>
+            </w:pPr>
+            <w:r>
+              <w:t>F1</w:t>
+            </w:r>
+          </w:p>
+        </w:tc>
+      </w:tr>
+      <w:tr>
+        <w:tc>
+          <w:tcPr>
+            <w:tcW w:w="798" w:type="dxa"/>
+          </w:tcPr>
+          <w:p>
+            <w:pPr>
+              <w:pStyle w:val="Para"/>
+            </w:pPr>
+            <w:r>
+              <w:t>Naïve Bayes</w:t>
+            </w:r>
+          </w:p>
+        </w:tc>
+        <w:tc>
+          <w:tcPr>
+            <w:tcW w:w="798" w:type="dxa"/>
+          </w:tcPr>
+          <w:p>
+            <w:pPr>
+              <w:pStyle w:val="Para"/>
+            </w:pPr>
+            <w:r>
+              <w:t>57.3</w:t>
+            </w:r>
+          </w:p>
+        </w:tc>
+        <w:tc>
+          <w:tcPr>
+            <w:tcW w:w="798" w:type="dxa"/>
+          </w:tcPr>
+          <w:p>
+            <w:pPr>
+              <w:pStyle w:val="Para"/>
+            </w:pPr>
+            <w:r>
+              <w:t>42.7</w:t>
+            </w:r>
+          </w:p>
+        </w:tc>
+        <w:tc>
+          <w:tcPr>
+            <w:tcW w:w="798" w:type="dxa"/>
+          </w:tcPr>
+          <w:p>
+            <w:pPr>
+              <w:pStyle w:val="Para"/>
+            </w:pPr>
+            <w:r>
+              <w:t>.56</w:t>
+            </w:r>
+          </w:p>
+        </w:tc>
+        <w:tc>
+          <w:tcPr>
+            <w:tcW w:w="799" w:type="dxa"/>
+          </w:tcPr>
+          <w:p>
+            <w:pPr>
+              <w:pStyle w:val="Para"/>
+            </w:pPr>
+            <w:r>
+              <w:t>.57</w:t>
+            </w:r>
+          </w:p>
+        </w:tc>
+        <w:tc>
+          <w:tcPr>
+            <w:tcW w:w="799" w:type="dxa"/>
+          </w:tcPr>
+          <w:p>
+            <w:pPr>
+              <w:pStyle w:val="Para"/>
+            </w:pPr>
+            <w:r>
+              <w:t>.56</w:t>
+            </w:r>
+          </w:p>
+        </w:tc>
+      </w:tr>
+      <w:tr>
+        <w:tc>
+          <w:tcPr>
+            <w:tcW w:w="798" w:type="dxa"/>
+          </w:tcPr>
+          <w:p>
+            <w:pPr>
+              <w:pStyle w:val="Para"/>
+            </w:pPr>
+            <w:r>
+              <w:t>Random Tree</w:t>
+            </w:r>
+          </w:p>
+        </w:tc>
+        <w:tc>
+          <w:tcPr>
+            <w:tcW w:w="798" w:type="dxa"/>
+          </w:tcPr>
+          <w:p>
+            <w:pPr>
+              <w:pStyle w:val="Para"/>
+            </w:pPr>
+            <w:r>
+              <w:t>96.2</w:t>
+            </w:r>
+          </w:p>
+        </w:tc>
+        <w:tc>
+          <w:tcPr>
+            <w:tcW w:w="798" w:type="dxa"/>
+          </w:tcPr>
+          <w:p>
+            <w:pPr>
+              <w:pStyle w:val="Para"/>
+            </w:pPr>
+            <w:r>
+              <w:t>3.8</w:t>
+            </w:r>
+          </w:p>
+        </w:tc>
+        <w:tc>
+          <w:tcPr>
+            <w:tcW w:w="798" w:type="dxa"/>
+          </w:tcPr>
+          <w:p>
+            <w:pPr>
+              <w:pStyle w:val="Para"/>
+            </w:pPr>
+            <w:r>
+              <w:t>.96</w:t>
+            </w:r>
+          </w:p>
+        </w:tc>
+        <w:tc>
+          <w:tcPr>
+            <w:tcW w:w="799" w:type="dxa"/>
+          </w:tcPr>
+          <w:p>
+            <w:pPr>
+              <w:pStyle w:val="Para"/>
+            </w:pPr>
+            <w:r>
+              <w:t>.96</w:t>
+            </w:r>
+          </w:p>
+        </w:tc>
+        <w:tc>
+          <w:tcPr>
+            <w:tcW w:w="799" w:type="dxa"/>
+          </w:tcPr>
+          <w:p>
+            <w:pPr>
+              <w:pStyle w:val="Para"/>
+            </w:pPr>
+            <w:r>
+              <w:t>.96</w:t>
+            </w:r>
+          </w:p>
+        </w:tc>
+      </w:tr>
+      <w:tr>
+        <w:tc>
+          <w:tcPr>
+            <w:tcW w:w="798" w:type="dxa"/>
+          </w:tcPr>
+          <w:p>
+            <w:pPr>
+              <w:pStyle w:val="Para"/>
+            </w:pPr>
+            <w:r>
+              <w:t>Random Forest</w:t>
+            </w:r>
+          </w:p>
+        </w:tc>
+        <w:tc>
+          <w:tcPr>
+            <w:tcW w:w="798" w:type="dxa"/>
+          </w:tcPr>
+          <w:p>
+            <w:pPr>
+              <w:pStyle w:val="Para"/>
+            </w:pPr>
+            <w:r>
+              <w:t>98</w:t>
+            </w:r>
+          </w:p>
+        </w:tc>
+        <w:tc>
+          <w:tcPr>
+            <w:tcW w:w="798" w:type="dxa"/>
+          </w:tcPr>
+          <w:p>
+            <w:pPr>
+              <w:pStyle w:val="Para"/>
+            </w:pPr>
+            <w:r>
+              <w:t>2</w:t>
+            </w:r>
+          </w:p>
+        </w:tc>
+        <w:tc>
+          <w:tcPr>
+            <w:tcW w:w="798" w:type="dxa"/>
+          </w:tcPr>
+          <w:p>
+            <w:pPr>
+              <w:pStyle w:val="Para"/>
+            </w:pPr>
+            <w:r>
+              <w:t>.98</w:t>
+            </w:r>
+          </w:p>
+        </w:tc>
+        <w:tc>
+          <w:tcPr>
+            <w:tcW w:w="799" w:type="dxa"/>
+          </w:tcPr>
+          <w:p>
+            <w:pPr>
+              <w:pStyle w:val="Para"/>
+            </w:pPr>
+            <w:r>
+              <w:t>.98</w:t>
+            </w:r>
+          </w:p>
+        </w:tc>
+        <w:tc>
+          <w:tcPr>
+            <w:tcW w:w="799" w:type="dxa"/>
+          </w:tcPr>
+          <w:p>
+            <w:pPr>
+              <w:pStyle w:val="Para"/>
+            </w:pPr>
+            <w:r>
+              <w:t>.98</w:t>
+            </w:r>
+          </w:p>
+        </w:tc>
+      </w:tr>
+    </w:tbl>
+    <w:p>
+      <w:pPr>
+        <w:pStyle w:val="Para"/>
+      </w:pPr>
+    </w:p>
+    <w:p>
+      <w:pPr>
+        <w:pStyle w:val="Para"/>
+      </w:pPr>
+      <w:r>
+        <w:t>Confusion matrixes for each classifier:</w:t>
+      </w:r>
+    </w:p>
+    <w:p>
+      <w:pPr>
+        <w:pStyle w:val="Para"/>
+      </w:pPr>
+      <w:r>
+        <w:t>Naïve Bayes:</w:t>
+      </w:r>
+    </w:p>
+    <w:p>
+      <w:pPr>
+        <w:pStyle w:val="Para"/>
+      </w:pPr>
+      <w:r>
         <w:drawing>
-          <wp:inline distT="0" distB="0" distL="0" distR="0" wp14:anchorId="3226C747" wp14:editId="2B528D11">
-            <wp:extent cx="2657475" cy="459521"/>
+          <wp:inline distT="0" distB="0" distL="0" distR="0" wp14:anchorId="5AAAC57C" wp14:editId="4C999363">
+            <wp:extent cx="3048000" cy="991870"/>
             <wp:effectExtent l="0" t="0" r="0" b="0"/>
-            <wp:docPr id="6" name="Picture 6"/>
+            <wp:docPr id="5" name="Picture 4">
+              <a:extLst xmlns:a="http://schemas.openxmlformats.org/drawingml/2006/main">
+                <a:ext uri="{FF2B5EF4-FFF2-40B4-BE49-F238E27FC236}">
+                  <a16:creationId xmlns:a16="http://schemas.microsoft.com/office/drawing/2014/main" id="{8DFD7746-2E2A-47A7-9646-7D5812AF15AB}"/>
+                </a:ext>
+              </a:extLst>
+            </wp:docPr>
             <wp:cNvGraphicFramePr>
               <a:graphicFrameLocks xmlns:a="http://schemas.openxmlformats.org/drawingml/2006/main" noChangeAspect="1"/>
             </wp:cNvGraphicFramePr>
@@ -3065,8 +3740,16 @@
               <a:graphicData uri="http://schemas.openxmlformats.org/drawingml/2006/picture">
                 <pic:pic xmlns:pic="http://schemas.openxmlformats.org/drawingml/2006/picture">
                   <pic:nvPicPr>
-                    <pic:cNvPr id="1" name=""/>
-                    <pic:cNvPicPr/>
+                    <pic:cNvPr id="5" name="Picture 4">
+                      <a:extLst>
+                        <a:ext uri="{FF2B5EF4-FFF2-40B4-BE49-F238E27FC236}">
+                          <a16:creationId xmlns:a16="http://schemas.microsoft.com/office/drawing/2014/main" id="{8DFD7746-2E2A-47A7-9646-7D5812AF15AB}"/>
+                        </a:ext>
+                      </a:extLst>
+                    </pic:cNvPr>
+                    <pic:cNvPicPr>
+                      <a:picLocks noChangeAspect="1"/>
+                    </pic:cNvPicPr>
                   </pic:nvPicPr>
                   <pic:blipFill>
                     <a:blip r:embed="rId18"/>
@@ -3077,7 +3760,7 @@
                   <pic:spPr>
                     <a:xfrm>
                       <a:off x="0" y="0"/>
-                      <a:ext cx="2739143" cy="473643"/>
+                      <a:ext cx="3048000" cy="991870"/>
                     </a:xfrm>
                     <a:prstGeom prst="rect">
                       <a:avLst/>
@@ -3095,29 +3778,128 @@
         <w:pStyle w:val="Para"/>
       </w:pPr>
       <w:r>
-        <w:t>The advantage of using Naïve Bayes with our dataset is that it is very fast, linearly scalable with the number of feature</w:t>
-      </w:r>
-      <w:r>
-        <w:t>s, and can easily be used for multi class classification problem prediction.</w:t>
-      </w:r>
-    </w:p>
-    <w:p>
-      <w:pPr>
-        <w:pStyle w:val="Para"/>
-      </w:pPr>
-      <w:r>
-        <w:t>Given that we have a multi class problem, it was quite easy to determine that Naïve Bayes would be one of the algorithms to use during classification.</w:t>
-      </w:r>
-    </w:p>
-    <w:p>
-      <w:pPr>
-        <w:pStyle w:val="Para"/>
-      </w:pPr>
-    </w:p>
-    <w:p>
-      <w:pPr>
-        <w:pStyle w:val="Para"/>
-      </w:pPr>
+        <w:t>Random Tree:</w:t>
+      </w:r>
+    </w:p>
+    <w:p>
+      <w:pPr>
+        <w:pStyle w:val="Para"/>
+      </w:pPr>
+      <w:r>
+        <w:drawing>
+          <wp:inline distT="0" distB="0" distL="0" distR="0" wp14:anchorId="3ABB7A18" wp14:editId="36748B24">
+            <wp:extent cx="3048000" cy="1014095"/>
+            <wp:effectExtent l="0" t="0" r="0" b="0"/>
+            <wp:docPr id="7" name="Picture 1">
+              <a:extLst xmlns:a="http://schemas.openxmlformats.org/drawingml/2006/main">
+                <a:ext uri="{FF2B5EF4-FFF2-40B4-BE49-F238E27FC236}">
+                  <a16:creationId xmlns:a16="http://schemas.microsoft.com/office/drawing/2014/main" id="{55853F85-24B1-45F4-B33A-8466E40A5FCD}"/>
+                </a:ext>
+              </a:extLst>
+            </wp:docPr>
+            <wp:cNvGraphicFramePr>
+              <a:graphicFrameLocks xmlns:a="http://schemas.openxmlformats.org/drawingml/2006/main" noChangeAspect="1"/>
+            </wp:cNvGraphicFramePr>
+            <a:graphic xmlns:a="http://schemas.openxmlformats.org/drawingml/2006/main">
+              <a:graphicData uri="http://schemas.openxmlformats.org/drawingml/2006/picture">
+                <pic:pic xmlns:pic="http://schemas.openxmlformats.org/drawingml/2006/picture">
+                  <pic:nvPicPr>
+                    <pic:cNvPr id="2" name="Picture 1">
+                      <a:extLst>
+                        <a:ext uri="{FF2B5EF4-FFF2-40B4-BE49-F238E27FC236}">
+                          <a16:creationId xmlns:a16="http://schemas.microsoft.com/office/drawing/2014/main" id="{55853F85-24B1-45F4-B33A-8466E40A5FCD}"/>
+                        </a:ext>
+                      </a:extLst>
+                    </pic:cNvPr>
+                    <pic:cNvPicPr>
+                      <a:picLocks noChangeAspect="1"/>
+                    </pic:cNvPicPr>
+                  </pic:nvPicPr>
+                  <pic:blipFill>
+                    <a:blip r:embed="rId19"/>
+                    <a:stretch>
+                      <a:fillRect/>
+                    </a:stretch>
+                  </pic:blipFill>
+                  <pic:spPr>
+                    <a:xfrm>
+                      <a:off x="0" y="0"/>
+                      <a:ext cx="3048000" cy="1014095"/>
+                    </a:xfrm>
+                    <a:prstGeom prst="rect">
+                      <a:avLst/>
+                    </a:prstGeom>
+                  </pic:spPr>
+                </pic:pic>
+              </a:graphicData>
+            </a:graphic>
+          </wp:inline>
+        </w:drawing>
+      </w:r>
+    </w:p>
+    <w:p>
+      <w:pPr>
+        <w:pStyle w:val="Para"/>
+      </w:pPr>
+      <w:r>
+        <w:t>Random Forest:</w:t>
+      </w:r>
+    </w:p>
+    <w:p>
+      <w:pPr>
+        <w:pStyle w:val="Para"/>
+      </w:pPr>
+      <w:r>
+        <w:drawing>
+          <wp:inline distT="0" distB="0" distL="0" distR="0" wp14:anchorId="3F522A67" wp14:editId="3E040809">
+            <wp:extent cx="3048000" cy="1097915"/>
+            <wp:effectExtent l="0" t="0" r="0" b="6985"/>
+            <wp:docPr id="9" name="Picture 1">
+              <a:extLst xmlns:a="http://schemas.openxmlformats.org/drawingml/2006/main">
+                <a:ext uri="{FF2B5EF4-FFF2-40B4-BE49-F238E27FC236}">
+                  <a16:creationId xmlns:a16="http://schemas.microsoft.com/office/drawing/2014/main" id="{9FA38AEA-0CB2-499D-9265-BA0DDF6541A3}"/>
+                </a:ext>
+              </a:extLst>
+            </wp:docPr>
+            <wp:cNvGraphicFramePr>
+              <a:graphicFrameLocks xmlns:a="http://schemas.openxmlformats.org/drawingml/2006/main" noChangeAspect="1"/>
+            </wp:cNvGraphicFramePr>
+            <a:graphic xmlns:a="http://schemas.openxmlformats.org/drawingml/2006/main">
+              <a:graphicData uri="http://schemas.openxmlformats.org/drawingml/2006/picture">
+                <pic:pic xmlns:pic="http://schemas.openxmlformats.org/drawingml/2006/picture">
+                  <pic:nvPicPr>
+                    <pic:cNvPr id="2" name="Picture 1">
+                      <a:extLst>
+                        <a:ext uri="{FF2B5EF4-FFF2-40B4-BE49-F238E27FC236}">
+                          <a16:creationId xmlns:a16="http://schemas.microsoft.com/office/drawing/2014/main" id="{9FA38AEA-0CB2-499D-9265-BA0DDF6541A3}"/>
+                        </a:ext>
+                      </a:extLst>
+                    </pic:cNvPr>
+                    <pic:cNvPicPr>
+                      <a:picLocks noChangeAspect="1"/>
+                    </pic:cNvPicPr>
+                  </pic:nvPicPr>
+                  <pic:blipFill>
+                    <a:blip r:embed="rId20"/>
+                    <a:stretch>
+                      <a:fillRect/>
+                    </a:stretch>
+                  </pic:blipFill>
+                  <pic:spPr>
+                    <a:xfrm>
+                      <a:off x="0" y="0"/>
+                      <a:ext cx="3048000" cy="1097915"/>
+                    </a:xfrm>
+                    <a:prstGeom prst="rect">
+                      <a:avLst/>
+                    </a:prstGeom>
+                  </pic:spPr>
+                </pic:pic>
+              </a:graphicData>
+            </a:graphic>
+          </wp:inline>
+        </w:drawing>
+      </w:r>
     </w:p>
     <w:p>
       <w:pPr>
@@ -3135,140 +3917,666 @@
       <w:r>
         <w:t>Evaluation</w:t>
       </w:r>
-    </w:p>
-    <w:p>
-      <w:pPr>
-        <w:pStyle w:val="Para"/>
-      </w:pPr>
-      <w:r>
-        <w:t>these steps:</w:t>
-      </w:r>
-    </w:p>
-    <w:p>
-      <w:pPr>
-        <w:pStyle w:val="ListParagraph"/>
-        <w:numPr>
-          <w:ilvl w:val="0"/>
-          <w:numId w:val="3"/>
-        </w:numPr>
-        <w:shd w:val="clear" w:color="auto" w:fill="FFFFFF"/>
-        <w:spacing w:before="100" w:beforeAutospacing="1" w:after="100" w:afterAutospacing="1" w:line="240" w:lineRule="auto"/>
-        <w:rPr>
-          <w14:ligatures w14:val="standard"/>
-        </w:rPr>
-      </w:pPr>
-      <w:r>
-        <w:rPr>
-          <w14:ligatures w14:val="standard"/>
-        </w:rPr>
-        <w:t>In a Word 2013/2016 document, insert a picture.</w:t>
-      </w:r>
-    </w:p>
-    <w:p>
-      <w:pPr>
-        <w:pStyle w:val="ListParagraph"/>
-        <w:numPr>
-          <w:ilvl w:val="0"/>
-          <w:numId w:val="3"/>
-        </w:numPr>
-        <w:shd w:val="clear" w:color="auto" w:fill="FFFFFF"/>
-        <w:spacing w:before="100" w:beforeAutospacing="1" w:after="100" w:afterAutospacing="1" w:line="240" w:lineRule="auto"/>
-        <w:rPr>
-          <w14:ligatures w14:val="standard"/>
-        </w:rPr>
-      </w:pPr>
-      <w:r>
-        <w:rPr>
-          <w14:ligatures w14:val="standard"/>
-        </w:rPr>
-        <w:t xml:space="preserve">Right click on the inserted picture and select the </w:t>
-      </w:r>
-      <w:r>
-        <w:rPr>
-          <w:b/>
-          <w14:ligatures w14:val="standard"/>
-        </w:rPr>
-        <w:t>Format Picture</w:t>
-      </w:r>
-      <w:r>
-        <w:rPr>
-          <w14:ligatures w14:val="standard"/>
-        </w:rPr>
-        <w:t xml:space="preserve"> option.</w:t>
-      </w:r>
-    </w:p>
-    <w:p>
-      <w:pPr>
-        <w:pStyle w:val="ListParagraph"/>
-        <w:numPr>
-          <w:ilvl w:val="0"/>
-          <w:numId w:val="3"/>
-        </w:numPr>
-        <w:shd w:val="clear" w:color="auto" w:fill="FFFFFF"/>
-        <w:spacing w:before="100" w:beforeAutospacing="1" w:after="100" w:afterAutospacing="1" w:line="240" w:lineRule="auto"/>
-        <w:rPr>
-          <w14:ligatures w14:val="standard"/>
-        </w:rPr>
-      </w:pPr>
-      <w:r>
-        <w:rPr>
-          <w14:ligatures w14:val="standard"/>
-        </w:rPr>
-        <w:t xml:space="preserve">In the settings at the right side of the window, click on the "Layout &amp; Properties" icon (3rd option). </w:t>
-      </w:r>
-    </w:p>
-    <w:p>
-      <w:pPr>
-        <w:pStyle w:val="ListParagraph"/>
-        <w:numPr>
-          <w:ilvl w:val="0"/>
-          <w:numId w:val="3"/>
-        </w:numPr>
-        <w:shd w:val="clear" w:color="auto" w:fill="FFFFFF"/>
-        <w:spacing w:before="100" w:beforeAutospacing="1" w:after="100" w:afterAutospacing="1" w:line="240" w:lineRule="auto"/>
-        <w:rPr>
-          <w14:ligatures w14:val="standard"/>
-        </w:rPr>
-      </w:pPr>
-      <w:r>
-        <w:rPr>
-          <w14:ligatures w14:val="standard"/>
-        </w:rPr>
-        <w:t xml:space="preserve">Expand </w:t>
-      </w:r>
-      <w:r>
-        <w:rPr>
-          <w:b/>
-          <w14:ligatures w14:val="standard"/>
-        </w:rPr>
-        <w:t>Alt Txt</w:t>
-      </w:r>
-      <w:r>
-        <w:rPr>
-          <w14:ligatures w14:val="standard"/>
-        </w:rPr>
-        <w:t xml:space="preserve"> option.</w:t>
-      </w:r>
-    </w:p>
-    <w:p>
-      <w:pPr>
-        <w:pStyle w:val="ListParagraph"/>
-        <w:numPr>
-          <w:ilvl w:val="0"/>
-          <w:numId w:val="3"/>
-        </w:numPr>
-        <w:shd w:val="clear" w:color="auto" w:fill="FFFFFF"/>
-        <w:spacing w:before="100" w:beforeAutospacing="1" w:after="100" w:afterAutospacing="1" w:line="240" w:lineRule="auto"/>
-        <w:rPr>
-          <w14:ligatures w14:val="standard"/>
-        </w:rPr>
-      </w:pPr>
-      <w:r>
-        <w:rPr>
-          <w14:ligatures w14:val="standard"/>
-        </w:rPr>
-        <w:t>In the "Title:" and "Description:" text boxes, type the text you want to represent the picture, and then click "Close".</w:t>
-      </w:r>
+      <w:r>
+        <w:t xml:space="preserve"> of T</w:t>
+      </w:r>
+      <w:r>
+        <w:t>raining</w:t>
+      </w:r>
+      <w:r>
+        <w:t xml:space="preserve"> Data</w:t>
+      </w:r>
+    </w:p>
+    <w:p>
+      <w:pPr>
+        <w:pStyle w:val="Para"/>
+      </w:pPr>
+      <w:r>
+        <w:t>Out of the tree classifiers, Naïve Bayes performed the worst in terms of accuracy and F1 Score and Random Forest performed the best in terms of accuracy and F1 Score. Despite the F1 score for Naïve Bayes being the lowest, it classified all fatalities correctly with no false negatives.</w:t>
+      </w:r>
+    </w:p>
+    <w:p>
+      <w:pPr>
+        <w:pStyle w:val="Para"/>
+      </w:pPr>
+      <w:r>
+        <w:t>The classifier looks as if it has learned the model exceptionally well as the accuracies for all three are above 50 percent however it is yet to be seen if there may be any sort of overfitting.</w:t>
+      </w:r>
+    </w:p>
+    <w:p>
+      <w:pPr>
+        <w:pStyle w:val="Head1"/>
+      </w:pPr>
+      <w:r>
+        <w:t>2.</w:t>
+      </w:r>
+      <w:r>
+        <w:t>5</w:t>
+      </w:r>
+      <w:r>
+        <w:tab/>
+        <w:t xml:space="preserve"> - </w:t>
+      </w:r>
+      <w:r>
+        <w:t>Classification on Test Data</w:t>
+      </w:r>
+    </w:p>
+    <w:p>
+      <w:pPr>
+        <w:pStyle w:val="Para"/>
+      </w:pPr>
+      <w:r>
+        <w:t>Now that we know that our classifiers performed well on the training data, we selected an unseen test set from Chicago Summer 2017. This test dataset contains 49,000 thousand entries with 20 features. The test dataset underwent the same data transformation process described earlier as the test dataset.</w:t>
+      </w:r>
+    </w:p>
+    <w:p>
+      <w:pPr>
+        <w:pStyle w:val="Para"/>
+      </w:pPr>
+      <w:r>
+        <w:lastRenderedPageBreak/>
+        <w:t>We also have the ground truths for the test dataset, so we are easily able to omit the ground truth labels and compare them to the predicted labels to accurately predict the Precision, Recall, and F1 score.</w:t>
+      </w:r>
+    </w:p>
+    <w:p>
+      <w:pPr>
+        <w:pStyle w:val="Para"/>
+      </w:pPr>
+      <w:r>
+        <w:t>The classifiers mentioned beforehand have been</w:t>
+      </w:r>
+      <w:r>
+        <w:t xml:space="preserve"> ran with the same training data as before with a new unseen test set:</w:t>
+      </w:r>
+    </w:p>
+    <w:tbl>
+      <w:tblPr>
+        <w:tblStyle w:val="TableGrid"/>
+        <w:tblW w:w="4855" w:type="dxa"/>
+        <w:tblLook w:val="04A0" w:firstRow="1" w:lastRow="0" w:firstColumn="1" w:lastColumn="0" w:noHBand="0" w:noVBand="1"/>
+      </w:tblPr>
+      <w:tblGrid>
+        <w:gridCol w:w="906"/>
+        <w:gridCol w:w="906"/>
+        <w:gridCol w:w="1016"/>
+        <w:gridCol w:w="886"/>
+        <w:gridCol w:w="676"/>
+        <w:gridCol w:w="465"/>
+      </w:tblGrid>
+      <w:tr>
+        <w:tc>
+          <w:tcPr>
+            <w:tcW w:w="898" w:type="dxa"/>
+          </w:tcPr>
+          <w:p>
+            <w:pPr>
+              <w:pStyle w:val="Para"/>
+            </w:pPr>
+            <w:r>
+              <w:t>Classifier</w:t>
+            </w:r>
+          </w:p>
+        </w:tc>
+        <w:tc>
+          <w:tcPr>
+            <w:tcW w:w="898" w:type="dxa"/>
+          </w:tcPr>
+          <w:p>
+            <w:pPr>
+              <w:pStyle w:val="Para"/>
+            </w:pPr>
+            <w:r>
+              <w:t>%Correct</w:t>
+            </w:r>
+          </w:p>
+        </w:tc>
+        <w:tc>
+          <w:tcPr>
+            <w:tcW w:w="1007" w:type="dxa"/>
+          </w:tcPr>
+          <w:p>
+            <w:pPr>
+              <w:pStyle w:val="Para"/>
+            </w:pPr>
+            <w:r>
+              <w:t>%Incorrect</w:t>
+            </w:r>
+          </w:p>
+        </w:tc>
+        <w:tc>
+          <w:tcPr>
+            <w:tcW w:w="878" w:type="dxa"/>
+          </w:tcPr>
+          <w:p>
+            <w:pPr>
+              <w:pStyle w:val="Para"/>
+            </w:pPr>
+            <w:r>
+              <w:t>Precision</w:t>
+            </w:r>
+          </w:p>
+        </w:tc>
+        <w:tc>
+          <w:tcPr>
+            <w:tcW w:w="671" w:type="dxa"/>
+          </w:tcPr>
+          <w:p>
+            <w:pPr>
+              <w:pStyle w:val="Para"/>
+            </w:pPr>
+            <w:r>
+              <w:t>Recall</w:t>
+            </w:r>
+          </w:p>
+        </w:tc>
+        <w:tc>
+          <w:tcPr>
+            <w:tcW w:w="503" w:type="dxa"/>
+          </w:tcPr>
+          <w:p>
+            <w:pPr>
+              <w:pStyle w:val="Para"/>
+            </w:pPr>
+            <w:r>
+              <w:t>F1</w:t>
+            </w:r>
+          </w:p>
+        </w:tc>
+      </w:tr>
+      <w:tr>
+        <w:tc>
+          <w:tcPr>
+            <w:tcW w:w="898" w:type="dxa"/>
+          </w:tcPr>
+          <w:p>
+            <w:pPr>
+              <w:pStyle w:val="Para"/>
+            </w:pPr>
+            <w:r>
+              <w:t>Naïve Bayes</w:t>
+            </w:r>
+          </w:p>
+        </w:tc>
+        <w:tc>
+          <w:tcPr>
+            <w:tcW w:w="898" w:type="dxa"/>
+          </w:tcPr>
+          <w:p>
+            <w:pPr>
+              <w:pStyle w:val="Para"/>
+            </w:pPr>
+            <w:r>
+              <w:t>51</w:t>
+            </w:r>
+          </w:p>
+        </w:tc>
+        <w:tc>
+          <w:tcPr>
+            <w:tcW w:w="1007" w:type="dxa"/>
+          </w:tcPr>
+          <w:p>
+            <w:pPr>
+              <w:pStyle w:val="Para"/>
+            </w:pPr>
+            <w:r>
+              <w:t>49</w:t>
+            </w:r>
+          </w:p>
+        </w:tc>
+        <w:tc>
+          <w:tcPr>
+            <w:tcW w:w="878" w:type="dxa"/>
+          </w:tcPr>
+          <w:p>
+            <w:pPr>
+              <w:pStyle w:val="Para"/>
+            </w:pPr>
+            <w:r>
+              <w:t>.91</w:t>
+            </w:r>
+          </w:p>
+        </w:tc>
+        <w:tc>
+          <w:tcPr>
+            <w:tcW w:w="671" w:type="dxa"/>
+          </w:tcPr>
+          <w:p>
+            <w:pPr>
+              <w:pStyle w:val="Para"/>
+            </w:pPr>
+            <w:r>
+              <w:t>.51</w:t>
+            </w:r>
+          </w:p>
+        </w:tc>
+        <w:tc>
+          <w:tcPr>
+            <w:tcW w:w="503" w:type="dxa"/>
+          </w:tcPr>
+          <w:p>
+            <w:pPr>
+              <w:pStyle w:val="Para"/>
+            </w:pPr>
+            <w:r>
+              <w:t>.64</w:t>
+            </w:r>
+          </w:p>
+        </w:tc>
+      </w:tr>
+      <w:tr>
+        <w:tc>
+          <w:tcPr>
+            <w:tcW w:w="898" w:type="dxa"/>
+          </w:tcPr>
+          <w:p>
+            <w:pPr>
+              <w:pStyle w:val="Para"/>
+            </w:pPr>
+            <w:r>
+              <w:t>Random Tree</w:t>
+            </w:r>
+          </w:p>
+        </w:tc>
+        <w:tc>
+          <w:tcPr>
+            <w:tcW w:w="898" w:type="dxa"/>
+          </w:tcPr>
+          <w:p>
+            <w:pPr>
+              <w:pStyle w:val="Para"/>
+            </w:pPr>
+            <w:r>
+              <w:t>79</w:t>
+            </w:r>
+          </w:p>
+        </w:tc>
+        <w:tc>
+          <w:tcPr>
+            <w:tcW w:w="1007" w:type="dxa"/>
+          </w:tcPr>
+          <w:p>
+            <w:pPr>
+              <w:pStyle w:val="Para"/>
+            </w:pPr>
+            <w:r>
+              <w:t>21</w:t>
+            </w:r>
+          </w:p>
+        </w:tc>
+        <w:tc>
+          <w:tcPr>
+            <w:tcW w:w="878" w:type="dxa"/>
+          </w:tcPr>
+          <w:p>
+            <w:pPr>
+              <w:pStyle w:val="Para"/>
+            </w:pPr>
+            <w:r>
+              <w:t>.87</w:t>
+            </w:r>
+          </w:p>
+        </w:tc>
+        <w:tc>
+          <w:tcPr>
+            <w:tcW w:w="671" w:type="dxa"/>
+          </w:tcPr>
+          <w:p>
+            <w:pPr>
+              <w:pStyle w:val="Para"/>
+            </w:pPr>
+            <w:r>
+              <w:t>.78</w:t>
+            </w:r>
+          </w:p>
+        </w:tc>
+        <w:tc>
+          <w:tcPr>
+            <w:tcW w:w="503" w:type="dxa"/>
+          </w:tcPr>
+          <w:p>
+            <w:pPr>
+              <w:pStyle w:val="Para"/>
+            </w:pPr>
+            <w:r>
+              <w:t>.82</w:t>
+            </w:r>
+          </w:p>
+        </w:tc>
+      </w:tr>
+      <w:tr>
+        <w:tc>
+          <w:tcPr>
+            <w:tcW w:w="898" w:type="dxa"/>
+          </w:tcPr>
+          <w:p>
+            <w:pPr>
+              <w:pStyle w:val="Para"/>
+            </w:pPr>
+            <w:r>
+              <w:t>Random Forest</w:t>
+            </w:r>
+          </w:p>
+        </w:tc>
+        <w:tc>
+          <w:tcPr>
+            <w:tcW w:w="898" w:type="dxa"/>
+          </w:tcPr>
+          <w:p>
+            <w:pPr>
+              <w:pStyle w:val="Para"/>
+            </w:pPr>
+            <w:r>
+              <w:t>88</w:t>
+            </w:r>
+          </w:p>
+        </w:tc>
+        <w:tc>
+          <w:tcPr>
+            <w:tcW w:w="1007" w:type="dxa"/>
+          </w:tcPr>
+          <w:p>
+            <w:pPr>
+              <w:pStyle w:val="Para"/>
+            </w:pPr>
+            <w:r>
+              <w:t>12</w:t>
+            </w:r>
+          </w:p>
+        </w:tc>
+        <w:tc>
+          <w:tcPr>
+            <w:tcW w:w="878" w:type="dxa"/>
+          </w:tcPr>
+          <w:p>
+            <w:pPr>
+              <w:pStyle w:val="Para"/>
+            </w:pPr>
+            <w:r>
+              <w:t>.87</w:t>
+            </w:r>
+          </w:p>
+        </w:tc>
+        <w:tc>
+          <w:tcPr>
+            <w:tcW w:w="671" w:type="dxa"/>
+          </w:tcPr>
+          <w:p>
+            <w:pPr>
+              <w:pStyle w:val="Para"/>
+            </w:pPr>
+            <w:r>
+              <w:t>.88</w:t>
+            </w:r>
+          </w:p>
+        </w:tc>
+        <w:tc>
+          <w:tcPr>
+            <w:tcW w:w="503" w:type="dxa"/>
+          </w:tcPr>
+          <w:p>
+            <w:pPr>
+              <w:pStyle w:val="Para"/>
+            </w:pPr>
+            <w:r>
+              <w:t>.88</w:t>
+            </w:r>
+          </w:p>
+        </w:tc>
+      </w:tr>
+    </w:tbl>
+    <w:p>
+      <w:pPr>
+        <w:pStyle w:val="Para"/>
+      </w:pPr>
+    </w:p>
+    <w:p>
+      <w:pPr>
+        <w:pStyle w:val="Para"/>
+      </w:pPr>
+      <w:r>
+        <w:t>Confusion matrixes for each classifier:</w:t>
+      </w:r>
+    </w:p>
+    <w:p>
+      <w:pPr>
+        <w:pStyle w:val="Para"/>
+      </w:pPr>
+      <w:r>
+        <w:t>Naïve Bayes:</w:t>
+      </w:r>
+    </w:p>
+    <w:p>
+      <w:pPr>
+        <w:pStyle w:val="Para"/>
+      </w:pPr>
+      <w:r>
+        <w:drawing>
+          <wp:inline distT="0" distB="0" distL="0" distR="0" wp14:anchorId="0F07944D" wp14:editId="61E20340">
+            <wp:extent cx="3048000" cy="1022350"/>
+            <wp:effectExtent l="0" t="0" r="0" b="6350"/>
+            <wp:docPr id="10" name="Picture 3">
+              <a:extLst xmlns:a="http://schemas.openxmlformats.org/drawingml/2006/main">
+                <a:ext uri="{FF2B5EF4-FFF2-40B4-BE49-F238E27FC236}">
+                  <a16:creationId xmlns:a16="http://schemas.microsoft.com/office/drawing/2014/main" id="{06F427BC-8DFA-4320-A43E-4DC7096E090A}"/>
+                </a:ext>
+              </a:extLst>
+            </wp:docPr>
+            <wp:cNvGraphicFramePr>
+              <a:graphicFrameLocks xmlns:a="http://schemas.openxmlformats.org/drawingml/2006/main" noChangeAspect="1"/>
+            </wp:cNvGraphicFramePr>
+            <a:graphic xmlns:a="http://schemas.openxmlformats.org/drawingml/2006/main">
+              <a:graphicData uri="http://schemas.openxmlformats.org/drawingml/2006/picture">
+                <pic:pic xmlns:pic="http://schemas.openxmlformats.org/drawingml/2006/picture">
+                  <pic:nvPicPr>
+                    <pic:cNvPr id="4" name="Picture 3">
+                      <a:extLst>
+                        <a:ext uri="{FF2B5EF4-FFF2-40B4-BE49-F238E27FC236}">
+                          <a16:creationId xmlns:a16="http://schemas.microsoft.com/office/drawing/2014/main" id="{06F427BC-8DFA-4320-A43E-4DC7096E090A}"/>
+                        </a:ext>
+                      </a:extLst>
+                    </pic:cNvPr>
+                    <pic:cNvPicPr>
+                      <a:picLocks noChangeAspect="1"/>
+                    </pic:cNvPicPr>
+                  </pic:nvPicPr>
+                  <pic:blipFill>
+                    <a:blip r:embed="rId21"/>
+                    <a:stretch>
+                      <a:fillRect/>
+                    </a:stretch>
+                  </pic:blipFill>
+                  <pic:spPr>
+                    <a:xfrm>
+                      <a:off x="0" y="0"/>
+                      <a:ext cx="3048000" cy="1022350"/>
+                    </a:xfrm>
+                    <a:prstGeom prst="rect">
+                      <a:avLst/>
+                    </a:prstGeom>
+                  </pic:spPr>
+                </pic:pic>
+              </a:graphicData>
+            </a:graphic>
+          </wp:inline>
+        </w:drawing>
+      </w:r>
+    </w:p>
+    <w:p>
+      <w:pPr>
+        <w:pStyle w:val="Para"/>
+      </w:pPr>
+      <w:r>
+        <w:t>Random Tree:</w:t>
+      </w:r>
+    </w:p>
+    <w:p>
+      <w:pPr>
+        <w:pStyle w:val="Para"/>
+      </w:pPr>
+      <w:r>
+        <w:drawing>
+          <wp:inline distT="0" distB="0" distL="0" distR="0" wp14:anchorId="710DCC5C" wp14:editId="7373EAEA">
+            <wp:extent cx="3048000" cy="1067435"/>
+            <wp:effectExtent l="0" t="0" r="0" b="0"/>
+            <wp:docPr id="11" name="Picture 3">
+              <a:extLst xmlns:a="http://schemas.openxmlformats.org/drawingml/2006/main">
+                <a:ext uri="{FF2B5EF4-FFF2-40B4-BE49-F238E27FC236}">
+                  <a16:creationId xmlns:a16="http://schemas.microsoft.com/office/drawing/2014/main" id="{73FC919A-5644-4402-935C-BA8705F86635}"/>
+                </a:ext>
+              </a:extLst>
+            </wp:docPr>
+            <wp:cNvGraphicFramePr>
+              <a:graphicFrameLocks xmlns:a="http://schemas.openxmlformats.org/drawingml/2006/main" noChangeAspect="1"/>
+            </wp:cNvGraphicFramePr>
+            <a:graphic xmlns:a="http://schemas.openxmlformats.org/drawingml/2006/main">
+              <a:graphicData uri="http://schemas.openxmlformats.org/drawingml/2006/picture">
+                <pic:pic xmlns:pic="http://schemas.openxmlformats.org/drawingml/2006/picture">
+                  <pic:nvPicPr>
+                    <pic:cNvPr id="4" name="Picture 3">
+                      <a:extLst>
+                        <a:ext uri="{FF2B5EF4-FFF2-40B4-BE49-F238E27FC236}">
+                          <a16:creationId xmlns:a16="http://schemas.microsoft.com/office/drawing/2014/main" id="{73FC919A-5644-4402-935C-BA8705F86635}"/>
+                        </a:ext>
+                      </a:extLst>
+                    </pic:cNvPr>
+                    <pic:cNvPicPr>
+                      <a:picLocks noChangeAspect="1"/>
+                    </pic:cNvPicPr>
+                  </pic:nvPicPr>
+                  <pic:blipFill>
+                    <a:blip r:embed="rId22"/>
+                    <a:stretch>
+                      <a:fillRect/>
+                    </a:stretch>
+                  </pic:blipFill>
+                  <pic:spPr>
+                    <a:xfrm>
+                      <a:off x="0" y="0"/>
+                      <a:ext cx="3048000" cy="1067435"/>
+                    </a:xfrm>
+                    <a:prstGeom prst="rect">
+                      <a:avLst/>
+                    </a:prstGeom>
+                  </pic:spPr>
+                </pic:pic>
+              </a:graphicData>
+            </a:graphic>
+          </wp:inline>
+        </w:drawing>
+      </w:r>
+    </w:p>
+    <w:p>
+      <w:pPr>
+        <w:pStyle w:val="Para"/>
+      </w:pPr>
+      <w:r>
+        <w:t>Random Forest:</w:t>
+      </w:r>
+    </w:p>
+    <w:p>
+      <w:pPr>
+        <w:pStyle w:val="Para"/>
+      </w:pPr>
+      <w:r>
+        <w:drawing>
+          <wp:inline distT="0" distB="0" distL="0" distR="0" wp14:anchorId="50C3BB99" wp14:editId="0467E8B8">
+            <wp:extent cx="3048000" cy="1071880"/>
+            <wp:effectExtent l="0" t="0" r="0" b="0"/>
+            <wp:docPr id="12" name="Picture 3">
+              <a:extLst xmlns:a="http://schemas.openxmlformats.org/drawingml/2006/main">
+                <a:ext uri="{FF2B5EF4-FFF2-40B4-BE49-F238E27FC236}">
+                  <a16:creationId xmlns:a16="http://schemas.microsoft.com/office/drawing/2014/main" id="{5EB47477-AA4E-4215-91C6-27EDA331700F}"/>
+                </a:ext>
+              </a:extLst>
+            </wp:docPr>
+            <wp:cNvGraphicFramePr>
+              <a:graphicFrameLocks xmlns:a="http://schemas.openxmlformats.org/drawingml/2006/main" noChangeAspect="1"/>
+            </wp:cNvGraphicFramePr>
+            <a:graphic xmlns:a="http://schemas.openxmlformats.org/drawingml/2006/main">
+              <a:graphicData uri="http://schemas.openxmlformats.org/drawingml/2006/picture">
+                <pic:pic xmlns:pic="http://schemas.openxmlformats.org/drawingml/2006/picture">
+                  <pic:nvPicPr>
+                    <pic:cNvPr id="4" name="Picture 3">
+                      <a:extLst>
+                        <a:ext uri="{FF2B5EF4-FFF2-40B4-BE49-F238E27FC236}">
+                          <a16:creationId xmlns:a16="http://schemas.microsoft.com/office/drawing/2014/main" id="{5EB47477-AA4E-4215-91C6-27EDA331700F}"/>
+                        </a:ext>
+                      </a:extLst>
+                    </pic:cNvPr>
+                    <pic:cNvPicPr>
+                      <a:picLocks noChangeAspect="1"/>
+                    </pic:cNvPicPr>
+                  </pic:nvPicPr>
+                  <pic:blipFill>
+                    <a:blip r:embed="rId23"/>
+                    <a:stretch>
+                      <a:fillRect/>
+                    </a:stretch>
+                  </pic:blipFill>
+                  <pic:spPr>
+                    <a:xfrm>
+                      <a:off x="0" y="0"/>
+                      <a:ext cx="3048000" cy="1071880"/>
+                    </a:xfrm>
+                    <a:prstGeom prst="rect">
+                      <a:avLst/>
+                    </a:prstGeom>
+                  </pic:spPr>
+                </pic:pic>
+              </a:graphicData>
+            </a:graphic>
+          </wp:inline>
+        </w:drawing>
+      </w:r>
+    </w:p>
+    <w:p>
+      <w:pPr>
+        <w:pStyle w:val="Head1"/>
+      </w:pPr>
+      <w:r>
+        <w:t>2.</w:t>
+      </w:r>
+      <w:r>
+        <w:t>6</w:t>
+      </w:r>
+      <w:r>
+        <w:tab/>
+        <w:t xml:space="preserve"> - Evaluation of </w:t>
+      </w:r>
+      <w:r>
+        <w:t>Test Data</w:t>
+      </w:r>
+    </w:p>
+    <w:p>
+      <w:pPr>
+        <w:pStyle w:val="Para"/>
+      </w:pPr>
+      <w:r>
+        <w:t>Initially we were worried that the model may have overfitted the test dataset as seen from the accuracies achieved on the training however that does not seem to be the case. The accuracies and F1 scores on the unseen test dataset were relatively high which tells us that the model indeed is not overfitting at all.</w:t>
+      </w:r>
+    </w:p>
+    <w:p>
+      <w:pPr>
+        <w:pStyle w:val="Para"/>
+      </w:pPr>
+      <w:r>
+        <w:t xml:space="preserve">Naive Bayes performed the worst once again in terms of accuracy and F1 score however it </w:t>
+      </w:r>
+      <w:proofErr w:type="gramStart"/>
+      <w:r>
+        <w:t>actually performed</w:t>
+      </w:r>
+      <w:proofErr w:type="gramEnd"/>
+      <w:r>
+        <w:t xml:space="preserve"> the best in terms of classifying a fatality correctly when compared to the other two classifiers. </w:t>
+      </w:r>
+    </w:p>
+    <w:p>
+      <w:pPr>
+        <w:pStyle w:val="Para"/>
+      </w:pPr>
+      <w:bookmarkStart w:id="3" w:name="_GoBack"/>
+      <w:bookmarkEnd w:id="3"/>
     </w:p>
     <w:p>
       <w:pPr>
@@ -3297,7 +4605,10 @@
         <w:t xml:space="preserve"> Heading Level 3. </w:t>
       </w:r>
       <w:r>
-        <w:t>Insert paragraph text here. Insert paragraph text here. Insert paragraph text here. Insert paragraph text here. Insert paragraph text here. Insert paragraph text here. Insert paragraph text here. Insert paragraph text here. Insert paragraph text here. Insert paragraph text here. Insert paragraph text here.</w:t>
+        <w:t xml:space="preserve">Insert paragraph text here. Insert paragraph text here. Insert paragraph text here. Insert paragraph text here. Insert paragraph text here. Insert paragraph text here. Insert </w:t>
+      </w:r>
+      <w:r>
+        <w:t>paragraph text here. Insert paragraph text here. Insert paragraph text here. Insert paragraph text here. Insert paragraph text here.</w:t>
       </w:r>
     </w:p>
     <w:p>
@@ -3324,10 +4635,7 @@
         <w:t xml:space="preserve"> Heading Level 4. </w:t>
       </w:r>
       <w:r>
-        <w:t xml:space="preserve">Insert paragraph text here. Insert paragraph text here. Insert paragraph text here. Insert paragraph text here. Insert paragraph text here. Insert paragraph text here. </w:t>
-      </w:r>
-      <w:r>
-        <w:t>Insert paragraph text here. Insert paragraph text here. Insert paragraph text here. Insert paragraph text here. Insert paragraph text here.</w:t>
+        <w:t>Insert paragraph text here. Insert paragraph text here. Insert paragraph text here. Insert paragraph text here. Insert paragraph text here. Insert paragraph text here. Insert paragraph text here. Insert paragraph text here. Insert paragraph text here. Insert paragraph text here. Insert paragraph text here.</w:t>
       </w:r>
     </w:p>
     <w:p>
@@ -5930,6 +7238,25 @@
       <w:shd w:val="clear" w:color="auto" w:fill="E1DFDD"/>
     </w:rPr>
   </w:style>
+  <w:style w:type="table" w:styleId="TableGrid">
+    <w:name w:val="Table Grid"/>
+    <w:basedOn w:val="TableNormal"/>
+    <w:uiPriority w:val="39"/>
+    <w:rsid w:val="002F04F4"/>
+    <w:pPr>
+      <w:spacing w:after="0" w:line="240" w:lineRule="auto"/>
+    </w:pPr>
+    <w:tblPr>
+      <w:tblBorders>
+        <w:top w:val="single" w:sz="4" w:space="0" w:color="auto"/>
+        <w:left w:val="single" w:sz="4" w:space="0" w:color="auto"/>
+        <w:bottom w:val="single" w:sz="4" w:space="0" w:color="auto"/>
+        <w:right w:val="single" w:sz="4" w:space="0" w:color="auto"/>
+        <w:insideH w:val="single" w:sz="4" w:space="0" w:color="auto"/>
+        <w:insideV w:val="single" w:sz="4" w:space="0" w:color="auto"/>
+      </w:tblBorders>
+    </w:tblPr>
+  </w:style>
 </w:styles>
 </file>
 

</xml_diff>

<commit_message>
combine report no evidence with no indication
</commit_message>
<xml_diff>
--- a/Report/An Investigation into what causes crash Injuries, Fatalities.docx
+++ b/Report/An Investigation into what causes crash Injuries, Fatalities.docx
@@ -454,10 +454,10 @@
       <w:r>
         <w:tab/>
       </w:r>
-      <w:r>
-        <w:t>Data Analysis</w:t>
-      </w:r>
       <w:bookmarkStart w:id="0" w:name="_Hlk530879813"/>
+      <w:r>
+        <w:t>Introduction – Data Analysis</w:t>
+      </w:r>
     </w:p>
     <w:p>
       <w:pPr>
@@ -524,8 +524,6 @@
       <w:r>
         <w:t>.</w:t>
       </w:r>
-      <w:bookmarkStart w:id="1" w:name="_GoBack"/>
-      <w:bookmarkEnd w:id="1"/>
     </w:p>
     <w:p>
       <w:pPr>
@@ -1314,7 +1312,7 @@
         </w:rPr>
         <w:t xml:space="preserve"> vs. Crash Severity</w:t>
       </w:r>
-      <w:bookmarkStart w:id="2" w:name="_Hlk530934843"/>
+      <w:bookmarkStart w:id="1" w:name="_Hlk530934843"/>
     </w:p>
     <w:p>
       <w:pPr>
@@ -1360,7 +1358,7 @@
         </w:rPr>
         <w:t xml:space="preserve">As it can be seen, rainy days involved much more injuries than clear/overcast days. But what came in as very surprising is </w:t>
       </w:r>
-      <w:bookmarkEnd w:id="2"/>
+      <w:bookmarkEnd w:id="1"/>
       <w:r>
         <w:rPr>
           <w14:ligatures w14:val="standard"/>
@@ -1676,13 +1674,10 @@
       <w:r>
         <w:tab/>
       </w:r>
-      <w:r>
-        <w:t xml:space="preserve">Data </w:t>
-      </w:r>
-      <w:r>
-        <w:t>Mining</w:t>
-      </w:r>
-      <w:bookmarkStart w:id="3" w:name="_Hlk530936324"/>
+      <w:bookmarkStart w:id="2" w:name="_Hlk530936324"/>
+      <w:r>
+        <w:t>Solution – Association Analysis</w:t>
+      </w:r>
     </w:p>
     <w:p>
       <w:pPr>
@@ -1701,13 +1696,25 @@
         <w:t>Data Preprocessing</w:t>
       </w:r>
     </w:p>
-    <w:bookmarkEnd w:id="3"/>
-    <w:p>
-      <w:pPr>
-        <w:pStyle w:val="Para"/>
-      </w:pPr>
-      <w:r>
-        <w:t xml:space="preserve">Preprocessing was the most time consuming and </w:t>
+    <w:bookmarkEnd w:id="2"/>
+    <w:p>
+      <w:pPr>
+        <w:pStyle w:val="Para"/>
+      </w:pPr>
+      <w:r>
+        <w:t xml:space="preserve">Preprocessing was the most </w:t>
+      </w:r>
+      <w:r>
+        <w:t>gruesome</w:t>
+      </w:r>
+      <w:r>
+        <w:t xml:space="preserve"> </w:t>
+      </w:r>
+      <w:r>
+        <w:t>but</w:t>
+      </w:r>
+      <w:r>
+        <w:t xml:space="preserve"> </w:t>
       </w:r>
       <w:r>
         <w:t>crucial</w:t>
@@ -2129,7 +2136,62 @@
         <w:t xml:space="preserve"> people onto crashes based on the report number column being equivalent. </w:t>
       </w:r>
       <w:r>
-        <w:t xml:space="preserve">This step created a table that had information about every individual merged with the crash they were involved in. </w:t>
+        <w:t>The Excel formula for accomplishing this feat was:</w:t>
+      </w:r>
+    </w:p>
+    <w:p>
+      <w:pPr>
+        <w:pStyle w:val="Para"/>
+        <w:jc w:val="center"/>
+      </w:pPr>
+      <w:proofErr w:type="gramStart"/>
+      <w:r>
+        <w:t>IFERROR(</w:t>
+      </w:r>
+      <w:proofErr w:type="gramEnd"/>
+      <w:r>
+        <w:t>VLOOKUP($A2,</w:t>
+      </w:r>
+      <w:r>
+        <w:t xml:space="preserve"> </w:t>
+      </w:r>
+      <w:r>
+        <w:t>crashes!$A:$AN,7,FALSE),"")</w:t>
+      </w:r>
+    </w:p>
+    <w:p>
+      <w:pPr>
+        <w:pStyle w:val="Para"/>
+      </w:pPr>
+      <w:r>
+        <w:t xml:space="preserve">Which </w:t>
+      </w:r>
+      <w:r>
+        <w:t xml:space="preserve">roughly </w:t>
+      </w:r>
+      <w:r>
+        <w:t xml:space="preserve">translated to, if a report number for an individual existed in the crashes table, </w:t>
+      </w:r>
+      <w:r>
+        <w:t xml:space="preserve">concatenate the crash details </w:t>
+      </w:r>
+      <w:r>
+        <w:t xml:space="preserve">to the individual. Applying the formula to all </w:t>
+      </w:r>
+      <w:r>
+        <w:t xml:space="preserve">individuals </w:t>
+      </w:r>
+      <w:r>
+        <w:t xml:space="preserve">in the workbook created a table that had information about every individual merged with </w:t>
+      </w:r>
+      <w:r>
+        <w:t>details about the</w:t>
+      </w:r>
+      <w:r>
+        <w:t xml:space="preserve"> crash they were involved in.</w:t>
+      </w:r>
+      <w:r>
+        <w:t xml:space="preserve"> </w:t>
       </w:r>
     </w:p>
     <w:p>
@@ -2192,7 +2254,13 @@
         <w:pStyle w:val="Para"/>
       </w:pPr>
       <w:r>
-        <w:t xml:space="preserve">With crashes and people now merged into one, allowing machines to </w:t>
+        <w:t xml:space="preserve">With crashes and people now merged into one, allowing </w:t>
+      </w:r>
+      <w:r>
+        <w:t>algorithms</w:t>
+      </w:r>
+      <w:r>
+        <w:t xml:space="preserve"> to </w:t>
       </w:r>
       <w:r>
         <w:t>operate</w:t>
@@ -2213,8 +2281,19 @@
         <w:t>We decided to enumerate the values</w:t>
       </w:r>
       <w:r>
-        <w:t xml:space="preserve"> for each column and</w:t>
-      </w:r>
+        <w:t xml:space="preserve"> for each </w:t>
+      </w:r>
+      <w:proofErr w:type="gramStart"/>
+      <w:r>
+        <w:t>column</w:t>
+      </w:r>
+      <w:r>
+        <w:t>,</w:t>
+      </w:r>
+      <w:r>
+        <w:t xml:space="preserve"> and</w:t>
+      </w:r>
+      <w:proofErr w:type="gramEnd"/>
       <w:r>
         <w:t xml:space="preserve"> d</w:t>
       </w:r>
@@ -2231,7 +2310,16 @@
         <w:t xml:space="preserve">. </w:t>
       </w:r>
       <w:r>
-        <w:t>Once they were recorded, a mapping was created to allow for a translation from raw strings to numerical data.</w:t>
+        <w:t xml:space="preserve">Once </w:t>
+      </w:r>
+      <w:r>
+        <w:t xml:space="preserve">unique </w:t>
+      </w:r>
+      <w:r>
+        <w:t xml:space="preserve">strings </w:t>
+      </w:r>
+      <w:r>
+        <w:t>were recorded, a mapping was created to allow for a translation from raw strings to numerical data.</w:t>
       </w:r>
     </w:p>
     <w:p>
@@ -2247,7 +2335,19 @@
       </w:r>
       <w:proofErr w:type="gramEnd"/>
       <w:r>
-        <w:t xml:space="preserve"> in our process, we felt the compulsion to also discretize age data, which was already numerical, by grouping it {CHILD, YOUNG ADULT, SENIOR, etc..} then enumerating it as well. </w:t>
+        <w:t xml:space="preserve"> in our process, we felt the compulsion to also discretize age data, which was already numerical, </w:t>
+      </w:r>
+      <w:r>
+        <w:t xml:space="preserve">and we did so </w:t>
+      </w:r>
+      <w:r>
+        <w:t>by grouping it {CHILD, YOUNG ADULT, SENIOR, etc..} then enumerating it as well</w:t>
+      </w:r>
+      <w:r>
+        <w:t xml:space="preserve"> {0, 1, 2, …}</w:t>
+      </w:r>
+      <w:r>
+        <w:t>.</w:t>
       </w:r>
     </w:p>
     <w:p>
@@ -2282,13 +2382,143 @@
       <w:r>
         <w:t xml:space="preserve">Numerous columns were found to have no use as they were either redundant, irrelevant, or represented a consequent that we’re not aiming to determine. Examples of such columns included duplicated columns, report numbers, and </w:t>
       </w:r>
-      <w:proofErr w:type="gramStart"/>
-      <w:r>
-        <w:t>their the</w:t>
-      </w:r>
-      <w:proofErr w:type="gramEnd"/>
-      <w:r>
-        <w:t xml:space="preserve"> individual was transported to an Emergency Room. What we did was simply delete those columns.</w:t>
+      <w:r>
+        <w:t xml:space="preserve">if </w:t>
+      </w:r>
+      <w:r>
+        <w:t xml:space="preserve">the individual was transported to an Emergency Room. </w:t>
+      </w:r>
+      <w:r>
+        <w:t>As these columns hindered our training model, we simply eliminated them</w:t>
+      </w:r>
+      <w:r>
+        <w:t>.</w:t>
+      </w:r>
+    </w:p>
+    <w:p>
+      <w:pPr>
+        <w:pStyle w:val="Para"/>
+      </w:pPr>
+    </w:p>
+    <w:p>
+      <w:pPr>
+        <w:pStyle w:val="Para"/>
+        <w:rPr>
+          <w:b/>
+        </w:rPr>
+      </w:pPr>
+      <w:r>
+        <w:rPr>
+          <w:b/>
+        </w:rPr>
+        <w:t>2.1.</w:t>
+      </w:r>
+      <w:r>
+        <w:rPr>
+          <w:b/>
+        </w:rPr>
+        <w:t>6</w:t>
+      </w:r>
+      <w:r>
+        <w:rPr>
+          <w:b/>
+        </w:rPr>
+        <w:t xml:space="preserve"> – </w:t>
+      </w:r>
+      <w:r>
+        <w:rPr>
+          <w:b/>
+        </w:rPr>
+        <w:t>Project Goal</w:t>
+      </w:r>
+    </w:p>
+    <w:p>
+      <w:pPr>
+        <w:pStyle w:val="Para"/>
+      </w:pPr>
+      <w:r>
+        <w:t>All features by now were either antecedents or general details about the subject/environment. The one consequent that was kept was INJURY_CLASSIFICATION, which indicated the severity of the injury that was sustained by the individual, and it was one of:</w:t>
+      </w:r>
+    </w:p>
+    <w:p>
+      <w:pPr>
+        <w:pStyle w:val="Para"/>
+      </w:pPr>
+      <w:r>
+        <w:t>0. NO INDICATION OF INJURY</w:t>
+      </w:r>
+    </w:p>
+    <w:p>
+      <w:pPr>
+        <w:pStyle w:val="Para"/>
+      </w:pPr>
+      <w:r>
+        <w:t>1. REPORTED INJURY, NO EVIDENCE</w:t>
+      </w:r>
+    </w:p>
+    <w:p>
+      <w:pPr>
+        <w:pStyle w:val="Para"/>
+      </w:pPr>
+      <w:r>
+        <w:t>2. NONINCAPACITATING INJURY</w:t>
+      </w:r>
+    </w:p>
+    <w:p>
+      <w:pPr>
+        <w:pStyle w:val="Para"/>
+      </w:pPr>
+      <w:r>
+        <w:t>3. INCAPACITATING INJURY</w:t>
+      </w:r>
+    </w:p>
+    <w:p>
+      <w:pPr>
+        <w:pStyle w:val="Para"/>
+      </w:pPr>
+      <w:r>
+        <w:t>4. FATAL</w:t>
+      </w:r>
+    </w:p>
+    <w:p>
+      <w:pPr>
+        <w:pStyle w:val="Para"/>
+      </w:pPr>
+      <w:r>
+        <w:t xml:space="preserve">Predicting INJURY_CLASSIFICATION became the goal for this investigation. We would later revisit </w:t>
+      </w:r>
+      <w:r>
+        <w:t xml:space="preserve">the possible values for injury classification </w:t>
+      </w:r>
+      <w:r>
+        <w:t xml:space="preserve">when evaluating our </w:t>
+      </w:r>
+      <w:r>
+        <w:t>training</w:t>
+      </w:r>
+      <w:r>
+        <w:t xml:space="preserve"> results</w:t>
+      </w:r>
+      <w:r>
+        <w:t xml:space="preserve">, in </w:t>
+      </w:r>
+      <w:r>
+        <w:t>S</w:t>
+      </w:r>
+      <w:r>
+        <w:t>ection</w:t>
+      </w:r>
+      <w:r>
+        <w:t xml:space="preserve"> </w:t>
+      </w:r>
+      <w:r>
+        <w:rPr>
+          <w:i/>
+        </w:rPr>
+        <w:t>2.4</w:t>
+      </w:r>
+      <w:r>
+        <w:t xml:space="preserve"> </w:t>
       </w:r>
     </w:p>
     <w:p>
@@ -2353,43 +2583,62 @@
         <w:pStyle w:val="Para"/>
       </w:pPr>
       <w:r>
-        <w:t xml:space="preserve">When briefly looking over the data, we noticed a large discrepancy between the number of </w:t>
-      </w:r>
-      <w:r>
-        <w:t>non-incapacitating</w:t>
-      </w:r>
-      <w:r>
-        <w:t xml:space="preserve"> and fatal injuries. It is rather difficult to successfully determine causes of fatal injuries due to the massive bias towards one class. If we were to train any classifier as is, there most certainly will be overfitting where we will then see horrible prediction results.</w:t>
-      </w:r>
-    </w:p>
-    <w:p>
-      <w:pPr>
-        <w:pStyle w:val="Para"/>
-      </w:pPr>
-      <w:r>
-        <w:t xml:space="preserve">To try to lessen the bias towards the </w:t>
-      </w:r>
-      <w:r>
-        <w:t>non-incapacitating</w:t>
-      </w:r>
-      <w:r>
-        <w:t xml:space="preserve">, we are choosing to oversample the data so that there is a much more even distribution between all classes by using a random </w:t>
-      </w:r>
-      <w:proofErr w:type="spellStart"/>
-      <w:r>
-        <w:t>sampler</w:t>
-      </w:r>
-      <w:proofErr w:type="spellEnd"/>
-      <w:r>
-        <w:t xml:space="preserve"> from </w:t>
-      </w:r>
-      <w:proofErr w:type="spellStart"/>
-      <w:r>
-        <w:t>sklearn</w:t>
-      </w:r>
-      <w:proofErr w:type="spellEnd"/>
-      <w:r>
-        <w:t>. This will let the classifier not be overfitted/underfitted so that we can more accurately predict when fatalities may occur during car crashes.</w:t>
+        <w:t xml:space="preserve">When looking over the data, we noticed a large discrepancy between the number of </w:t>
+      </w:r>
+      <w:r>
+        <w:t>non-</w:t>
+      </w:r>
+      <w:r>
+        <w:t>injuries</w:t>
+      </w:r>
+      <w:r>
+        <w:t xml:space="preserve"> and fatal injuries. </w:t>
+      </w:r>
+      <w:r>
+        <w:t>Analyzing this discrepancy showed that 91% of crashes didn’t involve any injuries and only 0.05% involved a fatality (though we are thankful that that is the case).</w:t>
+      </w:r>
+    </w:p>
+    <w:p>
+      <w:pPr>
+        <w:pStyle w:val="Para"/>
+      </w:pPr>
+      <w:r>
+        <w:t>To lessen the bias towards</w:t>
+      </w:r>
+      <w:r>
+        <w:t xml:space="preserve"> </w:t>
+      </w:r>
+      <w:r>
+        <w:t>non-</w:t>
+      </w:r>
+      <w:r>
+        <w:t>injuries</w:t>
+      </w:r>
+      <w:r>
+        <w:t xml:space="preserve">, </w:t>
+      </w:r>
+      <w:r>
+        <w:t xml:space="preserve">as well as </w:t>
+      </w:r>
+      <w:bookmarkStart w:id="3" w:name="_GoBack"/>
+      <w:bookmarkEnd w:id="3"/>
+      <w:r>
+        <w:t xml:space="preserve">preserve their details, </w:t>
+      </w:r>
+      <w:r>
+        <w:t xml:space="preserve">we </w:t>
+      </w:r>
+      <w:r>
+        <w:t>chose</w:t>
+      </w:r>
+      <w:r>
+        <w:t xml:space="preserve"> to oversample the dat</w:t>
+      </w:r>
+      <w:r>
+        <w:t>a</w:t>
+      </w:r>
+      <w:r>
+        <w:t xml:space="preserve">. </w:t>
       </w:r>
     </w:p>
     <w:p>
@@ -2655,6 +2904,7 @@
         <w:pStyle w:val="Para"/>
       </w:pPr>
       <w:r>
+        <w:lastRenderedPageBreak/>
         <w:t xml:space="preserve">Before dealing with any type of classification, we were interested in what antecedents lead to fatalities. To accomplish this, class association rules (CAR) was set to true with the class index being set to 18 to indicate Injury Classification as the consequent (as a minor note, setting a specific consequent will only output Confidence so we will not be displaying any other metrics such as Lift). </w:t>
       </w:r>
       <w:r>
@@ -2716,7 +2966,6 @@
         </w:numPr>
       </w:pPr>
       <w:r>
-        <w:lastRenderedPageBreak/>
         <w:t>FIRST_CRASH_TYPE=FIXED OBJECT SEX=M ==&gt; INJURY_CLASSIFICATION=FATAL</w:t>
       </w:r>
       <w:r>
@@ -3062,7 +3311,10 @@
         <w:t xml:space="preserve">Random Forest chooses X number of trees to grow on different samples of data. Once all the trees are grown, </w:t>
       </w:r>
       <w:r>
-        <w:t>an input gets assigned a label based off the majority vote of all the trees. Random Forest is an excellent classifier in terms of accuracy and handles large data quite easy however it takes some time to build the model and to classify. As with Random Tree, we expect Random Forest to perform well for the same reasons.</w:t>
+        <w:t xml:space="preserve">an input gets assigned </w:t>
+      </w:r>
+      <w:r>
+        <w:t>a label based off the majority vote of all the trees. Random Forest is an excellent classifier in terms of accuracy and handles large data quite easy however it takes some time to build the model and to classify. As with Random Tree, we expect Random Forest to perform well for the same reasons.</w:t>
       </w:r>
     </w:p>
     <w:p>
@@ -3808,6 +4060,7 @@
         <w:pStyle w:val="Para"/>
       </w:pPr>
       <w:r>
+        <w:lastRenderedPageBreak/>
         <w:t>Out of the tree classifiers, Naïve Bayes performed the worst in terms of accuracy and F1 Score and Random Forest performed the best in terms of accuracy and F1 Score. Despite the F1 score for Naïve Bayes being the lowest, it classified all fatalities correctly with no false negatives.</w:t>
       </w:r>
     </w:p>
@@ -3844,7 +4097,6 @@
         <w:pStyle w:val="Para"/>
       </w:pPr>
       <w:r>
-        <w:lastRenderedPageBreak/>
         <w:t>We also have the ground truths for the test dataset, so we are easily able to omit the ground truth labels and compare them to the predicted labels to accurately predict the Precision, Recall, and F1 score.</w:t>
       </w:r>
     </w:p>
@@ -4476,10 +4728,7 @@
         <w:t xml:space="preserve"> Heading Level 3. </w:t>
       </w:r>
       <w:r>
-        <w:t xml:space="preserve">Insert paragraph text here. Insert paragraph text here. Insert paragraph text here. Insert paragraph text here. Insert paragraph text here. Insert paragraph text here. Insert </w:t>
-      </w:r>
-      <w:r>
-        <w:t>paragraph text here. Insert paragraph text here. Insert paragraph text here. Insert paragraph text here. Insert paragraph text here.</w:t>
+        <w:t>Insert paragraph text here. Insert paragraph text here. Insert paragraph text here. Insert paragraph text here. Insert paragraph text here. Insert paragraph text here. Insert paragraph text here. Insert paragraph text here. Insert paragraph text here. Insert paragraph text here. Insert paragraph text here.</w:t>
       </w:r>
     </w:p>
     <w:p>

</xml_diff>

<commit_message>
update word with new images
</commit_message>
<xml_diff>
--- a/Report/An Investigation into what causes crash Injuries, Fatalities.docx
+++ b/Report/An Investigation into what causes crash Injuries, Fatalities.docx
@@ -3181,13 +3181,21 @@
         <w:pStyle w:val="Para"/>
         <w:rPr>
           <w:rFonts w:ascii="Times New Roman" w:hAnsi="Times New Roman" w:cs="Times New Roman"/>
-        </w:rPr>
-      </w:pPr>
-      <w:r>
-        <w:rPr>
-          <w:rFonts w:ascii="Times New Roman" w:hAnsi="Times New Roman" w:cs="Times New Roman"/>
-        </w:rPr>
-        <w:t>1. REPORTED INJURY, NO EVIDENCE</w:t>
+          <w:strike/>
+        </w:rPr>
+      </w:pPr>
+      <w:r>
+        <w:rPr>
+          <w:rFonts w:ascii="Times New Roman" w:hAnsi="Times New Roman" w:cs="Times New Roman"/>
+        </w:rPr>
+        <w:t xml:space="preserve">1. </w:t>
+      </w:r>
+      <w:r>
+        <w:rPr>
+          <w:rFonts w:ascii="Times New Roman" w:hAnsi="Times New Roman" w:cs="Times New Roman"/>
+          <w:strike/>
+        </w:rPr>
+        <w:t>REPORTED INJURY, NO EVIDENCE</w:t>
       </w:r>
     </w:p>
     <w:p>
@@ -3674,19 +3682,7 @@
         <w:rPr>
           <w:rFonts w:ascii="Times New Roman" w:hAnsi="Times New Roman" w:cs="Times New Roman"/>
         </w:rPr>
-        <w:t xml:space="preserve">, scoring the features based on a chi squared statistic, and selecting the 20 best features. At the end of feature refinement, we had </w:t>
-      </w:r>
-      <w:r>
-        <w:rPr>
-          <w:rFonts w:ascii="Times New Roman" w:hAnsi="Times New Roman" w:cs="Times New Roman"/>
-        </w:rPr>
-        <w:t>181,737</w:t>
-      </w:r>
-      <w:r>
-        <w:rPr>
-          <w:rFonts w:ascii="Times New Roman" w:hAnsi="Times New Roman" w:cs="Times New Roman"/>
-        </w:rPr>
-        <w:t xml:space="preserve"> with 20 features each to determine injury classification</w:t>
+        <w:t>, scoring the features based on a chi squared statistic, and selecting the 20 best features. At the end of feature refinement, we had 181,737 with 20 features each to determine injury classification</w:t>
       </w:r>
     </w:p>
     <w:p>
@@ -4331,14 +4327,12 @@
         </w:rPr>
         <w:t xml:space="preserve"> Also considering that we are trying to accurately predict fatalities, we are </w:t>
       </w:r>
-      <w:proofErr w:type="gramStart"/>
-      <w:r>
-        <w:rPr>
-          <w:rFonts w:ascii="Times New Roman" w:hAnsi="Times New Roman" w:cs="Times New Roman"/>
-        </w:rPr>
-        <w:t>interesting</w:t>
-      </w:r>
-      <w:proofErr w:type="gramEnd"/>
+      <w:r>
+        <w:rPr>
+          <w:rFonts w:ascii="Times New Roman" w:hAnsi="Times New Roman" w:cs="Times New Roman"/>
+        </w:rPr>
+        <w:t>interested</w:t>
+      </w:r>
       <w:r>
         <w:rPr>
           <w:rFonts w:ascii="Times New Roman" w:hAnsi="Times New Roman" w:cs="Times New Roman"/>
@@ -4351,6 +4345,8 @@
         </w:rPr>
         <w:t>ich F1 can provide to us.</w:t>
       </w:r>
+      <w:bookmarkStart w:id="3" w:name="_GoBack"/>
+      <w:bookmarkEnd w:id="3"/>
     </w:p>
     <w:p>
       <w:pPr>
@@ -4429,855 +4425,6 @@
           <w:rFonts w:ascii="Times New Roman" w:hAnsi="Times New Roman" w:cs="Times New Roman"/>
         </w:rPr>
       </w:pPr>
-    </w:p>
-    <w:tbl>
-      <w:tblPr>
-        <w:tblStyle w:val="TableGrid"/>
-        <w:tblW w:w="0" w:type="auto"/>
-        <w:tblLook w:val="04A0" w:firstRow="1" w:lastRow="0" w:firstColumn="1" w:lastColumn="0" w:noHBand="0" w:noVBand="1"/>
-      </w:tblPr>
-      <w:tblGrid>
-        <w:gridCol w:w="856"/>
-        <w:gridCol w:w="906"/>
-        <w:gridCol w:w="1016"/>
-        <w:gridCol w:w="886"/>
-        <w:gridCol w:w="678"/>
-        <w:gridCol w:w="448"/>
-      </w:tblGrid>
-      <w:tr>
-        <w:tc>
-          <w:tcPr>
-            <w:tcW w:w="798" w:type="dxa"/>
-          </w:tcPr>
-          <w:p>
-            <w:pPr>
-              <w:pStyle w:val="Para"/>
-              <w:rPr>
-                <w:rFonts w:ascii="Times New Roman" w:hAnsi="Times New Roman" w:cs="Times New Roman"/>
-              </w:rPr>
-            </w:pPr>
-            <w:proofErr w:type="spellStart"/>
-            <w:r>
-              <w:rPr>
-                <w:rFonts w:ascii="Times New Roman" w:hAnsi="Times New Roman" w:cs="Times New Roman"/>
-              </w:rPr>
-              <w:t>Classifer</w:t>
-            </w:r>
-            <w:proofErr w:type="spellEnd"/>
-          </w:p>
-        </w:tc>
-        <w:tc>
-          <w:tcPr>
-            <w:tcW w:w="798" w:type="dxa"/>
-          </w:tcPr>
-          <w:p>
-            <w:pPr>
-              <w:pStyle w:val="Para"/>
-              <w:rPr>
-                <w:rFonts w:ascii="Times New Roman" w:hAnsi="Times New Roman" w:cs="Times New Roman"/>
-              </w:rPr>
-            </w:pPr>
-            <w:r>
-              <w:rPr>
-                <w:rFonts w:ascii="Times New Roman" w:hAnsi="Times New Roman" w:cs="Times New Roman"/>
-              </w:rPr>
-              <w:t>%Correct</w:t>
-            </w:r>
-          </w:p>
-        </w:tc>
-        <w:tc>
-          <w:tcPr>
-            <w:tcW w:w="798" w:type="dxa"/>
-          </w:tcPr>
-          <w:p>
-            <w:pPr>
-              <w:pStyle w:val="Para"/>
-              <w:rPr>
-                <w:rFonts w:ascii="Times New Roman" w:hAnsi="Times New Roman" w:cs="Times New Roman"/>
-              </w:rPr>
-            </w:pPr>
-            <w:r>
-              <w:rPr>
-                <w:rFonts w:ascii="Times New Roman" w:hAnsi="Times New Roman" w:cs="Times New Roman"/>
-              </w:rPr>
-              <w:t>%Incorrect</w:t>
-            </w:r>
-          </w:p>
-        </w:tc>
-        <w:tc>
-          <w:tcPr>
-            <w:tcW w:w="798" w:type="dxa"/>
-          </w:tcPr>
-          <w:p>
-            <w:pPr>
-              <w:pStyle w:val="Para"/>
-              <w:rPr>
-                <w:rFonts w:ascii="Times New Roman" w:hAnsi="Times New Roman" w:cs="Times New Roman"/>
-              </w:rPr>
-            </w:pPr>
-            <w:r>
-              <w:rPr>
-                <w:rFonts w:ascii="Times New Roman" w:hAnsi="Times New Roman" w:cs="Times New Roman"/>
-              </w:rPr>
-              <w:t>Precision</w:t>
-            </w:r>
-          </w:p>
-        </w:tc>
-        <w:tc>
-          <w:tcPr>
-            <w:tcW w:w="799" w:type="dxa"/>
-          </w:tcPr>
-          <w:p>
-            <w:pPr>
-              <w:pStyle w:val="Para"/>
-              <w:rPr>
-                <w:rFonts w:ascii="Times New Roman" w:hAnsi="Times New Roman" w:cs="Times New Roman"/>
-              </w:rPr>
-            </w:pPr>
-            <w:r>
-              <w:rPr>
-                <w:rFonts w:ascii="Times New Roman" w:hAnsi="Times New Roman" w:cs="Times New Roman"/>
-              </w:rPr>
-              <w:t>Recall</w:t>
-            </w:r>
-          </w:p>
-        </w:tc>
-        <w:tc>
-          <w:tcPr>
-            <w:tcW w:w="799" w:type="dxa"/>
-          </w:tcPr>
-          <w:p>
-            <w:pPr>
-              <w:pStyle w:val="Para"/>
-              <w:rPr>
-                <w:rFonts w:ascii="Times New Roman" w:hAnsi="Times New Roman" w:cs="Times New Roman"/>
-              </w:rPr>
-            </w:pPr>
-            <w:r>
-              <w:rPr>
-                <w:rFonts w:ascii="Times New Roman" w:hAnsi="Times New Roman" w:cs="Times New Roman"/>
-              </w:rPr>
-              <w:t>F1</w:t>
-            </w:r>
-          </w:p>
-        </w:tc>
-      </w:tr>
-      <w:tr>
-        <w:tc>
-          <w:tcPr>
-            <w:tcW w:w="798" w:type="dxa"/>
-          </w:tcPr>
-          <w:p>
-            <w:pPr>
-              <w:pStyle w:val="Para"/>
-              <w:rPr>
-                <w:rFonts w:ascii="Times New Roman" w:hAnsi="Times New Roman" w:cs="Times New Roman"/>
-              </w:rPr>
-            </w:pPr>
-            <w:r>
-              <w:rPr>
-                <w:rFonts w:ascii="Times New Roman" w:hAnsi="Times New Roman" w:cs="Times New Roman"/>
-              </w:rPr>
-              <w:t>Naïve Bayes</w:t>
-            </w:r>
-          </w:p>
-        </w:tc>
-        <w:tc>
-          <w:tcPr>
-            <w:tcW w:w="798" w:type="dxa"/>
-          </w:tcPr>
-          <w:p>
-            <w:pPr>
-              <w:pStyle w:val="Para"/>
-              <w:rPr>
-                <w:rFonts w:ascii="Times New Roman" w:hAnsi="Times New Roman" w:cs="Times New Roman"/>
-              </w:rPr>
-            </w:pPr>
-            <w:r>
-              <w:rPr>
-                <w:rFonts w:ascii="Times New Roman" w:hAnsi="Times New Roman" w:cs="Times New Roman"/>
-              </w:rPr>
-              <w:t>57.3</w:t>
-            </w:r>
-          </w:p>
-        </w:tc>
-        <w:tc>
-          <w:tcPr>
-            <w:tcW w:w="798" w:type="dxa"/>
-          </w:tcPr>
-          <w:p>
-            <w:pPr>
-              <w:pStyle w:val="Para"/>
-              <w:rPr>
-                <w:rFonts w:ascii="Times New Roman" w:hAnsi="Times New Roman" w:cs="Times New Roman"/>
-              </w:rPr>
-            </w:pPr>
-            <w:r>
-              <w:rPr>
-                <w:rFonts w:ascii="Times New Roman" w:hAnsi="Times New Roman" w:cs="Times New Roman"/>
-              </w:rPr>
-              <w:t>42.7</w:t>
-            </w:r>
-          </w:p>
-        </w:tc>
-        <w:tc>
-          <w:tcPr>
-            <w:tcW w:w="798" w:type="dxa"/>
-          </w:tcPr>
-          <w:p>
-            <w:pPr>
-              <w:pStyle w:val="Para"/>
-              <w:rPr>
-                <w:rFonts w:ascii="Times New Roman" w:hAnsi="Times New Roman" w:cs="Times New Roman"/>
-              </w:rPr>
-            </w:pPr>
-            <w:r>
-              <w:rPr>
-                <w:rFonts w:ascii="Times New Roman" w:hAnsi="Times New Roman" w:cs="Times New Roman"/>
-              </w:rPr>
-              <w:t>.56</w:t>
-            </w:r>
-          </w:p>
-        </w:tc>
-        <w:tc>
-          <w:tcPr>
-            <w:tcW w:w="799" w:type="dxa"/>
-          </w:tcPr>
-          <w:p>
-            <w:pPr>
-              <w:pStyle w:val="Para"/>
-              <w:rPr>
-                <w:rFonts w:ascii="Times New Roman" w:hAnsi="Times New Roman" w:cs="Times New Roman"/>
-              </w:rPr>
-            </w:pPr>
-            <w:r>
-              <w:rPr>
-                <w:rFonts w:ascii="Times New Roman" w:hAnsi="Times New Roman" w:cs="Times New Roman"/>
-              </w:rPr>
-              <w:t>.57</w:t>
-            </w:r>
-          </w:p>
-        </w:tc>
-        <w:tc>
-          <w:tcPr>
-            <w:tcW w:w="799" w:type="dxa"/>
-          </w:tcPr>
-          <w:p>
-            <w:pPr>
-              <w:pStyle w:val="Para"/>
-              <w:rPr>
-                <w:rFonts w:ascii="Times New Roman" w:hAnsi="Times New Roman" w:cs="Times New Roman"/>
-              </w:rPr>
-            </w:pPr>
-            <w:r>
-              <w:rPr>
-                <w:rFonts w:ascii="Times New Roman" w:hAnsi="Times New Roman" w:cs="Times New Roman"/>
-              </w:rPr>
-              <w:t>.56</w:t>
-            </w:r>
-          </w:p>
-        </w:tc>
-      </w:tr>
-      <w:tr>
-        <w:tc>
-          <w:tcPr>
-            <w:tcW w:w="798" w:type="dxa"/>
-          </w:tcPr>
-          <w:p>
-            <w:pPr>
-              <w:pStyle w:val="Para"/>
-              <w:rPr>
-                <w:rFonts w:ascii="Times New Roman" w:hAnsi="Times New Roman" w:cs="Times New Roman"/>
-              </w:rPr>
-            </w:pPr>
-            <w:r>
-              <w:rPr>
-                <w:rFonts w:ascii="Times New Roman" w:hAnsi="Times New Roman" w:cs="Times New Roman"/>
-              </w:rPr>
-              <w:t>Random Tree</w:t>
-            </w:r>
-          </w:p>
-        </w:tc>
-        <w:tc>
-          <w:tcPr>
-            <w:tcW w:w="798" w:type="dxa"/>
-          </w:tcPr>
-          <w:p>
-            <w:pPr>
-              <w:pStyle w:val="Para"/>
-              <w:rPr>
-                <w:rFonts w:ascii="Times New Roman" w:hAnsi="Times New Roman" w:cs="Times New Roman"/>
-              </w:rPr>
-            </w:pPr>
-            <w:r>
-              <w:rPr>
-                <w:rFonts w:ascii="Times New Roman" w:hAnsi="Times New Roman" w:cs="Times New Roman"/>
-              </w:rPr>
-              <w:t>96.2</w:t>
-            </w:r>
-          </w:p>
-        </w:tc>
-        <w:tc>
-          <w:tcPr>
-            <w:tcW w:w="798" w:type="dxa"/>
-          </w:tcPr>
-          <w:p>
-            <w:pPr>
-              <w:pStyle w:val="Para"/>
-              <w:rPr>
-                <w:rFonts w:ascii="Times New Roman" w:hAnsi="Times New Roman" w:cs="Times New Roman"/>
-              </w:rPr>
-            </w:pPr>
-            <w:r>
-              <w:rPr>
-                <w:rFonts w:ascii="Times New Roman" w:hAnsi="Times New Roman" w:cs="Times New Roman"/>
-              </w:rPr>
-              <w:t>3.8</w:t>
-            </w:r>
-          </w:p>
-        </w:tc>
-        <w:tc>
-          <w:tcPr>
-            <w:tcW w:w="798" w:type="dxa"/>
-          </w:tcPr>
-          <w:p>
-            <w:pPr>
-              <w:pStyle w:val="Para"/>
-              <w:rPr>
-                <w:rFonts w:ascii="Times New Roman" w:hAnsi="Times New Roman" w:cs="Times New Roman"/>
-              </w:rPr>
-            </w:pPr>
-            <w:r>
-              <w:rPr>
-                <w:rFonts w:ascii="Times New Roman" w:hAnsi="Times New Roman" w:cs="Times New Roman"/>
-              </w:rPr>
-              <w:t>.96</w:t>
-            </w:r>
-          </w:p>
-        </w:tc>
-        <w:tc>
-          <w:tcPr>
-            <w:tcW w:w="799" w:type="dxa"/>
-          </w:tcPr>
-          <w:p>
-            <w:pPr>
-              <w:pStyle w:val="Para"/>
-              <w:rPr>
-                <w:rFonts w:ascii="Times New Roman" w:hAnsi="Times New Roman" w:cs="Times New Roman"/>
-              </w:rPr>
-            </w:pPr>
-            <w:r>
-              <w:rPr>
-                <w:rFonts w:ascii="Times New Roman" w:hAnsi="Times New Roman" w:cs="Times New Roman"/>
-              </w:rPr>
-              <w:t>.96</w:t>
-            </w:r>
-          </w:p>
-        </w:tc>
-        <w:tc>
-          <w:tcPr>
-            <w:tcW w:w="799" w:type="dxa"/>
-          </w:tcPr>
-          <w:p>
-            <w:pPr>
-              <w:pStyle w:val="Para"/>
-              <w:rPr>
-                <w:rFonts w:ascii="Times New Roman" w:hAnsi="Times New Roman" w:cs="Times New Roman"/>
-              </w:rPr>
-            </w:pPr>
-            <w:r>
-              <w:rPr>
-                <w:rFonts w:ascii="Times New Roman" w:hAnsi="Times New Roman" w:cs="Times New Roman"/>
-              </w:rPr>
-              <w:t>.96</w:t>
-            </w:r>
-          </w:p>
-        </w:tc>
-      </w:tr>
-      <w:tr>
-        <w:tc>
-          <w:tcPr>
-            <w:tcW w:w="798" w:type="dxa"/>
-          </w:tcPr>
-          <w:p>
-            <w:pPr>
-              <w:pStyle w:val="Para"/>
-              <w:rPr>
-                <w:rFonts w:ascii="Times New Roman" w:hAnsi="Times New Roman" w:cs="Times New Roman"/>
-              </w:rPr>
-            </w:pPr>
-            <w:r>
-              <w:rPr>
-                <w:rFonts w:ascii="Times New Roman" w:hAnsi="Times New Roman" w:cs="Times New Roman"/>
-              </w:rPr>
-              <w:t>Random Forest</w:t>
-            </w:r>
-          </w:p>
-        </w:tc>
-        <w:tc>
-          <w:tcPr>
-            <w:tcW w:w="798" w:type="dxa"/>
-          </w:tcPr>
-          <w:p>
-            <w:pPr>
-              <w:pStyle w:val="Para"/>
-              <w:rPr>
-                <w:rFonts w:ascii="Times New Roman" w:hAnsi="Times New Roman" w:cs="Times New Roman"/>
-              </w:rPr>
-            </w:pPr>
-            <w:r>
-              <w:rPr>
-                <w:rFonts w:ascii="Times New Roman" w:hAnsi="Times New Roman" w:cs="Times New Roman"/>
-              </w:rPr>
-              <w:t>98</w:t>
-            </w:r>
-          </w:p>
-        </w:tc>
-        <w:tc>
-          <w:tcPr>
-            <w:tcW w:w="798" w:type="dxa"/>
-          </w:tcPr>
-          <w:p>
-            <w:pPr>
-              <w:pStyle w:val="Para"/>
-              <w:rPr>
-                <w:rFonts w:ascii="Times New Roman" w:hAnsi="Times New Roman" w:cs="Times New Roman"/>
-              </w:rPr>
-            </w:pPr>
-            <w:r>
-              <w:rPr>
-                <w:rFonts w:ascii="Times New Roman" w:hAnsi="Times New Roman" w:cs="Times New Roman"/>
-              </w:rPr>
-              <w:t>2</w:t>
-            </w:r>
-          </w:p>
-        </w:tc>
-        <w:tc>
-          <w:tcPr>
-            <w:tcW w:w="798" w:type="dxa"/>
-          </w:tcPr>
-          <w:p>
-            <w:pPr>
-              <w:pStyle w:val="Para"/>
-              <w:rPr>
-                <w:rFonts w:ascii="Times New Roman" w:hAnsi="Times New Roman" w:cs="Times New Roman"/>
-              </w:rPr>
-            </w:pPr>
-            <w:r>
-              <w:rPr>
-                <w:rFonts w:ascii="Times New Roman" w:hAnsi="Times New Roman" w:cs="Times New Roman"/>
-              </w:rPr>
-              <w:t>.98</w:t>
-            </w:r>
-          </w:p>
-        </w:tc>
-        <w:tc>
-          <w:tcPr>
-            <w:tcW w:w="799" w:type="dxa"/>
-          </w:tcPr>
-          <w:p>
-            <w:pPr>
-              <w:pStyle w:val="Para"/>
-              <w:rPr>
-                <w:rFonts w:ascii="Times New Roman" w:hAnsi="Times New Roman" w:cs="Times New Roman"/>
-              </w:rPr>
-            </w:pPr>
-            <w:r>
-              <w:rPr>
-                <w:rFonts w:ascii="Times New Roman" w:hAnsi="Times New Roman" w:cs="Times New Roman"/>
-              </w:rPr>
-              <w:t>.98</w:t>
-            </w:r>
-          </w:p>
-        </w:tc>
-        <w:tc>
-          <w:tcPr>
-            <w:tcW w:w="799" w:type="dxa"/>
-          </w:tcPr>
-          <w:p>
-            <w:pPr>
-              <w:pStyle w:val="Para"/>
-              <w:rPr>
-                <w:rFonts w:ascii="Times New Roman" w:hAnsi="Times New Roman" w:cs="Times New Roman"/>
-              </w:rPr>
-            </w:pPr>
-            <w:r>
-              <w:rPr>
-                <w:rFonts w:ascii="Times New Roman" w:hAnsi="Times New Roman" w:cs="Times New Roman"/>
-              </w:rPr>
-              <w:t>.98</w:t>
-            </w:r>
-          </w:p>
-        </w:tc>
-      </w:tr>
-    </w:tbl>
-    <w:p>
-      <w:pPr>
-        <w:pStyle w:val="Para"/>
-        <w:rPr>
-          <w:rFonts w:ascii="Times New Roman" w:hAnsi="Times New Roman" w:cs="Times New Roman"/>
-        </w:rPr>
-      </w:pPr>
-    </w:p>
-    <w:p>
-      <w:pPr>
-        <w:pStyle w:val="Para"/>
-        <w:rPr>
-          <w:rFonts w:ascii="Times New Roman" w:hAnsi="Times New Roman" w:cs="Times New Roman"/>
-        </w:rPr>
-      </w:pPr>
-      <w:r>
-        <w:rPr>
-          <w:rFonts w:ascii="Times New Roman" w:hAnsi="Times New Roman" w:cs="Times New Roman"/>
-        </w:rPr>
-        <w:t>Confusion matrixes for each classifier:</w:t>
-      </w:r>
-    </w:p>
-    <w:p>
-      <w:pPr>
-        <w:pStyle w:val="Para"/>
-        <w:rPr>
-          <w:rFonts w:ascii="Times New Roman" w:hAnsi="Times New Roman" w:cs="Times New Roman"/>
-        </w:rPr>
-      </w:pPr>
-      <w:r>
-        <w:rPr>
-          <w:rFonts w:ascii="Times New Roman" w:hAnsi="Times New Roman" w:cs="Times New Roman"/>
-        </w:rPr>
-        <w:t>Naïve Bayes:</w:t>
-      </w:r>
-    </w:p>
-    <w:p>
-      <w:pPr>
-        <w:pStyle w:val="Para"/>
-        <w:rPr>
-          <w:rFonts w:ascii="Times New Roman" w:hAnsi="Times New Roman" w:cs="Times New Roman"/>
-        </w:rPr>
-      </w:pPr>
-      <w:r>
-        <w:rPr>
-          <w:rFonts w:ascii="Times New Roman" w:hAnsi="Times New Roman" w:cs="Times New Roman"/>
-          <w:noProof/>
-        </w:rPr>
-        <w:lastRenderedPageBreak/>
-        <w:drawing>
-          <wp:inline distT="0" distB="0" distL="0" distR="0" wp14:anchorId="5AAAC57C" wp14:editId="4C999363">
-            <wp:extent cx="3048000" cy="991870"/>
-            <wp:effectExtent l="0" t="0" r="0" b="0"/>
-            <wp:docPr id="5" name="Picture 4">
-              <a:extLst xmlns:a="http://schemas.openxmlformats.org/drawingml/2006/main">
-                <a:ext uri="{FF2B5EF4-FFF2-40B4-BE49-F238E27FC236}">
-                  <a16:creationId xmlns:a16="http://schemas.microsoft.com/office/drawing/2014/main" id="{8DFD7746-2E2A-47A7-9646-7D5812AF15AB}"/>
-                </a:ext>
-              </a:extLst>
-            </wp:docPr>
-            <wp:cNvGraphicFramePr>
-              <a:graphicFrameLocks xmlns:a="http://schemas.openxmlformats.org/drawingml/2006/main" noChangeAspect="1"/>
-            </wp:cNvGraphicFramePr>
-            <a:graphic xmlns:a="http://schemas.openxmlformats.org/drawingml/2006/main">
-              <a:graphicData uri="http://schemas.openxmlformats.org/drawingml/2006/picture">
-                <pic:pic xmlns:pic="http://schemas.openxmlformats.org/drawingml/2006/picture">
-                  <pic:nvPicPr>
-                    <pic:cNvPr id="5" name="Picture 4">
-                      <a:extLst>
-                        <a:ext uri="{FF2B5EF4-FFF2-40B4-BE49-F238E27FC236}">
-                          <a16:creationId xmlns:a16="http://schemas.microsoft.com/office/drawing/2014/main" id="{8DFD7746-2E2A-47A7-9646-7D5812AF15AB}"/>
-                        </a:ext>
-                      </a:extLst>
-                    </pic:cNvPr>
-                    <pic:cNvPicPr>
-                      <a:picLocks noChangeAspect="1"/>
-                    </pic:cNvPicPr>
-                  </pic:nvPicPr>
-                  <pic:blipFill>
-                    <a:blip r:embed="rId18"/>
-                    <a:stretch>
-                      <a:fillRect/>
-                    </a:stretch>
-                  </pic:blipFill>
-                  <pic:spPr>
-                    <a:xfrm>
-                      <a:off x="0" y="0"/>
-                      <a:ext cx="3048000" cy="991870"/>
-                    </a:xfrm>
-                    <a:prstGeom prst="rect">
-                      <a:avLst/>
-                    </a:prstGeom>
-                  </pic:spPr>
-                </pic:pic>
-              </a:graphicData>
-            </a:graphic>
-          </wp:inline>
-        </w:drawing>
-      </w:r>
-    </w:p>
-    <w:p>
-      <w:pPr>
-        <w:pStyle w:val="Para"/>
-        <w:rPr>
-          <w:rFonts w:ascii="Times New Roman" w:hAnsi="Times New Roman" w:cs="Times New Roman"/>
-        </w:rPr>
-      </w:pPr>
-      <w:r>
-        <w:rPr>
-          <w:rFonts w:ascii="Times New Roman" w:hAnsi="Times New Roman" w:cs="Times New Roman"/>
-        </w:rPr>
-        <w:t>Random Tree:</w:t>
-      </w:r>
-    </w:p>
-    <w:p>
-      <w:pPr>
-        <w:pStyle w:val="Para"/>
-        <w:rPr>
-          <w:rFonts w:ascii="Times New Roman" w:hAnsi="Times New Roman" w:cs="Times New Roman"/>
-        </w:rPr>
-      </w:pPr>
-      <w:r>
-        <w:rPr>
-          <w:rFonts w:ascii="Times New Roman" w:hAnsi="Times New Roman" w:cs="Times New Roman"/>
-          <w:noProof/>
-        </w:rPr>
-        <w:drawing>
-          <wp:inline distT="0" distB="0" distL="0" distR="0" wp14:anchorId="3ABB7A18" wp14:editId="36748B24">
-            <wp:extent cx="3048000" cy="1014095"/>
-            <wp:effectExtent l="0" t="0" r="0" b="0"/>
-            <wp:docPr id="7" name="Picture 1">
-              <a:extLst xmlns:a="http://schemas.openxmlformats.org/drawingml/2006/main">
-                <a:ext uri="{FF2B5EF4-FFF2-40B4-BE49-F238E27FC236}">
-                  <a16:creationId xmlns:a16="http://schemas.microsoft.com/office/drawing/2014/main" id="{55853F85-24B1-45F4-B33A-8466E40A5FCD}"/>
-                </a:ext>
-              </a:extLst>
-            </wp:docPr>
-            <wp:cNvGraphicFramePr>
-              <a:graphicFrameLocks xmlns:a="http://schemas.openxmlformats.org/drawingml/2006/main" noChangeAspect="1"/>
-            </wp:cNvGraphicFramePr>
-            <a:graphic xmlns:a="http://schemas.openxmlformats.org/drawingml/2006/main">
-              <a:graphicData uri="http://schemas.openxmlformats.org/drawingml/2006/picture">
-                <pic:pic xmlns:pic="http://schemas.openxmlformats.org/drawingml/2006/picture">
-                  <pic:nvPicPr>
-                    <pic:cNvPr id="2" name="Picture 1">
-                      <a:extLst>
-                        <a:ext uri="{FF2B5EF4-FFF2-40B4-BE49-F238E27FC236}">
-                          <a16:creationId xmlns:a16="http://schemas.microsoft.com/office/drawing/2014/main" id="{55853F85-24B1-45F4-B33A-8466E40A5FCD}"/>
-                        </a:ext>
-                      </a:extLst>
-                    </pic:cNvPr>
-                    <pic:cNvPicPr>
-                      <a:picLocks noChangeAspect="1"/>
-                    </pic:cNvPicPr>
-                  </pic:nvPicPr>
-                  <pic:blipFill>
-                    <a:blip r:embed="rId19"/>
-                    <a:stretch>
-                      <a:fillRect/>
-                    </a:stretch>
-                  </pic:blipFill>
-                  <pic:spPr>
-                    <a:xfrm>
-                      <a:off x="0" y="0"/>
-                      <a:ext cx="3048000" cy="1014095"/>
-                    </a:xfrm>
-                    <a:prstGeom prst="rect">
-                      <a:avLst/>
-                    </a:prstGeom>
-                  </pic:spPr>
-                </pic:pic>
-              </a:graphicData>
-            </a:graphic>
-          </wp:inline>
-        </w:drawing>
-      </w:r>
-    </w:p>
-    <w:p>
-      <w:pPr>
-        <w:pStyle w:val="Para"/>
-        <w:rPr>
-          <w:rFonts w:ascii="Times New Roman" w:hAnsi="Times New Roman" w:cs="Times New Roman"/>
-        </w:rPr>
-      </w:pPr>
-      <w:r>
-        <w:rPr>
-          <w:rFonts w:ascii="Times New Roman" w:hAnsi="Times New Roman" w:cs="Times New Roman"/>
-        </w:rPr>
-        <w:t>Random Forest:</w:t>
-      </w:r>
-    </w:p>
-    <w:p>
-      <w:pPr>
-        <w:pStyle w:val="Para"/>
-        <w:rPr>
-          <w:rFonts w:ascii="Times New Roman" w:hAnsi="Times New Roman" w:cs="Times New Roman"/>
-        </w:rPr>
-      </w:pPr>
-      <w:r>
-        <w:rPr>
-          <w:rFonts w:ascii="Times New Roman" w:hAnsi="Times New Roman" w:cs="Times New Roman"/>
-          <w:noProof/>
-        </w:rPr>
-        <w:drawing>
-          <wp:inline distT="0" distB="0" distL="0" distR="0" wp14:anchorId="3F522A67" wp14:editId="3E040809">
-            <wp:extent cx="3048000" cy="1097915"/>
-            <wp:effectExtent l="0" t="0" r="0" b="6985"/>
-            <wp:docPr id="9" name="Picture 1">
-              <a:extLst xmlns:a="http://schemas.openxmlformats.org/drawingml/2006/main">
-                <a:ext uri="{FF2B5EF4-FFF2-40B4-BE49-F238E27FC236}">
-                  <a16:creationId xmlns:a16="http://schemas.microsoft.com/office/drawing/2014/main" id="{9FA38AEA-0CB2-499D-9265-BA0DDF6541A3}"/>
-                </a:ext>
-              </a:extLst>
-            </wp:docPr>
-            <wp:cNvGraphicFramePr>
-              <a:graphicFrameLocks xmlns:a="http://schemas.openxmlformats.org/drawingml/2006/main" noChangeAspect="1"/>
-            </wp:cNvGraphicFramePr>
-            <a:graphic xmlns:a="http://schemas.openxmlformats.org/drawingml/2006/main">
-              <a:graphicData uri="http://schemas.openxmlformats.org/drawingml/2006/picture">
-                <pic:pic xmlns:pic="http://schemas.openxmlformats.org/drawingml/2006/picture">
-                  <pic:nvPicPr>
-                    <pic:cNvPr id="2" name="Picture 1">
-                      <a:extLst>
-                        <a:ext uri="{FF2B5EF4-FFF2-40B4-BE49-F238E27FC236}">
-                          <a16:creationId xmlns:a16="http://schemas.microsoft.com/office/drawing/2014/main" id="{9FA38AEA-0CB2-499D-9265-BA0DDF6541A3}"/>
-                        </a:ext>
-                      </a:extLst>
-                    </pic:cNvPr>
-                    <pic:cNvPicPr>
-                      <a:picLocks noChangeAspect="1"/>
-                    </pic:cNvPicPr>
-                  </pic:nvPicPr>
-                  <pic:blipFill>
-                    <a:blip r:embed="rId20"/>
-                    <a:stretch>
-                      <a:fillRect/>
-                    </a:stretch>
-                  </pic:blipFill>
-                  <pic:spPr>
-                    <a:xfrm>
-                      <a:off x="0" y="0"/>
-                      <a:ext cx="3048000" cy="1097915"/>
-                    </a:xfrm>
-                    <a:prstGeom prst="rect">
-                      <a:avLst/>
-                    </a:prstGeom>
-                  </pic:spPr>
-                </pic:pic>
-              </a:graphicData>
-            </a:graphic>
-          </wp:inline>
-        </w:drawing>
-      </w:r>
-    </w:p>
-    <w:p>
-      <w:pPr>
-        <w:pStyle w:val="Head1"/>
-      </w:pPr>
-      <w:r>
-        <w:t>2.4</w:t>
-      </w:r>
-      <w:r>
-        <w:tab/>
-      </w:r>
-      <w:r>
-        <w:t xml:space="preserve"> - </w:t>
-      </w:r>
-      <w:r>
-        <w:t>Evaluation</w:t>
-      </w:r>
-      <w:r>
-        <w:t xml:space="preserve"> of T</w:t>
-      </w:r>
-      <w:r>
-        <w:t>raining</w:t>
-      </w:r>
-      <w:r>
-        <w:t xml:space="preserve"> Data</w:t>
-      </w:r>
-    </w:p>
-    <w:p>
-      <w:pPr>
-        <w:pStyle w:val="Para"/>
-        <w:rPr>
-          <w:rFonts w:ascii="Times New Roman" w:hAnsi="Times New Roman" w:cs="Times New Roman"/>
-        </w:rPr>
-      </w:pPr>
-      <w:r>
-        <w:rPr>
-          <w:rFonts w:ascii="Times New Roman" w:hAnsi="Times New Roman" w:cs="Times New Roman"/>
-        </w:rPr>
-        <w:t>Out of the tree classifiers, Naïve Bayes performed the worst in terms of accuracy and F1 Score and Random Forest performed the best in terms of accuracy and F1 Score. Despite the F1 score for Naïve Bayes being the lowest, it classified all fatalities correctly with no false negatives.</w:t>
-      </w:r>
-    </w:p>
-    <w:p>
-      <w:pPr>
-        <w:pStyle w:val="Para"/>
-        <w:rPr>
-          <w:rFonts w:ascii="Times New Roman" w:hAnsi="Times New Roman" w:cs="Times New Roman"/>
-        </w:rPr>
-      </w:pPr>
-      <w:r>
-        <w:rPr>
-          <w:rFonts w:ascii="Times New Roman" w:hAnsi="Times New Roman" w:cs="Times New Roman"/>
-        </w:rPr>
-        <w:t>The classifier looks as if it has learned the model exceptionally well as the accuracies for all three are above 50 percent however it is yet to be seen if there may be any sort of overfitting.</w:t>
-      </w:r>
-    </w:p>
-    <w:p>
-      <w:pPr>
-        <w:pStyle w:val="Head1"/>
-      </w:pPr>
-      <w:r>
-        <w:t>2.5</w:t>
-      </w:r>
-      <w:r>
-        <w:tab/>
-        <w:t xml:space="preserve"> - Classification on Test Data</w:t>
-      </w:r>
-    </w:p>
-    <w:p>
-      <w:pPr>
-        <w:pStyle w:val="Para"/>
-        <w:rPr>
-          <w:rFonts w:ascii="Times New Roman" w:hAnsi="Times New Roman" w:cs="Times New Roman"/>
-        </w:rPr>
-      </w:pPr>
-      <w:r>
-        <w:rPr>
-          <w:rFonts w:ascii="Times New Roman" w:hAnsi="Times New Roman" w:cs="Times New Roman"/>
-        </w:rPr>
-        <w:t>Now that we know that our classifiers performed well on the training data, we selected an unseen test set from Chicago Summer 2017. This test dataset contains 49,000 thousand entries with 20 features. The test dataset underwent the same data transformation process described earlier as the test dataset.</w:t>
-      </w:r>
-    </w:p>
-    <w:p>
-      <w:pPr>
-        <w:pStyle w:val="Para"/>
-        <w:rPr>
-          <w:rFonts w:ascii="Times New Roman" w:hAnsi="Times New Roman" w:cs="Times New Roman"/>
-        </w:rPr>
-      </w:pPr>
-      <w:r>
-        <w:rPr>
-          <w:rFonts w:ascii="Times New Roman" w:hAnsi="Times New Roman" w:cs="Times New Roman"/>
-        </w:rPr>
-        <w:t>We also have the ground truths for the test dataset, so we are easily able to omit the ground truth labels and compare them to the predicted labels to accurately predict the Precision, Recall, and F1 score.</w:t>
-      </w:r>
-    </w:p>
-    <w:p>
-      <w:pPr>
-        <w:pStyle w:val="Para"/>
-        <w:rPr>
-          <w:rFonts w:ascii="Times New Roman" w:hAnsi="Times New Roman" w:cs="Times New Roman"/>
-        </w:rPr>
-      </w:pPr>
-      <w:r>
-        <w:rPr>
-          <w:rFonts w:ascii="Times New Roman" w:hAnsi="Times New Roman" w:cs="Times New Roman"/>
-        </w:rPr>
-        <w:t>The classifiers mentioned beforehand have been</w:t>
-      </w:r>
-      <w:r>
-        <w:rPr>
-          <w:rFonts w:ascii="Times New Roman" w:hAnsi="Times New Roman" w:cs="Times New Roman"/>
-        </w:rPr>
-        <w:t xml:space="preserve"> ran with the same training data as before with a new unseen test set:</w:t>
-      </w:r>
     </w:p>
     <w:tbl>
       <w:tblPr>
@@ -5309,7 +4456,19 @@
               <w:rPr>
                 <w:rFonts w:ascii="Times New Roman" w:hAnsi="Times New Roman" w:cs="Times New Roman"/>
               </w:rPr>
-              <w:t>Classifier</w:t>
+              <w:t>Classif</w:t>
+            </w:r>
+            <w:r>
+              <w:rPr>
+                <w:rFonts w:ascii="Times New Roman" w:hAnsi="Times New Roman" w:cs="Times New Roman"/>
+              </w:rPr>
+              <w:t>i</w:t>
+            </w:r>
+            <w:r>
+              <w:rPr>
+                <w:rFonts w:ascii="Times New Roman" w:hAnsi="Times New Roman" w:cs="Times New Roman"/>
+              </w:rPr>
+              <w:t>er</w:t>
             </w:r>
           </w:p>
         </w:tc>
@@ -5444,7 +4603,7 @@
               <w:rPr>
                 <w:rFonts w:ascii="Times New Roman" w:hAnsi="Times New Roman" w:cs="Times New Roman"/>
               </w:rPr>
-              <w:t>51</w:t>
+              <w:t>66.8</w:t>
             </w:r>
           </w:p>
         </w:tc>
@@ -5463,7 +4622,7 @@
               <w:rPr>
                 <w:rFonts w:ascii="Times New Roman" w:hAnsi="Times New Roman" w:cs="Times New Roman"/>
               </w:rPr>
-              <w:t>49</w:t>
+              <w:t>33.1</w:t>
             </w:r>
           </w:p>
         </w:tc>
@@ -5482,7 +4641,13 @@
               <w:rPr>
                 <w:rFonts w:ascii="Times New Roman" w:hAnsi="Times New Roman" w:cs="Times New Roman"/>
               </w:rPr>
-              <w:t>.91</w:t>
+              <w:t>.</w:t>
+            </w:r>
+            <w:r>
+              <w:rPr>
+                <w:rFonts w:ascii="Times New Roman" w:hAnsi="Times New Roman" w:cs="Times New Roman"/>
+              </w:rPr>
+              <w:t>66</w:t>
             </w:r>
           </w:p>
         </w:tc>
@@ -5501,7 +4666,13 @@
               <w:rPr>
                 <w:rFonts w:ascii="Times New Roman" w:hAnsi="Times New Roman" w:cs="Times New Roman"/>
               </w:rPr>
-              <w:t>.51</w:t>
+              <w:t>.</w:t>
+            </w:r>
+            <w:r>
+              <w:rPr>
+                <w:rFonts w:ascii="Times New Roman" w:hAnsi="Times New Roman" w:cs="Times New Roman"/>
+              </w:rPr>
+              <w:t>69</w:t>
             </w:r>
           </w:p>
         </w:tc>
@@ -5520,7 +4691,13 @@
               <w:rPr>
                 <w:rFonts w:ascii="Times New Roman" w:hAnsi="Times New Roman" w:cs="Times New Roman"/>
               </w:rPr>
-              <w:t>.64</w:t>
+              <w:t>.</w:t>
+            </w:r>
+            <w:r>
+              <w:rPr>
+                <w:rFonts w:ascii="Times New Roman" w:hAnsi="Times New Roman" w:cs="Times New Roman"/>
+              </w:rPr>
+              <w:t>66</w:t>
             </w:r>
           </w:p>
         </w:tc>
@@ -5560,7 +4737,13 @@
               <w:rPr>
                 <w:rFonts w:ascii="Times New Roman" w:hAnsi="Times New Roman" w:cs="Times New Roman"/>
               </w:rPr>
-              <w:t>79</w:t>
+              <w:t>96.</w:t>
+            </w:r>
+            <w:r>
+              <w:rPr>
+                <w:rFonts w:ascii="Times New Roman" w:hAnsi="Times New Roman" w:cs="Times New Roman"/>
+              </w:rPr>
+              <w:t>9</w:t>
             </w:r>
           </w:p>
         </w:tc>
@@ -5579,7 +4762,13 @@
               <w:rPr>
                 <w:rFonts w:ascii="Times New Roman" w:hAnsi="Times New Roman" w:cs="Times New Roman"/>
               </w:rPr>
-              <w:t>21</w:t>
+              <w:t>3.</w:t>
+            </w:r>
+            <w:r>
+              <w:rPr>
+                <w:rFonts w:ascii="Times New Roman" w:hAnsi="Times New Roman" w:cs="Times New Roman"/>
+              </w:rPr>
+              <w:t>1</w:t>
             </w:r>
           </w:p>
         </w:tc>
@@ -5598,7 +4787,13 @@
               <w:rPr>
                 <w:rFonts w:ascii="Times New Roman" w:hAnsi="Times New Roman" w:cs="Times New Roman"/>
               </w:rPr>
-              <w:t>.87</w:t>
+              <w:t>.</w:t>
+            </w:r>
+            <w:r>
+              <w:rPr>
+                <w:rFonts w:ascii="Times New Roman" w:hAnsi="Times New Roman" w:cs="Times New Roman"/>
+              </w:rPr>
+              <w:t>97</w:t>
             </w:r>
           </w:p>
         </w:tc>
@@ -5617,7 +4812,13 @@
               <w:rPr>
                 <w:rFonts w:ascii="Times New Roman" w:hAnsi="Times New Roman" w:cs="Times New Roman"/>
               </w:rPr>
-              <w:t>.78</w:t>
+              <w:t>.</w:t>
+            </w:r>
+            <w:r>
+              <w:rPr>
+                <w:rFonts w:ascii="Times New Roman" w:hAnsi="Times New Roman" w:cs="Times New Roman"/>
+              </w:rPr>
+              <w:t>97</w:t>
             </w:r>
           </w:p>
         </w:tc>
@@ -5636,7 +4837,13 @@
               <w:rPr>
                 <w:rFonts w:ascii="Times New Roman" w:hAnsi="Times New Roman" w:cs="Times New Roman"/>
               </w:rPr>
-              <w:t>.82</w:t>
+              <w:t>.</w:t>
+            </w:r>
+            <w:r>
+              <w:rPr>
+                <w:rFonts w:ascii="Times New Roman" w:hAnsi="Times New Roman" w:cs="Times New Roman"/>
+              </w:rPr>
+              <w:t>97</w:t>
             </w:r>
           </w:p>
         </w:tc>
@@ -5676,7 +4883,7 @@
               <w:rPr>
                 <w:rFonts w:ascii="Times New Roman" w:hAnsi="Times New Roman" w:cs="Times New Roman"/>
               </w:rPr>
-              <w:t>88</w:t>
+              <w:t>98.5</w:t>
             </w:r>
           </w:p>
         </w:tc>
@@ -5695,7 +4902,7 @@
               <w:rPr>
                 <w:rFonts w:ascii="Times New Roman" w:hAnsi="Times New Roman" w:cs="Times New Roman"/>
               </w:rPr>
-              <w:t>12</w:t>
+              <w:t>1.5</w:t>
             </w:r>
           </w:p>
         </w:tc>
@@ -5714,7 +4921,13 @@
               <w:rPr>
                 <w:rFonts w:ascii="Times New Roman" w:hAnsi="Times New Roman" w:cs="Times New Roman"/>
               </w:rPr>
-              <w:t>.87</w:t>
+              <w:t>.</w:t>
+            </w:r>
+            <w:r>
+              <w:rPr>
+                <w:rFonts w:ascii="Times New Roman" w:hAnsi="Times New Roman" w:cs="Times New Roman"/>
+              </w:rPr>
+              <w:t>99</w:t>
             </w:r>
           </w:p>
         </w:tc>
@@ -5733,7 +4946,13 @@
               <w:rPr>
                 <w:rFonts w:ascii="Times New Roman" w:hAnsi="Times New Roman" w:cs="Times New Roman"/>
               </w:rPr>
-              <w:t>.88</w:t>
+              <w:t>.</w:t>
+            </w:r>
+            <w:r>
+              <w:rPr>
+                <w:rFonts w:ascii="Times New Roman" w:hAnsi="Times New Roman" w:cs="Times New Roman"/>
+              </w:rPr>
+              <w:t>99</w:t>
             </w:r>
           </w:p>
         </w:tc>
@@ -5752,7 +4971,13 @@
               <w:rPr>
                 <w:rFonts w:ascii="Times New Roman" w:hAnsi="Times New Roman" w:cs="Times New Roman"/>
               </w:rPr>
-              <w:t>.88</w:t>
+              <w:t>.9</w:t>
+            </w:r>
+            <w:r>
+              <w:rPr>
+                <w:rFonts w:ascii="Times New Roman" w:hAnsi="Times New Roman" w:cs="Times New Roman"/>
+              </w:rPr>
+              <w:t>9</w:t>
             </w:r>
           </w:p>
         </w:tc>
@@ -5803,20 +5028,14 @@
       </w:pPr>
       <w:r>
         <w:rPr>
-          <w:rFonts w:ascii="Times New Roman" w:hAnsi="Times New Roman" w:cs="Times New Roman"/>
           <w:noProof/>
         </w:rPr>
+        <w:lastRenderedPageBreak/>
         <w:drawing>
-          <wp:inline distT="0" distB="0" distL="0" distR="0" wp14:anchorId="0F07944D" wp14:editId="61E20340">
-            <wp:extent cx="3048000" cy="1022350"/>
-            <wp:effectExtent l="0" t="0" r="0" b="6350"/>
-            <wp:docPr id="10" name="Picture 3">
-              <a:extLst xmlns:a="http://schemas.openxmlformats.org/drawingml/2006/main">
-                <a:ext uri="{FF2B5EF4-FFF2-40B4-BE49-F238E27FC236}">
-                  <a16:creationId xmlns:a16="http://schemas.microsoft.com/office/drawing/2014/main" id="{06F427BC-8DFA-4320-A43E-4DC7096E090A}"/>
-                </a:ext>
-              </a:extLst>
-            </wp:docPr>
+          <wp:inline distT="0" distB="0" distL="0" distR="0" wp14:anchorId="7CD1C928" wp14:editId="232B8B30">
+            <wp:extent cx="3048000" cy="1001395"/>
+            <wp:effectExtent l="0" t="0" r="0" b="8255"/>
+            <wp:docPr id="14" name="Picture 14"/>
             <wp:cNvGraphicFramePr>
               <a:graphicFrameLocks xmlns:a="http://schemas.openxmlformats.org/drawingml/2006/main" noChangeAspect="1"/>
             </wp:cNvGraphicFramePr>
@@ -5824,31 +5043,36 @@
               <a:graphicData uri="http://schemas.openxmlformats.org/drawingml/2006/picture">
                 <pic:pic xmlns:pic="http://schemas.openxmlformats.org/drawingml/2006/picture">
                   <pic:nvPicPr>
-                    <pic:cNvPr id="4" name="Picture 3">
-                      <a:extLst>
-                        <a:ext uri="{FF2B5EF4-FFF2-40B4-BE49-F238E27FC236}">
-                          <a16:creationId xmlns:a16="http://schemas.microsoft.com/office/drawing/2014/main" id="{06F427BC-8DFA-4320-A43E-4DC7096E090A}"/>
-                        </a:ext>
-                      </a:extLst>
-                    </pic:cNvPr>
+                    <pic:cNvPr id="0" name="Picture 3"/>
                     <pic:cNvPicPr>
-                      <a:picLocks noChangeAspect="1"/>
+                      <a:picLocks noChangeAspect="1" noChangeArrowheads="1"/>
                     </pic:cNvPicPr>
                   </pic:nvPicPr>
                   <pic:blipFill>
-                    <a:blip r:embed="rId21"/>
+                    <a:blip r:embed="rId18">
+                      <a:extLst>
+                        <a:ext uri="{28A0092B-C50C-407E-A947-70E740481C1C}">
+                          <a14:useLocalDpi xmlns:a14="http://schemas.microsoft.com/office/drawing/2010/main" val="0"/>
+                        </a:ext>
+                      </a:extLst>
+                    </a:blip>
+                    <a:srcRect/>
                     <a:stretch>
                       <a:fillRect/>
                     </a:stretch>
                   </pic:blipFill>
-                  <pic:spPr>
+                  <pic:spPr bwMode="auto">
                     <a:xfrm>
                       <a:off x="0" y="0"/>
-                      <a:ext cx="3048000" cy="1022350"/>
+                      <a:ext cx="3048000" cy="1001395"/>
                     </a:xfrm>
                     <a:prstGeom prst="rect">
                       <a:avLst/>
                     </a:prstGeom>
+                    <a:noFill/>
+                    <a:ln>
+                      <a:noFill/>
+                    </a:ln>
                   </pic:spPr>
                 </pic:pic>
               </a:graphicData>
@@ -5880,20 +5104,13 @@
       </w:pPr>
       <w:r>
         <w:rPr>
-          <w:rFonts w:ascii="Times New Roman" w:hAnsi="Times New Roman" w:cs="Times New Roman"/>
           <w:noProof/>
         </w:rPr>
         <w:drawing>
-          <wp:inline distT="0" distB="0" distL="0" distR="0" wp14:anchorId="710DCC5C" wp14:editId="7373EAEA">
-            <wp:extent cx="3048000" cy="1067435"/>
+          <wp:inline distT="0" distB="0" distL="0" distR="0" wp14:anchorId="3CD07D66" wp14:editId="3357328B">
+            <wp:extent cx="3048000" cy="1071245"/>
             <wp:effectExtent l="0" t="0" r="0" b="0"/>
-            <wp:docPr id="11" name="Picture 3">
-              <a:extLst xmlns:a="http://schemas.openxmlformats.org/drawingml/2006/main">
-                <a:ext uri="{FF2B5EF4-FFF2-40B4-BE49-F238E27FC236}">
-                  <a16:creationId xmlns:a16="http://schemas.microsoft.com/office/drawing/2014/main" id="{73FC919A-5644-4402-935C-BA8705F86635}"/>
-                </a:ext>
-              </a:extLst>
-            </wp:docPr>
+            <wp:docPr id="16" name="Picture 16"/>
             <wp:cNvGraphicFramePr>
               <a:graphicFrameLocks xmlns:a="http://schemas.openxmlformats.org/drawingml/2006/main" noChangeAspect="1"/>
             </wp:cNvGraphicFramePr>
@@ -5901,31 +5118,36 @@
               <a:graphicData uri="http://schemas.openxmlformats.org/drawingml/2006/picture">
                 <pic:pic xmlns:pic="http://schemas.openxmlformats.org/drawingml/2006/picture">
                   <pic:nvPicPr>
-                    <pic:cNvPr id="4" name="Picture 3">
-                      <a:extLst>
-                        <a:ext uri="{FF2B5EF4-FFF2-40B4-BE49-F238E27FC236}">
-                          <a16:creationId xmlns:a16="http://schemas.microsoft.com/office/drawing/2014/main" id="{73FC919A-5644-4402-935C-BA8705F86635}"/>
-                        </a:ext>
-                      </a:extLst>
-                    </pic:cNvPr>
+                    <pic:cNvPr id="0" name="Picture 5"/>
                     <pic:cNvPicPr>
-                      <a:picLocks noChangeAspect="1"/>
+                      <a:picLocks noChangeAspect="1" noChangeArrowheads="1"/>
                     </pic:cNvPicPr>
                   </pic:nvPicPr>
                   <pic:blipFill>
-                    <a:blip r:embed="rId22"/>
+                    <a:blip r:embed="rId19">
+                      <a:extLst>
+                        <a:ext uri="{28A0092B-C50C-407E-A947-70E740481C1C}">
+                          <a14:useLocalDpi xmlns:a14="http://schemas.microsoft.com/office/drawing/2010/main" val="0"/>
+                        </a:ext>
+                      </a:extLst>
+                    </a:blip>
+                    <a:srcRect/>
                     <a:stretch>
                       <a:fillRect/>
                     </a:stretch>
                   </pic:blipFill>
-                  <pic:spPr>
+                  <pic:spPr bwMode="auto">
                     <a:xfrm>
                       <a:off x="0" y="0"/>
-                      <a:ext cx="3048000" cy="1067435"/>
+                      <a:ext cx="3048000" cy="1071245"/>
                     </a:xfrm>
                     <a:prstGeom prst="rect">
                       <a:avLst/>
                     </a:prstGeom>
+                    <a:noFill/>
+                    <a:ln>
+                      <a:noFill/>
+                    </a:ln>
                   </pic:spPr>
                 </pic:pic>
               </a:graphicData>
@@ -5957,20 +5179,13 @@
       </w:pPr>
       <w:r>
         <w:rPr>
-          <w:rFonts w:ascii="Times New Roman" w:hAnsi="Times New Roman" w:cs="Times New Roman"/>
           <w:noProof/>
         </w:rPr>
         <w:drawing>
-          <wp:inline distT="0" distB="0" distL="0" distR="0" wp14:anchorId="50C3BB99" wp14:editId="0467E8B8">
-            <wp:extent cx="3048000" cy="1071880"/>
-            <wp:effectExtent l="0" t="0" r="0" b="0"/>
-            <wp:docPr id="12" name="Picture 3">
-              <a:extLst xmlns:a="http://schemas.openxmlformats.org/drawingml/2006/main">
-                <a:ext uri="{FF2B5EF4-FFF2-40B4-BE49-F238E27FC236}">
-                  <a16:creationId xmlns:a16="http://schemas.microsoft.com/office/drawing/2014/main" id="{5EB47477-AA4E-4215-91C6-27EDA331700F}"/>
-                </a:ext>
-              </a:extLst>
-            </wp:docPr>
+          <wp:inline distT="0" distB="0" distL="0" distR="0" wp14:anchorId="1EE25E4F" wp14:editId="40D12FB4">
+            <wp:extent cx="3048000" cy="929005"/>
+            <wp:effectExtent l="0" t="0" r="0" b="4445"/>
+            <wp:docPr id="17" name="Picture 17"/>
             <wp:cNvGraphicFramePr>
               <a:graphicFrameLocks xmlns:a="http://schemas.openxmlformats.org/drawingml/2006/main" noChangeAspect="1"/>
             </wp:cNvGraphicFramePr>
@@ -5978,31 +5193,36 @@
               <a:graphicData uri="http://schemas.openxmlformats.org/drawingml/2006/picture">
                 <pic:pic xmlns:pic="http://schemas.openxmlformats.org/drawingml/2006/picture">
                   <pic:nvPicPr>
-                    <pic:cNvPr id="4" name="Picture 3">
-                      <a:extLst>
-                        <a:ext uri="{FF2B5EF4-FFF2-40B4-BE49-F238E27FC236}">
-                          <a16:creationId xmlns:a16="http://schemas.microsoft.com/office/drawing/2014/main" id="{5EB47477-AA4E-4215-91C6-27EDA331700F}"/>
-                        </a:ext>
-                      </a:extLst>
-                    </pic:cNvPr>
+                    <pic:cNvPr id="0" name="Picture 7"/>
                     <pic:cNvPicPr>
-                      <a:picLocks noChangeAspect="1"/>
+                      <a:picLocks noChangeAspect="1" noChangeArrowheads="1"/>
                     </pic:cNvPicPr>
                   </pic:nvPicPr>
                   <pic:blipFill>
-                    <a:blip r:embed="rId23"/>
+                    <a:blip r:embed="rId20">
+                      <a:extLst>
+                        <a:ext uri="{28A0092B-C50C-407E-A947-70E740481C1C}">
+                          <a14:useLocalDpi xmlns:a14="http://schemas.microsoft.com/office/drawing/2010/main" val="0"/>
+                        </a:ext>
+                      </a:extLst>
+                    </a:blip>
+                    <a:srcRect/>
                     <a:stretch>
                       <a:fillRect/>
                     </a:stretch>
                   </pic:blipFill>
-                  <pic:spPr>
+                  <pic:spPr bwMode="auto">
                     <a:xfrm>
                       <a:off x="0" y="0"/>
-                      <a:ext cx="3048000" cy="1071880"/>
+                      <a:ext cx="3048000" cy="929005"/>
                     </a:xfrm>
                     <a:prstGeom prst="rect">
                       <a:avLst/>
                     </a:prstGeom>
+                    <a:noFill/>
+                    <a:ln>
+                      <a:noFill/>
+                    </a:ln>
                   </pic:spPr>
                 </pic:pic>
               </a:graphicData>
@@ -6016,6 +5236,900 @@
         <w:pStyle w:val="Head1"/>
       </w:pPr>
       <w:r>
+        <w:t>2.4</w:t>
+      </w:r>
+      <w:r>
+        <w:tab/>
+      </w:r>
+      <w:r>
+        <w:t xml:space="preserve"> - </w:t>
+      </w:r>
+      <w:r>
+        <w:t>Evaluation</w:t>
+      </w:r>
+      <w:r>
+        <w:t xml:space="preserve"> of T</w:t>
+      </w:r>
+      <w:r>
+        <w:t>raining</w:t>
+      </w:r>
+      <w:r>
+        <w:t xml:space="preserve"> Data</w:t>
+      </w:r>
+    </w:p>
+    <w:p>
+      <w:pPr>
+        <w:pStyle w:val="Para"/>
+        <w:rPr>
+          <w:rFonts w:ascii="Times New Roman" w:hAnsi="Times New Roman" w:cs="Times New Roman"/>
+        </w:rPr>
+      </w:pPr>
+      <w:r>
+        <w:rPr>
+          <w:rFonts w:ascii="Times New Roman" w:hAnsi="Times New Roman" w:cs="Times New Roman"/>
+        </w:rPr>
+        <w:t>Out of the tree classifiers, Naïve Bayes performed the worst in terms of accuracy and F1 Score and Random Forest performed the best in terms of accuracy and F1 Score. Despite the F1 score for Naïve Bayes being the lowest, it classified all fatalities correctly with no false negatives.</w:t>
+      </w:r>
+    </w:p>
+    <w:p>
+      <w:pPr>
+        <w:pStyle w:val="Para"/>
+        <w:rPr>
+          <w:rFonts w:ascii="Times New Roman" w:hAnsi="Times New Roman" w:cs="Times New Roman"/>
+        </w:rPr>
+      </w:pPr>
+      <w:r>
+        <w:rPr>
+          <w:rFonts w:ascii="Times New Roman" w:hAnsi="Times New Roman" w:cs="Times New Roman"/>
+        </w:rPr>
+        <w:t>The classifier looks as if it has learned the model exceptionally well as the accuracies for all three are above 50 percent however it is yet to be seen if there may be any sort of overfitting.</w:t>
+      </w:r>
+    </w:p>
+    <w:p>
+      <w:pPr>
+        <w:pStyle w:val="Head1"/>
+      </w:pPr>
+      <w:r>
+        <w:t>2.5</w:t>
+      </w:r>
+      <w:r>
+        <w:tab/>
+        <w:t xml:space="preserve"> - Classification on Test Data</w:t>
+      </w:r>
+    </w:p>
+    <w:p>
+      <w:pPr>
+        <w:pStyle w:val="Para"/>
+        <w:rPr>
+          <w:rFonts w:ascii="Times New Roman" w:hAnsi="Times New Roman" w:cs="Times New Roman"/>
+        </w:rPr>
+      </w:pPr>
+      <w:r>
+        <w:rPr>
+          <w:rFonts w:ascii="Times New Roman" w:hAnsi="Times New Roman" w:cs="Times New Roman"/>
+        </w:rPr>
+        <w:t>Now that we know that our classifiers performed well on the training data, we selected an unseen test set from Chicago Summer 2017. This test dataset contains 49,000 thousand entries with 20 features. The test dataset underwent the same data transformation process described earlier as the test dataset.</w:t>
+      </w:r>
+    </w:p>
+    <w:p>
+      <w:pPr>
+        <w:pStyle w:val="Para"/>
+        <w:rPr>
+          <w:rFonts w:ascii="Times New Roman" w:hAnsi="Times New Roman" w:cs="Times New Roman"/>
+        </w:rPr>
+      </w:pPr>
+      <w:r>
+        <w:rPr>
+          <w:rFonts w:ascii="Times New Roman" w:hAnsi="Times New Roman" w:cs="Times New Roman"/>
+        </w:rPr>
+        <w:t>We also have the ground truths for the test dataset, so we are easily able to omit the ground truth labels and compare them to the predicted labels to accurately predict the Precision, Recall, and F1 score.</w:t>
+      </w:r>
+    </w:p>
+    <w:p>
+      <w:pPr>
+        <w:pStyle w:val="Para"/>
+        <w:rPr>
+          <w:rFonts w:ascii="Times New Roman" w:hAnsi="Times New Roman" w:cs="Times New Roman"/>
+        </w:rPr>
+      </w:pPr>
+      <w:r>
+        <w:rPr>
+          <w:rFonts w:ascii="Times New Roman" w:hAnsi="Times New Roman" w:cs="Times New Roman"/>
+        </w:rPr>
+        <w:t>The classifiers mentioned beforehand have been</w:t>
+      </w:r>
+      <w:r>
+        <w:rPr>
+          <w:rFonts w:ascii="Times New Roman" w:hAnsi="Times New Roman" w:cs="Times New Roman"/>
+        </w:rPr>
+        <w:t xml:space="preserve"> ran with the same training data as before with a new unseen test set:</w:t>
+      </w:r>
+    </w:p>
+    <w:tbl>
+      <w:tblPr>
+        <w:tblStyle w:val="TableGrid"/>
+        <w:tblW w:w="4855" w:type="dxa"/>
+        <w:tblLook w:val="04A0" w:firstRow="1" w:lastRow="0" w:firstColumn="1" w:lastColumn="0" w:noHBand="0" w:noVBand="1"/>
+      </w:tblPr>
+      <w:tblGrid>
+        <w:gridCol w:w="906"/>
+        <w:gridCol w:w="906"/>
+        <w:gridCol w:w="1016"/>
+        <w:gridCol w:w="886"/>
+        <w:gridCol w:w="676"/>
+        <w:gridCol w:w="465"/>
+      </w:tblGrid>
+      <w:tr>
+        <w:tc>
+          <w:tcPr>
+            <w:tcW w:w="898" w:type="dxa"/>
+          </w:tcPr>
+          <w:p>
+            <w:pPr>
+              <w:pStyle w:val="Para"/>
+              <w:rPr>
+                <w:rFonts w:ascii="Times New Roman" w:hAnsi="Times New Roman" w:cs="Times New Roman"/>
+              </w:rPr>
+            </w:pPr>
+            <w:r>
+              <w:rPr>
+                <w:rFonts w:ascii="Times New Roman" w:hAnsi="Times New Roman" w:cs="Times New Roman"/>
+              </w:rPr>
+              <w:t>Classifier</w:t>
+            </w:r>
+          </w:p>
+        </w:tc>
+        <w:tc>
+          <w:tcPr>
+            <w:tcW w:w="898" w:type="dxa"/>
+          </w:tcPr>
+          <w:p>
+            <w:pPr>
+              <w:pStyle w:val="Para"/>
+              <w:rPr>
+                <w:rFonts w:ascii="Times New Roman" w:hAnsi="Times New Roman" w:cs="Times New Roman"/>
+              </w:rPr>
+            </w:pPr>
+            <w:r>
+              <w:rPr>
+                <w:rFonts w:ascii="Times New Roman" w:hAnsi="Times New Roman" w:cs="Times New Roman"/>
+              </w:rPr>
+              <w:t>%Correct</w:t>
+            </w:r>
+          </w:p>
+        </w:tc>
+        <w:tc>
+          <w:tcPr>
+            <w:tcW w:w="1007" w:type="dxa"/>
+          </w:tcPr>
+          <w:p>
+            <w:pPr>
+              <w:pStyle w:val="Para"/>
+              <w:rPr>
+                <w:rFonts w:ascii="Times New Roman" w:hAnsi="Times New Roman" w:cs="Times New Roman"/>
+              </w:rPr>
+            </w:pPr>
+            <w:r>
+              <w:rPr>
+                <w:rFonts w:ascii="Times New Roman" w:hAnsi="Times New Roman" w:cs="Times New Roman"/>
+              </w:rPr>
+              <w:t>%Incorrect</w:t>
+            </w:r>
+          </w:p>
+        </w:tc>
+        <w:tc>
+          <w:tcPr>
+            <w:tcW w:w="878" w:type="dxa"/>
+          </w:tcPr>
+          <w:p>
+            <w:pPr>
+              <w:pStyle w:val="Para"/>
+              <w:rPr>
+                <w:rFonts w:ascii="Times New Roman" w:hAnsi="Times New Roman" w:cs="Times New Roman"/>
+              </w:rPr>
+            </w:pPr>
+            <w:r>
+              <w:rPr>
+                <w:rFonts w:ascii="Times New Roman" w:hAnsi="Times New Roman" w:cs="Times New Roman"/>
+              </w:rPr>
+              <w:t>Precision</w:t>
+            </w:r>
+          </w:p>
+        </w:tc>
+        <w:tc>
+          <w:tcPr>
+            <w:tcW w:w="671" w:type="dxa"/>
+          </w:tcPr>
+          <w:p>
+            <w:pPr>
+              <w:pStyle w:val="Para"/>
+              <w:rPr>
+                <w:rFonts w:ascii="Times New Roman" w:hAnsi="Times New Roman" w:cs="Times New Roman"/>
+              </w:rPr>
+            </w:pPr>
+            <w:r>
+              <w:rPr>
+                <w:rFonts w:ascii="Times New Roman" w:hAnsi="Times New Roman" w:cs="Times New Roman"/>
+              </w:rPr>
+              <w:t>Recall</w:t>
+            </w:r>
+          </w:p>
+        </w:tc>
+        <w:tc>
+          <w:tcPr>
+            <w:tcW w:w="503" w:type="dxa"/>
+          </w:tcPr>
+          <w:p>
+            <w:pPr>
+              <w:pStyle w:val="Para"/>
+              <w:rPr>
+                <w:rFonts w:ascii="Times New Roman" w:hAnsi="Times New Roman" w:cs="Times New Roman"/>
+              </w:rPr>
+            </w:pPr>
+            <w:r>
+              <w:rPr>
+                <w:rFonts w:ascii="Times New Roman" w:hAnsi="Times New Roman" w:cs="Times New Roman"/>
+              </w:rPr>
+              <w:t>F1</w:t>
+            </w:r>
+          </w:p>
+        </w:tc>
+      </w:tr>
+      <w:tr>
+        <w:tc>
+          <w:tcPr>
+            <w:tcW w:w="898" w:type="dxa"/>
+          </w:tcPr>
+          <w:p>
+            <w:pPr>
+              <w:pStyle w:val="Para"/>
+              <w:rPr>
+                <w:rFonts w:ascii="Times New Roman" w:hAnsi="Times New Roman" w:cs="Times New Roman"/>
+              </w:rPr>
+            </w:pPr>
+            <w:r>
+              <w:rPr>
+                <w:rFonts w:ascii="Times New Roman" w:hAnsi="Times New Roman" w:cs="Times New Roman"/>
+              </w:rPr>
+              <w:t>Naïve Bayes</w:t>
+            </w:r>
+          </w:p>
+        </w:tc>
+        <w:tc>
+          <w:tcPr>
+            <w:tcW w:w="898" w:type="dxa"/>
+          </w:tcPr>
+          <w:p>
+            <w:pPr>
+              <w:pStyle w:val="Para"/>
+              <w:rPr>
+                <w:rFonts w:ascii="Times New Roman" w:hAnsi="Times New Roman" w:cs="Times New Roman"/>
+              </w:rPr>
+            </w:pPr>
+            <w:r>
+              <w:rPr>
+                <w:rFonts w:ascii="Times New Roman" w:hAnsi="Times New Roman" w:cs="Times New Roman"/>
+              </w:rPr>
+              <w:t>70.5</w:t>
+            </w:r>
+          </w:p>
+        </w:tc>
+        <w:tc>
+          <w:tcPr>
+            <w:tcW w:w="1007" w:type="dxa"/>
+          </w:tcPr>
+          <w:p>
+            <w:pPr>
+              <w:pStyle w:val="Para"/>
+              <w:rPr>
+                <w:rFonts w:ascii="Times New Roman" w:hAnsi="Times New Roman" w:cs="Times New Roman"/>
+              </w:rPr>
+            </w:pPr>
+            <w:r>
+              <w:rPr>
+                <w:rFonts w:ascii="Times New Roman" w:hAnsi="Times New Roman" w:cs="Times New Roman"/>
+              </w:rPr>
+              <w:t>29.5</w:t>
+            </w:r>
+          </w:p>
+        </w:tc>
+        <w:tc>
+          <w:tcPr>
+            <w:tcW w:w="878" w:type="dxa"/>
+          </w:tcPr>
+          <w:p>
+            <w:pPr>
+              <w:pStyle w:val="Para"/>
+              <w:rPr>
+                <w:rFonts w:ascii="Times New Roman" w:hAnsi="Times New Roman" w:cs="Times New Roman"/>
+              </w:rPr>
+            </w:pPr>
+            <w:r>
+              <w:rPr>
+                <w:rFonts w:ascii="Times New Roman" w:hAnsi="Times New Roman" w:cs="Times New Roman"/>
+              </w:rPr>
+              <w:t>.9</w:t>
+            </w:r>
+            <w:r>
+              <w:rPr>
+                <w:rFonts w:ascii="Times New Roman" w:hAnsi="Times New Roman" w:cs="Times New Roman"/>
+              </w:rPr>
+              <w:t>4</w:t>
+            </w:r>
+          </w:p>
+        </w:tc>
+        <w:tc>
+          <w:tcPr>
+            <w:tcW w:w="671" w:type="dxa"/>
+          </w:tcPr>
+          <w:p>
+            <w:pPr>
+              <w:pStyle w:val="Para"/>
+              <w:rPr>
+                <w:rFonts w:ascii="Times New Roman" w:hAnsi="Times New Roman" w:cs="Times New Roman"/>
+              </w:rPr>
+            </w:pPr>
+            <w:r>
+              <w:rPr>
+                <w:rFonts w:ascii="Times New Roman" w:hAnsi="Times New Roman" w:cs="Times New Roman"/>
+              </w:rPr>
+              <w:t>.</w:t>
+            </w:r>
+            <w:r>
+              <w:rPr>
+                <w:rFonts w:ascii="Times New Roman" w:hAnsi="Times New Roman" w:cs="Times New Roman"/>
+              </w:rPr>
+              <w:t>71</w:t>
+            </w:r>
+          </w:p>
+        </w:tc>
+        <w:tc>
+          <w:tcPr>
+            <w:tcW w:w="503" w:type="dxa"/>
+          </w:tcPr>
+          <w:p>
+            <w:pPr>
+              <w:pStyle w:val="Para"/>
+              <w:rPr>
+                <w:rFonts w:ascii="Times New Roman" w:hAnsi="Times New Roman" w:cs="Times New Roman"/>
+              </w:rPr>
+            </w:pPr>
+            <w:r>
+              <w:rPr>
+                <w:rFonts w:ascii="Times New Roman" w:hAnsi="Times New Roman" w:cs="Times New Roman"/>
+              </w:rPr>
+              <w:t>.</w:t>
+            </w:r>
+            <w:r>
+              <w:rPr>
+                <w:rFonts w:ascii="Times New Roman" w:hAnsi="Times New Roman" w:cs="Times New Roman"/>
+              </w:rPr>
+              <w:t>79</w:t>
+            </w:r>
+          </w:p>
+        </w:tc>
+      </w:tr>
+      <w:tr>
+        <w:tc>
+          <w:tcPr>
+            <w:tcW w:w="898" w:type="dxa"/>
+          </w:tcPr>
+          <w:p>
+            <w:pPr>
+              <w:pStyle w:val="Para"/>
+              <w:rPr>
+                <w:rFonts w:ascii="Times New Roman" w:hAnsi="Times New Roman" w:cs="Times New Roman"/>
+              </w:rPr>
+            </w:pPr>
+            <w:r>
+              <w:rPr>
+                <w:rFonts w:ascii="Times New Roman" w:hAnsi="Times New Roman" w:cs="Times New Roman"/>
+              </w:rPr>
+              <w:t>Random Tree</w:t>
+            </w:r>
+          </w:p>
+        </w:tc>
+        <w:tc>
+          <w:tcPr>
+            <w:tcW w:w="898" w:type="dxa"/>
+          </w:tcPr>
+          <w:p>
+            <w:pPr>
+              <w:pStyle w:val="Para"/>
+              <w:rPr>
+                <w:rFonts w:ascii="Times New Roman" w:hAnsi="Times New Roman" w:cs="Times New Roman"/>
+              </w:rPr>
+            </w:pPr>
+            <w:r>
+              <w:rPr>
+                <w:rFonts w:ascii="Times New Roman" w:hAnsi="Times New Roman" w:cs="Times New Roman"/>
+              </w:rPr>
+              <w:t>88.8</w:t>
+            </w:r>
+          </w:p>
+        </w:tc>
+        <w:tc>
+          <w:tcPr>
+            <w:tcW w:w="1007" w:type="dxa"/>
+          </w:tcPr>
+          <w:p>
+            <w:pPr>
+              <w:pStyle w:val="Para"/>
+              <w:rPr>
+                <w:rFonts w:ascii="Times New Roman" w:hAnsi="Times New Roman" w:cs="Times New Roman"/>
+              </w:rPr>
+            </w:pPr>
+            <w:r>
+              <w:rPr>
+                <w:rFonts w:ascii="Times New Roman" w:hAnsi="Times New Roman" w:cs="Times New Roman"/>
+              </w:rPr>
+              <w:t>11.2</w:t>
+            </w:r>
+          </w:p>
+        </w:tc>
+        <w:tc>
+          <w:tcPr>
+            <w:tcW w:w="878" w:type="dxa"/>
+          </w:tcPr>
+          <w:p>
+            <w:pPr>
+              <w:pStyle w:val="Para"/>
+              <w:rPr>
+                <w:rFonts w:ascii="Times New Roman" w:hAnsi="Times New Roman" w:cs="Times New Roman"/>
+              </w:rPr>
+            </w:pPr>
+            <w:r>
+              <w:rPr>
+                <w:rFonts w:ascii="Times New Roman" w:hAnsi="Times New Roman" w:cs="Times New Roman"/>
+              </w:rPr>
+              <w:t>.</w:t>
+            </w:r>
+            <w:r>
+              <w:rPr>
+                <w:rFonts w:ascii="Times New Roman" w:hAnsi="Times New Roman" w:cs="Times New Roman"/>
+              </w:rPr>
+              <w:t>91</w:t>
+            </w:r>
+          </w:p>
+        </w:tc>
+        <w:tc>
+          <w:tcPr>
+            <w:tcW w:w="671" w:type="dxa"/>
+          </w:tcPr>
+          <w:p>
+            <w:pPr>
+              <w:pStyle w:val="Para"/>
+              <w:rPr>
+                <w:rFonts w:ascii="Times New Roman" w:hAnsi="Times New Roman" w:cs="Times New Roman"/>
+              </w:rPr>
+            </w:pPr>
+            <w:r>
+              <w:rPr>
+                <w:rFonts w:ascii="Times New Roman" w:hAnsi="Times New Roman" w:cs="Times New Roman"/>
+              </w:rPr>
+              <w:t>.</w:t>
+            </w:r>
+            <w:r>
+              <w:rPr>
+                <w:rFonts w:ascii="Times New Roman" w:hAnsi="Times New Roman" w:cs="Times New Roman"/>
+              </w:rPr>
+              <w:t>89</w:t>
+            </w:r>
+          </w:p>
+        </w:tc>
+        <w:tc>
+          <w:tcPr>
+            <w:tcW w:w="503" w:type="dxa"/>
+          </w:tcPr>
+          <w:p>
+            <w:pPr>
+              <w:pStyle w:val="Para"/>
+              <w:rPr>
+                <w:rFonts w:ascii="Times New Roman" w:hAnsi="Times New Roman" w:cs="Times New Roman"/>
+              </w:rPr>
+            </w:pPr>
+            <w:r>
+              <w:rPr>
+                <w:rFonts w:ascii="Times New Roman" w:hAnsi="Times New Roman" w:cs="Times New Roman"/>
+              </w:rPr>
+              <w:t>.</w:t>
+            </w:r>
+            <w:r>
+              <w:rPr>
+                <w:rFonts w:ascii="Times New Roman" w:hAnsi="Times New Roman" w:cs="Times New Roman"/>
+              </w:rPr>
+              <w:t>90</w:t>
+            </w:r>
+          </w:p>
+        </w:tc>
+      </w:tr>
+      <w:tr>
+        <w:tc>
+          <w:tcPr>
+            <w:tcW w:w="898" w:type="dxa"/>
+          </w:tcPr>
+          <w:p>
+            <w:pPr>
+              <w:pStyle w:val="Para"/>
+              <w:rPr>
+                <w:rFonts w:ascii="Times New Roman" w:hAnsi="Times New Roman" w:cs="Times New Roman"/>
+              </w:rPr>
+            </w:pPr>
+            <w:r>
+              <w:rPr>
+                <w:rFonts w:ascii="Times New Roman" w:hAnsi="Times New Roman" w:cs="Times New Roman"/>
+              </w:rPr>
+              <w:t>Random Forest</w:t>
+            </w:r>
+          </w:p>
+        </w:tc>
+        <w:tc>
+          <w:tcPr>
+            <w:tcW w:w="898" w:type="dxa"/>
+          </w:tcPr>
+          <w:p>
+            <w:pPr>
+              <w:pStyle w:val="Para"/>
+              <w:rPr>
+                <w:rFonts w:ascii="Times New Roman" w:hAnsi="Times New Roman" w:cs="Times New Roman"/>
+              </w:rPr>
+            </w:pPr>
+            <w:r>
+              <w:rPr>
+                <w:rFonts w:ascii="Times New Roman" w:hAnsi="Times New Roman" w:cs="Times New Roman"/>
+              </w:rPr>
+              <w:t>92.4</w:t>
+            </w:r>
+          </w:p>
+        </w:tc>
+        <w:tc>
+          <w:tcPr>
+            <w:tcW w:w="1007" w:type="dxa"/>
+          </w:tcPr>
+          <w:p>
+            <w:pPr>
+              <w:pStyle w:val="Para"/>
+              <w:rPr>
+                <w:rFonts w:ascii="Times New Roman" w:hAnsi="Times New Roman" w:cs="Times New Roman"/>
+              </w:rPr>
+            </w:pPr>
+            <w:r>
+              <w:rPr>
+                <w:rFonts w:ascii="Times New Roman" w:hAnsi="Times New Roman" w:cs="Times New Roman"/>
+              </w:rPr>
+              <w:t>7.6</w:t>
+            </w:r>
+          </w:p>
+        </w:tc>
+        <w:tc>
+          <w:tcPr>
+            <w:tcW w:w="878" w:type="dxa"/>
+          </w:tcPr>
+          <w:p>
+            <w:pPr>
+              <w:pStyle w:val="Para"/>
+              <w:rPr>
+                <w:rFonts w:ascii="Times New Roman" w:hAnsi="Times New Roman" w:cs="Times New Roman"/>
+              </w:rPr>
+            </w:pPr>
+            <w:r>
+              <w:rPr>
+                <w:rFonts w:ascii="Times New Roman" w:hAnsi="Times New Roman" w:cs="Times New Roman"/>
+              </w:rPr>
+              <w:t>.</w:t>
+            </w:r>
+            <w:r>
+              <w:rPr>
+                <w:rFonts w:ascii="Times New Roman" w:hAnsi="Times New Roman" w:cs="Times New Roman"/>
+              </w:rPr>
+              <w:t>92</w:t>
+            </w:r>
+          </w:p>
+        </w:tc>
+        <w:tc>
+          <w:tcPr>
+            <w:tcW w:w="671" w:type="dxa"/>
+          </w:tcPr>
+          <w:p>
+            <w:pPr>
+              <w:pStyle w:val="Para"/>
+              <w:rPr>
+                <w:rFonts w:ascii="Times New Roman" w:hAnsi="Times New Roman" w:cs="Times New Roman"/>
+              </w:rPr>
+            </w:pPr>
+            <w:r>
+              <w:rPr>
+                <w:rFonts w:ascii="Times New Roman" w:hAnsi="Times New Roman" w:cs="Times New Roman"/>
+              </w:rPr>
+              <w:t>.</w:t>
+            </w:r>
+            <w:r>
+              <w:rPr>
+                <w:rFonts w:ascii="Times New Roman" w:hAnsi="Times New Roman" w:cs="Times New Roman"/>
+              </w:rPr>
+              <w:t>92</w:t>
+            </w:r>
+          </w:p>
+        </w:tc>
+        <w:tc>
+          <w:tcPr>
+            <w:tcW w:w="503" w:type="dxa"/>
+          </w:tcPr>
+          <w:p>
+            <w:pPr>
+              <w:pStyle w:val="Para"/>
+              <w:rPr>
+                <w:rFonts w:ascii="Times New Roman" w:hAnsi="Times New Roman" w:cs="Times New Roman"/>
+              </w:rPr>
+            </w:pPr>
+            <w:r>
+              <w:rPr>
+                <w:rFonts w:ascii="Times New Roman" w:hAnsi="Times New Roman" w:cs="Times New Roman"/>
+              </w:rPr>
+              <w:t>.</w:t>
+            </w:r>
+            <w:r>
+              <w:rPr>
+                <w:rFonts w:ascii="Times New Roman" w:hAnsi="Times New Roman" w:cs="Times New Roman"/>
+              </w:rPr>
+              <w:t>92</w:t>
+            </w:r>
+          </w:p>
+        </w:tc>
+      </w:tr>
+    </w:tbl>
+    <w:p>
+      <w:pPr>
+        <w:pStyle w:val="Para"/>
+        <w:rPr>
+          <w:rFonts w:ascii="Times New Roman" w:hAnsi="Times New Roman" w:cs="Times New Roman"/>
+        </w:rPr>
+      </w:pPr>
+    </w:p>
+    <w:p>
+      <w:pPr>
+        <w:pStyle w:val="Para"/>
+        <w:rPr>
+          <w:rFonts w:ascii="Times New Roman" w:hAnsi="Times New Roman" w:cs="Times New Roman"/>
+        </w:rPr>
+      </w:pPr>
+      <w:r>
+        <w:rPr>
+          <w:rFonts w:ascii="Times New Roman" w:hAnsi="Times New Roman" w:cs="Times New Roman"/>
+        </w:rPr>
+        <w:t>Confusion matrixes for each classifier:</w:t>
+      </w:r>
+    </w:p>
+    <w:p>
+      <w:pPr>
+        <w:pStyle w:val="Para"/>
+        <w:rPr>
+          <w:rFonts w:ascii="Times New Roman" w:hAnsi="Times New Roman" w:cs="Times New Roman"/>
+        </w:rPr>
+      </w:pPr>
+      <w:r>
+        <w:rPr>
+          <w:rFonts w:ascii="Times New Roman" w:hAnsi="Times New Roman" w:cs="Times New Roman"/>
+        </w:rPr>
+        <w:t>Naïve Bayes:</w:t>
+      </w:r>
+    </w:p>
+    <w:p>
+      <w:pPr>
+        <w:pStyle w:val="Para"/>
+        <w:rPr>
+          <w:rFonts w:ascii="Times New Roman" w:hAnsi="Times New Roman" w:cs="Times New Roman"/>
+        </w:rPr>
+      </w:pPr>
+      <w:r>
+        <w:rPr>
+          <w:noProof/>
+        </w:rPr>
+        <w:drawing>
+          <wp:inline distT="0" distB="0" distL="0" distR="0" wp14:anchorId="49E9D495" wp14:editId="764F2162">
+            <wp:extent cx="3048000" cy="891540"/>
+            <wp:effectExtent l="0" t="0" r="0" b="3810"/>
+            <wp:docPr id="18" name="Picture 18"/>
+            <wp:cNvGraphicFramePr>
+              <a:graphicFrameLocks xmlns:a="http://schemas.openxmlformats.org/drawingml/2006/main" noChangeAspect="1"/>
+            </wp:cNvGraphicFramePr>
+            <a:graphic xmlns:a="http://schemas.openxmlformats.org/drawingml/2006/main">
+              <a:graphicData uri="http://schemas.openxmlformats.org/drawingml/2006/picture">
+                <pic:pic xmlns:pic="http://schemas.openxmlformats.org/drawingml/2006/picture">
+                  <pic:nvPicPr>
+                    <pic:cNvPr id="0" name="Picture 9"/>
+                    <pic:cNvPicPr>
+                      <a:picLocks noChangeAspect="1" noChangeArrowheads="1"/>
+                    </pic:cNvPicPr>
+                  </pic:nvPicPr>
+                  <pic:blipFill>
+                    <a:blip r:embed="rId21">
+                      <a:extLst>
+                        <a:ext uri="{28A0092B-C50C-407E-A947-70E740481C1C}">
+                          <a14:useLocalDpi xmlns:a14="http://schemas.microsoft.com/office/drawing/2010/main" val="0"/>
+                        </a:ext>
+                      </a:extLst>
+                    </a:blip>
+                    <a:srcRect/>
+                    <a:stretch>
+                      <a:fillRect/>
+                    </a:stretch>
+                  </pic:blipFill>
+                  <pic:spPr bwMode="auto">
+                    <a:xfrm>
+                      <a:off x="0" y="0"/>
+                      <a:ext cx="3048000" cy="891540"/>
+                    </a:xfrm>
+                    <a:prstGeom prst="rect">
+                      <a:avLst/>
+                    </a:prstGeom>
+                    <a:noFill/>
+                    <a:ln>
+                      <a:noFill/>
+                    </a:ln>
+                  </pic:spPr>
+                </pic:pic>
+              </a:graphicData>
+            </a:graphic>
+          </wp:inline>
+        </w:drawing>
+      </w:r>
+    </w:p>
+    <w:p>
+      <w:pPr>
+        <w:pStyle w:val="Para"/>
+        <w:rPr>
+          <w:rFonts w:ascii="Times New Roman" w:hAnsi="Times New Roman" w:cs="Times New Roman"/>
+        </w:rPr>
+      </w:pPr>
+      <w:r>
+        <w:rPr>
+          <w:rFonts w:ascii="Times New Roman" w:hAnsi="Times New Roman" w:cs="Times New Roman"/>
+        </w:rPr>
+        <w:t>Random Tree:</w:t>
+      </w:r>
+    </w:p>
+    <w:p>
+      <w:pPr>
+        <w:pStyle w:val="Para"/>
+        <w:rPr>
+          <w:rFonts w:ascii="Times New Roman" w:hAnsi="Times New Roman" w:cs="Times New Roman"/>
+        </w:rPr>
+      </w:pPr>
+      <w:r>
+        <w:rPr>
+          <w:noProof/>
+        </w:rPr>
+        <w:drawing>
+          <wp:inline distT="0" distB="0" distL="0" distR="0" wp14:anchorId="4C3A94A6" wp14:editId="12452FAC">
+            <wp:extent cx="3048000" cy="926465"/>
+            <wp:effectExtent l="0" t="0" r="0" b="6985"/>
+            <wp:docPr id="19" name="Picture 19"/>
+            <wp:cNvGraphicFramePr>
+              <a:graphicFrameLocks xmlns:a="http://schemas.openxmlformats.org/drawingml/2006/main" noChangeAspect="1"/>
+            </wp:cNvGraphicFramePr>
+            <a:graphic xmlns:a="http://schemas.openxmlformats.org/drawingml/2006/main">
+              <a:graphicData uri="http://schemas.openxmlformats.org/drawingml/2006/picture">
+                <pic:pic xmlns:pic="http://schemas.openxmlformats.org/drawingml/2006/picture">
+                  <pic:nvPicPr>
+                    <pic:cNvPr id="0" name="Picture 11"/>
+                    <pic:cNvPicPr>
+                      <a:picLocks noChangeAspect="1" noChangeArrowheads="1"/>
+                    </pic:cNvPicPr>
+                  </pic:nvPicPr>
+                  <pic:blipFill>
+                    <a:blip r:embed="rId22">
+                      <a:extLst>
+                        <a:ext uri="{28A0092B-C50C-407E-A947-70E740481C1C}">
+                          <a14:useLocalDpi xmlns:a14="http://schemas.microsoft.com/office/drawing/2010/main" val="0"/>
+                        </a:ext>
+                      </a:extLst>
+                    </a:blip>
+                    <a:srcRect/>
+                    <a:stretch>
+                      <a:fillRect/>
+                    </a:stretch>
+                  </pic:blipFill>
+                  <pic:spPr bwMode="auto">
+                    <a:xfrm>
+                      <a:off x="0" y="0"/>
+                      <a:ext cx="3048000" cy="926465"/>
+                    </a:xfrm>
+                    <a:prstGeom prst="rect">
+                      <a:avLst/>
+                    </a:prstGeom>
+                    <a:noFill/>
+                    <a:ln>
+                      <a:noFill/>
+                    </a:ln>
+                  </pic:spPr>
+                </pic:pic>
+              </a:graphicData>
+            </a:graphic>
+          </wp:inline>
+        </w:drawing>
+      </w:r>
+    </w:p>
+    <w:p>
+      <w:pPr>
+        <w:pStyle w:val="Para"/>
+        <w:rPr>
+          <w:rFonts w:ascii="Times New Roman" w:hAnsi="Times New Roman" w:cs="Times New Roman"/>
+        </w:rPr>
+      </w:pPr>
+      <w:r>
+        <w:rPr>
+          <w:rFonts w:ascii="Times New Roman" w:hAnsi="Times New Roman" w:cs="Times New Roman"/>
+        </w:rPr>
+        <w:t>Random Forest:</w:t>
+      </w:r>
+    </w:p>
+    <w:p>
+      <w:pPr>
+        <w:pStyle w:val="Para"/>
+        <w:rPr>
+          <w:rFonts w:ascii="Times New Roman" w:hAnsi="Times New Roman" w:cs="Times New Roman"/>
+        </w:rPr>
+      </w:pPr>
+      <w:r>
+        <w:rPr>
+          <w:noProof/>
+        </w:rPr>
+        <w:drawing>
+          <wp:inline distT="0" distB="0" distL="0" distR="0" wp14:anchorId="2791DCED" wp14:editId="17DECFDF">
+            <wp:extent cx="3048000" cy="916305"/>
+            <wp:effectExtent l="0" t="0" r="0" b="0"/>
+            <wp:docPr id="21" name="Picture 21"/>
+            <wp:cNvGraphicFramePr>
+              <a:graphicFrameLocks xmlns:a="http://schemas.openxmlformats.org/drawingml/2006/main" noChangeAspect="1"/>
+            </wp:cNvGraphicFramePr>
+            <a:graphic xmlns:a="http://schemas.openxmlformats.org/drawingml/2006/main">
+              <a:graphicData uri="http://schemas.openxmlformats.org/drawingml/2006/picture">
+                <pic:pic xmlns:pic="http://schemas.openxmlformats.org/drawingml/2006/picture">
+                  <pic:nvPicPr>
+                    <pic:cNvPr id="0" name="Picture 18"/>
+                    <pic:cNvPicPr>
+                      <a:picLocks noChangeAspect="1" noChangeArrowheads="1"/>
+                    </pic:cNvPicPr>
+                  </pic:nvPicPr>
+                  <pic:blipFill>
+                    <a:blip r:embed="rId23">
+                      <a:extLst>
+                        <a:ext uri="{28A0092B-C50C-407E-A947-70E740481C1C}">
+                          <a14:useLocalDpi xmlns:a14="http://schemas.microsoft.com/office/drawing/2010/main" val="0"/>
+                        </a:ext>
+                      </a:extLst>
+                    </a:blip>
+                    <a:srcRect/>
+                    <a:stretch>
+                      <a:fillRect/>
+                    </a:stretch>
+                  </pic:blipFill>
+                  <pic:spPr bwMode="auto">
+                    <a:xfrm>
+                      <a:off x="0" y="0"/>
+                      <a:ext cx="3048000" cy="916305"/>
+                    </a:xfrm>
+                    <a:prstGeom prst="rect">
+                      <a:avLst/>
+                    </a:prstGeom>
+                    <a:noFill/>
+                    <a:ln>
+                      <a:noFill/>
+                    </a:ln>
+                  </pic:spPr>
+                </pic:pic>
+              </a:graphicData>
+            </a:graphic>
+          </wp:inline>
+        </w:drawing>
+      </w:r>
+    </w:p>
+    <w:p>
+      <w:pPr>
+        <w:pStyle w:val="Head1"/>
+      </w:pPr>
+      <w:r>
         <w:t>2.6</w:t>
       </w:r>
       <w:r>
@@ -6050,94 +6164,17 @@
         </w:rPr>
         <w:t xml:space="preserve">Naive Bayes performed the worst once again in terms of accuracy and F1 score however it </w:t>
       </w:r>
-      <w:proofErr w:type="gramStart"/>
-      <w:r>
-        <w:rPr>
-          <w:rFonts w:ascii="Times New Roman" w:hAnsi="Times New Roman" w:cs="Times New Roman"/>
-        </w:rPr>
-        <w:t>actually performed</w:t>
-      </w:r>
-      <w:proofErr w:type="gramEnd"/>
+      <w:r>
+        <w:rPr>
+          <w:rFonts w:ascii="Times New Roman" w:hAnsi="Times New Roman" w:cs="Times New Roman"/>
+        </w:rPr>
+        <w:t>performed</w:t>
+      </w:r>
       <w:r>
         <w:rPr>
           <w:rFonts w:ascii="Times New Roman" w:hAnsi="Times New Roman" w:cs="Times New Roman"/>
         </w:rPr>
         <w:t xml:space="preserve"> the best in terms of classifying a fatality correctly when compared to the other two classifiers. </w:t>
-      </w:r>
-    </w:p>
-    <w:p>
-      <w:pPr>
-        <w:pStyle w:val="Para"/>
-        <w:rPr>
-          <w:rFonts w:ascii="Times New Roman" w:hAnsi="Times New Roman" w:cs="Times New Roman"/>
-        </w:rPr>
-      </w:pPr>
-    </w:p>
-    <w:p>
-      <w:pPr>
-        <w:pStyle w:val="Para"/>
-        <w:rPr>
-          <w:rFonts w:ascii="Times New Roman" w:hAnsi="Times New Roman" w:cs="Times New Roman"/>
-        </w:rPr>
-      </w:pPr>
-      <w:r>
-        <w:rPr>
-          <w:rFonts w:ascii="Times New Roman" w:hAnsi="Times New Roman" w:cs="Times New Roman"/>
-          <w:i/>
-        </w:rPr>
-        <w:t>1.1</w:t>
-      </w:r>
-      <w:r>
-        <w:rPr>
-          <w:rStyle w:val="Label"/>
-          <w:rFonts w:ascii="Times New Roman" w:hAnsi="Times New Roman" w:cs="Times New Roman"/>
-          <w:i/>
-        </w:rPr>
-        <w:t>.1</w:t>
-      </w:r>
-      <w:r>
-        <w:rPr>
-          <w:rFonts w:ascii="Times New Roman" w:hAnsi="Times New Roman" w:cs="Times New Roman"/>
-          <w:i/>
-        </w:rPr>
-        <w:t xml:space="preserve"> Heading Level 3. </w:t>
-      </w:r>
-      <w:r>
-        <w:rPr>
-          <w:rFonts w:ascii="Times New Roman" w:hAnsi="Times New Roman" w:cs="Times New Roman"/>
-        </w:rPr>
-        <w:t>Insert paragraph text here. Insert paragraph text here. Insert paragraph text here. Insert paragraph text here. Insert paragraph text here. Insert paragraph text here. Insert paragraph text here. Insert paragraph text here. Insert paragraph text here. Insert paragraph text here. Insert paragraph text here.</w:t>
-      </w:r>
-    </w:p>
-    <w:p>
-      <w:pPr>
-        <w:pStyle w:val="Para"/>
-        <w:rPr>
-          <w:rFonts w:ascii="Times New Roman" w:hAnsi="Times New Roman" w:cs="Times New Roman"/>
-          <w:lang w:eastAsia="ja-JP"/>
-        </w:rPr>
-      </w:pPr>
-      <w:r>
-        <w:rPr>
-          <w:rStyle w:val="Label"/>
-          <w:rFonts w:ascii="Times New Roman" w:hAnsi="Times New Roman" w:cs="Times New Roman"/>
-          <w:i/>
-        </w:rPr>
-        <w:t>1.1.1.1</w:t>
-      </w:r>
-      <w:r>
-        <w:rPr>
-          <w:rFonts w:ascii="Times New Roman" w:hAnsi="Times New Roman" w:cs="Times New Roman"/>
-          <w:i/>
-          <w:sz w:val="20"/>
-        </w:rPr>
-        <w:t xml:space="preserve"> Heading Level 4. </w:t>
-      </w:r>
-      <w:r>
-        <w:rPr>
-          <w:rFonts w:ascii="Times New Roman" w:hAnsi="Times New Roman" w:cs="Times New Roman"/>
-        </w:rPr>
-        <w:t>Insert paragraph text here. Insert paragraph text here. Insert paragraph text here. Insert paragraph text here. Insert paragraph text here. Insert paragraph text here. Insert paragraph text here. Insert paragraph text here. Insert paragraph text here. Insert paragraph text here. Insert paragraph text here.</w:t>
       </w:r>
     </w:p>
     <w:p>
@@ -6230,15 +6267,13 @@
         </w:rPr>
         <w:t xml:space="preserve">In conclusion, we have managed to address the problem we were trying to initially </w:t>
       </w:r>
-      <w:proofErr w:type="gramStart"/>
-      <w:r>
-        <w:rPr>
-          <w:rFonts w:ascii="Times New Roman" w:hAnsi="Times New Roman" w:cs="Times New Roman"/>
-          <w14:ligatures w14:val="standard"/>
-        </w:rPr>
-        <w:t>solve, and</w:t>
-      </w:r>
-      <w:proofErr w:type="gramEnd"/>
+      <w:r>
+        <w:rPr>
+          <w:rFonts w:ascii="Times New Roman" w:hAnsi="Times New Roman" w:cs="Times New Roman"/>
+          <w14:ligatures w14:val="standard"/>
+        </w:rPr>
+        <w:t>solve and</w:t>
+      </w:r>
       <w:r>
         <w:rPr>
           <w:rFonts w:ascii="Times New Roman" w:hAnsi="Times New Roman" w:cs="Times New Roman"/>
@@ -6246,8 +6281,6 @@
         </w:rPr>
         <w:t xml:space="preserve"> managed to build a model out of ~69,000 individuals from the summer of 2018 and predicted the injury classification of around 49,000 individuals from the summer of 2017. We were very surprised to see how much information the misfortune of only 36 fatalities was able to bring to a never seen before dataset of ~49,000 individuals.</w:t>
       </w:r>
-      <w:bookmarkStart w:id="3" w:name="_GoBack"/>
-      <w:bookmarkEnd w:id="3"/>
     </w:p>
     <w:p>
       <w:pPr>
@@ -6270,6 +6303,7 @@
     <w:p>
       <w:pPr>
         <w:pStyle w:val="Head1"/>
+        <w:ind w:left="0" w:firstLine="0"/>
         <w:rPr>
           <w:b w:val="0"/>
           <w:sz w:val="18"/>
@@ -6292,16 +6326,14 @@
         </w:rPr>
         <w:t xml:space="preserve">there was a successful exchange of responsibilities and validation when tackling this project. Nabil contributed significantly to the preprocessing phase and making sure no data is ever lost when dealing with each step. </w:t>
       </w:r>
-      <w:proofErr w:type="gramStart"/>
       <w:r>
         <w:rPr>
           <w:b w:val="0"/>
           <w:sz w:val="18"/>
           <w:szCs w:val="18"/>
         </w:rPr>
-        <w:t>Hamza  contributed</w:t>
-      </w:r>
-      <w:proofErr w:type="gramEnd"/>
+        <w:t>Hamza contributed</w:t>
+      </w:r>
       <w:r>
         <w:rPr>
           <w:b w:val="0"/>
@@ -6424,16 +6456,7 @@
         <w:tab/>
       </w:r>
       <w:r>
-        <w:t>Traffic Crashes - Crashes | City of Chicago. (</w:t>
-      </w:r>
-      <w:r>
-        <w:t>Updated Daily</w:t>
-      </w:r>
-      <w:r>
-        <w:t>). Retrieved November 24, 2018, fro</w:t>
-      </w:r>
-      <w:r>
-        <w:t xml:space="preserve">m </w:t>
+        <w:t xml:space="preserve">Traffic Crashes - Crashes | City of Chicago. (Updated Daily). Retrieved November 24, 2018, from </w:t>
       </w:r>
       <w:hyperlink r:id="rId24" w:history="1">
         <w:r>
@@ -6527,13 +6550,7 @@
         <w:tab/>
       </w:r>
       <w:r>
-        <w:t xml:space="preserve">Traffic Crashes - </w:t>
-      </w:r>
-      <w:r>
-        <w:t>Vehicles</w:t>
-      </w:r>
-      <w:r>
-        <w:t xml:space="preserve"> | City of Chicago (Updated Daily). Retrieved November 24, 2018, from </w:t>
+        <w:t xml:space="preserve">Traffic Crashes - Vehicles | City of Chicago (Updated Daily). Retrieved November 24, 2018, from </w:t>
       </w:r>
       <w:hyperlink r:id="rId26" w:history="1">
         <w:r>
@@ -7881,6 +7898,7 @@
   <w:style w:type="character" w:default="1" w:styleId="DefaultParagraphFont">
     <w:name w:val="Default Paragraph Font"/>
     <w:uiPriority w:val="1"/>
+    <w:semiHidden/>
     <w:unhideWhenUsed/>
   </w:style>
   <w:style w:type="table" w:default="1" w:styleId="TableNormal">

</xml_diff>

<commit_message>
update report. 5 page
</commit_message>
<xml_diff>
--- a/Report/An Investigation into what causes crash Injuries, Fatalities.docx
+++ b/Report/An Investigation into what causes crash Injuries, Fatalities.docx
@@ -3209,35 +3209,53 @@
         <w:rPr>
           <w:rFonts w:ascii="Times New Roman" w:hAnsi="Times New Roman" w:cs="Times New Roman"/>
         </w:rPr>
-        <w:t>2. NONINCAPACITATING INJURY</w:t>
-      </w:r>
-    </w:p>
-    <w:p>
-      <w:pPr>
-        <w:pStyle w:val="Para"/>
-        <w:rPr>
-          <w:rFonts w:ascii="Times New Roman" w:hAnsi="Times New Roman" w:cs="Times New Roman"/>
-        </w:rPr>
-      </w:pPr>
-      <w:r>
-        <w:rPr>
-          <w:rFonts w:ascii="Times New Roman" w:hAnsi="Times New Roman" w:cs="Times New Roman"/>
-        </w:rPr>
-        <w:t>3. INCAPACITATING INJURY</w:t>
-      </w:r>
-    </w:p>
-    <w:p>
-      <w:pPr>
-        <w:pStyle w:val="Para"/>
-        <w:rPr>
-          <w:rFonts w:ascii="Times New Roman" w:hAnsi="Times New Roman" w:cs="Times New Roman"/>
-        </w:rPr>
-      </w:pPr>
-      <w:r>
-        <w:rPr>
-          <w:rFonts w:ascii="Times New Roman" w:hAnsi="Times New Roman" w:cs="Times New Roman"/>
-        </w:rPr>
-        <w:t>4. FATAL</w:t>
+        <w:t>1</w:t>
+      </w:r>
+      <w:r>
+        <w:rPr>
+          <w:rFonts w:ascii="Times New Roman" w:hAnsi="Times New Roman" w:cs="Times New Roman"/>
+        </w:rPr>
+        <w:t>. NONINCAPACITATING INJURY</w:t>
+      </w:r>
+    </w:p>
+    <w:p>
+      <w:pPr>
+        <w:pStyle w:val="Para"/>
+        <w:rPr>
+          <w:rFonts w:ascii="Times New Roman" w:hAnsi="Times New Roman" w:cs="Times New Roman"/>
+        </w:rPr>
+      </w:pPr>
+      <w:r>
+        <w:rPr>
+          <w:rFonts w:ascii="Times New Roman" w:hAnsi="Times New Roman" w:cs="Times New Roman"/>
+        </w:rPr>
+        <w:t>2</w:t>
+      </w:r>
+      <w:r>
+        <w:rPr>
+          <w:rFonts w:ascii="Times New Roman" w:hAnsi="Times New Roman" w:cs="Times New Roman"/>
+        </w:rPr>
+        <w:t>. INCAPACITATING INJURY</w:t>
+      </w:r>
+    </w:p>
+    <w:p>
+      <w:pPr>
+        <w:pStyle w:val="Para"/>
+        <w:rPr>
+          <w:rFonts w:ascii="Times New Roman" w:hAnsi="Times New Roman" w:cs="Times New Roman"/>
+        </w:rPr>
+      </w:pPr>
+      <w:r>
+        <w:rPr>
+          <w:rFonts w:ascii="Times New Roman" w:hAnsi="Times New Roman" w:cs="Times New Roman"/>
+        </w:rPr>
+        <w:t>3</w:t>
+      </w:r>
+      <w:r>
+        <w:rPr>
+          <w:rFonts w:ascii="Times New Roman" w:hAnsi="Times New Roman" w:cs="Times New Roman"/>
+        </w:rPr>
+        <w:t>. FATAL</w:t>
       </w:r>
     </w:p>
     <w:p>
@@ -3857,12 +3875,16 @@
         <w:rPr>
           <w:rFonts w:ascii="Times New Roman" w:hAnsi="Times New Roman" w:cs="Times New Roman"/>
           <w:b/>
+          <w:sz w:val="20"/>
+          <w:szCs w:val="20"/>
         </w:rPr>
       </w:pPr>
       <w:r>
         <w:rPr>
           <w:rFonts w:ascii="Times New Roman" w:hAnsi="Times New Roman" w:cs="Times New Roman"/>
           <w:b/>
+          <w:sz w:val="20"/>
+          <w:szCs w:val="20"/>
         </w:rPr>
         <w:t>2.3.1 – Weka</w:t>
       </w:r>
@@ -3878,13 +3900,45 @@
         <w:rPr>
           <w:rFonts w:ascii="Times New Roman" w:hAnsi="Times New Roman" w:cs="Times New Roman"/>
         </w:rPr>
-        <w:t xml:space="preserve">Having </w:t>
-      </w:r>
-      <w:r>
-        <w:rPr>
-          <w:rFonts w:ascii="Times New Roman" w:hAnsi="Times New Roman" w:cs="Times New Roman"/>
-        </w:rPr>
-        <w:t>Data mining was done using the Weka software released by the University of Waikato in New Zealand under the GNU public license. Under the explorer tool, the primary applications we will be utilizing is classification and association.</w:t>
+        <w:t>We settled on using the</w:t>
+      </w:r>
+      <w:r>
+        <w:rPr>
+          <w:rFonts w:ascii="Times New Roman" w:hAnsi="Times New Roman" w:cs="Times New Roman"/>
+        </w:rPr>
+        <w:t xml:space="preserve"> Weka software </w:t>
+      </w:r>
+      <w:r>
+        <w:rPr>
+          <w:rFonts w:ascii="Times New Roman" w:hAnsi="Times New Roman" w:cs="Times New Roman"/>
+        </w:rPr>
+        <w:t xml:space="preserve">by the University of Waikato to continue with </w:t>
+      </w:r>
+      <w:proofErr w:type="spellStart"/>
+      <w:r>
+        <w:rPr>
+          <w:rFonts w:ascii="Times New Roman" w:hAnsi="Times New Roman" w:cs="Times New Roman"/>
+        </w:rPr>
+        <w:t>our</w:t>
+      </w:r>
+      <w:proofErr w:type="spellEnd"/>
+      <w:r>
+        <w:rPr>
+          <w:rFonts w:ascii="Times New Roman" w:hAnsi="Times New Roman" w:cs="Times New Roman"/>
+        </w:rPr>
+        <w:t xml:space="preserve"> investigation</w:t>
+      </w:r>
+      <w:r>
+        <w:rPr>
+          <w:rFonts w:ascii="Times New Roman" w:hAnsi="Times New Roman" w:cs="Times New Roman"/>
+        </w:rPr>
+        <w:t xml:space="preserve">. </w:t>
+      </w:r>
+      <w:r>
+        <w:rPr>
+          <w:rFonts w:ascii="Times New Roman" w:hAnsi="Times New Roman" w:cs="Times New Roman"/>
+        </w:rPr>
+        <w:t>WEKA provides different utilities when it comes to association rule mining and classification.</w:t>
       </w:r>
     </w:p>
     <w:p>
@@ -3902,36 +3956,188 @@
         <w:rPr>
           <w:rFonts w:ascii="Times New Roman" w:hAnsi="Times New Roman" w:cs="Times New Roman"/>
           <w:b/>
+          <w:sz w:val="20"/>
+          <w:szCs w:val="20"/>
         </w:rPr>
       </w:pPr>
       <w:r>
         <w:rPr>
           <w:rFonts w:ascii="Times New Roman" w:hAnsi="Times New Roman" w:cs="Times New Roman"/>
           <w:b/>
-        </w:rPr>
-        <w:t>2.3.2 – Weka Data Format (ARFF)</w:t>
-      </w:r>
-    </w:p>
-    <w:p>
-      <w:pPr>
-        <w:pStyle w:val="Para"/>
-        <w:rPr>
-          <w:rFonts w:ascii="Times New Roman" w:hAnsi="Times New Roman" w:cs="Times New Roman"/>
-        </w:rPr>
-      </w:pPr>
-      <w:r>
-        <w:rPr>
-          <w:rFonts w:ascii="Times New Roman" w:hAnsi="Times New Roman" w:cs="Times New Roman"/>
-        </w:rPr>
-        <w:t xml:space="preserve">Weka primarily uses a file format known as Attribute-Relation File format (ARFF). Because our test and training files were in the CSV file format, we had to convert them into ARFF format. </w:t>
-      </w:r>
-    </w:p>
-    <w:p>
-      <w:pPr>
-        <w:pStyle w:val="Para"/>
+          <w:sz w:val="20"/>
+          <w:szCs w:val="20"/>
+        </w:rPr>
+        <w:t>2.3.2 – Association Analysis</w:t>
+      </w:r>
+      <w:r>
         <w:rPr>
           <w:rFonts w:ascii="Times New Roman" w:hAnsi="Times New Roman" w:cs="Times New Roman"/>
           <w:b/>
+          <w:sz w:val="20"/>
+          <w:szCs w:val="20"/>
+        </w:rPr>
+        <w:t xml:space="preserve"> &amp; Classification</w:t>
+      </w:r>
+    </w:p>
+    <w:p>
+      <w:pPr>
+        <w:pStyle w:val="Para"/>
+        <w:rPr>
+          <w:rFonts w:ascii="Times New Roman" w:hAnsi="Times New Roman" w:cs="Times New Roman"/>
+        </w:rPr>
+      </w:pPr>
+      <w:r>
+        <w:rPr>
+          <w:rFonts w:ascii="Times New Roman" w:hAnsi="Times New Roman" w:cs="Times New Roman"/>
+        </w:rPr>
+        <w:t>Before dealing with classification, we were interested in what</w:t>
+      </w:r>
+      <w:r>
+        <w:rPr>
+          <w:rFonts w:ascii="Times New Roman" w:hAnsi="Times New Roman" w:cs="Times New Roman"/>
+        </w:rPr>
+        <w:t xml:space="preserve"> precursors</w:t>
+      </w:r>
+      <w:r>
+        <w:rPr>
+          <w:rFonts w:ascii="Times New Roman" w:hAnsi="Times New Roman" w:cs="Times New Roman"/>
+        </w:rPr>
+        <w:t xml:space="preserve"> lead to fatalities. To accomplish this, class association rules (CAR) was set to true with the class index being set to 18 to indicate Injury Classification as the consequent (as a minor note, setting a specific consequent will only output Confidence so we will not be displaying other metrics</w:t>
+      </w:r>
+      <w:r>
+        <w:rPr>
+          <w:rFonts w:ascii="Times New Roman" w:hAnsi="Times New Roman" w:cs="Times New Roman"/>
+        </w:rPr>
+        <w:t>,</w:t>
+      </w:r>
+      <w:r>
+        <w:rPr>
+          <w:rFonts w:ascii="Times New Roman" w:hAnsi="Times New Roman" w:cs="Times New Roman"/>
+        </w:rPr>
+        <w:t xml:space="preserve"> such as Lift). </w:t>
+      </w:r>
+      <w:r>
+        <w:rPr>
+          <w:rFonts w:ascii="Times New Roman" w:hAnsi="Times New Roman" w:cs="Times New Roman"/>
+        </w:rPr>
+        <w:t xml:space="preserve">The minimum confidence </w:t>
+      </w:r>
+      <w:r>
+        <w:rPr>
+          <w:rFonts w:ascii="Times New Roman" w:hAnsi="Times New Roman" w:cs="Times New Roman"/>
+        </w:rPr>
+        <w:t xml:space="preserve">was </w:t>
+      </w:r>
+      <w:r>
+        <w:rPr>
+          <w:rFonts w:ascii="Times New Roman" w:hAnsi="Times New Roman" w:cs="Times New Roman"/>
+        </w:rPr>
+        <w:t>set to 0.</w:t>
+      </w:r>
+      <w:r>
+        <w:rPr>
+          <w:rFonts w:ascii="Times New Roman" w:hAnsi="Times New Roman" w:cs="Times New Roman"/>
+        </w:rPr>
+        <w:t>3</w:t>
+      </w:r>
+      <w:r>
+        <w:rPr>
+          <w:rFonts w:ascii="Times New Roman" w:hAnsi="Times New Roman" w:cs="Times New Roman"/>
+        </w:rPr>
+        <w:t xml:space="preserve">, and the lower bound minimum support </w:t>
+      </w:r>
+      <w:r>
+        <w:rPr>
+          <w:rFonts w:ascii="Times New Roman" w:hAnsi="Times New Roman" w:cs="Times New Roman"/>
+        </w:rPr>
+        <w:t xml:space="preserve">was </w:t>
+      </w:r>
+      <w:r>
+        <w:rPr>
+          <w:rFonts w:ascii="Times New Roman" w:hAnsi="Times New Roman" w:cs="Times New Roman"/>
+        </w:rPr>
+        <w:t>set to .0001 (this mean</w:t>
+      </w:r>
+      <w:r>
+        <w:rPr>
+          <w:rFonts w:ascii="Times New Roman" w:hAnsi="Times New Roman" w:cs="Times New Roman"/>
+        </w:rPr>
+        <w:t>t</w:t>
+      </w:r>
+      <w:r>
+        <w:rPr>
+          <w:rFonts w:ascii="Times New Roman" w:hAnsi="Times New Roman" w:cs="Times New Roman"/>
+        </w:rPr>
+        <w:t xml:space="preserve"> that for an item to be considered frequent</w:t>
+      </w:r>
+      <w:r>
+        <w:rPr>
+          <w:rFonts w:ascii="Times New Roman" w:hAnsi="Times New Roman" w:cs="Times New Roman"/>
+        </w:rPr>
+        <w:t>,</w:t>
+      </w:r>
+      <w:r>
+        <w:rPr>
+          <w:rFonts w:ascii="Times New Roman" w:hAnsi="Times New Roman" w:cs="Times New Roman"/>
+        </w:rPr>
+        <w:t xml:space="preserve"> it must </w:t>
+      </w:r>
+      <w:r>
+        <w:rPr>
+          <w:rFonts w:ascii="Times New Roman" w:hAnsi="Times New Roman" w:cs="Times New Roman"/>
+        </w:rPr>
+        <w:t xml:space="preserve">have </w:t>
+      </w:r>
+      <w:r>
+        <w:rPr>
+          <w:rFonts w:ascii="Times New Roman" w:hAnsi="Times New Roman" w:cs="Times New Roman"/>
+        </w:rPr>
+        <w:t>appear</w:t>
+      </w:r>
+      <w:r>
+        <w:rPr>
+          <w:rFonts w:ascii="Times New Roman" w:hAnsi="Times New Roman" w:cs="Times New Roman"/>
+        </w:rPr>
+        <w:t>ed</w:t>
+      </w:r>
+      <w:r>
+        <w:rPr>
+          <w:rFonts w:ascii="Times New Roman" w:hAnsi="Times New Roman" w:cs="Times New Roman"/>
+        </w:rPr>
+        <w:t xml:space="preserve"> in </w:t>
+      </w:r>
+      <w:r>
+        <w:rPr>
+          <w:rFonts w:ascii="Times New Roman" w:hAnsi="Times New Roman" w:cs="Times New Roman"/>
+        </w:rPr>
+        <w:t>at least</w:t>
+      </w:r>
+      <w:r>
+        <w:rPr>
+          <w:rFonts w:ascii="Times New Roman" w:hAnsi="Times New Roman" w:cs="Times New Roman"/>
+        </w:rPr>
+        <w:t>.0001% of the data).</w:t>
+      </w:r>
+    </w:p>
+    <w:p>
+      <w:pPr>
+        <w:pStyle w:val="Para"/>
+        <w:rPr>
+          <w:rFonts w:ascii="Times New Roman" w:hAnsi="Times New Roman" w:cs="Times New Roman"/>
+        </w:rPr>
+      </w:pPr>
+      <w:r>
+        <w:rPr>
+          <w:rFonts w:ascii="Times New Roman" w:hAnsi="Times New Roman" w:cs="Times New Roman"/>
+        </w:rPr>
+        <w:t>After running association analysis with these parameters on the training data, we selected a few interesting rules that were found:</w:t>
+      </w:r>
+    </w:p>
+    <w:p>
+      <w:pPr>
+        <w:pStyle w:val="Para"/>
+        <w:rPr>
+          <w:rFonts w:ascii="Times New Roman" w:hAnsi="Times New Roman" w:cs="Times New Roman"/>
         </w:rPr>
       </w:pPr>
     </w:p>
@@ -3941,157 +4147,189 @@
         <w:rPr>
           <w:rFonts w:ascii="Times New Roman" w:hAnsi="Times New Roman" w:cs="Times New Roman"/>
           <w:b/>
-        </w:rPr>
-      </w:pPr>
-      <w:r>
+          <w:sz w:val="20"/>
+          <w:szCs w:val="20"/>
+        </w:rPr>
+      </w:pPr>
+    </w:p>
+    <w:p>
+      <w:pPr>
+        <w:pStyle w:val="Para"/>
         <w:rPr>
           <w:rFonts w:ascii="Times New Roman" w:hAnsi="Times New Roman" w:cs="Times New Roman"/>
           <w:b/>
-        </w:rPr>
-        <w:t>2.3.2 – Association Analysis</w:t>
-      </w:r>
-    </w:p>
-    <w:p>
-      <w:pPr>
-        <w:pStyle w:val="Para"/>
-        <w:rPr>
-          <w:rFonts w:ascii="Times New Roman" w:hAnsi="Times New Roman" w:cs="Times New Roman"/>
-        </w:rPr>
-      </w:pPr>
-      <w:r>
-        <w:rPr>
-          <w:rFonts w:ascii="Times New Roman" w:hAnsi="Times New Roman" w:cs="Times New Roman"/>
-        </w:rPr>
-        <w:t xml:space="preserve">Before dealing with any type of classification, we were interested in what antecedents lead to fatalities. To accomplish this, class association rules (CAR) was set to true with the class index being set to 18 to indicate Injury Classification as the consequent (as a minor note, setting a specific consequent will only output Confidence so we will not be displaying any other metrics such as Lift). </w:t>
-      </w:r>
-      <w:r>
-        <w:rPr>
-          <w:rFonts w:ascii="Times New Roman" w:hAnsi="Times New Roman" w:cs="Times New Roman"/>
-        </w:rPr>
-        <w:t>The minimum confidence is set to 0.</w:t>
-      </w:r>
-      <w:r>
-        <w:rPr>
-          <w:rFonts w:ascii="Times New Roman" w:hAnsi="Times New Roman" w:cs="Times New Roman"/>
-        </w:rPr>
-        <w:t>3</w:t>
-      </w:r>
-      <w:r>
-        <w:rPr>
-          <w:rFonts w:ascii="Times New Roman" w:hAnsi="Times New Roman" w:cs="Times New Roman"/>
-        </w:rPr>
-        <w:t xml:space="preserve">, and the lower bound minimum support is set to .0001 (this means that for an item to be considered frequent it must be </w:t>
+          <w:sz w:val="20"/>
+          <w:szCs w:val="20"/>
+        </w:rPr>
+      </w:pPr>
+      <w:r>
+        <w:rPr>
+          <w:rFonts w:ascii="Times New Roman" w:hAnsi="Times New Roman" w:cs="Times New Roman"/>
+          <w:b/>
+          <w:sz w:val="20"/>
+          <w:szCs w:val="20"/>
+        </w:rPr>
+        <w:t>2.3.4 – Naïve Bayes</w:t>
+      </w:r>
+    </w:p>
+    <w:p>
+      <w:pPr>
+        <w:pStyle w:val="Para"/>
+        <w:rPr>
+          <w:rFonts w:ascii="Times New Roman" w:hAnsi="Times New Roman" w:cs="Times New Roman"/>
+        </w:rPr>
+      </w:pPr>
+      <w:r>
+        <w:rPr>
+          <w:rFonts w:ascii="Times New Roman" w:hAnsi="Times New Roman" w:cs="Times New Roman"/>
+        </w:rPr>
+        <w:t>Naïve Bayes is a basic probability-based classifier w</w:t>
+      </w:r>
+      <w:r>
+        <w:rPr>
+          <w:rFonts w:ascii="Times New Roman" w:hAnsi="Times New Roman" w:cs="Times New Roman"/>
+        </w:rPr>
+        <w:t>hich</w:t>
+      </w:r>
+      <w:r>
+        <w:rPr>
+          <w:rFonts w:ascii="Times New Roman" w:hAnsi="Times New Roman" w:cs="Times New Roman"/>
+        </w:rPr>
+        <w:t xml:space="preserve"> assumes the independent nature of features. This independent assumption makes the classification very fast.</w:t>
+      </w:r>
+      <w:r>
+        <w:rPr>
+          <w:rFonts w:ascii="Times New Roman" w:hAnsi="Times New Roman" w:cs="Times New Roman"/>
+        </w:rPr>
+        <w:t xml:space="preserve"> </w:t>
+      </w:r>
+      <w:r>
+        <w:rPr>
+          <w:rFonts w:ascii="Times New Roman" w:hAnsi="Times New Roman" w:cs="Times New Roman"/>
+        </w:rPr>
+        <w:t>The advantage of using Naïve Bayes with our dataset is that it is very fast, linearly scalable with the number of feature</w:t>
+      </w:r>
+      <w:r>
+        <w:rPr>
+          <w:rFonts w:ascii="Times New Roman" w:hAnsi="Times New Roman" w:cs="Times New Roman"/>
+        </w:rPr>
+        <w:t>s, and can easily be used for multi class classification problem prediction.</w:t>
+      </w:r>
+    </w:p>
+    <w:p>
+      <w:pPr>
+        <w:pStyle w:val="Para"/>
+        <w:rPr>
+          <w:rFonts w:ascii="Times New Roman" w:hAnsi="Times New Roman" w:cs="Times New Roman"/>
+        </w:rPr>
+      </w:pPr>
+      <w:r>
+        <w:rPr>
+          <w:rFonts w:ascii="Times New Roman" w:hAnsi="Times New Roman" w:cs="Times New Roman"/>
+        </w:rPr>
+        <w:t xml:space="preserve">Given that we have a multi class problem, </w:t>
+      </w:r>
+      <w:r>
+        <w:rPr>
+          <w:rFonts w:ascii="Times New Roman" w:hAnsi="Times New Roman" w:cs="Times New Roman"/>
+        </w:rPr>
+        <w:t xml:space="preserve">we chose to see how </w:t>
+      </w:r>
+      <w:r>
+        <w:rPr>
+          <w:rFonts w:ascii="Times New Roman" w:hAnsi="Times New Roman" w:cs="Times New Roman"/>
+        </w:rPr>
+        <w:t xml:space="preserve">Naïve Bayes would </w:t>
+      </w:r>
+      <w:r>
+        <w:rPr>
+          <w:rFonts w:ascii="Times New Roman" w:hAnsi="Times New Roman" w:cs="Times New Roman"/>
+        </w:rPr>
+        <w:t>perform</w:t>
+      </w:r>
+      <w:r>
+        <w:rPr>
+          <w:rFonts w:ascii="Times New Roman" w:hAnsi="Times New Roman" w:cs="Times New Roman"/>
+        </w:rPr>
+        <w:t xml:space="preserve"> </w:t>
+      </w:r>
+      <w:r>
+        <w:rPr>
+          <w:rFonts w:ascii="Times New Roman" w:hAnsi="Times New Roman" w:cs="Times New Roman"/>
+        </w:rPr>
+        <w:t xml:space="preserve">when it came to </w:t>
+      </w:r>
+      <w:r>
+        <w:rPr>
+          <w:rFonts w:ascii="Times New Roman" w:hAnsi="Times New Roman" w:cs="Times New Roman"/>
+        </w:rPr>
+        <w:t>classification.</w:t>
+      </w:r>
+    </w:p>
+    <w:p>
+      <w:pPr>
+        <w:pStyle w:val="Para"/>
+        <w:rPr>
+          <w:rFonts w:ascii="Times New Roman" w:hAnsi="Times New Roman" w:cs="Times New Roman"/>
+          <w:b/>
+        </w:rPr>
+      </w:pPr>
+    </w:p>
+    <w:p>
+      <w:pPr>
+        <w:pStyle w:val="Para"/>
+        <w:rPr>
+          <w:rFonts w:ascii="Times New Roman" w:hAnsi="Times New Roman" w:cs="Times New Roman"/>
+          <w:b/>
+          <w:sz w:val="20"/>
+          <w:szCs w:val="20"/>
+        </w:rPr>
+      </w:pPr>
+      <w:r>
+        <w:rPr>
+          <w:rFonts w:ascii="Times New Roman" w:hAnsi="Times New Roman" w:cs="Times New Roman"/>
+          <w:b/>
+          <w:sz w:val="20"/>
+          <w:szCs w:val="20"/>
+        </w:rPr>
+        <w:t>2.3.5 – Random Tree</w:t>
+      </w:r>
+    </w:p>
+    <w:p>
+      <w:pPr>
+        <w:pStyle w:val="Para"/>
+        <w:rPr>
+          <w:rFonts w:ascii="Times New Roman" w:hAnsi="Times New Roman" w:cs="Times New Roman"/>
+        </w:rPr>
+      </w:pPr>
+      <w:r>
+        <w:rPr>
+          <w:rFonts w:ascii="Times New Roman" w:hAnsi="Times New Roman" w:cs="Times New Roman"/>
+        </w:rPr>
+        <w:t xml:space="preserve">Random Tree is a supervised classifier in which there many individual learners deployed. Bagging is used to produce random sets to construct a decision tree where each node is split on the best split among variables. The Random Tree algorithm is relatively quick and works well with </w:t>
       </w:r>
       <w:proofErr w:type="gramStart"/>
       <w:r>
         <w:rPr>
           <w:rFonts w:ascii="Times New Roman" w:hAnsi="Times New Roman" w:cs="Times New Roman"/>
         </w:rPr>
-        <w:t>appear</w:t>
+        <w:t>a large number of</w:t>
       </w:r>
       <w:proofErr w:type="gramEnd"/>
       <w:r>
         <w:rPr>
           <w:rFonts w:ascii="Times New Roman" w:hAnsi="Times New Roman" w:cs="Times New Roman"/>
         </w:rPr>
-        <w:t xml:space="preserve"> in about .0001 % of the data).</w:t>
-      </w:r>
-    </w:p>
-    <w:p>
-      <w:pPr>
-        <w:pStyle w:val="Para"/>
-        <w:rPr>
-          <w:rFonts w:ascii="Times New Roman" w:hAnsi="Times New Roman" w:cs="Times New Roman"/>
-        </w:rPr>
-      </w:pPr>
-      <w:r>
-        <w:rPr>
-          <w:rFonts w:ascii="Times New Roman" w:hAnsi="Times New Roman" w:cs="Times New Roman"/>
-        </w:rPr>
-        <w:t>After running association analysis with these parameters on the training data, we selected a few interesting rules that were found:</w:t>
-      </w:r>
-    </w:p>
-    <w:p>
-      <w:pPr>
-        <w:pStyle w:val="Para"/>
-        <w:numPr>
-          <w:ilvl w:val="0"/>
-          <w:numId w:val="4"/>
-        </w:numPr>
-        <w:rPr>
-          <w:rFonts w:ascii="Times New Roman" w:hAnsi="Times New Roman" w:cs="Times New Roman"/>
-        </w:rPr>
-      </w:pPr>
-      <w:r>
-        <w:rPr>
-          <w:rFonts w:ascii="Times New Roman" w:hAnsi="Times New Roman" w:cs="Times New Roman"/>
-        </w:rPr>
-        <w:t>TRAFFIC_CONTROL_DEVICE=NO_CONTROLS LIGHTING_CONDITION=DARKNESS LIGHTED ROAD ROAD_DEFECT=NO DEFECTS SEX=M ==&gt; INJURY_CLASSIFICATION=FATAL conf:(0.87)</w:t>
-      </w:r>
-    </w:p>
-    <w:p>
-      <w:pPr>
-        <w:pStyle w:val="Para"/>
-        <w:numPr>
-          <w:ilvl w:val="0"/>
-          <w:numId w:val="4"/>
-        </w:numPr>
-        <w:rPr>
-          <w:rFonts w:ascii="Times New Roman" w:hAnsi="Times New Roman" w:cs="Times New Roman"/>
-        </w:rPr>
-      </w:pPr>
-      <w:r>
-        <w:rPr>
-          <w:rFonts w:ascii="Times New Roman" w:hAnsi="Times New Roman" w:cs="Times New Roman"/>
-        </w:rPr>
-        <w:t>FIRST_CRASH_TYPE=FIXED OBJECT SEX=M ==&gt; INJURY_CLASSIFICATION=FATAL conf:(0.85)</w:t>
-      </w:r>
-    </w:p>
-    <w:p>
-      <w:pPr>
-        <w:pStyle w:val="Para"/>
-        <w:numPr>
-          <w:ilvl w:val="0"/>
-          <w:numId w:val="4"/>
-        </w:numPr>
-        <w:rPr>
-          <w:rFonts w:ascii="Times New Roman" w:hAnsi="Times New Roman" w:cs="Times New Roman"/>
-        </w:rPr>
-      </w:pPr>
-      <w:r>
-        <w:rPr>
-          <w:rFonts w:ascii="Times New Roman" w:hAnsi="Times New Roman" w:cs="Times New Roman"/>
-        </w:rPr>
-        <w:t>LIGHTING_CONDITION=DAYLIGHT FIRST_CRASH_TYPE=ANIMAL==&gt; INJURY_CLASSIFICATION=FATAL conf:(0.33)</w:t>
-      </w:r>
-    </w:p>
-    <w:p>
-      <w:pPr>
-        <w:pStyle w:val="Para"/>
-        <w:rPr>
-          <w:rFonts w:ascii="Times New Roman" w:hAnsi="Times New Roman" w:cs="Times New Roman"/>
-        </w:rPr>
-      </w:pPr>
-      <w:r>
-        <w:rPr>
-          <w:rFonts w:ascii="Times New Roman" w:hAnsi="Times New Roman" w:cs="Times New Roman"/>
-        </w:rPr>
-        <w:t>The first rule states that crashing in a lighted non-defective road at night and being male leads to fatal injury. The second rule states that crashing into a fixed object (</w:t>
-      </w:r>
-      <w:proofErr w:type="spellStart"/>
-      <w:r>
-        <w:rPr>
-          <w:rFonts w:ascii="Times New Roman" w:hAnsi="Times New Roman" w:cs="Times New Roman"/>
-        </w:rPr>
-        <w:t>e.g</w:t>
-      </w:r>
-      <w:proofErr w:type="spellEnd"/>
-      <w:r>
-        <w:rPr>
-          <w:rFonts w:ascii="Times New Roman" w:hAnsi="Times New Roman" w:cs="Times New Roman"/>
-        </w:rPr>
-        <w:t xml:space="preserve">: tree) and being male leads to fatal injury. The third rule states that crashing into an animal in daylight leads to fatal injury. Even though the third rule has an extremely low confidence compared to the two other rules, it is still interesting to note despite the low likelihood of it occurring. </w:t>
-      </w:r>
+        <w:t xml:space="preserve"> features. Considering our features, we knew Random Tree would be a good fit as our data, at a glance, fit like a tree meaning there were many different edges to different injury classifications.</w:t>
+      </w:r>
+    </w:p>
+    <w:p>
+      <w:pPr>
+        <w:pStyle w:val="Para"/>
+        <w:rPr>
+          <w:rFonts w:ascii="Times New Roman" w:hAnsi="Times New Roman" w:cs="Times New Roman"/>
+        </w:rPr>
+      </w:pPr>
     </w:p>
     <w:p>
       <w:pPr>
@@ -4099,47 +4337,163 @@
         <w:rPr>
           <w:rFonts w:ascii="Times New Roman" w:hAnsi="Times New Roman" w:cs="Times New Roman"/>
           <w:b/>
-        </w:rPr>
-      </w:pPr>
-    </w:p>
-    <w:p>
-      <w:pPr>
-        <w:pStyle w:val="Para"/>
+          <w:sz w:val="20"/>
+          <w:szCs w:val="20"/>
+        </w:rPr>
+      </w:pPr>
+      <w:r>
         <w:rPr>
           <w:rFonts w:ascii="Times New Roman" w:hAnsi="Times New Roman" w:cs="Times New Roman"/>
           <w:b/>
-        </w:rPr>
-      </w:pPr>
-      <w:r>
+          <w:sz w:val="20"/>
+          <w:szCs w:val="20"/>
+        </w:rPr>
+        <w:t>2.3.6 – Random Forest</w:t>
+      </w:r>
+    </w:p>
+    <w:p>
+      <w:pPr>
+        <w:pStyle w:val="Para"/>
+        <w:rPr>
+          <w:rFonts w:ascii="Times New Roman" w:hAnsi="Times New Roman" w:cs="Times New Roman"/>
+        </w:rPr>
+      </w:pPr>
+      <w:r>
+        <w:rPr>
+          <w:rFonts w:ascii="Times New Roman" w:hAnsi="Times New Roman" w:cs="Times New Roman"/>
+        </w:rPr>
+        <w:t xml:space="preserve">Random Forest chooses X number of trees to grow on different samples of data. Once all the trees are grown, </w:t>
+      </w:r>
+      <w:r>
+        <w:rPr>
+          <w:rFonts w:ascii="Times New Roman" w:hAnsi="Times New Roman" w:cs="Times New Roman"/>
+        </w:rPr>
+        <w:t xml:space="preserve">an input gets assigned a label based off the majority vote of all the trees. Random Forest is an excellent classifier in terms of accuracy and handles large data quite easy however it takes some time to build the model and to </w:t>
+      </w:r>
+      <w:r>
+        <w:rPr>
+          <w:rFonts w:ascii="Times New Roman" w:hAnsi="Times New Roman" w:cs="Times New Roman"/>
+        </w:rPr>
+        <w:t>classify. As with Random Tree, we expect Random Forest to perform well for the same reasons.</w:t>
+      </w:r>
+    </w:p>
+    <w:p>
+      <w:pPr>
+        <w:pStyle w:val="Para"/>
+        <w:rPr>
+          <w:rFonts w:ascii="Times New Roman" w:hAnsi="Times New Roman" w:cs="Times New Roman"/>
+        </w:rPr>
+      </w:pPr>
+    </w:p>
+    <w:p>
+      <w:pPr>
+        <w:pStyle w:val="Para"/>
         <w:rPr>
           <w:rFonts w:ascii="Times New Roman" w:hAnsi="Times New Roman" w:cs="Times New Roman"/>
           <w:b/>
-        </w:rPr>
-        <w:t>2.3.3 – Classification</w:t>
-      </w:r>
-    </w:p>
-    <w:p>
-      <w:pPr>
-        <w:pStyle w:val="Para"/>
-        <w:rPr>
-          <w:rFonts w:ascii="Times New Roman" w:hAnsi="Times New Roman" w:cs="Times New Roman"/>
-        </w:rPr>
-      </w:pPr>
-      <w:r>
-        <w:rPr>
-          <w:rFonts w:ascii="Times New Roman" w:hAnsi="Times New Roman" w:cs="Times New Roman"/>
-        </w:rPr>
-        <w:t>Additionally, Weka was used to do classification. Weka contains a plethora of classification algorithms at our use, however we only decided to use a handful. Given our dataset (knowing that we had the ground truths and a decent number of features), we decided on primarily using Naïve Bayes, Random Tree, and Random Forest.</w:t>
-      </w:r>
-    </w:p>
-    <w:p>
-      <w:pPr>
-        <w:pStyle w:val="Para"/>
+          <w:sz w:val="20"/>
+          <w:szCs w:val="20"/>
+        </w:rPr>
+      </w:pPr>
+      <w:r>
         <w:rPr>
           <w:rFonts w:ascii="Times New Roman" w:hAnsi="Times New Roman" w:cs="Times New Roman"/>
           <w:b/>
-        </w:rPr>
-      </w:pPr>
+          <w:sz w:val="20"/>
+          <w:szCs w:val="20"/>
+        </w:rPr>
+        <w:t>2.3.7 – Performance Metric</w:t>
+      </w:r>
+    </w:p>
+    <w:p>
+      <w:pPr>
+        <w:pStyle w:val="Para"/>
+        <w:rPr>
+          <w:rFonts w:ascii="Times New Roman" w:hAnsi="Times New Roman" w:cs="Times New Roman"/>
+        </w:rPr>
+      </w:pPr>
+      <w:r>
+        <w:rPr>
+          <w:rFonts w:ascii="Times New Roman" w:hAnsi="Times New Roman" w:cs="Times New Roman"/>
+        </w:rPr>
+        <w:t>Given that our dataset has a large class imbalance between fatalities and non-</w:t>
+      </w:r>
+      <w:r>
+        <w:rPr>
+          <w:rFonts w:ascii="Times New Roman" w:hAnsi="Times New Roman" w:cs="Times New Roman"/>
+        </w:rPr>
+        <w:t>i</w:t>
+      </w:r>
+      <w:r>
+        <w:rPr>
+          <w:rFonts w:ascii="Times New Roman" w:hAnsi="Times New Roman" w:cs="Times New Roman"/>
+        </w:rPr>
+        <w:t>njuries, we opted for F1 Score as our performance metric.</w:t>
+      </w:r>
+      <w:r>
+        <w:rPr>
+          <w:rFonts w:ascii="Times New Roman" w:hAnsi="Times New Roman" w:cs="Times New Roman"/>
+        </w:rPr>
+        <w:t xml:space="preserve"> Also considering that we are trying to accurately predict </w:t>
+      </w:r>
+      <w:r>
+        <w:rPr>
+          <w:rFonts w:ascii="Times New Roman" w:hAnsi="Times New Roman" w:cs="Times New Roman"/>
+        </w:rPr>
+        <w:t xml:space="preserve">injuries and </w:t>
+      </w:r>
+      <w:r>
+        <w:rPr>
+          <w:rFonts w:ascii="Times New Roman" w:hAnsi="Times New Roman" w:cs="Times New Roman"/>
+        </w:rPr>
+        <w:t xml:space="preserve">fatalities, we are </w:t>
+      </w:r>
+      <w:r>
+        <w:rPr>
+          <w:rFonts w:ascii="Times New Roman" w:hAnsi="Times New Roman" w:cs="Times New Roman"/>
+        </w:rPr>
+        <w:t>interested</w:t>
+      </w:r>
+      <w:r>
+        <w:rPr>
+          <w:rFonts w:ascii="Times New Roman" w:hAnsi="Times New Roman" w:cs="Times New Roman"/>
+        </w:rPr>
+        <w:t xml:space="preserve"> in the number of false positive/false negatives wh</w:t>
+      </w:r>
+      <w:r>
+        <w:rPr>
+          <w:rFonts w:ascii="Times New Roman" w:hAnsi="Times New Roman" w:cs="Times New Roman"/>
+        </w:rPr>
+        <w:t xml:space="preserve">ich F1 </w:t>
+      </w:r>
+      <w:proofErr w:type="gramStart"/>
+      <w:r>
+        <w:rPr>
+          <w:rFonts w:ascii="Times New Roman" w:hAnsi="Times New Roman" w:cs="Times New Roman"/>
+        </w:rPr>
+        <w:t>takes into account</w:t>
+      </w:r>
+      <w:proofErr w:type="gramEnd"/>
+      <w:r>
+        <w:rPr>
+          <w:rFonts w:ascii="Times New Roman" w:hAnsi="Times New Roman" w:cs="Times New Roman"/>
+        </w:rPr>
+        <w:t>.</w:t>
+      </w:r>
+    </w:p>
+    <w:p>
+      <w:pPr>
+        <w:pStyle w:val="Para"/>
+        <w:rPr>
+          <w:rFonts w:ascii="Times New Roman" w:hAnsi="Times New Roman" w:cs="Times New Roman"/>
+        </w:rPr>
+      </w:pPr>
+      <w:r>
+        <w:rPr>
+          <w:rFonts w:ascii="Times New Roman" w:hAnsi="Times New Roman" w:cs="Times New Roman"/>
+        </w:rPr>
+        <w:t xml:space="preserve"> </w:t>
+      </w:r>
     </w:p>
     <w:p>
       <w:pPr>
@@ -4147,247 +4501,34 @@
         <w:rPr>
           <w:rFonts w:ascii="Times New Roman" w:hAnsi="Times New Roman" w:cs="Times New Roman"/>
           <w:b/>
+          <w:sz w:val="20"/>
+          <w:szCs w:val="20"/>
         </w:rPr>
       </w:pPr>
       <w:r>
         <w:rPr>
           <w:rFonts w:ascii="Times New Roman" w:hAnsi="Times New Roman" w:cs="Times New Roman"/>
           <w:b/>
-        </w:rPr>
-        <w:t>2.3.4 – Naïve Bayes</w:t>
-      </w:r>
-    </w:p>
-    <w:p>
-      <w:pPr>
-        <w:pStyle w:val="Para"/>
-        <w:rPr>
-          <w:rFonts w:ascii="Times New Roman" w:hAnsi="Times New Roman" w:cs="Times New Roman"/>
-        </w:rPr>
-      </w:pPr>
-      <w:r>
-        <w:rPr>
-          <w:rFonts w:ascii="Times New Roman" w:hAnsi="Times New Roman" w:cs="Times New Roman"/>
-        </w:rPr>
-        <w:t>Naïve Bayes is a basic probability-based classifier with assumes the independent nature of features. This independent assumption makes the classification very fast.</w:t>
-      </w:r>
-      <w:r>
-        <w:rPr>
-          <w:rFonts w:ascii="Times New Roman" w:hAnsi="Times New Roman" w:cs="Times New Roman"/>
-        </w:rPr>
-        <w:t xml:space="preserve"> </w:t>
-      </w:r>
-      <w:r>
-        <w:rPr>
-          <w:rFonts w:ascii="Times New Roman" w:hAnsi="Times New Roman" w:cs="Times New Roman"/>
-        </w:rPr>
-        <w:t>The advantage of using Naïve Bayes with our dataset is that it is very fast, linearly scalable with the number of feature</w:t>
-      </w:r>
-      <w:r>
-        <w:rPr>
-          <w:rFonts w:ascii="Times New Roman" w:hAnsi="Times New Roman" w:cs="Times New Roman"/>
-        </w:rPr>
-        <w:t>s, and can easily be used for multi class classification problem prediction.</w:t>
-      </w:r>
-    </w:p>
-    <w:p>
-      <w:pPr>
-        <w:pStyle w:val="Para"/>
-        <w:rPr>
-          <w:rFonts w:ascii="Times New Roman" w:hAnsi="Times New Roman" w:cs="Times New Roman"/>
-        </w:rPr>
-      </w:pPr>
-      <w:r>
-        <w:rPr>
-          <w:rFonts w:ascii="Times New Roman" w:hAnsi="Times New Roman" w:cs="Times New Roman"/>
-        </w:rPr>
-        <w:t>Given that we have a multi class problem, it was quite easy to determine that Naïve Bayes would be one of the algorithms to use during classification.</w:t>
-      </w:r>
-    </w:p>
-    <w:p>
-      <w:pPr>
-        <w:pStyle w:val="Para"/>
+          <w:sz w:val="20"/>
+          <w:szCs w:val="20"/>
+        </w:rPr>
+        <w:t>2.3.</w:t>
+      </w:r>
+      <w:r>
         <w:rPr>
           <w:rFonts w:ascii="Times New Roman" w:hAnsi="Times New Roman" w:cs="Times New Roman"/>
           <w:b/>
-        </w:rPr>
-      </w:pPr>
-    </w:p>
-    <w:p>
-      <w:pPr>
-        <w:pStyle w:val="Para"/>
+          <w:sz w:val="20"/>
+          <w:szCs w:val="20"/>
+        </w:rPr>
+        <w:t>8</w:t>
+      </w:r>
+      <w:r>
         <w:rPr>
           <w:rFonts w:ascii="Times New Roman" w:hAnsi="Times New Roman" w:cs="Times New Roman"/>
           <w:b/>
-        </w:rPr>
-      </w:pPr>
-      <w:r>
-        <w:rPr>
-          <w:rFonts w:ascii="Times New Roman" w:hAnsi="Times New Roman" w:cs="Times New Roman"/>
-          <w:b/>
-        </w:rPr>
-        <w:t>2.3.5 – Random Tree</w:t>
-      </w:r>
-    </w:p>
-    <w:p>
-      <w:pPr>
-        <w:pStyle w:val="Para"/>
-        <w:rPr>
-          <w:rFonts w:ascii="Times New Roman" w:hAnsi="Times New Roman" w:cs="Times New Roman"/>
-        </w:rPr>
-      </w:pPr>
-      <w:r>
-        <w:rPr>
-          <w:rFonts w:ascii="Times New Roman" w:hAnsi="Times New Roman" w:cs="Times New Roman"/>
-        </w:rPr>
-        <w:t xml:space="preserve">Random Tree is a supervised classifier in which there many individual learners deployed. Bagging is used to produce random sets to construct a decision tree where each node is split on the best split among variables. The Random Tree algorithm is relatively quick and works well with </w:t>
-      </w:r>
-      <w:proofErr w:type="gramStart"/>
-      <w:r>
-        <w:rPr>
-          <w:rFonts w:ascii="Times New Roman" w:hAnsi="Times New Roman" w:cs="Times New Roman"/>
-        </w:rPr>
-        <w:t>a large number of</w:t>
-      </w:r>
-      <w:proofErr w:type="gramEnd"/>
-      <w:r>
-        <w:rPr>
-          <w:rFonts w:ascii="Times New Roman" w:hAnsi="Times New Roman" w:cs="Times New Roman"/>
-        </w:rPr>
-        <w:t xml:space="preserve"> features. Considering our features, we knew Random Tree would be a good fit as our data, at a glance, fit like a tree meaning there were many different edges to different injury classifications.</w:t>
-      </w:r>
-    </w:p>
-    <w:p>
-      <w:pPr>
-        <w:pStyle w:val="Para"/>
-        <w:rPr>
-          <w:rFonts w:ascii="Times New Roman" w:hAnsi="Times New Roman" w:cs="Times New Roman"/>
-          <w:b/>
-        </w:rPr>
-      </w:pPr>
-      <w:r>
-        <w:rPr>
-          <w:rFonts w:ascii="Times New Roman" w:hAnsi="Times New Roman" w:cs="Times New Roman"/>
-          <w:b/>
-        </w:rPr>
-        <w:t>2.3.6 – Random Forest</w:t>
-      </w:r>
-    </w:p>
-    <w:p>
-      <w:pPr>
-        <w:pStyle w:val="Para"/>
-        <w:rPr>
-          <w:rFonts w:ascii="Times New Roman" w:hAnsi="Times New Roman" w:cs="Times New Roman"/>
-        </w:rPr>
-      </w:pPr>
-      <w:r>
-        <w:rPr>
-          <w:rFonts w:ascii="Times New Roman" w:hAnsi="Times New Roman" w:cs="Times New Roman"/>
-        </w:rPr>
-        <w:t xml:space="preserve">Random Forest chooses X number of trees to grow on different samples of data. Once all the trees are grown, </w:t>
-      </w:r>
-      <w:r>
-        <w:rPr>
-          <w:rFonts w:ascii="Times New Roman" w:hAnsi="Times New Roman" w:cs="Times New Roman"/>
-        </w:rPr>
-        <w:t>an input gets assigned a label based off the majority vote of all the trees. Random Forest is an excellent classifier in terms of accuracy and handles large data quite easy however it takes some time to build the model and to classify. As with Random Tree, we expect Random Forest to perform well for the same reasons.</w:t>
-      </w:r>
-    </w:p>
-    <w:p>
-      <w:pPr>
-        <w:pStyle w:val="Para"/>
-        <w:rPr>
-          <w:rFonts w:ascii="Times New Roman" w:hAnsi="Times New Roman" w:cs="Times New Roman"/>
-          <w:b/>
-        </w:rPr>
-      </w:pPr>
-      <w:r>
-        <w:rPr>
-          <w:rFonts w:ascii="Times New Roman" w:hAnsi="Times New Roman" w:cs="Times New Roman"/>
-          <w:b/>
-        </w:rPr>
-        <w:t>2.3.7 – Performance Metric</w:t>
-      </w:r>
-    </w:p>
-    <w:p>
-      <w:pPr>
-        <w:pStyle w:val="Para"/>
-        <w:rPr>
-          <w:rFonts w:ascii="Times New Roman" w:hAnsi="Times New Roman" w:cs="Times New Roman"/>
-        </w:rPr>
-      </w:pPr>
-      <w:r>
-        <w:rPr>
-          <w:rFonts w:ascii="Times New Roman" w:hAnsi="Times New Roman" w:cs="Times New Roman"/>
-        </w:rPr>
-        <w:t>Given that our dataset has a large class imbalance between fatalities and non-incapacitating injuries, we opted for F1 Score as our performance metric. Given the uneven class distribution and the need for a balance between precision and recall, it is clear to F1 Score is the appropriate measure to use.</w:t>
-      </w:r>
-      <w:r>
-        <w:rPr>
-          <w:rFonts w:ascii="Times New Roman" w:hAnsi="Times New Roman" w:cs="Times New Roman"/>
-        </w:rPr>
-        <w:t xml:space="preserve"> Also considering that we are trying to accurately predict fatalities, we are </w:t>
-      </w:r>
-      <w:r>
-        <w:rPr>
-          <w:rFonts w:ascii="Times New Roman" w:hAnsi="Times New Roman" w:cs="Times New Roman"/>
-        </w:rPr>
-        <w:t>interested</w:t>
-      </w:r>
-      <w:r>
-        <w:rPr>
-          <w:rFonts w:ascii="Times New Roman" w:hAnsi="Times New Roman" w:cs="Times New Roman"/>
-        </w:rPr>
-        <w:t xml:space="preserve"> in the number of false positive/false negatives wh</w:t>
-      </w:r>
-      <w:r>
-        <w:rPr>
-          <w:rFonts w:ascii="Times New Roman" w:hAnsi="Times New Roman" w:cs="Times New Roman"/>
-        </w:rPr>
-        <w:t>ich F1 can provide to us.</w:t>
-      </w:r>
-      <w:bookmarkStart w:id="3" w:name="_GoBack"/>
-      <w:bookmarkEnd w:id="3"/>
-    </w:p>
-    <w:p>
-      <w:pPr>
-        <w:pStyle w:val="Para"/>
-        <w:rPr>
-          <w:rFonts w:ascii="Times New Roman" w:hAnsi="Times New Roman" w:cs="Times New Roman"/>
-        </w:rPr>
-      </w:pPr>
-      <w:r>
-        <w:rPr>
-          <w:rFonts w:ascii="Times New Roman" w:hAnsi="Times New Roman" w:cs="Times New Roman"/>
-        </w:rPr>
-        <w:t xml:space="preserve"> </w:t>
-      </w:r>
-    </w:p>
-    <w:p>
-      <w:pPr>
-        <w:pStyle w:val="Para"/>
-        <w:rPr>
-          <w:rFonts w:ascii="Times New Roman" w:hAnsi="Times New Roman" w:cs="Times New Roman"/>
-          <w:b/>
-        </w:rPr>
-      </w:pPr>
-      <w:r>
-        <w:rPr>
-          <w:rFonts w:ascii="Times New Roman" w:hAnsi="Times New Roman" w:cs="Times New Roman"/>
-          <w:b/>
-        </w:rPr>
-        <w:t>2.3.</w:t>
-      </w:r>
-      <w:r>
-        <w:rPr>
-          <w:rFonts w:ascii="Times New Roman" w:hAnsi="Times New Roman" w:cs="Times New Roman"/>
-          <w:b/>
-        </w:rPr>
-        <w:t>8</w:t>
-      </w:r>
-      <w:r>
-        <w:rPr>
-          <w:rFonts w:ascii="Times New Roman" w:hAnsi="Times New Roman" w:cs="Times New Roman"/>
-          <w:b/>
+          <w:sz w:val="20"/>
+          <w:szCs w:val="20"/>
         </w:rPr>
         <w:t xml:space="preserve"> – Classification on Training Data</w:t>
       </w:r>
@@ -5030,7 +5171,6 @@
         <w:rPr>
           <w:noProof/>
         </w:rPr>
-        <w:lastRenderedPageBreak/>
         <w:drawing>
           <wp:inline distT="0" distB="0" distL="0" distR="0" wp14:anchorId="7CD1C928" wp14:editId="232B8B30">
             <wp:extent cx="3048000" cy="1001395"/>
@@ -5282,6 +5422,7 @@
         <w:rPr>
           <w:rFonts w:ascii="Times New Roman" w:hAnsi="Times New Roman" w:cs="Times New Roman"/>
         </w:rPr>
+        <w:lastRenderedPageBreak/>
         <w:t>The classifier looks as if it has learned the model exceptionally well as the accuracies for all three are above 50 percent however it is yet to be seen if there may be any sort of overfitting.</w:t>
       </w:r>
     </w:p>
@@ -5308,20 +5449,6 @@
         <w:rPr>
           <w:rFonts w:ascii="Times New Roman" w:hAnsi="Times New Roman" w:cs="Times New Roman"/>
         </w:rPr>
-        <w:t>Now that we know that our classifiers performed well on the training data, we selected an unseen test set from Chicago Summer 2017. This test dataset contains 49,000 thousand entries with 20 features. The test dataset underwent the same data transformation process described earlier as the test dataset.</w:t>
-      </w:r>
-    </w:p>
-    <w:p>
-      <w:pPr>
-        <w:pStyle w:val="Para"/>
-        <w:rPr>
-          <w:rFonts w:ascii="Times New Roman" w:hAnsi="Times New Roman" w:cs="Times New Roman"/>
-        </w:rPr>
-      </w:pPr>
-      <w:r>
-        <w:rPr>
-          <w:rFonts w:ascii="Times New Roman" w:hAnsi="Times New Roman" w:cs="Times New Roman"/>
-        </w:rPr>
         <w:t>We also have the ground truths for the test dataset, so we are easily able to omit the ground truth labels and compare them to the predicted labels to accurately predict the Precision, Recall, and F1 score.</w:t>
       </w:r>
     </w:p>
@@ -5343,6 +5470,190 @@
           <w:rFonts w:ascii="Times New Roman" w:hAnsi="Times New Roman" w:cs="Times New Roman"/>
         </w:rPr>
         <w:t xml:space="preserve"> ran with the same training data as before with a new unseen test set:</w:t>
+      </w:r>
+    </w:p>
+    <w:p>
+      <w:pPr>
+        <w:pStyle w:val="Head1"/>
+      </w:pPr>
+      <w:r>
+        <w:rPr>
+          <w:rStyle w:val="Label"/>
+          <w:rFonts w:ascii="Times New Roman" w:hAnsi="Times New Roman"/>
+        </w:rPr>
+        <w:t>3</w:t>
+      </w:r>
+      <w:r>
+        <w:tab/>
+      </w:r>
+      <w:r>
+        <w:t>Predicting</w:t>
+      </w:r>
+      <w:r>
+        <w:t xml:space="preserve"> Summer 2017</w:t>
+      </w:r>
+      <w:r>
+        <w:t xml:space="preserve"> Labels</w:t>
+      </w:r>
+    </w:p>
+    <w:p>
+      <w:pPr>
+        <w:pStyle w:val="Head1"/>
+      </w:pPr>
+      <w:r>
+        <w:t xml:space="preserve">3.1 – </w:t>
+      </w:r>
+      <w:r>
+        <w:t>Selecting a Test Sample</w:t>
+      </w:r>
+    </w:p>
+    <w:p>
+      <w:pPr>
+        <w:pStyle w:val="Para"/>
+        <w:rPr>
+          <w:rFonts w:ascii="Times New Roman" w:hAnsi="Times New Roman" w:cs="Times New Roman"/>
+        </w:rPr>
+      </w:pPr>
+      <w:r>
+        <w:rPr>
+          <w:rFonts w:ascii="Times New Roman" w:hAnsi="Times New Roman" w:cs="Times New Roman"/>
+        </w:rPr>
+        <w:t xml:space="preserve">Now that we </w:t>
+      </w:r>
+      <w:r>
+        <w:rPr>
+          <w:rFonts w:ascii="Times New Roman" w:hAnsi="Times New Roman" w:cs="Times New Roman"/>
+        </w:rPr>
+        <w:t>knew</w:t>
+      </w:r>
+      <w:r>
+        <w:rPr>
+          <w:rFonts w:ascii="Times New Roman" w:hAnsi="Times New Roman" w:cs="Times New Roman"/>
+        </w:rPr>
+        <w:t xml:space="preserve"> that our classifiers performed </w:t>
+      </w:r>
+      <w:r>
+        <w:rPr>
+          <w:rFonts w:ascii="Times New Roman" w:hAnsi="Times New Roman" w:cs="Times New Roman"/>
+        </w:rPr>
+        <w:t xml:space="preserve">relatively </w:t>
+      </w:r>
+      <w:r>
+        <w:rPr>
+          <w:rFonts w:ascii="Times New Roman" w:hAnsi="Times New Roman" w:cs="Times New Roman"/>
+        </w:rPr>
+        <w:t xml:space="preserve">well on the training data, we selected an unseen test set from Chicago Summer 2017. This test dataset contains 49,000 thousand </w:t>
+      </w:r>
+      <w:r>
+        <w:rPr>
+          <w:rFonts w:ascii="Times New Roman" w:hAnsi="Times New Roman" w:cs="Times New Roman"/>
+        </w:rPr>
+        <w:t>entries</w:t>
+      </w:r>
+      <w:r>
+        <w:rPr>
+          <w:rFonts w:ascii="Times New Roman" w:hAnsi="Times New Roman" w:cs="Times New Roman"/>
+        </w:rPr>
+        <w:t xml:space="preserve"> </w:t>
+      </w:r>
+      <w:proofErr w:type="gramStart"/>
+      <w:r>
+        <w:rPr>
+          <w:rFonts w:ascii="Times New Roman" w:hAnsi="Times New Roman" w:cs="Times New Roman"/>
+        </w:rPr>
+        <w:t>The</w:t>
+      </w:r>
+      <w:proofErr w:type="gramEnd"/>
+      <w:r>
+        <w:rPr>
+          <w:rFonts w:ascii="Times New Roman" w:hAnsi="Times New Roman" w:cs="Times New Roman"/>
+        </w:rPr>
+        <w:t xml:space="preserve"> test dataset underwent the same data transformation process described earlier as the test dataset.</w:t>
+      </w:r>
+    </w:p>
+    <w:p>
+      <w:pPr>
+        <w:pStyle w:val="Head1"/>
+        <w:rPr>
+          <w:b w:val="0"/>
+          <w:sz w:val="18"/>
+          <w:szCs w:val="18"/>
+        </w:rPr>
+      </w:pPr>
+    </w:p>
+    <w:p>
+      <w:pPr>
+        <w:pStyle w:val="Head1"/>
+      </w:pPr>
+      <w:r>
+        <w:t xml:space="preserve">3.2 – </w:t>
+      </w:r>
+      <w:r>
+        <w:t>Matching Formats</w:t>
+      </w:r>
+      <w:r>
+        <w:t xml:space="preserve"> </w:t>
+      </w:r>
+    </w:p>
+    <w:p>
+      <w:pPr>
+        <w:pStyle w:val="Head1"/>
+        <w:rPr>
+          <w:b w:val="0"/>
+          <w:sz w:val="18"/>
+          <w:szCs w:val="18"/>
+        </w:rPr>
+      </w:pPr>
+      <w:r>
+        <w:rPr>
+          <w:b w:val="0"/>
+          <w:sz w:val="18"/>
+          <w:szCs w:val="18"/>
+        </w:rPr>
+        <w:t xml:space="preserve">For us to rerun our data mining algorithm on the test set, </w:t>
+      </w:r>
+    </w:p>
+    <w:p>
+      <w:pPr>
+        <w:pStyle w:val="Head1"/>
+        <w:rPr>
+          <w:b w:val="0"/>
+          <w:sz w:val="18"/>
+          <w:szCs w:val="18"/>
+        </w:rPr>
+      </w:pPr>
+    </w:p>
+    <w:p>
+      <w:pPr>
+        <w:pStyle w:val="Head1"/>
+      </w:pPr>
+      <w:r>
+        <w:t>3.</w:t>
+      </w:r>
+      <w:r>
+        <w:t>3</w:t>
+      </w:r>
+      <w:r>
+        <w:t xml:space="preserve"> – Prediction Results </w:t>
+      </w:r>
+    </w:p>
+    <w:p>
+      <w:pPr>
+        <w:pStyle w:val="Head1"/>
+        <w:ind w:left="0" w:firstLine="0"/>
+        <w:rPr>
+          <w:b w:val="0"/>
+          <w:sz w:val="18"/>
+          <w:szCs w:val="18"/>
+        </w:rPr>
+      </w:pPr>
+      <w:r>
+        <w:rPr>
+          <w:b w:val="0"/>
+          <w:sz w:val="18"/>
+          <w:szCs w:val="18"/>
+        </w:rPr>
+        <w:t>The results of rerunning the same algorithms on the unseen test data were as follows:</w:t>
       </w:r>
     </w:p>
     <w:tbl>
@@ -5888,28 +6199,36 @@
     </w:p>
     <w:p>
       <w:pPr>
-        <w:pStyle w:val="Para"/>
-        <w:rPr>
-          <w:rFonts w:ascii="Times New Roman" w:hAnsi="Times New Roman" w:cs="Times New Roman"/>
-        </w:rPr>
-      </w:pPr>
-      <w:r>
-        <w:rPr>
-          <w:rFonts w:ascii="Times New Roman" w:hAnsi="Times New Roman" w:cs="Times New Roman"/>
-        </w:rPr>
-        <w:t>Confusion matrixes for each classifier:</w:t>
-      </w:r>
-    </w:p>
-    <w:p>
-      <w:pPr>
-        <w:pStyle w:val="Para"/>
-        <w:rPr>
-          <w:rFonts w:ascii="Times New Roman" w:hAnsi="Times New Roman" w:cs="Times New Roman"/>
-        </w:rPr>
-      </w:pPr>
-      <w:r>
-        <w:rPr>
-          <w:rFonts w:ascii="Times New Roman" w:hAnsi="Times New Roman" w:cs="Times New Roman"/>
+        <w:pStyle w:val="Head1"/>
+      </w:pPr>
+      <w:r>
+        <w:t>3.3.1</w:t>
+      </w:r>
+      <w:r>
+        <w:t xml:space="preserve"> </w:t>
+      </w:r>
+      <w:r>
+        <w:t>–</w:t>
+      </w:r>
+      <w:r>
+        <w:t xml:space="preserve"> </w:t>
+      </w:r>
+      <w:r>
+        <w:t>Confusion Matrices</w:t>
+      </w:r>
+    </w:p>
+    <w:p>
+      <w:pPr>
+        <w:pStyle w:val="Para"/>
+        <w:rPr>
+          <w:rFonts w:ascii="Times New Roman" w:hAnsi="Times New Roman" w:cs="Times New Roman"/>
+          <w:b/>
+        </w:rPr>
+      </w:pPr>
+      <w:r>
+        <w:rPr>
+          <w:rFonts w:ascii="Times New Roman" w:hAnsi="Times New Roman" w:cs="Times New Roman"/>
+          <w:b/>
         </w:rPr>
         <w:t>Naïve Bayes:</w:t>
       </w:r>
@@ -5926,7 +6245,7 @@
           <w:noProof/>
         </w:rPr>
         <w:drawing>
-          <wp:inline distT="0" distB="0" distL="0" distR="0" wp14:anchorId="49E9D495" wp14:editId="764F2162">
+          <wp:inline distT="0" distB="0" distL="0" distR="0" wp14:anchorId="31733677" wp14:editId="2BFD397A">
             <wp:extent cx="3048000" cy="891540"/>
             <wp:effectExtent l="0" t="0" r="0" b="3810"/>
             <wp:docPr id="18" name="Picture 18"/>
@@ -5980,11 +6299,13 @@
         <w:pStyle w:val="Para"/>
         <w:rPr>
           <w:rFonts w:ascii="Times New Roman" w:hAnsi="Times New Roman" w:cs="Times New Roman"/>
-        </w:rPr>
-      </w:pPr>
-      <w:r>
-        <w:rPr>
-          <w:rFonts w:ascii="Times New Roman" w:hAnsi="Times New Roman" w:cs="Times New Roman"/>
+          <w:b/>
+        </w:rPr>
+      </w:pPr>
+      <w:r>
+        <w:rPr>
+          <w:rFonts w:ascii="Times New Roman" w:hAnsi="Times New Roman" w:cs="Times New Roman"/>
+          <w:b/>
         </w:rPr>
         <w:t>Random Tree:</w:t>
       </w:r>
@@ -6001,7 +6322,7 @@
           <w:noProof/>
         </w:rPr>
         <w:drawing>
-          <wp:inline distT="0" distB="0" distL="0" distR="0" wp14:anchorId="4C3A94A6" wp14:editId="12452FAC">
+          <wp:inline distT="0" distB="0" distL="0" distR="0" wp14:anchorId="2C92CF08" wp14:editId="171D2F9A">
             <wp:extent cx="3048000" cy="926465"/>
             <wp:effectExtent l="0" t="0" r="0" b="6985"/>
             <wp:docPr id="19" name="Picture 19"/>
@@ -6055,28 +6376,33 @@
         <w:pStyle w:val="Para"/>
         <w:rPr>
           <w:rFonts w:ascii="Times New Roman" w:hAnsi="Times New Roman" w:cs="Times New Roman"/>
-        </w:rPr>
-      </w:pPr>
-      <w:r>
-        <w:rPr>
-          <w:rFonts w:ascii="Times New Roman" w:hAnsi="Times New Roman" w:cs="Times New Roman"/>
+          <w:b/>
+        </w:rPr>
+      </w:pPr>
+      <w:r>
+        <w:rPr>
+          <w:rFonts w:ascii="Times New Roman" w:hAnsi="Times New Roman" w:cs="Times New Roman"/>
+          <w:b/>
         </w:rPr>
         <w:t>Random Forest:</w:t>
       </w:r>
     </w:p>
     <w:p>
       <w:pPr>
-        <w:pStyle w:val="Para"/>
-        <w:rPr>
-          <w:rFonts w:ascii="Times New Roman" w:hAnsi="Times New Roman" w:cs="Times New Roman"/>
-        </w:rPr>
-      </w:pPr>
+        <w:pStyle w:val="Head1"/>
+        <w:rPr>
+          <w:b w:val="0"/>
+          <w:sz w:val="18"/>
+          <w:szCs w:val="18"/>
+        </w:rPr>
+      </w:pPr>
+      <w:bookmarkStart w:id="3" w:name="_GoBack"/>
       <w:r>
         <w:rPr>
           <w:noProof/>
         </w:rPr>
         <w:drawing>
-          <wp:inline distT="0" distB="0" distL="0" distR="0" wp14:anchorId="2791DCED" wp14:editId="17DECFDF">
+          <wp:inline distT="0" distB="0" distL="0" distR="0" wp14:anchorId="55B7DFED" wp14:editId="0A167968">
             <wp:extent cx="3048000" cy="916305"/>
             <wp:effectExtent l="0" t="0" r="0" b="0"/>
             <wp:docPr id="21" name="Picture 21"/>
@@ -6124,57 +6450,84 @@
           </wp:inline>
         </w:drawing>
       </w:r>
+      <w:bookmarkEnd w:id="3"/>
     </w:p>
     <w:p>
       <w:pPr>
         <w:pStyle w:val="Head1"/>
       </w:pPr>
       <w:r>
-        <w:t>2.6</w:t>
+        <w:t>3.</w:t>
+      </w:r>
+      <w:r>
+        <w:t>4</w:t>
+      </w:r>
+      <w:r>
+        <w:t xml:space="preserve"> – </w:t>
+      </w:r>
+      <w:r>
+        <w:t>Evaluation of Prediction Results</w:t>
+      </w:r>
+      <w:r>
+        <w:t xml:space="preserve"> </w:t>
+      </w:r>
+    </w:p>
+    <w:p>
+      <w:pPr>
+        <w:pStyle w:val="Para"/>
+        <w:rPr>
+          <w:rFonts w:ascii="Times New Roman" w:hAnsi="Times New Roman" w:cs="Times New Roman"/>
+        </w:rPr>
+      </w:pPr>
+      <w:r>
+        <w:rPr>
+          <w:rFonts w:ascii="Times New Roman" w:hAnsi="Times New Roman" w:cs="Times New Roman"/>
+        </w:rPr>
+        <w:t>Initially we were worried that the model may have overfitted the test dataset as seen from the accuracies achieved on the training however that does not seem to be the case. The accuracies and F1 scores on the unseen test dataset were relatively high which tells us that the model indeed is not overfitting at all.</w:t>
+      </w:r>
+    </w:p>
+    <w:p>
+      <w:pPr>
+        <w:pStyle w:val="Para"/>
+        <w:rPr>
+          <w:rFonts w:ascii="Times New Roman" w:hAnsi="Times New Roman" w:cs="Times New Roman"/>
+        </w:rPr>
+      </w:pPr>
+      <w:r>
+        <w:rPr>
+          <w:rFonts w:ascii="Times New Roman" w:hAnsi="Times New Roman" w:cs="Times New Roman"/>
+        </w:rPr>
+        <w:t>Naive Bayes performed the worst once again in terms of accuracy and F1 score</w:t>
+      </w:r>
+      <w:r>
+        <w:rPr>
+          <w:rFonts w:ascii="Times New Roman" w:hAnsi="Times New Roman" w:cs="Times New Roman"/>
+        </w:rPr>
+        <w:t>.</w:t>
+      </w:r>
+      <w:r>
+        <w:rPr>
+          <w:rFonts w:ascii="Times New Roman" w:hAnsi="Times New Roman" w:cs="Times New Roman"/>
+        </w:rPr>
+        <w:t xml:space="preserve"> </w:t>
+      </w:r>
+    </w:p>
+    <w:p>
+      <w:pPr>
+        <w:pStyle w:val="Head1"/>
+      </w:pPr>
+      <w:r>
+        <w:rPr>
+          <w:rStyle w:val="Label"/>
+          <w:rFonts w:ascii="Times New Roman" w:hAnsi="Times New Roman"/>
+        </w:rPr>
+        <w:t>4</w:t>
       </w:r>
       <w:r>
         <w:tab/>
-        <w:t xml:space="preserve"> - Evaluation of Test Data</w:t>
-      </w:r>
-    </w:p>
-    <w:p>
-      <w:pPr>
-        <w:pStyle w:val="Para"/>
-        <w:rPr>
-          <w:rFonts w:ascii="Times New Roman" w:hAnsi="Times New Roman" w:cs="Times New Roman"/>
-        </w:rPr>
-      </w:pPr>
-      <w:r>
-        <w:rPr>
-          <w:rFonts w:ascii="Times New Roman" w:hAnsi="Times New Roman" w:cs="Times New Roman"/>
-        </w:rPr>
-        <w:t>Initially we were worried that the model may have overfitted the test dataset as seen from the accuracies achieved on the training however that does not seem to be the case. The accuracies and F1 scores on the unseen test dataset were relatively high which tells us that the model indeed is not overfitting at all.</w:t>
-      </w:r>
-    </w:p>
-    <w:p>
-      <w:pPr>
-        <w:pStyle w:val="Para"/>
-        <w:rPr>
-          <w:rFonts w:ascii="Times New Roman" w:hAnsi="Times New Roman" w:cs="Times New Roman"/>
-        </w:rPr>
-      </w:pPr>
-      <w:r>
-        <w:rPr>
-          <w:rFonts w:ascii="Times New Roman" w:hAnsi="Times New Roman" w:cs="Times New Roman"/>
-        </w:rPr>
-        <w:t xml:space="preserve">Naive Bayes performed the worst once again in terms of accuracy and F1 score however it </w:t>
-      </w:r>
-      <w:r>
-        <w:rPr>
-          <w:rFonts w:ascii="Times New Roman" w:hAnsi="Times New Roman" w:cs="Times New Roman"/>
-        </w:rPr>
-        <w:t>performed</w:t>
-      </w:r>
-      <w:r>
-        <w:rPr>
-          <w:rFonts w:ascii="Times New Roman" w:hAnsi="Times New Roman" w:cs="Times New Roman"/>
-        </w:rPr>
-        <w:t xml:space="preserve"> the best in terms of classifying a fatality correctly when compared to the other two classifiers. </w:t>
+      </w:r>
+      <w:r>
+        <w:t>Conclusion</w:t>
       </w:r>
     </w:p>
     <w:p>
@@ -6183,80 +6536,6 @@
         <w:jc w:val="left"/>
         <w:rPr>
           <w:rFonts w:ascii="Times New Roman" w:hAnsi="Times New Roman" w:cs="Times New Roman"/>
-          <w:b/>
-          <w:sz w:val="22"/>
-          <w14:ligatures w14:val="standard"/>
-        </w:rPr>
-      </w:pPr>
-      <w:r>
-        <w:rPr>
-          <w:rFonts w:ascii="Times New Roman" w:hAnsi="Times New Roman" w:cs="Times New Roman"/>
-          <w14:ligatures w14:val="standard"/>
-        </w:rPr>
-        <w:br w:type="page"/>
-      </w:r>
-    </w:p>
-    <w:p>
-      <w:pPr>
-        <w:pStyle w:val="Head1"/>
-      </w:pPr>
-      <w:r>
-        <w:rPr>
-          <w:rStyle w:val="Label"/>
-          <w:rFonts w:ascii="Times New Roman" w:hAnsi="Times New Roman"/>
-        </w:rPr>
-        <w:lastRenderedPageBreak/>
-        <w:t>3</w:t>
-      </w:r>
-      <w:r>
-        <w:tab/>
-        <w:t>Testing Against Summer 2017</w:t>
-      </w:r>
-    </w:p>
-    <w:p>
-      <w:pPr>
-        <w:spacing w:after="160" w:line="259" w:lineRule="auto"/>
-        <w:jc w:val="left"/>
-        <w:rPr>
-          <w:rFonts w:ascii="Times New Roman" w:hAnsi="Times New Roman" w:cs="Times New Roman"/>
-          <w14:ligatures w14:val="standard"/>
-        </w:rPr>
-      </w:pPr>
-    </w:p>
-    <w:p>
-      <w:pPr>
-        <w:spacing w:after="160" w:line="259" w:lineRule="auto"/>
-        <w:jc w:val="left"/>
-        <w:rPr>
-          <w:rFonts w:ascii="Times New Roman" w:hAnsi="Times New Roman" w:cs="Times New Roman"/>
-          <w14:ligatures w14:val="standard"/>
-        </w:rPr>
-      </w:pPr>
-    </w:p>
-    <w:p>
-      <w:pPr>
-        <w:pStyle w:val="Head1"/>
-      </w:pPr>
-      <w:r>
-        <w:rPr>
-          <w:rStyle w:val="Label"/>
-          <w:rFonts w:ascii="Times New Roman" w:hAnsi="Times New Roman"/>
-        </w:rPr>
-        <w:t>4</w:t>
-      </w:r>
-      <w:r>
-        <w:tab/>
-      </w:r>
-      <w:r>
-        <w:t>Conclusion</w:t>
-      </w:r>
-    </w:p>
-    <w:p>
-      <w:pPr>
-        <w:spacing w:after="160" w:line="259" w:lineRule="auto"/>
-        <w:jc w:val="left"/>
-        <w:rPr>
-          <w:rFonts w:ascii="Times New Roman" w:hAnsi="Times New Roman" w:cs="Times New Roman"/>
           <w14:ligatures w14:val="standard"/>
         </w:rPr>
       </w:pPr>
@@ -6280,6 +6559,27 @@
           <w14:ligatures w14:val="standard"/>
         </w:rPr>
         <w:t xml:space="preserve"> managed to build a model out of ~69,000 individuals from the summer of 2018 and predicted the injury classification of around 49,000 individuals from the summer of 2017. We were very surprised to see how much information the misfortune of only 36 fatalities was able to bring to a never seen before dataset of ~49,000 individuals.</w:t>
+      </w:r>
+      <w:r>
+        <w:rPr>
+          <w:rFonts w:ascii="Times New Roman" w:hAnsi="Times New Roman" w:cs="Times New Roman"/>
+          <w14:ligatures w14:val="standard"/>
+        </w:rPr>
+        <w:t xml:space="preserve"> The injuries and incapacitations helped significantly as well, and with this minimal model of only summer 2018 data, only 4 out of 27 summer 2017 fatalities were classified as no</w:t>
+      </w:r>
+      <w:r>
+        <w:rPr>
+          <w:rFonts w:ascii="Times New Roman" w:hAnsi="Times New Roman" w:cs="Times New Roman"/>
+          <w14:ligatures w14:val="standard"/>
+        </w:rPr>
+        <w:t xml:space="preserve"> indication of </w:t>
+      </w:r>
+      <w:r>
+        <w:rPr>
+          <w:rFonts w:ascii="Times New Roman" w:hAnsi="Times New Roman" w:cs="Times New Roman"/>
+          <w14:ligatures w14:val="standard"/>
+        </w:rPr>
+        <w:t>injuries.</w:t>
       </w:r>
     </w:p>
     <w:p>
@@ -6350,11 +6650,6 @@
         </w:rPr>
         <w:t xml:space="preserve">and future steps and possible algorithms to try. </w:t>
       </w:r>
-    </w:p>
-    <w:p>
-      <w:pPr>
-        <w:pStyle w:val="Head1"/>
-      </w:pPr>
     </w:p>
     <w:p>
       <w:pPr>

</xml_diff>

<commit_message>
change to doc and uncomment map code
</commit_message>
<xml_diff>
--- a/Report/An Investigation into what causes crash Injuries, Fatalities.docx
+++ b/Report/An Investigation into what causes crash Injuries, Fatalities.docx
@@ -457,12 +457,116 @@
           <w:rFonts w:ascii="Times New Roman" w:hAnsi="Times New Roman" w:cs="Times New Roman"/>
           <w14:ligatures w14:val="standard"/>
         </w:rPr>
-        <w:t>Visualization of Car Accidents in Chicago</w:t>
+        <w:t>Data</w:t>
       </w:r>
     </w:p>
     <w:bookmarkEnd w:id="0"/>
     <w:p>
       <w:pPr>
+        <w:pStyle w:val="Abstract"/>
+        <w:rPr>
+          <w:rFonts w:ascii="Times New Roman" w:eastAsia="Verdana" w:hAnsi="Times New Roman" w:cs="Times New Roman"/>
+          <w14:ligatures w14:val="standard"/>
+        </w:rPr>
+      </w:pPr>
+      <w:r>
+        <w:rPr>
+          <w:rFonts w:ascii="Times New Roman" w:eastAsia="Verdana" w:hAnsi="Times New Roman" w:cs="Times New Roman"/>
+          <w14:ligatures w14:val="standard"/>
+        </w:rPr>
+        <w:t>The dataset from the city of Chicago consist</w:t>
+      </w:r>
+      <w:r>
+        <w:rPr>
+          <w:rFonts w:ascii="Times New Roman" w:eastAsia="Verdana" w:hAnsi="Times New Roman" w:cs="Times New Roman"/>
+          <w14:ligatures w14:val="standard"/>
+        </w:rPr>
+        <w:t>s</w:t>
+      </w:r>
+      <w:r>
+        <w:rPr>
+          <w:rFonts w:ascii="Times New Roman" w:eastAsia="Verdana" w:hAnsi="Times New Roman" w:cs="Times New Roman"/>
+          <w14:ligatures w14:val="standard"/>
+        </w:rPr>
+        <w:t xml:space="preserve"> of 1.1 million+ records split among three different datasets (Crashes, Vehicles, Individuals). The file size of all three datasets is roughly ~300 MBs. The crash dataset contains 48 features, the vehicles dataset contains 29 features, and the individual’s dataset contains 71 features. For this report, we are considering records only from</w:t>
+      </w:r>
+      <w:r>
+        <w:rPr>
+          <w:rFonts w:ascii="Times New Roman" w:eastAsia="Verdana" w:hAnsi="Times New Roman" w:cs="Times New Roman"/>
+          <w14:ligatures w14:val="standard"/>
+        </w:rPr>
+        <w:t xml:space="preserve"> </w:t>
+      </w:r>
+      <w:r>
+        <w:rPr>
+          <w:rFonts w:ascii="Times New Roman" w:eastAsia="Verdana" w:hAnsi="Times New Roman" w:cs="Times New Roman"/>
+          <w14:ligatures w14:val="standard"/>
+        </w:rPr>
+        <w:t xml:space="preserve">Summer 2018 </w:t>
+      </w:r>
+      <w:r>
+        <w:rPr>
+          <w:rFonts w:ascii="Times New Roman" w:eastAsia="Verdana" w:hAnsi="Times New Roman" w:cs="Times New Roman"/>
+          <w14:ligatures w14:val="standard"/>
+        </w:rPr>
+        <w:t xml:space="preserve">(training) </w:t>
+      </w:r>
+      <w:r>
+        <w:rPr>
+          <w:rFonts w:ascii="Times New Roman" w:eastAsia="Verdana" w:hAnsi="Times New Roman" w:cs="Times New Roman"/>
+          <w14:ligatures w14:val="standard"/>
+        </w:rPr>
+        <w:t>and Summer 2017</w:t>
+      </w:r>
+      <w:r>
+        <w:rPr>
+          <w:rFonts w:ascii="Times New Roman" w:eastAsia="Verdana" w:hAnsi="Times New Roman" w:cs="Times New Roman"/>
+          <w14:ligatures w14:val="standard"/>
+        </w:rPr>
+        <w:t xml:space="preserve"> (test)</w:t>
+      </w:r>
+      <w:r>
+        <w:rPr>
+          <w:rFonts w:ascii="Times New Roman" w:eastAsia="Verdana" w:hAnsi="Times New Roman" w:cs="Times New Roman"/>
+          <w14:ligatures w14:val="standard"/>
+        </w:rPr>
+        <w:t>.</w:t>
+      </w:r>
+    </w:p>
+    <w:p>
+      <w:pPr>
+        <w:pStyle w:val="Head2"/>
+        <w:rPr>
+          <w:rFonts w:ascii="Times New Roman" w:hAnsi="Times New Roman" w:cs="Times New Roman"/>
+          <w14:ligatures w14:val="standard"/>
+        </w:rPr>
+      </w:pPr>
+      <w:r>
+        <w:rPr>
+          <w:rStyle w:val="Label"/>
+          <w:rFonts w:ascii="Times New Roman" w:hAnsi="Times New Roman" w:cs="Times New Roman"/>
+          <w14:ligatures w14:val="standard"/>
+        </w:rPr>
+        <w:t>1.</w:t>
+      </w:r>
+      <w:r>
+        <w:rPr>
+          <w:rStyle w:val="Label"/>
+          <w:rFonts w:ascii="Times New Roman" w:hAnsi="Times New Roman" w:cs="Times New Roman"/>
+          <w14:ligatures w14:val="standard"/>
+        </w:rPr>
+        <w:t>2</w:t>
+      </w:r>
+      <w:r>
+        <w:rPr>
+          <w:rFonts w:ascii="Times New Roman" w:hAnsi="Times New Roman" w:cs="Times New Roman"/>
+          <w14:ligatures w14:val="standard"/>
+        </w:rPr>
+        <w:t xml:space="preserve"> - Visualization of Car Accidents in Chicago</w:t>
+      </w:r>
+    </w:p>
+    <w:p>
+      <w:pPr>
         <w:pStyle w:val="Para"/>
         <w:rPr>
           <w:rFonts w:ascii="Times New Roman" w:hAnsi="Times New Roman" w:cs="Times New Roman"/>
@@ -610,9 +714,9 @@
           <w:noProof/>
         </w:rPr>
         <w:drawing>
-          <wp:inline distT="0" distB="0" distL="0" distR="0" wp14:anchorId="51ED0A0D" wp14:editId="71AB2F5B">
-            <wp:extent cx="2884170" cy="1922780"/>
-            <wp:effectExtent l="0" t="0" r="0" b="1270"/>
+          <wp:inline distT="0" distB="0" distL="0" distR="0" wp14:anchorId="51ED0A0D" wp14:editId="388284FF">
+            <wp:extent cx="2867025" cy="1911350"/>
+            <wp:effectExtent l="0" t="0" r="9525" b="0"/>
             <wp:docPr id="1" name="Picture 1"/>
             <wp:cNvGraphicFramePr>
               <a:graphicFrameLocks xmlns:a="http://schemas.openxmlformats.org/drawingml/2006/main" noChangeAspect="1"/>
@@ -642,7 +746,7 @@
                   <pic:spPr bwMode="auto">
                     <a:xfrm>
                       <a:off x="0" y="0"/>
-                      <a:ext cx="2884170" cy="1922780"/>
+                      <a:ext cx="2867025" cy="1911350"/>
                     </a:xfrm>
                     <a:prstGeom prst="rect">
                       <a:avLst/>
@@ -724,9 +828,9 @@
           <w:noProof/>
         </w:rPr>
         <w:drawing>
-          <wp:inline distT="0" distB="0" distL="0" distR="0" wp14:anchorId="7A10F160" wp14:editId="6A5A15E0">
-            <wp:extent cx="3048000" cy="2032000"/>
-            <wp:effectExtent l="0" t="0" r="0" b="6350"/>
+          <wp:inline distT="0" distB="0" distL="0" distR="0" wp14:anchorId="7A10F160" wp14:editId="500A872F">
+            <wp:extent cx="3152775" cy="2101850"/>
+            <wp:effectExtent l="0" t="0" r="9525" b="0"/>
             <wp:docPr id="2" name="Picture 2"/>
             <wp:cNvGraphicFramePr>
               <a:graphicFrameLocks xmlns:a="http://schemas.openxmlformats.org/drawingml/2006/main" noChangeAspect="1"/>
@@ -756,7 +860,7 @@
                   <pic:spPr bwMode="auto">
                     <a:xfrm>
                       <a:off x="0" y="0"/>
-                      <a:ext cx="3048000" cy="2032000"/>
+                      <a:ext cx="3159596" cy="2106397"/>
                     </a:xfrm>
                     <a:prstGeom prst="rect">
                       <a:avLst/>
@@ -823,9 +927,10 @@
           <w:rFonts w:ascii="Times New Roman" w:hAnsi="Times New Roman" w:cs="Times New Roman"/>
           <w:noProof/>
         </w:rPr>
+        <w:lastRenderedPageBreak/>
         <w:drawing>
-          <wp:inline distT="0" distB="0" distL="0" distR="0" wp14:anchorId="03412C7E" wp14:editId="5C9D1DA1">
-            <wp:extent cx="3048000" cy="2270125"/>
+          <wp:inline distT="0" distB="0" distL="0" distR="0" wp14:anchorId="03412C7E" wp14:editId="60527D7B">
+            <wp:extent cx="2590800" cy="1929606"/>
             <wp:effectExtent l="0" t="0" r="0" b="0"/>
             <wp:docPr id="3" name="Picture 3"/>
             <wp:cNvGraphicFramePr>
@@ -856,7 +961,7 @@
                   <pic:spPr bwMode="auto">
                     <a:xfrm>
                       <a:off x="0" y="0"/>
-                      <a:ext cx="3048000" cy="2270125"/>
+                      <a:ext cx="2604884" cy="1940096"/>
                     </a:xfrm>
                     <a:prstGeom prst="rect">
                       <a:avLst/>
@@ -892,7 +997,6 @@
         <w:rPr>
           <w:rFonts w:ascii="Times New Roman" w:hAnsi="Times New Roman" w:cs="Times New Roman"/>
         </w:rPr>
-        <w:lastRenderedPageBreak/>
         <w:t>From th</w:t>
       </w:r>
       <w:r>
@@ -983,8 +1087,8 @@
           <w:noProof/>
         </w:rPr>
         <w:drawing>
-          <wp:inline distT="0" distB="0" distL="0" distR="0" wp14:anchorId="7D9001F6" wp14:editId="60344D73">
-            <wp:extent cx="3048000" cy="2270125"/>
+          <wp:inline distT="0" distB="0" distL="0" distR="0" wp14:anchorId="7D9001F6" wp14:editId="4CC869C0">
+            <wp:extent cx="2609850" cy="1943793"/>
             <wp:effectExtent l="0" t="0" r="0" b="0"/>
             <wp:docPr id="4" name="Picture 4"/>
             <wp:cNvGraphicFramePr>
@@ -1015,7 +1119,7 @@
                   <pic:spPr bwMode="auto">
                     <a:xfrm>
                       <a:off x="0" y="0"/>
-                      <a:ext cx="3048000" cy="2270125"/>
+                      <a:ext cx="2653433" cy="1976253"/>
                     </a:xfrm>
                     <a:prstGeom prst="rect">
                       <a:avLst/>
@@ -1128,14 +1232,23 @@
           <w:b/>
           <w:sz w:val="22"/>
         </w:rPr>
-        <w:t xml:space="preserve">2 - </w:t>
-      </w:r>
-      <w:r>
-        <w:rPr>
+        <w:t>3</w:t>
+      </w:r>
+      <w:r>
+        <w:rPr>
+          <w:rStyle w:val="Label"/>
           <w:rFonts w:ascii="Times New Roman" w:hAnsi="Times New Roman" w:cs="Times New Roman"/>
           <w:b/>
           <w:sz w:val="22"/>
         </w:rPr>
+        <w:t xml:space="preserve"> - </w:t>
+      </w:r>
+      <w:r>
+        <w:rPr>
+          <w:rFonts w:ascii="Times New Roman" w:hAnsi="Times New Roman" w:cs="Times New Roman"/>
+          <w:b/>
+          <w:sz w:val="22"/>
+        </w:rPr>
         <w:t>Analysis of Chicago Accidents</w:t>
       </w:r>
     </w:p>
@@ -1208,9 +1321,9 @@
           <w14:ligatures w14:val="standard"/>
         </w:rPr>
         <w:drawing>
-          <wp:inline distT="0" distB="0" distL="0" distR="0" wp14:anchorId="4C5D578E" wp14:editId="3A729951">
-            <wp:extent cx="3176799" cy="1223010"/>
-            <wp:effectExtent l="0" t="0" r="5080" b="0"/>
+          <wp:inline distT="0" distB="0" distL="0" distR="0" wp14:anchorId="4C5D578E" wp14:editId="5A6C926F">
+            <wp:extent cx="3092679" cy="1190625"/>
+            <wp:effectExtent l="0" t="0" r="0" b="0"/>
             <wp:docPr id="8" name="Picture 8"/>
             <wp:cNvGraphicFramePr>
               <a:graphicFrameLocks xmlns:a="http://schemas.openxmlformats.org/drawingml/2006/main" noChangeAspect="1"/>
@@ -1240,7 +1353,7 @@
                   <pic:spPr bwMode="auto">
                     <a:xfrm>
                       <a:off x="0" y="0"/>
-                      <a:ext cx="3195174" cy="1230084"/>
+                      <a:ext cx="3132270" cy="1205867"/>
                     </a:xfrm>
                     <a:prstGeom prst="rect">
                       <a:avLst/>
@@ -1370,7 +1483,7 @@
           <w:lang w:eastAsia="ja-JP"/>
           <w14:ligatures w14:val="standard"/>
         </w:rPr>
-        <w:t xml:space="preserve">a suggestion that roads </w:t>
+        <w:t xml:space="preserve">a suggestion that roads that have a speed limit of 70 have a 100% survival rate may arise, </w:t>
       </w:r>
       <w:r>
         <w:rPr>
@@ -1379,7 +1492,7 @@
           <w:lang w:eastAsia="ja-JP"/>
           <w14:ligatures w14:val="standard"/>
         </w:rPr>
-        <w:t xml:space="preserve">that have a speed limit of 70 have a 100% survival rate may arise, </w:t>
+        <w:t xml:space="preserve">which </w:t>
       </w:r>
       <w:r>
         <w:rPr>
@@ -1388,8 +1501,9 @@
           <w:lang w:eastAsia="ja-JP"/>
           <w14:ligatures w14:val="standard"/>
         </w:rPr>
-        <w:t xml:space="preserve">which </w:t>
-      </w:r>
+        <w:t xml:space="preserve">is </w:t>
+      </w:r>
+      <w:proofErr w:type="gramStart"/>
       <w:r>
         <w:rPr>
           <w:rFonts w:ascii="Times New Roman" w:hAnsi="Times New Roman" w:cs="Times New Roman"/>
@@ -1397,9 +1511,9 @@
           <w:lang w:eastAsia="ja-JP"/>
           <w14:ligatures w14:val="standard"/>
         </w:rPr>
-        <w:t xml:space="preserve">is </w:t>
-      </w:r>
-      <w:proofErr w:type="gramStart"/>
+        <w:t>definitely a</w:t>
+      </w:r>
+      <w:proofErr w:type="gramEnd"/>
       <w:r>
         <w:rPr>
           <w:rFonts w:ascii="Times New Roman" w:hAnsi="Times New Roman" w:cs="Times New Roman"/>
@@ -1407,37 +1521,27 @@
           <w:lang w:eastAsia="ja-JP"/>
           <w14:ligatures w14:val="standard"/>
         </w:rPr>
-        <w:t>definitely a</w:t>
-      </w:r>
-      <w:proofErr w:type="gramEnd"/>
-      <w:r>
+        <w:t xml:space="preserve"> false conclusion.</w:t>
+      </w:r>
+    </w:p>
+    <w:p>
+      <w:pPr>
+        <w:pStyle w:val="Statements"/>
+        <w:ind w:firstLine="0"/>
         <w:rPr>
           <w:rFonts w:ascii="Times New Roman" w:hAnsi="Times New Roman" w:cs="Times New Roman"/>
           <w:szCs w:val="18"/>
           <w:lang w:eastAsia="ja-JP"/>
           <w14:ligatures w14:val="standard"/>
         </w:rPr>
-        <w:t xml:space="preserve"> false conclusion.</w:t>
-      </w:r>
-    </w:p>
-    <w:p>
-      <w:pPr>
-        <w:pStyle w:val="Statements"/>
-        <w:ind w:firstLine="0"/>
+      </w:pPr>
+      <w:r>
         <w:rPr>
           <w:rFonts w:ascii="Times New Roman" w:hAnsi="Times New Roman" w:cs="Times New Roman"/>
           <w:szCs w:val="18"/>
           <w:lang w:eastAsia="ja-JP"/>
           <w14:ligatures w14:val="standard"/>
         </w:rPr>
-      </w:pPr>
-      <w:r>
-        <w:rPr>
-          <w:rFonts w:ascii="Times New Roman" w:hAnsi="Times New Roman" w:cs="Times New Roman"/>
-          <w:szCs w:val="18"/>
-          <w:lang w:eastAsia="ja-JP"/>
-          <w14:ligatures w14:val="standard"/>
-        </w:rPr>
         <w:t xml:space="preserve"> </w:t>
       </w:r>
       <w:r>
@@ -1447,9 +1551,9 @@
           <w14:ligatures w14:val="standard"/>
         </w:rPr>
         <w:drawing>
-          <wp:inline distT="0" distB="0" distL="0" distR="0" wp14:anchorId="2F6208B3" wp14:editId="17149E71">
-            <wp:extent cx="3486150" cy="1977640"/>
-            <wp:effectExtent l="0" t="0" r="0" b="3810"/>
+          <wp:inline distT="0" distB="0" distL="0" distR="0" wp14:anchorId="2F6208B3" wp14:editId="688C0EB8">
+            <wp:extent cx="3190196" cy="1809750"/>
+            <wp:effectExtent l="0" t="0" r="0" b="0"/>
             <wp:docPr id="15" name="Picture 15"/>
             <wp:cNvGraphicFramePr>
               <a:graphicFrameLocks xmlns:a="http://schemas.openxmlformats.org/drawingml/2006/main" noChangeAspect="1"/>
@@ -1479,7 +1583,7 @@
                   <pic:spPr bwMode="auto">
                     <a:xfrm>
                       <a:off x="0" y="0"/>
-                      <a:ext cx="3510471" cy="1991437"/>
+                      <a:ext cx="3223367" cy="1828567"/>
                     </a:xfrm>
                     <a:prstGeom prst="rect">
                       <a:avLst/>
@@ -1694,8 +1798,8 @@
           <w14:ligatures w14:val="standard"/>
         </w:rPr>
         <w:drawing>
-          <wp:inline distT="0" distB="0" distL="0" distR="0" wp14:anchorId="4733EC7D" wp14:editId="1B575875">
-            <wp:extent cx="3314700" cy="1589342"/>
+          <wp:inline distT="0" distB="0" distL="0" distR="0" wp14:anchorId="4733EC7D" wp14:editId="1FE5E67C">
+            <wp:extent cx="2981325" cy="1429494"/>
             <wp:effectExtent l="0" t="0" r="0" b="0"/>
             <wp:docPr id="13" name="Picture 13"/>
             <wp:cNvGraphicFramePr>
@@ -1726,7 +1830,7 @@
                   <pic:spPr bwMode="auto">
                     <a:xfrm>
                       <a:off x="0" y="0"/>
-                      <a:ext cx="3333521" cy="1598366"/>
+                      <a:ext cx="3014699" cy="1445496"/>
                     </a:xfrm>
                     <a:prstGeom prst="rect">
                       <a:avLst/>
@@ -1806,161 +1910,163 @@
         <w:rPr>
           <w:rStyle w:val="Label"/>
           <w:rFonts w:ascii="Times New Roman" w:hAnsi="Times New Roman" w:cs="Times New Roman"/>
+        </w:rPr>
+      </w:pPr>
+      <w:r>
+        <w:rPr>
+          <w:rFonts w:ascii="Times New Roman" w:hAnsi="Times New Roman" w:cs="Times New Roman"/>
+          <w:b w:val="0"/>
+          <w14:ligatures w14:val="standard"/>
+        </w:rPr>
+        <w:t xml:space="preserve">The last graph that was generated during </w:t>
+      </w:r>
+      <w:r>
+        <w:rPr>
+          <w:rFonts w:ascii="Times New Roman" w:hAnsi="Times New Roman" w:cs="Times New Roman"/>
+          <w:b w:val="0"/>
+          <w14:ligatures w14:val="standard"/>
+        </w:rPr>
+        <w:t xml:space="preserve">pre-data mining </w:t>
+      </w:r>
+      <w:r>
+        <w:rPr>
+          <w:rFonts w:ascii="Times New Roman" w:hAnsi="Times New Roman" w:cs="Times New Roman"/>
+          <w:b w:val="0"/>
+          <w14:ligatures w14:val="standard"/>
+        </w:rPr>
+        <w:t xml:space="preserve">analysis was the lighting </w:t>
+      </w:r>
+      <w:r>
+        <w:rPr>
+          <w:rFonts w:ascii="Times New Roman" w:hAnsi="Times New Roman" w:cs="Times New Roman"/>
+          <w:b w:val="0"/>
+          <w14:ligatures w14:val="standard"/>
+        </w:rPr>
+        <w:t>conditions</w:t>
+      </w:r>
+      <w:r>
+        <w:rPr>
+          <w:rFonts w:ascii="Times New Roman" w:hAnsi="Times New Roman" w:cs="Times New Roman"/>
+          <w:b w:val="0"/>
+          <w14:ligatures w14:val="standard"/>
+        </w:rPr>
+        <w:t xml:space="preserve"> at the time when</w:t>
+      </w:r>
+      <w:r>
+        <w:rPr>
+          <w:rFonts w:ascii="Times New Roman" w:hAnsi="Times New Roman" w:cs="Times New Roman"/>
+          <w:b w:val="0"/>
+          <w14:ligatures w14:val="standard"/>
+        </w:rPr>
+        <w:t xml:space="preserve"> </w:t>
+      </w:r>
+      <w:r>
+        <w:rPr>
+          <w:rFonts w:ascii="Times New Roman" w:hAnsi="Times New Roman" w:cs="Times New Roman"/>
+          <w:b w:val="0"/>
+          <w14:ligatures w14:val="standard"/>
+        </w:rPr>
+        <w:t>the</w:t>
+      </w:r>
+      <w:r>
+        <w:rPr>
+          <w:rFonts w:ascii="Times New Roman" w:hAnsi="Times New Roman" w:cs="Times New Roman"/>
+          <w:b w:val="0"/>
+          <w14:ligatures w14:val="standard"/>
+        </w:rPr>
+        <w:t xml:space="preserve"> crash occurred. </w:t>
+      </w:r>
+      <w:r>
+        <w:rPr>
+          <w:rFonts w:ascii="Times New Roman" w:hAnsi="Times New Roman" w:cs="Times New Roman"/>
+          <w:b w:val="0"/>
+          <w14:ligatures w14:val="standard"/>
+        </w:rPr>
+        <w:t>The results here were also consistent</w:t>
+      </w:r>
+      <w:r>
+        <w:rPr>
+          <w:rFonts w:ascii="Times New Roman" w:hAnsi="Times New Roman" w:cs="Times New Roman"/>
+          <w:b w:val="0"/>
+          <w14:ligatures w14:val="standard"/>
+        </w:rPr>
+        <w:t xml:space="preserve"> with natural biases</w:t>
+      </w:r>
+      <w:r>
+        <w:rPr>
+          <w:rFonts w:ascii="Times New Roman" w:hAnsi="Times New Roman" w:cs="Times New Roman"/>
+          <w:b w:val="0"/>
+          <w14:ligatures w14:val="standard"/>
+        </w:rPr>
+        <w:t>,</w:t>
+      </w:r>
+      <w:r>
+        <w:rPr>
+          <w:rFonts w:ascii="Times New Roman" w:hAnsi="Times New Roman" w:cs="Times New Roman"/>
+          <w:b w:val="0"/>
+          <w14:ligatures w14:val="standard"/>
+        </w:rPr>
+        <w:t xml:space="preserve"> where</w:t>
+      </w:r>
+      <w:r>
+        <w:rPr>
+          <w:rFonts w:ascii="Times New Roman" w:hAnsi="Times New Roman" w:cs="Times New Roman"/>
+          <w:b w:val="0"/>
+          <w14:ligatures w14:val="standard"/>
+        </w:rPr>
+        <w:t xml:space="preserve"> </w:t>
+      </w:r>
+      <w:r>
+        <w:rPr>
+          <w:rFonts w:ascii="Times New Roman" w:hAnsi="Times New Roman" w:cs="Times New Roman"/>
+          <w:b w:val="0"/>
+          <w14:ligatures w14:val="standard"/>
+        </w:rPr>
+        <w:lastRenderedPageBreak/>
+        <w:t>crashes that occurred at night involved much more injuries than daylight. However, it was surprising to find out that in pitch darkness, without any streetlights</w:t>
+      </w:r>
+      <w:r>
+        <w:rPr>
+          <w:rFonts w:ascii="Times New Roman" w:hAnsi="Times New Roman" w:cs="Times New Roman"/>
+          <w:b w:val="0"/>
+          <w14:ligatures w14:val="standard"/>
+        </w:rPr>
+        <w:t xml:space="preserve"> to light up the path</w:t>
+      </w:r>
+      <w:r>
+        <w:rPr>
+          <w:rFonts w:ascii="Times New Roman" w:hAnsi="Times New Roman" w:cs="Times New Roman"/>
+          <w:b w:val="0"/>
+          <w14:ligatures w14:val="standard"/>
+        </w:rPr>
+        <w:t>, crashes that involved injuries were relatively infrequent when compared to crashes that occurred during daylight.</w:t>
+      </w:r>
+      <w:r>
+        <w:rPr>
+          <w:rFonts w:ascii="Times New Roman" w:hAnsi="Times New Roman" w:cs="Times New Roman"/>
+          <w:b w:val="0"/>
+          <w14:ligatures w14:val="standard"/>
+        </w:rPr>
+        <w:t xml:space="preserve"> A possible explanation for this phenomenon may be that streets with pitch darkness are not as populous as streets where streetlights have been installed, </w:t>
+      </w:r>
+      <w:r>
+        <w:rPr>
+          <w:rFonts w:ascii="Times New Roman" w:hAnsi="Times New Roman" w:cs="Times New Roman"/>
+          <w:b w:val="0"/>
+          <w14:ligatures w14:val="standard"/>
+        </w:rPr>
+        <w:t>and individuals there are much more cautious when driving.</w:t>
+      </w:r>
+    </w:p>
+    <w:p>
+      <w:pPr>
+        <w:pStyle w:val="FigureCaption"/>
+        <w:jc w:val="both"/>
+        <w:rPr>
+          <w:rFonts w:ascii="Times New Roman" w:hAnsi="Times New Roman" w:cs="Times New Roman"/>
           <w:b w:val="0"/>
           <w:lang w:eastAsia="ja-JP"/>
           <w14:ligatures w14:val="standard"/>
-        </w:rPr>
-      </w:pPr>
-      <w:r>
-        <w:rPr>
-          <w:rFonts w:ascii="Times New Roman" w:hAnsi="Times New Roman" w:cs="Times New Roman"/>
-          <w:b w:val="0"/>
-          <w14:ligatures w14:val="standard"/>
-        </w:rPr>
-        <w:t xml:space="preserve">The last graph that was generated during </w:t>
-      </w:r>
-      <w:r>
-        <w:rPr>
-          <w:rFonts w:ascii="Times New Roman" w:hAnsi="Times New Roman" w:cs="Times New Roman"/>
-          <w:b w:val="0"/>
-          <w14:ligatures w14:val="standard"/>
-        </w:rPr>
-        <w:t xml:space="preserve">pre-data mining </w:t>
-      </w:r>
-      <w:r>
-        <w:rPr>
-          <w:rFonts w:ascii="Times New Roman" w:hAnsi="Times New Roman" w:cs="Times New Roman"/>
-          <w:b w:val="0"/>
-          <w14:ligatures w14:val="standard"/>
-        </w:rPr>
-        <w:t xml:space="preserve">analysis was the lighting </w:t>
-      </w:r>
-      <w:r>
-        <w:rPr>
-          <w:rFonts w:ascii="Times New Roman" w:hAnsi="Times New Roman" w:cs="Times New Roman"/>
-          <w:b w:val="0"/>
-          <w14:ligatures w14:val="standard"/>
-        </w:rPr>
-        <w:t>conditions</w:t>
-      </w:r>
-      <w:r>
-        <w:rPr>
-          <w:rFonts w:ascii="Times New Roman" w:hAnsi="Times New Roman" w:cs="Times New Roman"/>
-          <w:b w:val="0"/>
-          <w14:ligatures w14:val="standard"/>
-        </w:rPr>
-        <w:t xml:space="preserve"> at the time when</w:t>
-      </w:r>
-      <w:r>
-        <w:rPr>
-          <w:rFonts w:ascii="Times New Roman" w:hAnsi="Times New Roman" w:cs="Times New Roman"/>
-          <w:b w:val="0"/>
-          <w14:ligatures w14:val="standard"/>
-        </w:rPr>
-        <w:t xml:space="preserve"> </w:t>
-      </w:r>
-      <w:r>
-        <w:rPr>
-          <w:rFonts w:ascii="Times New Roman" w:hAnsi="Times New Roman" w:cs="Times New Roman"/>
-          <w:b w:val="0"/>
-          <w14:ligatures w14:val="standard"/>
-        </w:rPr>
-        <w:t>the</w:t>
-      </w:r>
-      <w:r>
-        <w:rPr>
-          <w:rFonts w:ascii="Times New Roman" w:hAnsi="Times New Roman" w:cs="Times New Roman"/>
-          <w:b w:val="0"/>
-          <w14:ligatures w14:val="standard"/>
-        </w:rPr>
-        <w:t xml:space="preserve"> crash occurred. </w:t>
-      </w:r>
-      <w:r>
-        <w:rPr>
-          <w:rFonts w:ascii="Times New Roman" w:hAnsi="Times New Roman" w:cs="Times New Roman"/>
-          <w:b w:val="0"/>
-          <w14:ligatures w14:val="standard"/>
-        </w:rPr>
-        <w:t>The results here were also consistent</w:t>
-      </w:r>
-      <w:r>
-        <w:rPr>
-          <w:rFonts w:ascii="Times New Roman" w:hAnsi="Times New Roman" w:cs="Times New Roman"/>
-          <w:b w:val="0"/>
-          <w14:ligatures w14:val="standard"/>
-        </w:rPr>
-        <w:t xml:space="preserve"> with natural biases</w:t>
-      </w:r>
-      <w:r>
-        <w:rPr>
-          <w:rFonts w:ascii="Times New Roman" w:hAnsi="Times New Roman" w:cs="Times New Roman"/>
-          <w:b w:val="0"/>
-          <w14:ligatures w14:val="standard"/>
-        </w:rPr>
-        <w:t>,</w:t>
-      </w:r>
-      <w:r>
-        <w:rPr>
-          <w:rFonts w:ascii="Times New Roman" w:hAnsi="Times New Roman" w:cs="Times New Roman"/>
-          <w:b w:val="0"/>
-          <w14:ligatures w14:val="standard"/>
-        </w:rPr>
-        <w:t xml:space="preserve"> where</w:t>
-      </w:r>
-      <w:r>
-        <w:rPr>
-          <w:rFonts w:ascii="Times New Roman" w:hAnsi="Times New Roman" w:cs="Times New Roman"/>
-          <w:b w:val="0"/>
-          <w14:ligatures w14:val="standard"/>
-        </w:rPr>
-        <w:t xml:space="preserve"> crashes that occurred at night involved much more injuries than daylight. However, it was surprising to find out that in pitch darkness, without any streetlights</w:t>
-      </w:r>
-      <w:r>
-        <w:rPr>
-          <w:rFonts w:ascii="Times New Roman" w:hAnsi="Times New Roman" w:cs="Times New Roman"/>
-          <w:b w:val="0"/>
-          <w14:ligatures w14:val="standard"/>
-        </w:rPr>
-        <w:t xml:space="preserve"> to light up the path</w:t>
-      </w:r>
-      <w:r>
-        <w:rPr>
-          <w:rFonts w:ascii="Times New Roman" w:hAnsi="Times New Roman" w:cs="Times New Roman"/>
-          <w:b w:val="0"/>
-          <w14:ligatures w14:val="standard"/>
-        </w:rPr>
-        <w:t>, crashes that involved injuries were relatively infrequent when compared to crashes that occurred during daylight.</w:t>
-      </w:r>
-      <w:r>
-        <w:rPr>
-          <w:rFonts w:ascii="Times New Roman" w:hAnsi="Times New Roman" w:cs="Times New Roman"/>
-          <w:b w:val="0"/>
-          <w14:ligatures w14:val="standard"/>
-        </w:rPr>
-        <w:t xml:space="preserve"> A possible explanation for this phenomenon may be that streets with pitch darkness are not as populous as streets where streetlights have been installed, </w:t>
-      </w:r>
-      <w:r>
-        <w:rPr>
-          <w:rFonts w:ascii="Times New Roman" w:hAnsi="Times New Roman" w:cs="Times New Roman"/>
-          <w:b w:val="0"/>
-          <w14:ligatures w14:val="standard"/>
-        </w:rPr>
-        <w:t>and individuals there are much more cautious when driving.</w:t>
-      </w:r>
-      <w:r>
-        <w:rPr>
-          <w:rStyle w:val="Label"/>
-          <w:rFonts w:ascii="Times New Roman" w:hAnsi="Times New Roman" w:cs="Times New Roman"/>
-        </w:rPr>
-        <w:br w:type="page"/>
-      </w:r>
-    </w:p>
-    <w:p>
-      <w:pPr>
-        <w:pStyle w:val="Head1"/>
-        <w:rPr>
-          <w:sz w:val="24"/>
-          <w:szCs w:val="24"/>
         </w:rPr>
       </w:pPr>
       <w:r>
@@ -1970,23 +2076,22 @@
           <w:sz w:val="24"/>
           <w:szCs w:val="24"/>
         </w:rPr>
-        <w:lastRenderedPageBreak/>
         <w:t>2</w:t>
       </w:r>
+      <w:bookmarkStart w:id="2" w:name="_Hlk530936324"/>
       <w:r>
         <w:rPr>
           <w:sz w:val="24"/>
           <w:szCs w:val="24"/>
         </w:rPr>
-        <w:tab/>
-      </w:r>
-      <w:bookmarkStart w:id="2" w:name="_Hlk530936324"/>
+        <w:t xml:space="preserve"> </w:t>
+      </w:r>
       <w:r>
         <w:rPr>
           <w:sz w:val="24"/>
           <w:szCs w:val="24"/>
         </w:rPr>
-        <w:t>Solution – Association Analysis</w:t>
+        <w:t>Solution</w:t>
       </w:r>
     </w:p>
     <w:p>
@@ -2793,7 +2898,13 @@
         <w:rPr>
           <w:rFonts w:ascii="Times New Roman" w:hAnsi="Times New Roman" w:cs="Times New Roman"/>
         </w:rPr>
-        <w:t xml:space="preserve">in the workbook created a table that had information about every individual merged with </w:t>
+        <w:t xml:space="preserve">in the workbook </w:t>
+      </w:r>
+      <w:r>
+        <w:rPr>
+          <w:rFonts w:ascii="Times New Roman" w:hAnsi="Times New Roman" w:cs="Times New Roman"/>
+        </w:rPr>
+        <w:t xml:space="preserve">created a table that had information about every individual merged with </w:t>
       </w:r>
       <w:r>
         <w:rPr>
@@ -3558,7 +3669,14 @@
         <w:rPr>
           <w:rFonts w:ascii="Times New Roman" w:hAnsi="Times New Roman" w:cs="Times New Roman"/>
         </w:rPr>
-        <w:t xml:space="preserve">Our dataset of 67,346 individuals with unbalanced injury classifications became one with 181,737 individuals, with repeated entries of underrepresented instances to </w:t>
+        <w:t xml:space="preserve">Our dataset of 67,346 individuals with unbalanced injury classifications became one with </w:t>
+      </w:r>
+      <w:r>
+        <w:rPr>
+          <w:rFonts w:ascii="Times New Roman" w:hAnsi="Times New Roman" w:cs="Times New Roman"/>
+        </w:rPr>
+        <w:lastRenderedPageBreak/>
+        <w:t xml:space="preserve">181,737 individuals, with repeated entries of underrepresented instances to </w:t>
       </w:r>
       <w:r>
         <w:rPr>
@@ -3716,7 +3834,6 @@
           <w:sz w:val="20"/>
           <w:szCs w:val="20"/>
         </w:rPr>
-        <w:lastRenderedPageBreak/>
         <w:t>2.</w:t>
       </w:r>
       <w:r>
@@ -4399,7 +4516,13 @@
         <w:rPr>
           <w:rFonts w:ascii="Times New Roman" w:hAnsi="Times New Roman" w:cs="Times New Roman"/>
         </w:rPr>
-        <w:t xml:space="preserve">many individual learners deployed. Bagging is used to produce random sets </w:t>
+        <w:t xml:space="preserve">many individual learners deployed. Bagging is used to produce random </w:t>
+      </w:r>
+      <w:r>
+        <w:rPr>
+          <w:rFonts w:ascii="Times New Roman" w:hAnsi="Times New Roman" w:cs="Times New Roman"/>
+        </w:rPr>
+        <w:t xml:space="preserve">sets </w:t>
       </w:r>
       <w:r>
         <w:rPr>
@@ -4489,13 +4612,7 @@
         <w:rPr>
           <w:rFonts w:ascii="Times New Roman" w:hAnsi="Times New Roman" w:cs="Times New Roman"/>
         </w:rPr>
-        <w:t xml:space="preserve">an input gets assigned a label based off the majority vote of all the trees. Random Forest </w:t>
-      </w:r>
-      <w:r>
-        <w:rPr>
-          <w:rFonts w:ascii="Times New Roman" w:hAnsi="Times New Roman" w:cs="Times New Roman"/>
-        </w:rPr>
-        <w:t>is an excellent classifier in terms of accuracy and handles large data quite easy however it takes some time to build the model and to classify. As with Random Tree, we expect Random Forest to perform well for the same reasons.</w:t>
+        <w:t>an input gets assigned a label based off the majority vote of all the trees. Random Forest is an excellent classifier in terms of accuracy and handles large data quite easy however it takes some time to build the model and to classify. As with Random Tree, we expect Random Forest to perform well for the same reasons.</w:t>
       </w:r>
     </w:p>
     <w:p>
@@ -5317,9 +5434,9 @@
           <w:noProof/>
         </w:rPr>
         <w:drawing>
-          <wp:inline distT="0" distB="0" distL="0" distR="0" wp14:anchorId="7CD1C928" wp14:editId="232B8B30">
-            <wp:extent cx="3048000" cy="1001395"/>
-            <wp:effectExtent l="0" t="0" r="0" b="8255"/>
+          <wp:inline distT="0" distB="0" distL="0" distR="0" wp14:anchorId="7CD1C928" wp14:editId="7AC27BA3">
+            <wp:extent cx="2812198" cy="923925"/>
+            <wp:effectExtent l="0" t="0" r="7620" b="0"/>
             <wp:docPr id="14" name="Picture 14"/>
             <wp:cNvGraphicFramePr>
               <a:graphicFrameLocks xmlns:a="http://schemas.openxmlformats.org/drawingml/2006/main" noChangeAspect="1"/>
@@ -5349,7 +5466,7 @@
                   <pic:spPr bwMode="auto">
                     <a:xfrm>
                       <a:off x="0" y="0"/>
-                      <a:ext cx="3048000" cy="1001395"/>
+                      <a:ext cx="2939123" cy="965625"/>
                     </a:xfrm>
                     <a:prstGeom prst="rect">
                       <a:avLst/>
@@ -5394,9 +5511,9 @@
           <w:noProof/>
         </w:rPr>
         <w:drawing>
-          <wp:inline distT="0" distB="0" distL="0" distR="0" wp14:anchorId="3CD07D66" wp14:editId="3357328B">
-            <wp:extent cx="3048000" cy="1071245"/>
-            <wp:effectExtent l="0" t="0" r="0" b="0"/>
+          <wp:inline distT="0" distB="0" distL="0" distR="0" wp14:anchorId="3CD07D66" wp14:editId="7B975C7E">
+            <wp:extent cx="2737237" cy="962025"/>
+            <wp:effectExtent l="0" t="0" r="6350" b="0"/>
             <wp:docPr id="16" name="Picture 16"/>
             <wp:cNvGraphicFramePr>
               <a:graphicFrameLocks xmlns:a="http://schemas.openxmlformats.org/drawingml/2006/main" noChangeAspect="1"/>
@@ -5426,7 +5543,7 @@
                   <pic:spPr bwMode="auto">
                     <a:xfrm>
                       <a:off x="0" y="0"/>
-                      <a:ext cx="3048000" cy="1071245"/>
+                      <a:ext cx="2782361" cy="977884"/>
                     </a:xfrm>
                     <a:prstGeom prst="rect">
                       <a:avLst/>
@@ -5451,11 +5568,41 @@
           <w:b/>
         </w:rPr>
       </w:pPr>
-      <w:r>
-        <w:rPr>
-          <w:rFonts w:ascii="Times New Roman" w:hAnsi="Times New Roman" w:cs="Times New Roman"/>
-          <w:b/>
-        </w:rPr>
+    </w:p>
+    <w:p>
+      <w:pPr>
+        <w:pStyle w:val="Para"/>
+        <w:rPr>
+          <w:rFonts w:ascii="Times New Roman" w:hAnsi="Times New Roman" w:cs="Times New Roman"/>
+          <w:b/>
+        </w:rPr>
+      </w:pPr>
+    </w:p>
+    <w:p>
+      <w:pPr>
+        <w:pStyle w:val="Para"/>
+        <w:rPr>
+          <w:rFonts w:ascii="Times New Roman" w:hAnsi="Times New Roman" w:cs="Times New Roman"/>
+          <w:b/>
+        </w:rPr>
+      </w:pPr>
+    </w:p>
+    <w:p>
+      <w:pPr>
+        <w:pStyle w:val="Para"/>
+        <w:rPr>
+          <w:rFonts w:ascii="Times New Roman" w:hAnsi="Times New Roman" w:cs="Times New Roman"/>
+          <w:b/>
+        </w:rPr>
+      </w:pPr>
+      <w:bookmarkStart w:id="3" w:name="_GoBack"/>
+      <w:bookmarkEnd w:id="3"/>
+      <w:r>
+        <w:rPr>
+          <w:rFonts w:ascii="Times New Roman" w:hAnsi="Times New Roman" w:cs="Times New Roman"/>
+          <w:b/>
+        </w:rPr>
+        <w:lastRenderedPageBreak/>
         <w:t>Random Forest:</w:t>
       </w:r>
     </w:p>
@@ -5471,9 +5618,9 @@
           <w:noProof/>
         </w:rPr>
         <w:drawing>
-          <wp:inline distT="0" distB="0" distL="0" distR="0" wp14:anchorId="1EE25E4F" wp14:editId="40D12FB4">
-            <wp:extent cx="3048000" cy="929005"/>
-            <wp:effectExtent l="0" t="0" r="0" b="4445"/>
+          <wp:inline distT="0" distB="0" distL="0" distR="0" wp14:anchorId="1EE25E4F" wp14:editId="792E4BDE">
+            <wp:extent cx="2876550" cy="876748"/>
+            <wp:effectExtent l="0" t="0" r="0" b="0"/>
             <wp:docPr id="17" name="Picture 17"/>
             <wp:cNvGraphicFramePr>
               <a:graphicFrameLocks xmlns:a="http://schemas.openxmlformats.org/drawingml/2006/main" noChangeAspect="1"/>
@@ -5503,7 +5650,7 @@
                   <pic:spPr bwMode="auto">
                     <a:xfrm>
                       <a:off x="0" y="0"/>
-                      <a:ext cx="3048000" cy="929005"/>
+                      <a:ext cx="2913575" cy="888033"/>
                     </a:xfrm>
                     <a:prstGeom prst="rect">
                       <a:avLst/>
@@ -5557,14 +5704,7 @@
         <w:rPr>
           <w:rFonts w:ascii="Times New Roman" w:hAnsi="Times New Roman" w:cs="Times New Roman"/>
         </w:rPr>
-        <w:t xml:space="preserve">Out of the tree classifiers, Naïve Bayes performed the worst in terms of accuracy and F1 Score and Random Forest performed the best in terms of accuracy and F1 Score. Despite the F1 score for </w:t>
-      </w:r>
-      <w:r>
-        <w:rPr>
-          <w:rFonts w:ascii="Times New Roman" w:hAnsi="Times New Roman" w:cs="Times New Roman"/>
-        </w:rPr>
-        <w:lastRenderedPageBreak/>
-        <w:t>Naïve Bayes being the lowest, it classified all fatalities correctly with no false negatives.</w:t>
+        <w:t>Out of the tree classifiers, Naïve Bayes performed the worst in terms of accuracy and F1 Score and Random Forest performed the best in terms of accuracy and F1 Score. Despite the F1 score for Naïve Bayes being the lowest, it classified all fatalities correctly with no false negatives.</w:t>
       </w:r>
     </w:p>
     <w:p>
@@ -6453,6 +6593,60 @@
           <w:b/>
         </w:rPr>
       </w:pPr>
+    </w:p>
+    <w:p>
+      <w:pPr>
+        <w:pStyle w:val="Para"/>
+        <w:rPr>
+          <w:rFonts w:ascii="Times New Roman" w:hAnsi="Times New Roman" w:cs="Times New Roman"/>
+          <w:b/>
+        </w:rPr>
+      </w:pPr>
+    </w:p>
+    <w:p>
+      <w:pPr>
+        <w:pStyle w:val="Para"/>
+        <w:rPr>
+          <w:rFonts w:ascii="Times New Roman" w:hAnsi="Times New Roman" w:cs="Times New Roman"/>
+          <w:b/>
+        </w:rPr>
+      </w:pPr>
+    </w:p>
+    <w:p>
+      <w:pPr>
+        <w:pStyle w:val="Para"/>
+        <w:rPr>
+          <w:rFonts w:ascii="Times New Roman" w:hAnsi="Times New Roman" w:cs="Times New Roman"/>
+          <w:b/>
+        </w:rPr>
+      </w:pPr>
+    </w:p>
+    <w:p>
+      <w:pPr>
+        <w:pStyle w:val="Para"/>
+        <w:rPr>
+          <w:rFonts w:ascii="Times New Roman" w:hAnsi="Times New Roman" w:cs="Times New Roman"/>
+          <w:b/>
+        </w:rPr>
+      </w:pPr>
+    </w:p>
+    <w:p>
+      <w:pPr>
+        <w:pStyle w:val="Para"/>
+        <w:rPr>
+          <w:rFonts w:ascii="Times New Roman" w:hAnsi="Times New Roman" w:cs="Times New Roman"/>
+          <w:b/>
+        </w:rPr>
+      </w:pPr>
+    </w:p>
+    <w:p>
+      <w:pPr>
+        <w:pStyle w:val="Para"/>
+        <w:rPr>
+          <w:rFonts w:ascii="Times New Roman" w:hAnsi="Times New Roman" w:cs="Times New Roman"/>
+          <w:b/>
+        </w:rPr>
+      </w:pPr>
       <w:r>
         <w:rPr>
           <w:rFonts w:ascii="Times New Roman" w:hAnsi="Times New Roman" w:cs="Times New Roman"/>
@@ -6473,9 +6667,9 @@
           <w:noProof/>
         </w:rPr>
         <w:drawing>
-          <wp:inline distT="0" distB="0" distL="0" distR="0" wp14:anchorId="31733677" wp14:editId="2BFD397A">
-            <wp:extent cx="3048000" cy="891540"/>
-            <wp:effectExtent l="0" t="0" r="0" b="3810"/>
+          <wp:inline distT="0" distB="0" distL="0" distR="0" wp14:anchorId="31733677" wp14:editId="4F1D9536">
+            <wp:extent cx="2898140" cy="847705"/>
+            <wp:effectExtent l="0" t="0" r="0" b="0"/>
             <wp:docPr id="18" name="Picture 18"/>
             <wp:cNvGraphicFramePr>
               <a:graphicFrameLocks xmlns:a="http://schemas.openxmlformats.org/drawingml/2006/main" noChangeAspect="1"/>
@@ -6505,7 +6699,7 @@
                   <pic:spPr bwMode="auto">
                     <a:xfrm>
                       <a:off x="0" y="0"/>
-                      <a:ext cx="3048000" cy="891540"/>
+                      <a:ext cx="2898140" cy="847705"/>
                     </a:xfrm>
                     <a:prstGeom prst="rect">
                       <a:avLst/>
@@ -6550,9 +6744,9 @@
           <w:noProof/>
         </w:rPr>
         <w:drawing>
-          <wp:inline distT="0" distB="0" distL="0" distR="0" wp14:anchorId="2C92CF08" wp14:editId="171D2F9A">
-            <wp:extent cx="3048000" cy="926465"/>
-            <wp:effectExtent l="0" t="0" r="0" b="6985"/>
+          <wp:inline distT="0" distB="0" distL="0" distR="0" wp14:anchorId="2C92CF08" wp14:editId="72248181">
+            <wp:extent cx="3070976" cy="933450"/>
+            <wp:effectExtent l="0" t="0" r="0" b="0"/>
             <wp:docPr id="19" name="Picture 19"/>
             <wp:cNvGraphicFramePr>
               <a:graphicFrameLocks xmlns:a="http://schemas.openxmlformats.org/drawingml/2006/main" noChangeAspect="1"/>
@@ -6582,7 +6776,7 @@
                   <pic:spPr bwMode="auto">
                     <a:xfrm>
                       <a:off x="0" y="0"/>
-                      <a:ext cx="3048000" cy="926465"/>
+                      <a:ext cx="3070976" cy="933450"/>
                     </a:xfrm>
                     <a:prstGeom prst="rect">
                       <a:avLst/>
@@ -6638,9 +6832,9 @@
           <w:noProof/>
         </w:rPr>
         <w:drawing>
-          <wp:inline distT="0" distB="0" distL="0" distR="0" wp14:anchorId="55B7DFED" wp14:editId="0A167968">
-            <wp:extent cx="3048000" cy="916305"/>
-            <wp:effectExtent l="0" t="0" r="0" b="0"/>
+          <wp:inline distT="0" distB="0" distL="0" distR="0" wp14:anchorId="55B7DFED" wp14:editId="2DD1E324">
+            <wp:extent cx="2886075" cy="867626"/>
+            <wp:effectExtent l="0" t="0" r="0" b="8890"/>
             <wp:docPr id="21" name="Picture 21"/>
             <wp:cNvGraphicFramePr>
               <a:graphicFrameLocks xmlns:a="http://schemas.openxmlformats.org/drawingml/2006/main" noChangeAspect="1"/>
@@ -6670,7 +6864,7 @@
                   <pic:spPr bwMode="auto">
                     <a:xfrm>
                       <a:off x="0" y="0"/>
-                      <a:ext cx="3048000" cy="916305"/>
+                      <a:ext cx="2886075" cy="867626"/>
                     </a:xfrm>
                     <a:prstGeom prst="rect">
                       <a:avLst/>
@@ -6808,136 +7002,6 @@
     </w:p>
     <w:p>
       <w:pPr>
-        <w:pStyle w:val="Head1"/>
-      </w:pPr>
-      <w:r>
-        <w:rPr>
-          <w:rStyle w:val="Label"/>
-          <w:rFonts w:ascii="Times New Roman" w:hAnsi="Times New Roman"/>
-        </w:rPr>
-        <w:t>5</w:t>
-      </w:r>
-      <w:r>
-        <w:tab/>
-      </w:r>
-      <w:r>
-        <w:t>Collaboration</w:t>
-      </w:r>
-    </w:p>
-    <w:p>
-      <w:pPr>
-        <w:pStyle w:val="Head1"/>
-        <w:ind w:left="0" w:firstLine="0"/>
-        <w:rPr>
-          <w:b w:val="0"/>
-          <w:sz w:val="18"/>
-          <w:szCs w:val="18"/>
-        </w:rPr>
-      </w:pPr>
-      <w:r>
-        <w:rPr>
-          <w:b w:val="0"/>
-          <w:sz w:val="18"/>
-          <w:szCs w:val="18"/>
-        </w:rPr>
-        <w:t xml:space="preserve">We both feel that </w:t>
-      </w:r>
-      <w:r>
-        <w:rPr>
-          <w:b w:val="0"/>
-          <w:sz w:val="18"/>
-          <w:szCs w:val="18"/>
-        </w:rPr>
-        <w:t xml:space="preserve">there was a successful exchange of responsibilities and validation when tackling this project. Nabil contributed significantly to the preprocessing phase and making sure no data is ever lost when dealing with each step. </w:t>
-      </w:r>
-      <w:r>
-        <w:rPr>
-          <w:b w:val="0"/>
-          <w:sz w:val="18"/>
-          <w:szCs w:val="18"/>
-        </w:rPr>
-        <w:t>Hamza contributed</w:t>
-      </w:r>
-      <w:r>
-        <w:rPr>
-          <w:b w:val="0"/>
-          <w:sz w:val="18"/>
-          <w:szCs w:val="18"/>
-        </w:rPr>
-        <w:t xml:space="preserve"> significantly to running WEKA on training and test data. Ideas were exchanged continuously regarding possible modifications to the data </w:t>
-      </w:r>
-      <w:r>
-        <w:rPr>
-          <w:b w:val="0"/>
-          <w:sz w:val="18"/>
-          <w:szCs w:val="18"/>
-        </w:rPr>
-        <w:t xml:space="preserve">and future steps and possible algorithms to try. </w:t>
-      </w:r>
-    </w:p>
-    <w:p>
-      <w:pPr>
-        <w:pStyle w:val="Head1"/>
-      </w:pPr>
-      <w:r>
-        <w:rPr>
-          <w:rStyle w:val="Label"/>
-          <w:rFonts w:ascii="Times New Roman" w:hAnsi="Times New Roman"/>
-        </w:rPr>
-        <w:t>6</w:t>
-      </w:r>
-      <w:r>
-        <w:tab/>
-      </w:r>
-      <w:r>
-        <w:t>Acknowledgements</w:t>
-      </w:r>
-    </w:p>
-    <w:p>
-      <w:pPr>
-        <w:pStyle w:val="AckPara"/>
-        <w:rPr>
-          <w:rFonts w:ascii="Times New Roman" w:hAnsi="Times New Roman" w:cs="Times New Roman"/>
-          <w14:ligatures w14:val="standard"/>
-        </w:rPr>
-      </w:pPr>
-      <w:bookmarkStart w:id="3" w:name="_Hlk532146796"/>
-      <w:r>
-        <w:rPr>
-          <w:rFonts w:ascii="Times New Roman" w:hAnsi="Times New Roman" w:cs="Times New Roman"/>
-          <w:lang w:eastAsia="it-IT"/>
-          <w14:ligatures w14:val="standard"/>
-        </w:rPr>
-        <w:t>Huge</w:t>
-      </w:r>
-      <w:r>
-        <w:rPr>
-          <w:rFonts w:ascii="Times New Roman" w:hAnsi="Times New Roman" w:cs="Times New Roman"/>
-          <w:lang w:eastAsia="it-IT"/>
-          <w14:ligatures w14:val="standard"/>
-        </w:rPr>
-        <w:t xml:space="preserve"> thanks to the City of Chicago for making the three data sets publicly available for research. Unlike previous datasets we have researched, the City of Chicago data was very structured, uniform, and con</w:t>
-      </w:r>
-      <w:bookmarkEnd w:id="3"/>
-      <w:r>
-        <w:rPr>
-          <w:rFonts w:ascii="Times New Roman" w:hAnsi="Times New Roman" w:cs="Times New Roman"/>
-          <w:lang w:eastAsia="it-IT"/>
-          <w14:ligatures w14:val="standard"/>
-        </w:rPr>
-        <w:t>sistent.</w:t>
-      </w:r>
-      <w:r>
-        <w:rPr>
-          <w:rFonts w:ascii="Times New Roman" w:hAnsi="Times New Roman" w:cs="Times New Roman"/>
-          <w:lang w:eastAsia="it-IT"/>
-          <w14:ligatures w14:val="standard"/>
-        </w:rPr>
-        <w:t xml:space="preserve"> The amount information that was recorded in the datasets was immensely helpful in deriving these conclusions</w:t>
-      </w:r>
-    </w:p>
-    <w:p>
-      <w:pPr>
         <w:pStyle w:val="ReferenceHead"/>
         <w:rPr>
           <w:rFonts w:ascii="Times New Roman" w:hAnsi="Times New Roman" w:cs="Times New Roman"/>
@@ -7079,8 +7143,6 @@
           <w:t>https://data.cityofchicago.org/Transportation/Traffic-Crashes-Vehicles/68nd-jvt3</w:t>
         </w:r>
       </w:hyperlink>
-      <w:bookmarkStart w:id="4" w:name="_GoBack"/>
-      <w:bookmarkEnd w:id="4"/>
       <w:r>
         <w:rPr>
           <w:rFonts w:ascii="Times New Roman" w:hAnsi="Times New Roman" w:cs="Times New Roman"/>
@@ -7088,103 +7150,7 @@
           <w:szCs w:val="14"/>
           <w14:ligatures w14:val="standard"/>
         </w:rPr>
-        <w:t>Conference Name:ACM Woodstock conference</w:t>
-      </w:r>
-    </w:p>
-    <w:p>
-      <w:pPr>
-        <w:pStyle w:val="MetadataHead"/>
-        <w:rPr>
-          <w:rFonts w:ascii="Times New Roman" w:hAnsi="Times New Roman" w:cs="Times New Roman"/>
-          <w:vanish/>
-          <w:color w:val="auto"/>
-          <w:sz w:val="14"/>
-          <w:szCs w:val="14"/>
-          <w14:ligatures w14:val="standard"/>
-        </w:rPr>
-      </w:pPr>
-      <w:r>
-        <w:rPr>
-          <w:rFonts w:ascii="Times New Roman" w:hAnsi="Times New Roman" w:cs="Times New Roman"/>
-          <w:vanish/>
-          <w:color w:val="auto"/>
-          <w:sz w:val="14"/>
-          <w:szCs w:val="14"/>
-          <w14:ligatures w14:val="standard"/>
-        </w:rPr>
-        <w:t>Conference Short Name:WOODSTOCK’18</w:t>
-      </w:r>
-    </w:p>
-    <w:p>
-      <w:pPr>
-        <w:pStyle w:val="MetadataHead"/>
-        <w:rPr>
-          <w:rFonts w:ascii="Times New Roman" w:hAnsi="Times New Roman" w:cs="Times New Roman"/>
-          <w:vanish/>
-          <w:color w:val="auto"/>
-          <w:sz w:val="14"/>
-          <w:szCs w:val="14"/>
-          <w14:ligatures w14:val="standard"/>
-        </w:rPr>
-      </w:pPr>
-      <w:r>
-        <w:rPr>
-          <w:rFonts w:ascii="Times New Roman" w:hAnsi="Times New Roman" w:cs="Times New Roman"/>
-          <w:vanish/>
-          <w:color w:val="auto"/>
-          <w:sz w:val="14"/>
-          <w:szCs w:val="14"/>
-          <w14:ligatures w14:val="standard"/>
-        </w:rPr>
-        <w:t>Conference Location:El Paso, Texas USA</w:t>
-      </w:r>
-    </w:p>
-    <w:p>
-      <w:pPr>
-        <w:pStyle w:val="MetadataHead"/>
-        <w:rPr>
-          <w:rFonts w:ascii="Times New Roman" w:hAnsi="Times New Roman" w:cs="Times New Roman"/>
-          <w:vanish/>
-          <w:color w:val="auto"/>
-          <w:sz w:val="14"/>
-          <w:szCs w:val="14"/>
-          <w14:ligatures w14:val="standard"/>
-        </w:rPr>
-      </w:pPr>
-      <w:r>
-        <w:rPr>
-          <w:rFonts w:ascii="Times New Roman" w:hAnsi="Times New Roman" w:cs="Times New Roman"/>
-          <w:vanish/>
-          <w:color w:val="auto"/>
-          <w:sz w:val="14"/>
-          <w:szCs w:val="14"/>
-          <w14:ligatures w14:val="standard"/>
-        </w:rPr>
-        <w:t>ISBN:978-1-4503-0000-0/18/06</w:t>
-      </w:r>
-    </w:p>
-    <w:p>
-      <w:pPr>
-        <w:pStyle w:val="MetadataHead"/>
-        <w:rPr>
-          <w:rFonts w:ascii="Times New Roman" w:hAnsi="Times New Roman" w:cs="Times New Roman"/>
-          <w:vanish/>
-          <w:color w:val="auto"/>
-          <w:sz w:val="14"/>
-          <w:szCs w:val="14"/>
-          <w14:ligatures w14:val="standard"/>
-        </w:rPr>
-      </w:pPr>
-      <w:r>
-        <w:rPr>
-          <w:rFonts w:ascii="Times New Roman" w:hAnsi="Times New Roman" w:cs="Times New Roman"/>
-          <w:vanish/>
-          <w:color w:val="auto"/>
-          <w:sz w:val="14"/>
-          <w:szCs w:val="14"/>
-          <w14:ligatures w14:val="standard"/>
-        </w:rPr>
-        <w:t>Year:2018</w:t>
+        <w:t>Conference Name:ACM Woodstock conferenceConference Short Name:WOODSTOCK’18Conference Location:El Paso, Texas USAISBN:978-1-4503-0000-0/18/06Year:2018</w:t>
       </w:r>
     </w:p>
     <w:p>

</xml_diff>

<commit_message>
add contribution section back
</commit_message>
<xml_diff>
--- a/Report/An Investigation into what causes crash Injuries, Fatalities.docx
+++ b/Report/An Investigation into what causes crash Injuries, Fatalities.docx
@@ -1671,7 +1671,6 @@
         </w:rPr>
         <w:t xml:space="preserve">is </w:t>
       </w:r>
-      <w:proofErr w:type="gramStart"/>
       <w:r>
         <w:rPr>
           <w:rFonts w:ascii="Times New Roman" w:hAnsi="Times New Roman" w:cs="Times New Roman"/>
@@ -1679,9 +1678,8 @@
           <w:lang w:eastAsia="ja-JP"/>
           <w14:ligatures w14:val="standard"/>
         </w:rPr>
-        <w:t>definitely a</w:t>
-      </w:r>
-      <w:proofErr w:type="gramEnd"/>
+        <w:t>a</w:t>
+      </w:r>
       <w:r>
         <w:rPr>
           <w:rFonts w:ascii="Times New Roman" w:hAnsi="Times New Roman" w:cs="Times New Roman"/>
@@ -1966,9 +1964,9 @@
           <w14:ligatures w14:val="standard"/>
         </w:rPr>
         <w:drawing>
-          <wp:inline distT="0" distB="0" distL="0" distR="0" wp14:anchorId="4733EC7D" wp14:editId="2E3C42D0">
-            <wp:extent cx="2771775" cy="1329018"/>
-            <wp:effectExtent l="0" t="0" r="0" b="5080"/>
+          <wp:inline distT="0" distB="0" distL="0" distR="0" wp14:anchorId="4733EC7D" wp14:editId="40BD2A83">
+            <wp:extent cx="3098966" cy="1485900"/>
+            <wp:effectExtent l="0" t="0" r="6350" b="0"/>
             <wp:docPr id="13" name="Picture 13"/>
             <wp:cNvGraphicFramePr>
               <a:graphicFrameLocks xmlns:a="http://schemas.openxmlformats.org/drawingml/2006/main" noChangeAspect="1"/>
@@ -1998,7 +1996,7 @@
                   <pic:spPr bwMode="auto">
                     <a:xfrm>
                       <a:off x="0" y="0"/>
-                      <a:ext cx="2810520" cy="1347595"/>
+                      <a:ext cx="3160943" cy="1515617"/>
                     </a:xfrm>
                     <a:prstGeom prst="rect">
                       <a:avLst/>
@@ -4847,8 +4845,6 @@
       <w:r>
         <w:t>With</w:t>
       </w:r>
-      <w:bookmarkStart w:id="3" w:name="_GoBack"/>
-      <w:bookmarkEnd w:id="3"/>
       <w:r>
         <w:t xml:space="preserve"> our dataset</w:t>
       </w:r>
@@ -6103,7 +6099,7 @@
           <w:noProof/>
         </w:rPr>
         <w:drawing>
-          <wp:inline distT="0" distB="0" distL="0" distR="0" wp14:anchorId="3CD07D66" wp14:editId="088378DD">
+          <wp:inline distT="0" distB="0" distL="0" distR="0" wp14:anchorId="3CD07D66" wp14:editId="4793C04D">
             <wp:extent cx="2708910" cy="952069"/>
             <wp:effectExtent l="0" t="0" r="0" b="635"/>
             <wp:docPr id="16" name="Picture 16"/>
@@ -6135,7 +6131,7 @@
                   <pic:spPr bwMode="auto">
                     <a:xfrm>
                       <a:off x="0" y="0"/>
-                      <a:ext cx="2773045" cy="974610"/>
+                      <a:ext cx="2708910" cy="952069"/>
                     </a:xfrm>
                     <a:prstGeom prst="rect">
                       <a:avLst/>
@@ -6180,7 +6176,7 @@
           <w:noProof/>
         </w:rPr>
         <w:drawing>
-          <wp:inline distT="0" distB="0" distL="0" distR="0" wp14:anchorId="1EE25E4F" wp14:editId="792E4BDE">
+          <wp:inline distT="0" distB="0" distL="0" distR="0" wp14:anchorId="1EE25E4F" wp14:editId="19E1BFAF">
             <wp:extent cx="2876550" cy="876748"/>
             <wp:effectExtent l="0" t="0" r="0" b="0"/>
             <wp:docPr id="17" name="Picture 17"/>
@@ -6212,7 +6208,7 @@
                   <pic:spPr bwMode="auto">
                     <a:xfrm>
                       <a:off x="0" y="0"/>
-                      <a:ext cx="2913575" cy="888033"/>
+                      <a:ext cx="2876550" cy="876748"/>
                     </a:xfrm>
                     <a:prstGeom prst="rect">
                       <a:avLst/>
@@ -6447,7 +6443,19 @@
         <w:rPr>
           <w:rFonts w:ascii="Times New Roman" w:hAnsi="Times New Roman" w:cs="Times New Roman"/>
         </w:rPr>
-        <w:t>. This contain</w:t>
+        <w:t xml:space="preserve">. This </w:t>
+      </w:r>
+      <w:r>
+        <w:rPr>
+          <w:rFonts w:ascii="Times New Roman" w:hAnsi="Times New Roman" w:cs="Times New Roman"/>
+        </w:rPr>
+        <w:t xml:space="preserve">dataset </w:t>
+      </w:r>
+      <w:r>
+        <w:rPr>
+          <w:rFonts w:ascii="Times New Roman" w:hAnsi="Times New Roman" w:cs="Times New Roman"/>
+        </w:rPr>
+        <w:t>contain</w:t>
       </w:r>
       <w:r>
         <w:rPr>
@@ -7237,8 +7245,8 @@
           <w:noProof/>
         </w:rPr>
         <w:drawing>
-          <wp:inline distT="0" distB="0" distL="0" distR="0" wp14:anchorId="31733677" wp14:editId="4F1D9536">
-            <wp:extent cx="2898140" cy="847705"/>
+          <wp:inline distT="0" distB="0" distL="0" distR="0" wp14:anchorId="31733677" wp14:editId="0593E412">
+            <wp:extent cx="2995898" cy="876300"/>
             <wp:effectExtent l="0" t="0" r="0" b="0"/>
             <wp:docPr id="18" name="Picture 18"/>
             <wp:cNvGraphicFramePr>
@@ -7269,7 +7277,7 @@
                   <pic:spPr bwMode="auto">
                     <a:xfrm>
                       <a:off x="0" y="0"/>
-                      <a:ext cx="2898140" cy="847705"/>
+                      <a:ext cx="3001894" cy="878054"/>
                     </a:xfrm>
                     <a:prstGeom prst="rect">
                       <a:avLst/>
@@ -7332,9 +7340,9 @@
           <w:noProof/>
         </w:rPr>
         <w:drawing>
-          <wp:inline distT="0" distB="0" distL="0" distR="0" wp14:anchorId="2C92CF08" wp14:editId="147B7538">
-            <wp:extent cx="3070976" cy="933450"/>
-            <wp:effectExtent l="0" t="0" r="0" b="0"/>
+          <wp:inline distT="0" distB="0" distL="0" distR="0" wp14:anchorId="2C92CF08" wp14:editId="07046B12">
+            <wp:extent cx="2571337" cy="708025"/>
+            <wp:effectExtent l="0" t="0" r="635" b="0"/>
             <wp:docPr id="19" name="Picture 19"/>
             <wp:cNvGraphicFramePr>
               <a:graphicFrameLocks xmlns:a="http://schemas.openxmlformats.org/drawingml/2006/main" noChangeAspect="1"/>
@@ -7364,7 +7372,7 @@
                   <pic:spPr bwMode="auto">
                     <a:xfrm>
                       <a:off x="0" y="0"/>
-                      <a:ext cx="3070976" cy="933450"/>
+                      <a:ext cx="2628370" cy="723729"/>
                     </a:xfrm>
                     <a:prstGeom prst="rect">
                       <a:avLst/>
@@ -7420,9 +7428,9 @@
           <w:noProof/>
         </w:rPr>
         <w:drawing>
-          <wp:inline distT="0" distB="0" distL="0" distR="0" wp14:anchorId="55B7DFED" wp14:editId="2DD1E324">
-            <wp:extent cx="2886075" cy="867626"/>
-            <wp:effectExtent l="0" t="0" r="0" b="8890"/>
+          <wp:inline distT="0" distB="0" distL="0" distR="0" wp14:anchorId="55B7DFED" wp14:editId="7B239F08">
+            <wp:extent cx="2724960" cy="733425"/>
+            <wp:effectExtent l="0" t="0" r="0" b="0"/>
             <wp:docPr id="21" name="Picture 21"/>
             <wp:cNvGraphicFramePr>
               <a:graphicFrameLocks xmlns:a="http://schemas.openxmlformats.org/drawingml/2006/main" noChangeAspect="1"/>
@@ -7452,7 +7460,7 @@
                   <pic:spPr bwMode="auto">
                     <a:xfrm>
                       <a:off x="0" y="0"/>
-                      <a:ext cx="2886075" cy="867626"/>
+                      <a:ext cx="2799566" cy="753505"/>
                     </a:xfrm>
                     <a:prstGeom prst="rect">
                       <a:avLst/>
@@ -7511,28 +7519,24 @@
         </w:rPr>
         <w:t xml:space="preserve">, however, we found it to be our favorite model as it managed to predict </w:t>
       </w:r>
-      <w:proofErr w:type="gramStart"/>
-      <w:r>
-        <w:rPr>
-          <w:rFonts w:ascii="Times New Roman" w:hAnsi="Times New Roman" w:cs="Times New Roman"/>
-        </w:rPr>
-        <w:t>the vast majority of</w:t>
-      </w:r>
-      <w:proofErr w:type="gramEnd"/>
+      <w:r>
+        <w:rPr>
+          <w:rFonts w:ascii="Times New Roman" w:hAnsi="Times New Roman" w:cs="Times New Roman"/>
+        </w:rPr>
+        <w:t>most</w:t>
+      </w:r>
       <w:r>
         <w:rPr>
           <w:rFonts w:ascii="Times New Roman" w:hAnsi="Times New Roman" w:cs="Times New Roman"/>
         </w:rPr>
         <w:t xml:space="preserve"> fatalities as injuries or worse. It also performs significantly better when it came to injuries, being correct </w:t>
       </w:r>
-      <w:proofErr w:type="gramStart"/>
-      <w:r>
-        <w:rPr>
-          <w:rFonts w:ascii="Times New Roman" w:hAnsi="Times New Roman" w:cs="Times New Roman"/>
-        </w:rPr>
-        <w:t>the majority of</w:t>
-      </w:r>
-      <w:proofErr w:type="gramEnd"/>
+      <w:r>
+        <w:rPr>
+          <w:rFonts w:ascii="Times New Roman" w:hAnsi="Times New Roman" w:cs="Times New Roman"/>
+        </w:rPr>
+        <w:t>most of</w:t>
+      </w:r>
       <w:r>
         <w:rPr>
           <w:rFonts w:ascii="Times New Roman" w:hAnsi="Times New Roman" w:cs="Times New Roman"/>
@@ -7614,6 +7618,100 @@
           <w14:ligatures w14:val="standard"/>
         </w:rPr>
         <w:t>injuries.</w:t>
+      </w:r>
+    </w:p>
+    <w:p>
+      <w:pPr>
+        <w:pStyle w:val="Head1"/>
+      </w:pPr>
+      <w:r>
+        <w:rPr>
+          <w:rStyle w:val="Label"/>
+          <w:rFonts w:ascii="Times New Roman" w:hAnsi="Times New Roman"/>
+        </w:rPr>
+        <w:t>5</w:t>
+      </w:r>
+      <w:r>
+        <w:tab/>
+      </w:r>
+      <w:r>
+        <w:t>Co</w:t>
+      </w:r>
+      <w:r>
+        <w:t>ntribution</w:t>
+      </w:r>
+    </w:p>
+    <w:p>
+      <w:pPr>
+        <w:spacing w:after="160" w:line="259" w:lineRule="auto"/>
+        <w:jc w:val="left"/>
+        <w:rPr>
+          <w:rFonts w:ascii="Times New Roman" w:hAnsi="Times New Roman" w:cs="Times New Roman"/>
+          <w14:ligatures w14:val="standard"/>
+        </w:rPr>
+      </w:pPr>
+      <w:r>
+        <w:rPr>
+          <w:rFonts w:ascii="Times New Roman" w:hAnsi="Times New Roman" w:cs="Times New Roman"/>
+          <w14:ligatures w14:val="standard"/>
+        </w:rPr>
+        <w:t xml:space="preserve">We both feel that there was a successful exchange of responsibilities and validation </w:t>
+      </w:r>
+      <w:r>
+        <w:rPr>
+          <w:rFonts w:ascii="Times New Roman" w:hAnsi="Times New Roman" w:cs="Times New Roman"/>
+          <w14:ligatures w14:val="standard"/>
+        </w:rPr>
+        <w:t>in</w:t>
+      </w:r>
+      <w:r>
+        <w:rPr>
+          <w:rFonts w:ascii="Times New Roman" w:hAnsi="Times New Roman" w:cs="Times New Roman"/>
+          <w14:ligatures w14:val="standard"/>
+        </w:rPr>
+        <w:t xml:space="preserve"> </w:t>
+      </w:r>
+      <w:r>
+        <w:rPr>
+          <w:rFonts w:ascii="Times New Roman" w:hAnsi="Times New Roman" w:cs="Times New Roman"/>
+          <w14:ligatures w14:val="standard"/>
+        </w:rPr>
+        <w:t xml:space="preserve">this </w:t>
+      </w:r>
+      <w:r>
+        <w:rPr>
+          <w:rFonts w:ascii="Times New Roman" w:hAnsi="Times New Roman" w:cs="Times New Roman"/>
+          <w14:ligatures w14:val="standard"/>
+        </w:rPr>
+        <w:t xml:space="preserve">project. Nabil contributed significantly to the preprocessing phase and </w:t>
+      </w:r>
+      <w:r>
+        <w:rPr>
+          <w:rFonts w:ascii="Times New Roman" w:hAnsi="Times New Roman" w:cs="Times New Roman"/>
+          <w14:ligatures w14:val="standard"/>
+        </w:rPr>
+        <w:t>joining of tables</w:t>
+      </w:r>
+      <w:r>
+        <w:rPr>
+          <w:rFonts w:ascii="Times New Roman" w:hAnsi="Times New Roman" w:cs="Times New Roman"/>
+          <w14:ligatures w14:val="standard"/>
+        </w:rPr>
+        <w:t>. Hamza contributed significantly to running WEKA on training and test data. Ideas were exchanged continuously regarding modifications to the data and future steps</w:t>
+      </w:r>
+      <w:r>
+        <w:rPr>
+          <w:rFonts w:ascii="Times New Roman" w:hAnsi="Times New Roman" w:cs="Times New Roman"/>
+          <w14:ligatures w14:val="standard"/>
+        </w:rPr>
+        <w:t>/</w:t>
+      </w:r>
+      <w:r>
+        <w:rPr>
+          <w:rFonts w:ascii="Times New Roman" w:hAnsi="Times New Roman" w:cs="Times New Roman"/>
+          <w14:ligatures w14:val="standard"/>
+        </w:rPr>
+        <w:t>algorithms to try.</w:t>
       </w:r>
     </w:p>
     <w:p>
@@ -7730,8 +7828,8 @@
       <w:pPr>
         <w:pStyle w:val="Bibentry"/>
         <w:rPr>
-          <w:rFonts w:ascii="Times New Roman" w:hAnsi="Times New Roman" w:cs="Times New Roman"/>
-          <w14:ligatures w14:val="standard"/>
+          <w:color w:val="0563C1" w:themeColor="hyperlink"/>
+          <w:u w:val="single"/>
         </w:rPr>
       </w:pPr>
       <w:r>
@@ -7759,158 +7857,8 @@
           <w:t>https://data.cityofchicago.org/Transportation/Traffic-Crashes-Vehicles/68nd-jvt3</w:t>
         </w:r>
       </w:hyperlink>
-      <w:r>
-        <w:rPr>
-          <w:rFonts w:ascii="Times New Roman" w:hAnsi="Times New Roman" w:cs="Times New Roman"/>
-          <w:vanish/>
-          <w:szCs w:val="14"/>
-          <w14:ligatures w14:val="standard"/>
-        </w:rPr>
-        <w:t>Conference Name:ACM Woodstock conferenceConference Short Name:WOODSTOCK’18Conference Location:El Paso, Texas USAISBN:978-1-4503-0000-0/18/06Year:2018</w:t>
-      </w:r>
-    </w:p>
-    <w:p>
-      <w:pPr>
-        <w:pStyle w:val="MetadataHead"/>
-        <w:rPr>
-          <w:rFonts w:ascii="Times New Roman" w:hAnsi="Times New Roman" w:cs="Times New Roman"/>
-          <w:vanish/>
-          <w:color w:val="auto"/>
-          <w:sz w:val="14"/>
-          <w:szCs w:val="14"/>
-          <w14:ligatures w14:val="standard"/>
-        </w:rPr>
-      </w:pPr>
-      <w:r>
-        <w:rPr>
-          <w:rFonts w:ascii="Times New Roman" w:hAnsi="Times New Roman" w:cs="Times New Roman"/>
-          <w:vanish/>
-          <w:color w:val="auto"/>
-          <w:sz w:val="14"/>
-          <w:szCs w:val="14"/>
-          <w14:ligatures w14:val="standard"/>
-        </w:rPr>
-        <w:t>Date:June</w:t>
-      </w:r>
-    </w:p>
-    <w:p>
-      <w:pPr>
-        <w:pStyle w:val="MetadataHead"/>
-        <w:rPr>
-          <w:rFonts w:ascii="Times New Roman" w:hAnsi="Times New Roman" w:cs="Times New Roman"/>
-          <w:vanish/>
-          <w:color w:val="auto"/>
-          <w:sz w:val="14"/>
-          <w:szCs w:val="14"/>
-          <w14:ligatures w14:val="standard"/>
-        </w:rPr>
-      </w:pPr>
-      <w:r>
-        <w:rPr>
-          <w:rFonts w:ascii="Times New Roman" w:hAnsi="Times New Roman" w:cs="Times New Roman"/>
-          <w:vanish/>
-          <w:color w:val="auto"/>
-          <w:sz w:val="14"/>
-          <w:szCs w:val="14"/>
-          <w14:ligatures w14:val="standard"/>
-        </w:rPr>
-        <w:t>Copyright Year:2018</w:t>
-      </w:r>
-    </w:p>
-    <w:p>
-      <w:pPr>
-        <w:pStyle w:val="MetadataHead"/>
-        <w:rPr>
-          <w:rFonts w:ascii="Times New Roman" w:hAnsi="Times New Roman" w:cs="Times New Roman"/>
-          <w:vanish/>
-          <w:color w:val="auto"/>
-          <w:sz w:val="14"/>
-          <w:szCs w:val="14"/>
-          <w14:ligatures w14:val="standard"/>
-        </w:rPr>
-      </w:pPr>
-      <w:r>
-        <w:rPr>
-          <w:rFonts w:ascii="Times New Roman" w:hAnsi="Times New Roman" w:cs="Times New Roman"/>
-          <w:vanish/>
-          <w:color w:val="auto"/>
-          <w:sz w:val="14"/>
-          <w:szCs w:val="14"/>
-          <w14:ligatures w14:val="standard"/>
-        </w:rPr>
-        <w:t>Copyright Statement:rightsretained</w:t>
-      </w:r>
-    </w:p>
-    <w:p>
-      <w:pPr>
-        <w:pStyle w:val="MetadataHead"/>
-        <w:rPr>
-          <w:rFonts w:ascii="Times New Roman" w:hAnsi="Times New Roman" w:cs="Times New Roman"/>
-          <w:vanish/>
-          <w:color w:val="auto"/>
-          <w:sz w:val="14"/>
-          <w:szCs w:val="14"/>
-          <w14:ligatures w14:val="standard"/>
-        </w:rPr>
-      </w:pPr>
-      <w:r>
-        <w:rPr>
-          <w:rFonts w:ascii="Times New Roman" w:hAnsi="Times New Roman" w:cs="Times New Roman"/>
-          <w:vanish/>
-          <w:color w:val="auto"/>
-          <w:sz w:val="14"/>
-          <w:szCs w:val="14"/>
-          <w14:ligatures w14:val="standard"/>
-        </w:rPr>
-        <w:t>DOI:10.1145/1234567890</w:t>
-      </w:r>
-    </w:p>
-    <w:p>
-      <w:pPr>
-        <w:pStyle w:val="MetadataHead"/>
-        <w:rPr>
-          <w:rFonts w:ascii="Times New Roman" w:hAnsi="Times New Roman" w:cs="Times New Roman"/>
-          <w:vanish/>
-          <w:color w:val="auto"/>
-          <w:sz w:val="14"/>
-          <w:szCs w:val="14"/>
-          <w14:ligatures w14:val="standard"/>
-        </w:rPr>
-      </w:pPr>
-      <w:r>
-        <w:rPr>
-          <w:rFonts w:ascii="Times New Roman" w:hAnsi="Times New Roman" w:cs="Times New Roman"/>
-          <w:vanish/>
-          <w:color w:val="auto"/>
-          <w:sz w:val="14"/>
-          <w:szCs w:val="14"/>
-          <w14:ligatures w14:val="standard"/>
-        </w:rPr>
-        <w:t>RRH: F. Surname et al.</w:t>
-      </w:r>
-    </w:p>
-    <w:p>
-      <w:pPr>
-        <w:pStyle w:val="MetadataHead"/>
-        <w:rPr>
-          <w:rFonts w:ascii="Times New Roman" w:hAnsi="Times New Roman" w:cs="Times New Roman"/>
-          <w:color w:val="auto"/>
-          <w:sz w:val="14"/>
-          <w:szCs w:val="14"/>
-          <w14:ligatures w14:val="standard"/>
-        </w:rPr>
-      </w:pPr>
-      <w:r>
-        <w:rPr>
-          <w:rFonts w:ascii="Times New Roman" w:hAnsi="Times New Roman" w:cs="Times New Roman"/>
-          <w:vanish/>
-          <w:color w:val="auto"/>
-          <w:sz w:val="14"/>
-          <w:szCs w:val="14"/>
-          <w14:ligatures w14:val="standard"/>
-        </w:rPr>
-        <w:t>Price:$15.00</w:t>
-      </w:r>
+      <w:bookmarkStart w:id="3" w:name="_GoBack"/>
+      <w:bookmarkEnd w:id="3"/>
     </w:p>
     <w:sectPr>
       <w:endnotePr>

</xml_diff>

<commit_message>
increase confusion matrix image sizes slightly for readibility
</commit_message>
<xml_diff>
--- a/Report/An Investigation into what causes crash Injuries, Fatalities.docx
+++ b/Report/An Investigation into what causes crash Injuries, Fatalities.docx
@@ -7245,9 +7245,9 @@
           <w:noProof/>
         </w:rPr>
         <w:drawing>
-          <wp:inline distT="0" distB="0" distL="0" distR="0" wp14:anchorId="31733677" wp14:editId="0593E412">
-            <wp:extent cx="2995898" cy="876300"/>
-            <wp:effectExtent l="0" t="0" r="0" b="0"/>
+          <wp:inline distT="0" distB="0" distL="0" distR="0" wp14:anchorId="31733677" wp14:editId="24BDA971">
+            <wp:extent cx="2930771" cy="857250"/>
+            <wp:effectExtent l="0" t="0" r="3175" b="0"/>
             <wp:docPr id="18" name="Picture 18"/>
             <wp:cNvGraphicFramePr>
               <a:graphicFrameLocks xmlns:a="http://schemas.openxmlformats.org/drawingml/2006/main" noChangeAspect="1"/>
@@ -7277,7 +7277,7 @@
                   <pic:spPr bwMode="auto">
                     <a:xfrm>
                       <a:off x="0" y="0"/>
-                      <a:ext cx="3001894" cy="878054"/>
+                      <a:ext cx="2974441" cy="870023"/>
                     </a:xfrm>
                     <a:prstGeom prst="rect">
                       <a:avLst/>
@@ -7340,9 +7340,9 @@
           <w:noProof/>
         </w:rPr>
         <w:drawing>
-          <wp:inline distT="0" distB="0" distL="0" distR="0" wp14:anchorId="2C92CF08" wp14:editId="07046B12">
-            <wp:extent cx="2571337" cy="708025"/>
-            <wp:effectExtent l="0" t="0" r="635" b="0"/>
+          <wp:inline distT="0" distB="0" distL="0" distR="0" wp14:anchorId="2C92CF08" wp14:editId="72E4D753">
+            <wp:extent cx="2676525" cy="736989"/>
+            <wp:effectExtent l="0" t="0" r="0" b="6350"/>
             <wp:docPr id="19" name="Picture 19"/>
             <wp:cNvGraphicFramePr>
               <a:graphicFrameLocks xmlns:a="http://schemas.openxmlformats.org/drawingml/2006/main" noChangeAspect="1"/>
@@ -7372,7 +7372,7 @@
                   <pic:spPr bwMode="auto">
                     <a:xfrm>
                       <a:off x="0" y="0"/>
-                      <a:ext cx="2628370" cy="723729"/>
+                      <a:ext cx="2792623" cy="768957"/>
                     </a:xfrm>
                     <a:prstGeom prst="rect">
                       <a:avLst/>
@@ -7428,8 +7428,8 @@
           <w:noProof/>
         </w:rPr>
         <w:drawing>
-          <wp:inline distT="0" distB="0" distL="0" distR="0" wp14:anchorId="55B7DFED" wp14:editId="7B239F08">
-            <wp:extent cx="2724960" cy="733425"/>
+          <wp:inline distT="0" distB="0" distL="0" distR="0" wp14:anchorId="55B7DFED" wp14:editId="1FD162DF">
+            <wp:extent cx="2628900" cy="707572"/>
             <wp:effectExtent l="0" t="0" r="0" b="0"/>
             <wp:docPr id="21" name="Picture 21"/>
             <wp:cNvGraphicFramePr>
@@ -7460,7 +7460,7 @@
                   <pic:spPr bwMode="auto">
                     <a:xfrm>
                       <a:off x="0" y="0"/>
-                      <a:ext cx="2799566" cy="753505"/>
+                      <a:ext cx="2801513" cy="754031"/>
                     </a:xfrm>
                     <a:prstGeom prst="rect">
                       <a:avLst/>
@@ -7498,15 +7498,12 @@
         </w:rPr>
         <w:t>Initially we were worried that the model may have overfitted the test dataset as seen from the accuracies achieved on the training however that does not seem to be the case. The accuracies and F1 scores on the unseen test dataset were relatively high which tells us that the model indeed is not overfitting at all.</w:t>
       </w:r>
-    </w:p>
-    <w:p>
-      <w:pPr>
-        <w:pStyle w:val="Para"/>
-        <w:spacing w:after="240"/>
-        <w:rPr>
-          <w:rFonts w:ascii="Times New Roman" w:hAnsi="Times New Roman" w:cs="Times New Roman"/>
-        </w:rPr>
-      </w:pPr>
+      <w:r>
+        <w:rPr>
+          <w:rFonts w:ascii="Times New Roman" w:hAnsi="Times New Roman" w:cs="Times New Roman"/>
+        </w:rPr>
+        <w:t xml:space="preserve"> </w:t>
+      </w:r>
       <w:r>
         <w:rPr>
           <w:rFonts w:ascii="Times New Roman" w:hAnsi="Times New Roman" w:cs="Times New Roman"/>
@@ -7549,6 +7546,14 @@
         </w:rPr>
         <w:t xml:space="preserve"> compliant model.</w:t>
       </w:r>
+    </w:p>
+    <w:p>
+      <w:pPr>
+        <w:pStyle w:val="Para"/>
+        <w:rPr>
+          <w:rFonts w:ascii="Times New Roman" w:hAnsi="Times New Roman" w:cs="Times New Roman"/>
+        </w:rPr>
+      </w:pPr>
     </w:p>
     <w:p>
       <w:pPr>
@@ -7603,7 +7608,16 @@
           <w:rFonts w:ascii="Times New Roman" w:hAnsi="Times New Roman" w:cs="Times New Roman"/>
           <w14:ligatures w14:val="standard"/>
         </w:rPr>
-        <w:t xml:space="preserve"> The injuries and incapacitations helped significantly as well, and with this minimal model of only summer 2018 data, only 4 out of 27 summer 2017 fatalities were classified as no</w:t>
+        <w:t xml:space="preserve"> The injuries and incapacitations helped significantly as well, and with this minimal mod</w:t>
+      </w:r>
+      <w:bookmarkStart w:id="3" w:name="_GoBack"/>
+      <w:bookmarkEnd w:id="3"/>
+      <w:r>
+        <w:rPr>
+          <w:rFonts w:ascii="Times New Roman" w:hAnsi="Times New Roman" w:cs="Times New Roman"/>
+          <w14:ligatures w14:val="standard"/>
+        </w:rPr>
+        <w:t>el of only summer 2018 data, only 4 out of 27 summer 2017 fatalities were classified as no</w:t>
       </w:r>
       <w:r>
         <w:rPr>
@@ -7635,10 +7649,7 @@
         <w:tab/>
       </w:r>
       <w:r>
-        <w:t>Co</w:t>
-      </w:r>
-      <w:r>
-        <w:t>ntribution</w:t>
+        <w:t>Contribution</w:t>
       </w:r>
     </w:p>
     <w:p>
@@ -7857,8 +7868,6 @@
           <w:t>https://data.cityofchicago.org/Transportation/Traffic-Crashes-Vehicles/68nd-jvt3</w:t>
         </w:r>
       </w:hyperlink>
-      <w:bookmarkStart w:id="3" w:name="_GoBack"/>
-      <w:bookmarkEnd w:id="3"/>
     </w:p>
     <w:sectPr>
       <w:endnotePr>

</xml_diff>

<commit_message>
add readme and fix report subheader
</commit_message>
<xml_diff>
--- a/Report/An Investigation into what causes crash Injuries, Fatalities.docx
+++ b/Report/An Investigation into what causes crash Injuries, Fatalities.docx
@@ -51,7 +51,7 @@
           <w:bCs/>
           <w14:ligatures w14:val="standard"/>
         </w:rPr>
-        <w:t xml:space="preserve">Using </w:t>
+        <w:t xml:space="preserve">Analysis of </w:t>
       </w:r>
       <w:r>
         <w:rPr>
@@ -59,7 +59,7 @@
           <w:bCs/>
           <w14:ligatures w14:val="standard"/>
         </w:rPr>
-        <w:t xml:space="preserve">association analysis on </w:t>
+        <w:t>crash data from the City of Chicago</w:t>
       </w:r>
       <w:r>
         <w:rPr>
@@ -67,7 +67,25 @@
           <w:bCs/>
           <w14:ligatures w14:val="standard"/>
         </w:rPr>
-        <w:t>crash data from the City of Chicago</w:t>
+        <w:t xml:space="preserve"> </w:t>
+      </w:r>
+      <w:r>
+        <w:rPr>
+          <w:rFonts w:ascii="Times New Roman" w:hAnsi="Times New Roman" w:cs="Times New Roman"/>
+          <w:bCs/>
+          <w14:ligatures w14:val="standard"/>
+        </w:rPr>
+        <w:t>using</w:t>
+      </w:r>
+      <w:bookmarkStart w:id="0" w:name="_GoBack"/>
+      <w:bookmarkEnd w:id="0"/>
+      <w:r>
+        <w:rPr>
+          <w:rFonts w:ascii="Times New Roman" w:hAnsi="Times New Roman" w:cs="Times New Roman"/>
+          <w:bCs/>
+          <w14:ligatures w14:val="standard"/>
+        </w:rPr>
+        <w:t xml:space="preserve"> data mining</w:t>
       </w:r>
     </w:p>
     <w:p>
@@ -403,7 +421,7 @@
         </w:rPr>
         <w:tab/>
       </w:r>
-      <w:bookmarkStart w:id="0" w:name="_Hlk530879813"/>
+      <w:bookmarkStart w:id="1" w:name="_Hlk530879813"/>
       <w:r>
         <w:rPr>
           <w:sz w:val="24"/>
@@ -443,7 +461,7 @@
         <w:t>Data</w:t>
       </w:r>
     </w:p>
-    <w:bookmarkEnd w:id="0"/>
+    <w:bookmarkEnd w:id="1"/>
     <w:p>
       <w:pPr>
         <w:pStyle w:val="Abstract"/>
@@ -2086,7 +2104,7 @@
         </w:rPr>
         <w:t>Weather Condition vs. Crash Severity</w:t>
       </w:r>
-      <w:bookmarkStart w:id="1" w:name="_Hlk530934843"/>
+      <w:bookmarkStart w:id="2" w:name="_Hlk530934843"/>
     </w:p>
     <w:p>
       <w:pPr>
@@ -2174,7 +2192,7 @@
         </w:rPr>
         <w:t xml:space="preserve">overcast days. But what came in as very surprising is </w:t>
       </w:r>
-      <w:bookmarkEnd w:id="1"/>
+      <w:bookmarkEnd w:id="2"/>
       <w:r>
         <w:rPr>
           <w:rFonts w:ascii="Times New Roman" w:hAnsi="Times New Roman" w:cs="Times New Roman"/>
@@ -2681,7 +2699,7 @@
         <w:lastRenderedPageBreak/>
         <w:t>2</w:t>
       </w:r>
-      <w:bookmarkStart w:id="2" w:name="_Hlk530936324"/>
+      <w:bookmarkStart w:id="3" w:name="_Hlk530936324"/>
       <w:r>
         <w:rPr>
           <w:sz w:val="24"/>
@@ -2714,7 +2732,7 @@
         <w:t>Data Preprocessing</w:t>
       </w:r>
     </w:p>
-    <w:bookmarkEnd w:id="2"/>
+    <w:bookmarkEnd w:id="3"/>
     <w:p>
       <w:pPr>
         <w:pStyle w:val="Para"/>
@@ -8050,9 +8068,9 @@
           <w:noProof/>
         </w:rPr>
         <w:drawing>
-          <wp:inline distT="0" distB="0" distL="0" distR="0" wp14:anchorId="31733677" wp14:editId="2A719D84">
-            <wp:extent cx="2670175" cy="781026"/>
-            <wp:effectExtent l="0" t="0" r="0" b="635"/>
+          <wp:inline distT="0" distB="0" distL="0" distR="0" wp14:anchorId="31733677" wp14:editId="788B0255">
+            <wp:extent cx="2505075" cy="732734"/>
+            <wp:effectExtent l="0" t="0" r="0" b="0"/>
             <wp:docPr id="18" name="Picture 18"/>
             <wp:cNvGraphicFramePr>
               <a:graphicFrameLocks xmlns:a="http://schemas.openxmlformats.org/drawingml/2006/main" noChangeAspect="1"/>
@@ -8082,7 +8100,7 @@
                   <pic:spPr bwMode="auto">
                     <a:xfrm>
                       <a:off x="0" y="0"/>
-                      <a:ext cx="2740921" cy="801719"/>
+                      <a:ext cx="2603652" cy="761568"/>
                     </a:xfrm>
                     <a:prstGeom prst="rect">
                       <a:avLst/>
@@ -8127,8 +8145,8 @@
           <w:noProof/>
         </w:rPr>
         <w:drawing>
-          <wp:inline distT="0" distB="0" distL="0" distR="0" wp14:anchorId="2C92CF08" wp14:editId="2DC369D1">
-            <wp:extent cx="2181225" cy="600607"/>
+          <wp:inline distT="0" distB="0" distL="0" distR="0" wp14:anchorId="2C92CF08" wp14:editId="2A144C92">
+            <wp:extent cx="2457450" cy="676666"/>
             <wp:effectExtent l="0" t="0" r="0" b="9525"/>
             <wp:docPr id="19" name="Picture 19"/>
             <wp:cNvGraphicFramePr>
@@ -8159,7 +8177,7 @@
                   <pic:spPr bwMode="auto">
                     <a:xfrm>
                       <a:off x="0" y="0"/>
-                      <a:ext cx="2381142" cy="655655"/>
+                      <a:ext cx="2707089" cy="745405"/>
                     </a:xfrm>
                     <a:prstGeom prst="rect">
                       <a:avLst/>
@@ -8527,8 +8545,6 @@
         </w:rPr>
         <w:t>potential to mitigate crash injuries and deaths</w:t>
       </w:r>
-      <w:bookmarkStart w:id="3" w:name="_GoBack"/>
-      <w:bookmarkEnd w:id="3"/>
       <w:r>
         <w:rPr>
           <w:rFonts w:ascii="Times New Roman" w:hAnsi="Times New Roman" w:cs="Times New Roman"/>

</xml_diff>